<commit_message>
Reportes de Contabilidad y Reportes de Auditoria
Edicion de PGCS
</commit_message>
<xml_diff>
--- a/SCM/PGCS.docx
+++ b/SCM/PGCS.docx
@@ -194,7 +194,7 @@
     </w:p>
     <w:p>
       <w:pPr>
-        <w:pStyle w:val="Puesto"/>
+        <w:pStyle w:val="Title"/>
         <w:keepNext w:val="0"/>
         <w:keepLines w:val="0"/>
         <w:spacing w:before="0" w:after="0"/>
@@ -219,7 +219,7 @@
     </w:p>
     <w:p>
       <w:pPr>
-        <w:pStyle w:val="Puesto"/>
+        <w:pStyle w:val="Title"/>
         <w:keepNext w:val="0"/>
         <w:keepLines w:val="0"/>
         <w:spacing w:before="0" w:after="0"/>
@@ -244,7 +244,7 @@
     </w:p>
     <w:p>
       <w:pPr>
-        <w:pStyle w:val="Puesto"/>
+        <w:pStyle w:val="Title"/>
         <w:keepNext w:val="0"/>
         <w:keepLines w:val="0"/>
         <w:spacing w:before="0" w:after="0"/>
@@ -260,7 +260,7 @@
     </w:p>
     <w:p>
       <w:pPr>
-        <w:pStyle w:val="Puesto"/>
+        <w:pStyle w:val="Title"/>
         <w:keepNext w:val="0"/>
         <w:keepLines w:val="0"/>
         <w:spacing w:before="0" w:after="0"/>
@@ -565,7 +565,7 @@
     </w:p>
     <w:p>
       <w:pPr>
-        <w:pStyle w:val="Puesto"/>
+        <w:pStyle w:val="Title"/>
         <w:jc w:val="center"/>
         <w:rPr>
           <w:rFonts w:asciiTheme="majorHAnsi" w:hAnsiTheme="majorHAnsi"/>
@@ -904,7 +904,7 @@
       <w:sdtContent>
         <w:p>
           <w:pPr>
-            <w:pStyle w:val="TtulodeTDC"/>
+            <w:pStyle w:val="TOCHeading"/>
             <w:rPr>
               <w:lang w:val="en-US"/>
             </w:rPr>
@@ -912,7 +912,7 @@
         </w:p>
         <w:p>
           <w:pPr>
-            <w:pStyle w:val="TDC1"/>
+            <w:pStyle w:val="TOC1"/>
             <w:tabs>
               <w:tab w:val="left" w:pos="660"/>
               <w:tab w:val="right" w:leader="dot" w:pos="9628"/>
@@ -937,7 +937,7 @@
           <w:hyperlink w:anchor="_Toc391828414" w:history="1">
             <w:r>
               <w:rPr>
-                <w:rStyle w:val="Hipervnculo"/>
+                <w:rStyle w:val="Hyperlink"/>
                 <w:rFonts w:ascii="Verdana" w:hAnsi="Verdana"/>
                 <w:noProof/>
               </w:rPr>
@@ -955,7 +955,7 @@
             </w:r>
             <w:r>
               <w:rPr>
-                <w:rStyle w:val="Hipervnculo"/>
+                <w:rStyle w:val="Hyperlink"/>
                 <w:rFonts w:ascii="Verdana" w:eastAsia="Verdana" w:hAnsi="Verdana"/>
                 <w:noProof/>
               </w:rPr>
@@ -1013,7 +1013,7 @@
         </w:p>
         <w:p>
           <w:pPr>
-            <w:pStyle w:val="TDC2"/>
+            <w:pStyle w:val="TOC2"/>
             <w:tabs>
               <w:tab w:val="left" w:pos="880"/>
               <w:tab w:val="right" w:leader="dot" w:pos="9628"/>
@@ -1029,7 +1029,7 @@
           <w:hyperlink w:anchor="_Toc391828415" w:history="1">
             <w:r>
               <w:rPr>
-                <w:rStyle w:val="Hipervnculo"/>
+                <w:rStyle w:val="Hyperlink"/>
                 <w:rFonts w:ascii="Verdana" w:hAnsi="Verdana"/>
                 <w:noProof/>
               </w:rPr>
@@ -1047,7 +1047,7 @@
             </w:r>
             <w:r>
               <w:rPr>
-                <w:rStyle w:val="Hipervnculo"/>
+                <w:rStyle w:val="Hyperlink"/>
                 <w:rFonts w:ascii="Verdana" w:eastAsia="Verdana" w:hAnsi="Verdana"/>
                 <w:noProof/>
               </w:rPr>
@@ -1105,7 +1105,7 @@
         </w:p>
         <w:p>
           <w:pPr>
-            <w:pStyle w:val="TDC2"/>
+            <w:pStyle w:val="TOC2"/>
             <w:tabs>
               <w:tab w:val="left" w:pos="880"/>
               <w:tab w:val="right" w:leader="dot" w:pos="9628"/>
@@ -1121,7 +1121,7 @@
           <w:hyperlink w:anchor="_Toc391828416" w:history="1">
             <w:r>
               <w:rPr>
-                <w:rStyle w:val="Hipervnculo"/>
+                <w:rStyle w:val="Hyperlink"/>
                 <w:rFonts w:ascii="Verdana" w:hAnsi="Verdana"/>
                 <w:noProof/>
               </w:rPr>
@@ -1139,7 +1139,7 @@
             </w:r>
             <w:r>
               <w:rPr>
-                <w:rStyle w:val="Hipervnculo"/>
+                <w:rStyle w:val="Hyperlink"/>
                 <w:rFonts w:ascii="Verdana" w:eastAsia="Verdana" w:hAnsi="Verdana"/>
                 <w:noProof/>
               </w:rPr>
@@ -1197,7 +1197,7 @@
         </w:p>
         <w:p>
           <w:pPr>
-            <w:pStyle w:val="TDC2"/>
+            <w:pStyle w:val="TOC2"/>
             <w:tabs>
               <w:tab w:val="left" w:pos="880"/>
               <w:tab w:val="right" w:leader="dot" w:pos="9628"/>
@@ -1213,7 +1213,7 @@
           <w:hyperlink w:anchor="_Toc391828417" w:history="1">
             <w:r>
               <w:rPr>
-                <w:rStyle w:val="Hipervnculo"/>
+                <w:rStyle w:val="Hyperlink"/>
                 <w:rFonts w:ascii="Verdana" w:hAnsi="Verdana"/>
                 <w:noProof/>
               </w:rPr>
@@ -1231,7 +1231,7 @@
             </w:r>
             <w:r>
               <w:rPr>
-                <w:rStyle w:val="Hipervnculo"/>
+                <w:rStyle w:val="Hyperlink"/>
                 <w:rFonts w:ascii="Verdana" w:eastAsia="Verdana" w:hAnsi="Verdana"/>
                 <w:noProof/>
               </w:rPr>
@@ -1289,7 +1289,7 @@
         </w:p>
         <w:p>
           <w:pPr>
-            <w:pStyle w:val="TDC2"/>
+            <w:pStyle w:val="TOC2"/>
             <w:tabs>
               <w:tab w:val="left" w:pos="880"/>
               <w:tab w:val="right" w:leader="dot" w:pos="9628"/>
@@ -1305,7 +1305,7 @@
           <w:hyperlink w:anchor="_Toc391828418" w:history="1">
             <w:r>
               <w:rPr>
-                <w:rStyle w:val="Hipervnculo"/>
+                <w:rStyle w:val="Hyperlink"/>
                 <w:rFonts w:ascii="Verdana" w:hAnsi="Verdana"/>
                 <w:noProof/>
               </w:rPr>
@@ -1323,7 +1323,7 @@
             </w:r>
             <w:r>
               <w:rPr>
-                <w:rStyle w:val="Hipervnculo"/>
+                <w:rStyle w:val="Hyperlink"/>
                 <w:rFonts w:ascii="Verdana" w:eastAsia="Verdana" w:hAnsi="Verdana"/>
                 <w:noProof/>
               </w:rPr>
@@ -1381,7 +1381,7 @@
         </w:p>
         <w:p>
           <w:pPr>
-            <w:pStyle w:val="TDC1"/>
+            <w:pStyle w:val="TOC1"/>
             <w:tabs>
               <w:tab w:val="left" w:pos="660"/>
               <w:tab w:val="right" w:leader="dot" w:pos="9628"/>
@@ -1397,7 +1397,7 @@
           <w:hyperlink w:anchor="_Toc391828419" w:history="1">
             <w:r>
               <w:rPr>
-                <w:rStyle w:val="Hipervnculo"/>
+                <w:rStyle w:val="Hyperlink"/>
                 <w:rFonts w:ascii="Verdana" w:hAnsi="Verdana"/>
                 <w:noProof/>
               </w:rPr>
@@ -1415,7 +1415,7 @@
             </w:r>
             <w:r>
               <w:rPr>
-                <w:rStyle w:val="Hipervnculo"/>
+                <w:rStyle w:val="Hyperlink"/>
                 <w:rFonts w:ascii="Verdana" w:eastAsia="Verdana" w:hAnsi="Verdana"/>
                 <w:noProof/>
               </w:rPr>
@@ -1473,7 +1473,7 @@
         </w:p>
         <w:p>
           <w:pPr>
-            <w:pStyle w:val="TDC2"/>
+            <w:pStyle w:val="TOC2"/>
             <w:tabs>
               <w:tab w:val="left" w:pos="880"/>
               <w:tab w:val="right" w:leader="dot" w:pos="9628"/>
@@ -1489,7 +1489,7 @@
           <w:hyperlink w:anchor="_Toc391828420" w:history="1">
             <w:r>
               <w:rPr>
-                <w:rStyle w:val="Hipervnculo"/>
+                <w:rStyle w:val="Hyperlink"/>
                 <w:rFonts w:ascii="Verdana" w:hAnsi="Verdana"/>
                 <w:noProof/>
               </w:rPr>
@@ -1507,7 +1507,7 @@
             </w:r>
             <w:r>
               <w:rPr>
-                <w:rStyle w:val="Hipervnculo"/>
+                <w:rStyle w:val="Hyperlink"/>
                 <w:rFonts w:ascii="Verdana" w:eastAsia="Verdana" w:hAnsi="Verdana"/>
                 <w:noProof/>
               </w:rPr>
@@ -1565,7 +1565,7 @@
         </w:p>
         <w:p>
           <w:pPr>
-            <w:pStyle w:val="TDC2"/>
+            <w:pStyle w:val="TOC2"/>
             <w:tabs>
               <w:tab w:val="left" w:pos="880"/>
               <w:tab w:val="right" w:leader="dot" w:pos="9628"/>
@@ -1581,7 +1581,7 @@
           <w:hyperlink w:anchor="_Toc391828421" w:history="1">
             <w:r>
               <w:rPr>
-                <w:rStyle w:val="Hipervnculo"/>
+                <w:rStyle w:val="Hyperlink"/>
                 <w:rFonts w:ascii="Verdana" w:hAnsi="Verdana"/>
                 <w:noProof/>
               </w:rPr>
@@ -1599,7 +1599,7 @@
             </w:r>
             <w:r>
               <w:rPr>
-                <w:rStyle w:val="Hipervnculo"/>
+                <w:rStyle w:val="Hyperlink"/>
                 <w:rFonts w:ascii="Verdana" w:eastAsia="Verdana" w:hAnsi="Verdana"/>
                 <w:noProof/>
               </w:rPr>
@@ -1657,7 +1657,7 @@
         </w:p>
         <w:p>
           <w:pPr>
-            <w:pStyle w:val="TDC2"/>
+            <w:pStyle w:val="TOC2"/>
             <w:tabs>
               <w:tab w:val="left" w:pos="880"/>
               <w:tab w:val="right" w:leader="dot" w:pos="9628"/>
@@ -1673,7 +1673,7 @@
           <w:hyperlink w:anchor="_Toc391828422" w:history="1">
             <w:r>
               <w:rPr>
-                <w:rStyle w:val="Hipervnculo"/>
+                <w:rStyle w:val="Hyperlink"/>
                 <w:rFonts w:ascii="Verdana" w:hAnsi="Verdana"/>
                 <w:noProof/>
               </w:rPr>
@@ -1691,7 +1691,7 @@
             </w:r>
             <w:r>
               <w:rPr>
-                <w:rStyle w:val="Hipervnculo"/>
+                <w:rStyle w:val="Hyperlink"/>
                 <w:rFonts w:ascii="Verdana" w:eastAsia="Verdana" w:hAnsi="Verdana"/>
                 <w:noProof/>
               </w:rPr>
@@ -1749,7 +1749,7 @@
         </w:p>
         <w:p>
           <w:pPr>
-            <w:pStyle w:val="TDC2"/>
+            <w:pStyle w:val="TOC2"/>
             <w:tabs>
               <w:tab w:val="left" w:pos="880"/>
               <w:tab w:val="right" w:leader="dot" w:pos="9628"/>
@@ -1765,7 +1765,7 @@
           <w:hyperlink w:anchor="_Toc391828423" w:history="1">
             <w:r>
               <w:rPr>
-                <w:rStyle w:val="Hipervnculo"/>
+                <w:rStyle w:val="Hyperlink"/>
                 <w:rFonts w:ascii="Verdana" w:hAnsi="Verdana"/>
                 <w:noProof/>
               </w:rPr>
@@ -1783,7 +1783,7 @@
             </w:r>
             <w:r>
               <w:rPr>
-                <w:rStyle w:val="Hipervnculo"/>
+                <w:rStyle w:val="Hyperlink"/>
                 <w:rFonts w:ascii="Verdana" w:eastAsia="Verdana" w:hAnsi="Verdana"/>
                 <w:noProof/>
               </w:rPr>
@@ -1841,7 +1841,7 @@
         </w:p>
         <w:p>
           <w:pPr>
-            <w:pStyle w:val="TDC2"/>
+            <w:pStyle w:val="TOC2"/>
             <w:tabs>
               <w:tab w:val="left" w:pos="880"/>
               <w:tab w:val="right" w:leader="dot" w:pos="9628"/>
@@ -1857,7 +1857,7 @@
           <w:hyperlink w:anchor="_Toc391828424" w:history="1">
             <w:r>
               <w:rPr>
-                <w:rStyle w:val="Hipervnculo"/>
+                <w:rStyle w:val="Hyperlink"/>
                 <w:rFonts w:ascii="Verdana" w:hAnsi="Verdana"/>
                 <w:noProof/>
               </w:rPr>
@@ -1875,7 +1875,7 @@
             </w:r>
             <w:r>
               <w:rPr>
-                <w:rStyle w:val="Hipervnculo"/>
+                <w:rStyle w:val="Hyperlink"/>
                 <w:rFonts w:ascii="Verdana" w:eastAsia="Verdana" w:hAnsi="Verdana"/>
                 <w:noProof/>
               </w:rPr>
@@ -1933,7 +1933,7 @@
         </w:p>
         <w:p>
           <w:pPr>
-            <w:pStyle w:val="TDC1"/>
+            <w:pStyle w:val="TOC1"/>
             <w:tabs>
               <w:tab w:val="left" w:pos="660"/>
               <w:tab w:val="right" w:leader="dot" w:pos="9628"/>
@@ -1949,7 +1949,7 @@
           <w:hyperlink w:anchor="_Toc391828425" w:history="1">
             <w:r>
               <w:rPr>
-                <w:rStyle w:val="Hipervnculo"/>
+                <w:rStyle w:val="Hyperlink"/>
                 <w:rFonts w:ascii="Verdana" w:hAnsi="Verdana"/>
                 <w:noProof/>
               </w:rPr>
@@ -1967,7 +1967,7 @@
             </w:r>
             <w:r>
               <w:rPr>
-                <w:rStyle w:val="Hipervnculo"/>
+                <w:rStyle w:val="Hyperlink"/>
                 <w:rFonts w:ascii="Verdana" w:eastAsia="Verdana" w:hAnsi="Verdana"/>
                 <w:noProof/>
               </w:rPr>
@@ -2025,7 +2025,7 @@
         </w:p>
         <w:p>
           <w:pPr>
-            <w:pStyle w:val="TDC2"/>
+            <w:pStyle w:val="TOC2"/>
             <w:tabs>
               <w:tab w:val="left" w:pos="880"/>
               <w:tab w:val="right" w:leader="dot" w:pos="9628"/>
@@ -2041,7 +2041,7 @@
           <w:hyperlink w:anchor="_Toc391828426" w:history="1">
             <w:r>
               <w:rPr>
-                <w:rStyle w:val="Hipervnculo"/>
+                <w:rStyle w:val="Hyperlink"/>
                 <w:rFonts w:ascii="Verdana" w:eastAsia="Arial" w:hAnsi="Verdana" w:cs="Arial"/>
                 <w:noProof/>
               </w:rPr>
@@ -2059,7 +2059,7 @@
             </w:r>
             <w:r>
               <w:rPr>
-                <w:rStyle w:val="Hipervnculo"/>
+                <w:rStyle w:val="Hyperlink"/>
                 <w:rFonts w:ascii="Verdana" w:eastAsia="Verdana" w:hAnsi="Verdana"/>
                 <w:noProof/>
               </w:rPr>
@@ -2117,7 +2117,7 @@
         </w:p>
         <w:p>
           <w:pPr>
-            <w:pStyle w:val="TDC3"/>
+            <w:pStyle w:val="TOC3"/>
             <w:tabs>
               <w:tab w:val="left" w:pos="1320"/>
               <w:tab w:val="right" w:leader="dot" w:pos="9628"/>
@@ -2133,7 +2133,7 @@
           <w:hyperlink w:anchor="_Toc391828427" w:history="1">
             <w:r>
               <w:rPr>
-                <w:rStyle w:val="Hipervnculo"/>
+                <w:rStyle w:val="Hyperlink"/>
                 <w:rFonts w:ascii="Verdana" w:hAnsi="Verdana"/>
                 <w:noProof/>
               </w:rPr>
@@ -2151,7 +2151,7 @@
             </w:r>
             <w:r>
               <w:rPr>
-                <w:rStyle w:val="Hipervnculo"/>
+                <w:rStyle w:val="Hyperlink"/>
                 <w:rFonts w:ascii="Verdana" w:eastAsia="Verdana" w:hAnsi="Verdana"/>
                 <w:noProof/>
               </w:rPr>
@@ -2209,7 +2209,7 @@
         </w:p>
         <w:p>
           <w:pPr>
-            <w:pStyle w:val="TDC3"/>
+            <w:pStyle w:val="TOC3"/>
             <w:tabs>
               <w:tab w:val="left" w:pos="1320"/>
               <w:tab w:val="right" w:leader="dot" w:pos="9628"/>
@@ -2225,7 +2225,7 @@
           <w:hyperlink w:anchor="_Toc391828429" w:history="1">
             <w:r>
               <w:rPr>
-                <w:rStyle w:val="Hipervnculo"/>
+                <w:rStyle w:val="Hyperlink"/>
                 <w:rFonts w:ascii="Verdana" w:eastAsia="Arial" w:hAnsi="Verdana" w:cs="Arial"/>
                 <w:noProof/>
               </w:rPr>
@@ -2243,7 +2243,7 @@
             </w:r>
             <w:r>
               <w:rPr>
-                <w:rStyle w:val="Hipervnculo"/>
+                <w:rStyle w:val="Hyperlink"/>
                 <w:rFonts w:ascii="Verdana" w:eastAsia="Verdana" w:hAnsi="Verdana"/>
                 <w:noProof/>
               </w:rPr>
@@ -2301,7 +2301,7 @@
         </w:p>
         <w:p>
           <w:pPr>
-            <w:pStyle w:val="TDC3"/>
+            <w:pStyle w:val="TOC3"/>
             <w:tabs>
               <w:tab w:val="left" w:pos="1320"/>
               <w:tab w:val="right" w:leader="dot" w:pos="9628"/>
@@ -2317,7 +2317,7 @@
           <w:hyperlink w:anchor="_Toc391828430" w:history="1">
             <w:r>
               <w:rPr>
-                <w:rStyle w:val="Hipervnculo"/>
+                <w:rStyle w:val="Hyperlink"/>
                 <w:rFonts w:ascii="Verdana" w:eastAsia="Arial" w:hAnsi="Verdana" w:cs="Arial"/>
                 <w:noProof/>
               </w:rPr>
@@ -2335,7 +2335,7 @@
             </w:r>
             <w:r>
               <w:rPr>
-                <w:rStyle w:val="Hipervnculo"/>
+                <w:rStyle w:val="Hyperlink"/>
                 <w:rFonts w:ascii="Verdana" w:eastAsia="Verdana" w:hAnsi="Verdana"/>
                 <w:noProof/>
               </w:rPr>
@@ -2393,7 +2393,7 @@
         </w:p>
         <w:p>
           <w:pPr>
-            <w:pStyle w:val="TDC2"/>
+            <w:pStyle w:val="TOC2"/>
             <w:tabs>
               <w:tab w:val="left" w:pos="880"/>
               <w:tab w:val="right" w:leader="dot" w:pos="9628"/>
@@ -2409,7 +2409,7 @@
           <w:hyperlink w:anchor="_Toc391828431" w:history="1">
             <w:r>
               <w:rPr>
-                <w:rStyle w:val="Hipervnculo"/>
+                <w:rStyle w:val="Hyperlink"/>
                 <w:rFonts w:ascii="Verdana" w:eastAsia="Arial" w:hAnsi="Verdana" w:cs="Arial"/>
                 <w:noProof/>
               </w:rPr>
@@ -2427,7 +2427,7 @@
             </w:r>
             <w:r>
               <w:rPr>
-                <w:rStyle w:val="Hipervnculo"/>
+                <w:rStyle w:val="Hyperlink"/>
                 <w:rFonts w:ascii="Verdana" w:eastAsia="Verdana" w:hAnsi="Verdana"/>
                 <w:noProof/>
               </w:rPr>
@@ -2485,7 +2485,7 @@
         </w:p>
         <w:p>
           <w:pPr>
-            <w:pStyle w:val="TDC3"/>
+            <w:pStyle w:val="TOC3"/>
             <w:tabs>
               <w:tab w:val="left" w:pos="1320"/>
               <w:tab w:val="right" w:leader="dot" w:pos="9628"/>
@@ -2501,7 +2501,7 @@
           <w:hyperlink w:anchor="_Toc391828432" w:history="1">
             <w:r>
               <w:rPr>
-                <w:rStyle w:val="Hipervnculo"/>
+                <w:rStyle w:val="Hyperlink"/>
                 <w:rFonts w:ascii="Verdana" w:eastAsia="Arial" w:hAnsi="Verdana" w:cs="Arial"/>
                 <w:noProof/>
               </w:rPr>
@@ -2519,7 +2519,7 @@
             </w:r>
             <w:r>
               <w:rPr>
-                <w:rStyle w:val="Hipervnculo"/>
+                <w:rStyle w:val="Hyperlink"/>
                 <w:rFonts w:ascii="Verdana" w:hAnsi="Verdana"/>
                 <w:noProof/>
               </w:rPr>
@@ -2577,7 +2577,7 @@
         </w:p>
         <w:p>
           <w:pPr>
-            <w:pStyle w:val="TDC3"/>
+            <w:pStyle w:val="TOC3"/>
             <w:tabs>
               <w:tab w:val="left" w:pos="1320"/>
               <w:tab w:val="right" w:leader="dot" w:pos="9628"/>
@@ -2593,7 +2593,7 @@
           <w:hyperlink w:anchor="_Toc391828435" w:history="1">
             <w:r>
               <w:rPr>
-                <w:rStyle w:val="Hipervnculo"/>
+                <w:rStyle w:val="Hyperlink"/>
                 <w:rFonts w:ascii="Verdana" w:eastAsia="Verdana" w:hAnsi="Verdana" w:cs="Verdana"/>
                 <w:noProof/>
               </w:rPr>
@@ -2611,7 +2611,7 @@
             </w:r>
             <w:r>
               <w:rPr>
-                <w:rStyle w:val="Hipervnculo"/>
+                <w:rStyle w:val="Hyperlink"/>
                 <w:rFonts w:ascii="Verdana" w:hAnsi="Verdana"/>
                 <w:noProof/>
               </w:rPr>
@@ -2669,7 +2669,7 @@
         </w:p>
         <w:p>
           <w:pPr>
-            <w:pStyle w:val="TDC3"/>
+            <w:pStyle w:val="TOC3"/>
             <w:tabs>
               <w:tab w:val="left" w:pos="1320"/>
               <w:tab w:val="right" w:leader="dot" w:pos="9628"/>
@@ -2685,7 +2685,7 @@
           <w:hyperlink w:anchor="_Toc391828436" w:history="1">
             <w:r>
               <w:rPr>
-                <w:rStyle w:val="Hipervnculo"/>
+                <w:rStyle w:val="Hyperlink"/>
                 <w:rFonts w:ascii="Verdana" w:eastAsia="Verdana" w:hAnsi="Verdana" w:cs="Verdana"/>
                 <w:noProof/>
               </w:rPr>
@@ -2703,7 +2703,7 @@
             </w:r>
             <w:r>
               <w:rPr>
-                <w:rStyle w:val="Hipervnculo"/>
+                <w:rStyle w:val="Hyperlink"/>
                 <w:rFonts w:ascii="Verdana" w:hAnsi="Verdana"/>
                 <w:noProof/>
               </w:rPr>
@@ -2761,7 +2761,7 @@
         </w:p>
         <w:p>
           <w:pPr>
-            <w:pStyle w:val="TDC3"/>
+            <w:pStyle w:val="TOC3"/>
             <w:tabs>
               <w:tab w:val="left" w:pos="1320"/>
               <w:tab w:val="right" w:leader="dot" w:pos="9628"/>
@@ -2777,7 +2777,7 @@
           <w:hyperlink w:anchor="_Toc391828437" w:history="1">
             <w:r>
               <w:rPr>
-                <w:rStyle w:val="Hipervnculo"/>
+                <w:rStyle w:val="Hyperlink"/>
                 <w:rFonts w:ascii="Verdana" w:eastAsia="Verdana" w:hAnsi="Verdana" w:cs="Verdana"/>
                 <w:noProof/>
               </w:rPr>
@@ -2795,7 +2795,7 @@
             </w:r>
             <w:r>
               <w:rPr>
-                <w:rStyle w:val="Hipervnculo"/>
+                <w:rStyle w:val="Hyperlink"/>
                 <w:rFonts w:ascii="Verdana" w:hAnsi="Verdana"/>
                 <w:noProof/>
               </w:rPr>
@@ -2853,7 +2853,7 @@
         </w:p>
         <w:p>
           <w:pPr>
-            <w:pStyle w:val="TDC3"/>
+            <w:pStyle w:val="TOC3"/>
             <w:tabs>
               <w:tab w:val="left" w:pos="1320"/>
               <w:tab w:val="right" w:leader="dot" w:pos="9628"/>
@@ -2869,7 +2869,7 @@
           <w:hyperlink w:anchor="_Toc391828438" w:history="1">
             <w:r>
               <w:rPr>
-                <w:rStyle w:val="Hipervnculo"/>
+                <w:rStyle w:val="Hyperlink"/>
                 <w:rFonts w:ascii="Verdana" w:eastAsia="Verdana" w:hAnsi="Verdana" w:cs="Verdana"/>
                 <w:noProof/>
               </w:rPr>
@@ -2887,7 +2887,7 @@
             </w:r>
             <w:r>
               <w:rPr>
-                <w:rStyle w:val="Hipervnculo"/>
+                <w:rStyle w:val="Hyperlink"/>
                 <w:rFonts w:ascii="Verdana" w:hAnsi="Verdana"/>
                 <w:noProof/>
               </w:rPr>
@@ -2945,7 +2945,7 @@
         </w:p>
         <w:p>
           <w:pPr>
-            <w:pStyle w:val="TDC2"/>
+            <w:pStyle w:val="TOC2"/>
             <w:tabs>
               <w:tab w:val="left" w:pos="880"/>
               <w:tab w:val="right" w:leader="dot" w:pos="9628"/>
@@ -2961,7 +2961,7 @@
           <w:hyperlink w:anchor="_Toc391828439" w:history="1">
             <w:r>
               <w:rPr>
-                <w:rStyle w:val="Hipervnculo"/>
+                <w:rStyle w:val="Hyperlink"/>
                 <w:rFonts w:ascii="Verdana" w:eastAsia="Arial" w:hAnsi="Verdana" w:cs="Arial"/>
                 <w:noProof/>
               </w:rPr>
@@ -2979,7 +2979,7 @@
             </w:r>
             <w:r>
               <w:rPr>
-                <w:rStyle w:val="Hipervnculo"/>
+                <w:rStyle w:val="Hyperlink"/>
                 <w:rFonts w:ascii="Verdana" w:eastAsia="Verdana" w:hAnsi="Verdana"/>
                 <w:noProof/>
               </w:rPr>
@@ -3037,7 +3037,7 @@
         </w:p>
         <w:p>
           <w:pPr>
-            <w:pStyle w:val="TDC3"/>
+            <w:pStyle w:val="TOC3"/>
             <w:tabs>
               <w:tab w:val="left" w:pos="1320"/>
               <w:tab w:val="right" w:leader="dot" w:pos="9628"/>
@@ -3053,7 +3053,7 @@
           <w:hyperlink w:anchor="_Toc391828441" w:history="1">
             <w:r>
               <w:rPr>
-                <w:rStyle w:val="Hipervnculo"/>
+                <w:rStyle w:val="Hyperlink"/>
                 <w:rFonts w:ascii="Verdana" w:eastAsia="Verdana" w:hAnsi="Verdana" w:cs="Verdana"/>
                 <w:noProof/>
               </w:rPr>
@@ -3071,7 +3071,7 @@
             </w:r>
             <w:r>
               <w:rPr>
-                <w:rStyle w:val="Hipervnculo"/>
+                <w:rStyle w:val="Hyperlink"/>
                 <w:rFonts w:ascii="Verdana" w:hAnsi="Verdana"/>
                 <w:noProof/>
               </w:rPr>
@@ -3129,7 +3129,7 @@
         </w:p>
         <w:p>
           <w:pPr>
-            <w:pStyle w:val="TDC3"/>
+            <w:pStyle w:val="TOC3"/>
             <w:tabs>
               <w:tab w:val="left" w:pos="1320"/>
               <w:tab w:val="right" w:leader="dot" w:pos="9628"/>
@@ -3145,7 +3145,7 @@
           <w:hyperlink w:anchor="_Toc391828442" w:history="1">
             <w:r>
               <w:rPr>
-                <w:rStyle w:val="Hipervnculo"/>
+                <w:rStyle w:val="Hyperlink"/>
                 <w:rFonts w:ascii="Verdana" w:eastAsia="Verdana" w:hAnsi="Verdana" w:cs="Verdana"/>
                 <w:noProof/>
               </w:rPr>
@@ -3163,7 +3163,7 @@
             </w:r>
             <w:r>
               <w:rPr>
-                <w:rStyle w:val="Hipervnculo"/>
+                <w:rStyle w:val="Hyperlink"/>
                 <w:rFonts w:ascii="Verdana" w:hAnsi="Verdana"/>
                 <w:noProof/>
               </w:rPr>
@@ -3221,7 +3221,7 @@
         </w:p>
         <w:p>
           <w:pPr>
-            <w:pStyle w:val="TDC3"/>
+            <w:pStyle w:val="TOC3"/>
             <w:tabs>
               <w:tab w:val="left" w:pos="1320"/>
               <w:tab w:val="right" w:leader="dot" w:pos="9628"/>
@@ -3237,7 +3237,7 @@
           <w:hyperlink w:anchor="_Toc391828443" w:history="1">
             <w:r>
               <w:rPr>
-                <w:rStyle w:val="Hipervnculo"/>
+                <w:rStyle w:val="Hyperlink"/>
                 <w:rFonts w:ascii="Verdana" w:eastAsia="Verdana" w:hAnsi="Verdana" w:cs="Verdana"/>
                 <w:noProof/>
               </w:rPr>
@@ -3255,7 +3255,7 @@
             </w:r>
             <w:r>
               <w:rPr>
-                <w:rStyle w:val="Hipervnculo"/>
+                <w:rStyle w:val="Hyperlink"/>
                 <w:rFonts w:ascii="Verdana" w:hAnsi="Verdana"/>
                 <w:noProof/>
               </w:rPr>
@@ -3313,7 +3313,7 @@
         </w:p>
         <w:p>
           <w:pPr>
-            <w:pStyle w:val="TDC3"/>
+            <w:pStyle w:val="TOC3"/>
             <w:tabs>
               <w:tab w:val="left" w:pos="1320"/>
               <w:tab w:val="right" w:leader="dot" w:pos="9628"/>
@@ -3329,7 +3329,7 @@
           <w:hyperlink w:anchor="_Toc391828444" w:history="1">
             <w:r>
               <w:rPr>
-                <w:rStyle w:val="Hipervnculo"/>
+                <w:rStyle w:val="Hyperlink"/>
                 <w:rFonts w:ascii="Verdana" w:eastAsia="Verdana" w:hAnsi="Verdana" w:cs="Verdana"/>
                 <w:noProof/>
               </w:rPr>
@@ -3347,7 +3347,7 @@
             </w:r>
             <w:r>
               <w:rPr>
-                <w:rStyle w:val="Hipervnculo"/>
+                <w:rStyle w:val="Hyperlink"/>
                 <w:rFonts w:ascii="Verdana" w:hAnsi="Verdana"/>
                 <w:noProof/>
               </w:rPr>
@@ -3405,7 +3405,7 @@
         </w:p>
         <w:p>
           <w:pPr>
-            <w:pStyle w:val="TDC2"/>
+            <w:pStyle w:val="TOC2"/>
             <w:tabs>
               <w:tab w:val="left" w:pos="880"/>
               <w:tab w:val="right" w:leader="dot" w:pos="9628"/>
@@ -3421,7 +3421,7 @@
           <w:hyperlink w:anchor="_Toc391828445" w:history="1">
             <w:r>
               <w:rPr>
-                <w:rStyle w:val="Hipervnculo"/>
+                <w:rStyle w:val="Hyperlink"/>
                 <w:rFonts w:ascii="Verdana" w:eastAsia="Arial" w:hAnsi="Verdana" w:cs="Arial"/>
                 <w:noProof/>
               </w:rPr>
@@ -3439,7 +3439,7 @@
             </w:r>
             <w:r>
               <w:rPr>
-                <w:rStyle w:val="Hipervnculo"/>
+                <w:rStyle w:val="Hyperlink"/>
                 <w:rFonts w:ascii="Verdana" w:eastAsia="Verdana" w:hAnsi="Verdana"/>
                 <w:noProof/>
               </w:rPr>
@@ -3536,7 +3536,7 @@
     </w:p>
     <w:p>
       <w:pPr>
-        <w:pStyle w:val="Puesto"/>
+        <w:pStyle w:val="Title"/>
         <w:rPr>
           <w:rFonts w:ascii="Verdana" w:hAnsi="Verdana"/>
           <w:sz w:val="22"/>
@@ -3559,7 +3559,7 @@
     </w:p>
     <w:p>
       <w:pPr>
-        <w:pStyle w:val="Ttulo1"/>
+        <w:pStyle w:val="Heading1"/>
         <w:numPr>
           <w:ilvl w:val="0"/>
           <w:numId w:val="9"/>
@@ -3593,7 +3593,7 @@
     </w:p>
     <w:p>
       <w:pPr>
-        <w:pStyle w:val="Ttulo2"/>
+        <w:pStyle w:val="Heading2"/>
         <w:numPr>
           <w:ilvl w:val="1"/>
           <w:numId w:val="9"/>
@@ -3615,7 +3615,7 @@
     </w:p>
     <w:p>
       <w:pPr>
-        <w:pStyle w:val="Prrafodelista"/>
+        <w:pStyle w:val="ListParagraph"/>
         <w:tabs>
           <w:tab w:val="left" w:pos="567"/>
         </w:tabs>
@@ -3634,7 +3634,7 @@
     </w:p>
     <w:p>
       <w:pPr>
-        <w:pStyle w:val="Prrafodelista"/>
+        <w:pStyle w:val="ListParagraph"/>
         <w:tabs>
           <w:tab w:val="left" w:pos="567"/>
         </w:tabs>
@@ -3666,7 +3666,7 @@
     </w:p>
     <w:p>
       <w:pPr>
-        <w:pStyle w:val="Ttulo2"/>
+        <w:pStyle w:val="Heading2"/>
         <w:numPr>
           <w:ilvl w:val="1"/>
           <w:numId w:val="9"/>
@@ -3831,12 +3831,12 @@
     </w:p>
     <w:p>
       <w:pPr>
-        <w:pStyle w:val="Prrafodelista"/>
+        <w:pStyle w:val="ListParagraph"/>
       </w:pPr>
     </w:p>
     <w:p>
       <w:pPr>
-        <w:pStyle w:val="Ttulo2"/>
+        <w:pStyle w:val="Heading2"/>
         <w:numPr>
           <w:ilvl w:val="1"/>
           <w:numId w:val="9"/>
@@ -3865,7 +3865,7 @@
     </w:p>
     <w:p>
       <w:pPr>
-        <w:pStyle w:val="Prrafodelista"/>
+        <w:pStyle w:val="ListParagraph"/>
         <w:numPr>
           <w:ilvl w:val="0"/>
           <w:numId w:val="2"/>
@@ -3906,7 +3906,7 @@
     </w:p>
     <w:p>
       <w:pPr>
-        <w:pStyle w:val="Prrafodelista"/>
+        <w:pStyle w:val="ListParagraph"/>
         <w:numPr>
           <w:ilvl w:val="0"/>
           <w:numId w:val="2"/>
@@ -3942,7 +3942,7 @@
     </w:p>
     <w:p>
       <w:pPr>
-        <w:pStyle w:val="Prrafodelista"/>
+        <w:pStyle w:val="ListParagraph"/>
         <w:numPr>
           <w:ilvl w:val="0"/>
           <w:numId w:val="2"/>
@@ -3991,7 +3991,7 @@
     </w:p>
     <w:p>
       <w:pPr>
-        <w:pStyle w:val="Prrafodelista"/>
+        <w:pStyle w:val="ListParagraph"/>
         <w:numPr>
           <w:ilvl w:val="0"/>
           <w:numId w:val="2"/>
@@ -4022,7 +4022,7 @@
     </w:p>
     <w:p>
       <w:pPr>
-        <w:pStyle w:val="Prrafodelista"/>
+        <w:pStyle w:val="ListParagraph"/>
         <w:numPr>
           <w:ilvl w:val="0"/>
           <w:numId w:val="2"/>
@@ -4063,7 +4063,7 @@
     </w:p>
     <w:p>
       <w:pPr>
-        <w:pStyle w:val="Ttulo2"/>
+        <w:pStyle w:val="Heading2"/>
         <w:numPr>
           <w:ilvl w:val="1"/>
           <w:numId w:val="9"/>
@@ -4187,7 +4187,7 @@
     </w:p>
     <w:p>
       <w:pPr>
-        <w:pStyle w:val="Ttulo1"/>
+        <w:pStyle w:val="Heading1"/>
         <w:numPr>
           <w:ilvl w:val="0"/>
           <w:numId w:val="9"/>
@@ -4232,7 +4232,7 @@
     </w:p>
     <w:p>
       <w:pPr>
-        <w:pStyle w:val="Ttulo2"/>
+        <w:pStyle w:val="Heading2"/>
         <w:numPr>
           <w:ilvl w:val="1"/>
           <w:numId w:val="9"/>
@@ -4347,7 +4347,7 @@
     </w:p>
     <w:p>
       <w:pPr>
-        <w:pStyle w:val="Ttulo2"/>
+        <w:pStyle w:val="Heading2"/>
         <w:numPr>
           <w:ilvl w:val="1"/>
           <w:numId w:val="9"/>
@@ -4577,7 +4577,7 @@
           </w:tcPr>
           <w:p>
             <w:pPr>
-              <w:pStyle w:val="Prrafodelista"/>
+              <w:pStyle w:val="ListParagraph"/>
               <w:numPr>
                 <w:ilvl w:val="0"/>
                 <w:numId w:val="5"/>
@@ -4599,7 +4599,7 @@
           </w:p>
           <w:p>
             <w:pPr>
-              <w:pStyle w:val="Prrafodelista"/>
+              <w:pStyle w:val="ListParagraph"/>
               <w:numPr>
                 <w:ilvl w:val="0"/>
                 <w:numId w:val="5"/>
@@ -4621,7 +4621,7 @@
           </w:p>
           <w:p>
             <w:pPr>
-              <w:pStyle w:val="Prrafodelista"/>
+              <w:pStyle w:val="ListParagraph"/>
               <w:numPr>
                 <w:ilvl w:val="0"/>
                 <w:numId w:val="5"/>
@@ -4643,7 +4643,7 @@
           </w:p>
           <w:p>
             <w:pPr>
-              <w:pStyle w:val="Prrafodelista"/>
+              <w:pStyle w:val="ListParagraph"/>
               <w:numPr>
                 <w:ilvl w:val="0"/>
                 <w:numId w:val="5"/>
@@ -4758,7 +4758,7 @@
           </w:tcPr>
           <w:p>
             <w:pPr>
-              <w:pStyle w:val="Prrafodelista"/>
+              <w:pStyle w:val="ListParagraph"/>
               <w:numPr>
                 <w:ilvl w:val="0"/>
                 <w:numId w:val="5"/>
@@ -4780,7 +4780,7 @@
           </w:p>
           <w:p>
             <w:pPr>
-              <w:pStyle w:val="Prrafodelista"/>
+              <w:pStyle w:val="ListParagraph"/>
               <w:numPr>
                 <w:ilvl w:val="0"/>
                 <w:numId w:val="5"/>
@@ -4895,7 +4895,7 @@
           </w:tcPr>
           <w:p>
             <w:pPr>
-              <w:pStyle w:val="Prrafodelista"/>
+              <w:pStyle w:val="ListParagraph"/>
               <w:numPr>
                 <w:ilvl w:val="0"/>
                 <w:numId w:val="5"/>
@@ -5009,7 +5009,7 @@
           </w:tcPr>
           <w:p>
             <w:pPr>
-              <w:pStyle w:val="Prrafodelista"/>
+              <w:pStyle w:val="ListParagraph"/>
               <w:numPr>
                 <w:ilvl w:val="0"/>
                 <w:numId w:val="4"/>
@@ -5031,7 +5031,7 @@
           </w:p>
           <w:p>
             <w:pPr>
-              <w:pStyle w:val="Prrafodelista"/>
+              <w:pStyle w:val="ListParagraph"/>
               <w:numPr>
                 <w:ilvl w:val="0"/>
                 <w:numId w:val="4"/>
@@ -5053,7 +5053,7 @@
           </w:p>
           <w:p>
             <w:pPr>
-              <w:pStyle w:val="Prrafodelista"/>
+              <w:pStyle w:val="ListParagraph"/>
               <w:tabs>
                 <w:tab w:val="left" w:pos="567"/>
               </w:tabs>
@@ -5164,7 +5164,7 @@
           </w:tcPr>
           <w:p>
             <w:pPr>
-              <w:pStyle w:val="Prrafodelista"/>
+              <w:pStyle w:val="ListParagraph"/>
               <w:numPr>
                 <w:ilvl w:val="0"/>
                 <w:numId w:val="3"/>
@@ -5194,7 +5194,7 @@
           </w:p>
           <w:p>
             <w:pPr>
-              <w:pStyle w:val="Prrafodelista"/>
+              <w:pStyle w:val="ListParagraph"/>
               <w:numPr>
                 <w:ilvl w:val="0"/>
                 <w:numId w:val="3"/>
@@ -5352,7 +5352,7 @@
     </w:p>
     <w:p>
       <w:pPr>
-        <w:pStyle w:val="Ttulo2"/>
+        <w:pStyle w:val="Heading2"/>
         <w:numPr>
           <w:ilvl w:val="1"/>
           <w:numId w:val="9"/>
@@ -5375,7 +5375,7 @@
     <w:p/>
     <w:p>
       <w:pPr>
-        <w:pStyle w:val="Prrafodelista"/>
+        <w:pStyle w:val="ListParagraph"/>
         <w:widowControl/>
         <w:numPr>
           <w:ilvl w:val="0"/>
@@ -5397,7 +5397,7 @@
     </w:p>
     <w:p>
       <w:pPr>
-        <w:pStyle w:val="Prrafodelista"/>
+        <w:pStyle w:val="ListParagraph"/>
         <w:widowControl/>
         <w:ind w:left="360"/>
         <w:rPr>
@@ -5408,7 +5408,7 @@
     </w:p>
     <w:p>
       <w:pPr>
-        <w:pStyle w:val="Prrafodelista"/>
+        <w:pStyle w:val="ListParagraph"/>
         <w:numPr>
           <w:ilvl w:val="0"/>
           <w:numId w:val="6"/>
@@ -5439,7 +5439,7 @@
     </w:p>
     <w:p>
       <w:pPr>
-        <w:pStyle w:val="Ttulo2"/>
+        <w:pStyle w:val="Heading2"/>
         <w:numPr>
           <w:ilvl w:val="1"/>
           <w:numId w:val="9"/>
@@ -5806,7 +5806,7 @@
     <w:p/>
     <w:p>
       <w:pPr>
-        <w:pStyle w:val="Ttulo2"/>
+        <w:pStyle w:val="Heading2"/>
         <w:numPr>
           <w:ilvl w:val="1"/>
           <w:numId w:val="9"/>
@@ -5835,7 +5835,7 @@
     </w:p>
     <w:p>
       <w:pPr>
-        <w:pStyle w:val="Prrafodelista"/>
+        <w:pStyle w:val="ListParagraph"/>
       </w:pPr>
     </w:p>
     <w:p>
@@ -5934,7 +5934,7 @@
     <w:p/>
     <w:p>
       <w:pPr>
-        <w:pStyle w:val="Ttulo1"/>
+        <w:pStyle w:val="Heading1"/>
         <w:numPr>
           <w:ilvl w:val="0"/>
           <w:numId w:val="9"/>
@@ -5969,7 +5969,7 @@
     </w:p>
     <w:p>
       <w:pPr>
-        <w:pStyle w:val="Prrafodelista"/>
+        <w:pStyle w:val="ListParagraph"/>
         <w:numPr>
           <w:ilvl w:val="0"/>
           <w:numId w:val="1"/>
@@ -5987,7 +5987,7 @@
     </w:p>
     <w:p>
       <w:pPr>
-        <w:pStyle w:val="Prrafodelista"/>
+        <w:pStyle w:val="ListParagraph"/>
         <w:numPr>
           <w:ilvl w:val="0"/>
           <w:numId w:val="1"/>
@@ -6005,7 +6005,7 @@
     </w:p>
     <w:p>
       <w:pPr>
-        <w:pStyle w:val="Prrafodelista"/>
+        <w:pStyle w:val="ListParagraph"/>
         <w:numPr>
           <w:ilvl w:val="0"/>
           <w:numId w:val="1"/>
@@ -6023,7 +6023,7 @@
     </w:p>
     <w:p>
       <w:pPr>
-        <w:pStyle w:val="Ttulo2"/>
+        <w:pStyle w:val="Heading2"/>
         <w:numPr>
           <w:ilvl w:val="1"/>
           <w:numId w:val="1"/>
@@ -6056,7 +6056,7 @@
     </w:p>
     <w:p>
       <w:pPr>
-        <w:pStyle w:val="Ttulo3"/>
+        <w:pStyle w:val="Heading3"/>
         <w:numPr>
           <w:ilvl w:val="2"/>
           <w:numId w:val="9"/>
@@ -6090,7 +6090,7 @@
     </w:p>
     <w:tbl>
       <w:tblPr>
-        <w:tblStyle w:val="Listavistosa-nfasis6"/>
+        <w:tblStyle w:val="ColorfulList-Accent6"/>
         <w:tblW w:w="0" w:type="auto"/>
         <w:tblLook w:val="04A0" w:firstRow="1" w:lastRow="0" w:firstColumn="1" w:lastColumn="0" w:noHBand="0" w:noVBand="1"/>
       </w:tblPr>
@@ -8018,7 +8018,7 @@
     </w:p>
     <w:tbl>
       <w:tblPr>
-        <w:tblStyle w:val="Listaclara-nfasis5"/>
+        <w:tblStyle w:val="LightList-Accent5"/>
         <w:tblW w:w="0" w:type="auto"/>
         <w:tblInd w:w="1526" w:type="dxa"/>
         <w:tblLook w:val="04A0" w:firstRow="1" w:lastRow="0" w:firstColumn="1" w:lastColumn="0" w:noHBand="0" w:noVBand="1"/>
@@ -8485,7 +8485,7 @@
     </w:p>
     <w:p>
       <w:pPr>
-        <w:pStyle w:val="Prrafodelista"/>
+        <w:pStyle w:val="ListParagraph"/>
         <w:keepNext/>
         <w:keepLines/>
         <w:numPr>
@@ -8534,7 +8534,7 @@
     </w:p>
     <w:p>
       <w:pPr>
-        <w:pStyle w:val="Ttulo3"/>
+        <w:pStyle w:val="Heading3"/>
         <w:numPr>
           <w:ilvl w:val="2"/>
           <w:numId w:val="1"/>
@@ -8609,7 +8609,7 @@
     </w:p>
     <w:p>
       <w:pPr>
-        <w:pStyle w:val="Prrafodelista"/>
+        <w:pStyle w:val="ListParagraph"/>
         <w:widowControl/>
         <w:numPr>
           <w:ilvl w:val="0"/>
@@ -8633,7 +8633,7 @@
     </w:p>
     <w:p>
       <w:pPr>
-        <w:pStyle w:val="Prrafodelista"/>
+        <w:pStyle w:val="ListParagraph"/>
         <w:tabs>
           <w:tab w:val="left" w:pos="709"/>
         </w:tabs>
@@ -8678,7 +8678,7 @@
     </w:p>
     <w:p>
       <w:pPr>
-        <w:pStyle w:val="Prrafodelista"/>
+        <w:pStyle w:val="ListParagraph"/>
         <w:widowControl/>
         <w:numPr>
           <w:ilvl w:val="0"/>
@@ -8703,7 +8703,7 @@
     </w:p>
     <w:p>
       <w:pPr>
-        <w:pStyle w:val="Prrafodelista"/>
+        <w:pStyle w:val="ListParagraph"/>
         <w:tabs>
           <w:tab w:val="left" w:pos="709"/>
         </w:tabs>
@@ -8716,7 +8716,7 @@
     </w:p>
     <w:p>
       <w:pPr>
-        <w:pStyle w:val="Prrafodelista"/>
+        <w:pStyle w:val="ListParagraph"/>
         <w:tabs>
           <w:tab w:val="left" w:pos="709"/>
         </w:tabs>
@@ -8743,7 +8743,7 @@
     </w:p>
     <w:p>
       <w:pPr>
-        <w:pStyle w:val="Prrafodelista"/>
+        <w:pStyle w:val="ListParagraph"/>
         <w:tabs>
           <w:tab w:val="left" w:pos="709"/>
         </w:tabs>
@@ -8757,7 +8757,7 @@
     </w:p>
     <w:p>
       <w:pPr>
-        <w:pStyle w:val="Prrafodelista"/>
+        <w:pStyle w:val="ListParagraph"/>
         <w:widowControl/>
         <w:numPr>
           <w:ilvl w:val="0"/>
@@ -8781,7 +8781,7 @@
     </w:p>
     <w:p>
       <w:pPr>
-        <w:pStyle w:val="Prrafodelista"/>
+        <w:pStyle w:val="ListParagraph"/>
         <w:tabs>
           <w:tab w:val="left" w:pos="709"/>
         </w:tabs>
@@ -8794,7 +8794,7 @@
     </w:p>
     <w:p>
       <w:pPr>
-        <w:pStyle w:val="Prrafodelista"/>
+        <w:pStyle w:val="ListParagraph"/>
         <w:tabs>
           <w:tab w:val="left" w:pos="709"/>
         </w:tabs>
@@ -8848,7 +8848,7 @@
     </w:p>
     <w:p>
       <w:pPr>
-        <w:pStyle w:val="Prrafodelista"/>
+        <w:pStyle w:val="ListParagraph"/>
         <w:tabs>
           <w:tab w:val="left" w:pos="709"/>
         </w:tabs>
@@ -8862,7 +8862,7 @@
     </w:p>
     <w:p>
       <w:pPr>
-        <w:pStyle w:val="Prrafodelista"/>
+        <w:pStyle w:val="ListParagraph"/>
         <w:widowControl/>
         <w:numPr>
           <w:ilvl w:val="0"/>
@@ -8916,7 +8916,7 @@
     </w:p>
     <w:p>
       <w:pPr>
-        <w:pStyle w:val="Prrafodelista"/>
+        <w:pStyle w:val="ListParagraph"/>
         <w:tabs>
           <w:tab w:val="left" w:pos="709"/>
         </w:tabs>
@@ -8929,7 +8929,7 @@
     </w:p>
     <w:p>
       <w:pPr>
-        <w:pStyle w:val="Prrafodelista"/>
+        <w:pStyle w:val="ListParagraph"/>
         <w:tabs>
           <w:tab w:val="left" w:pos="709"/>
         </w:tabs>
@@ -8995,7 +8995,7 @@
     </w:p>
     <w:p>
       <w:pPr>
-        <w:pStyle w:val="Ttulo3"/>
+        <w:pStyle w:val="Heading3"/>
         <w:numPr>
           <w:ilvl w:val="2"/>
           <w:numId w:val="1"/>
@@ -9053,7 +9053,7 @@
     </w:p>
     <w:tbl>
       <w:tblPr>
-        <w:tblStyle w:val="Listavistosa-nfasis6"/>
+        <w:tblStyle w:val="ColorfulList-Accent6"/>
         <w:tblW w:w="0" w:type="auto"/>
         <w:tblInd w:w="1008" w:type="dxa"/>
         <w:tblLook w:val="04A0" w:firstRow="1" w:lastRow="0" w:firstColumn="1" w:lastColumn="0" w:noHBand="0" w:noVBand="1"/>
@@ -9343,7 +9343,7 @@
     </w:p>
     <w:tbl>
       <w:tblPr>
-        <w:tblStyle w:val="Listavistosa-nfasis6"/>
+        <w:tblStyle w:val="ColorfulList-Accent6"/>
         <w:tblW w:w="0" w:type="auto"/>
         <w:tblInd w:w="1008" w:type="dxa"/>
         <w:tblLook w:val="04A0" w:firstRow="1" w:lastRow="0" w:firstColumn="1" w:lastColumn="0" w:noHBand="0" w:noVBand="1"/>
@@ -9582,7 +9582,7 @@
     </w:p>
     <w:tbl>
       <w:tblPr>
-        <w:tblStyle w:val="Listavistosa-nfasis6"/>
+        <w:tblStyle w:val="ColorfulList-Accent6"/>
         <w:tblW w:w="0" w:type="auto"/>
         <w:tblInd w:w="1008" w:type="dxa"/>
         <w:tblLook w:val="04A0" w:firstRow="1" w:lastRow="0" w:firstColumn="1" w:lastColumn="0" w:noHBand="0" w:noVBand="1"/>
@@ -9739,7 +9739,7 @@
     </w:p>
     <w:tbl>
       <w:tblPr>
-        <w:tblStyle w:val="Listavistosa-nfasis6"/>
+        <w:tblStyle w:val="ColorfulList-Accent6"/>
         <w:tblW w:w="0" w:type="auto"/>
         <w:tblInd w:w="1008" w:type="dxa"/>
         <w:tblLook w:val="04A0" w:firstRow="1" w:lastRow="0" w:firstColumn="1" w:lastColumn="0" w:noHBand="0" w:noVBand="1"/>
@@ -9928,7 +9928,7 @@
     </w:p>
     <w:tbl>
       <w:tblPr>
-        <w:tblStyle w:val="Listavistosa-nfasis6"/>
+        <w:tblStyle w:val="ColorfulList-Accent6"/>
         <w:tblW w:w="0" w:type="auto"/>
         <w:tblInd w:w="1008" w:type="dxa"/>
         <w:tblLook w:val="04A0" w:firstRow="1" w:lastRow="0" w:firstColumn="1" w:lastColumn="0" w:noHBand="0" w:noVBand="1"/>
@@ -10369,7 +10369,7 @@
     </w:p>
     <w:tbl>
       <w:tblPr>
-        <w:tblStyle w:val="Listavistosa-nfasis6"/>
+        <w:tblStyle w:val="ColorfulList-Accent6"/>
         <w:tblW w:w="0" w:type="auto"/>
         <w:tblInd w:w="1008" w:type="dxa"/>
         <w:tblLook w:val="04A0" w:firstRow="1" w:lastRow="0" w:firstColumn="1" w:lastColumn="0" w:noHBand="0" w:noVBand="1"/>
@@ -10760,7 +10760,7 @@
     </w:p>
     <w:tbl>
       <w:tblPr>
-        <w:tblStyle w:val="Listavistosa-nfasis6"/>
+        <w:tblStyle w:val="ColorfulList-Accent6"/>
         <w:tblW w:w="0" w:type="auto"/>
         <w:tblInd w:w="1008" w:type="dxa"/>
         <w:tblLook w:val="04A0" w:firstRow="1" w:lastRow="0" w:firstColumn="1" w:lastColumn="0" w:noHBand="0" w:noVBand="1"/>
@@ -10939,7 +10939,7 @@
     </w:p>
     <w:p>
       <w:pPr>
-        <w:pStyle w:val="Ttulo2"/>
+        <w:pStyle w:val="Heading2"/>
         <w:numPr>
           <w:ilvl w:val="1"/>
           <w:numId w:val="1"/>
@@ -10961,7 +10961,7 @@
     </w:p>
     <w:p>
       <w:pPr>
-        <w:pStyle w:val="Ttulo3"/>
+        <w:pStyle w:val="Heading3"/>
         <w:numPr>
           <w:ilvl w:val="2"/>
           <w:numId w:val="1"/>
@@ -11017,7 +11017,7 @@
     </w:p>
     <w:p>
       <w:pPr>
-        <w:pStyle w:val="Prrafodelista"/>
+        <w:pStyle w:val="ListParagraph"/>
         <w:tabs>
           <w:tab w:val="left" w:pos="567"/>
         </w:tabs>
@@ -11030,7 +11030,7 @@
     </w:p>
     <w:tbl>
       <w:tblPr>
-        <w:tblStyle w:val="Tablaconcuadrcula"/>
+        <w:tblStyle w:val="TableGrid"/>
         <w:tblW w:w="0" w:type="auto"/>
         <w:tblInd w:w="720" w:type="dxa"/>
         <w:tblLook w:val="04A0" w:firstRow="1" w:lastRow="0" w:firstColumn="1" w:lastColumn="0" w:noHBand="0" w:noVBand="1"/>
@@ -11049,7 +11049,7 @@
           </w:tcPr>
           <w:p>
             <w:pPr>
-              <w:pStyle w:val="Prrafodelista"/>
+              <w:pStyle w:val="ListParagraph"/>
               <w:tabs>
                 <w:tab w:val="left" w:pos="567"/>
               </w:tabs>
@@ -11077,7 +11077,7 @@
           </w:tcPr>
           <w:p>
             <w:pPr>
-              <w:pStyle w:val="Prrafodelista"/>
+              <w:pStyle w:val="ListParagraph"/>
               <w:tabs>
                 <w:tab w:val="left" w:pos="567"/>
               </w:tabs>
@@ -11105,7 +11105,7 @@
           </w:tcPr>
           <w:p>
             <w:pPr>
-              <w:pStyle w:val="Prrafodelista"/>
+              <w:pStyle w:val="ListParagraph"/>
               <w:tabs>
                 <w:tab w:val="left" w:pos="567"/>
               </w:tabs>
@@ -11136,7 +11136,7 @@
           </w:tcPr>
           <w:p>
             <w:pPr>
-              <w:pStyle w:val="Prrafodelista"/>
+              <w:pStyle w:val="ListParagraph"/>
               <w:tabs>
                 <w:tab w:val="left" w:pos="567"/>
               </w:tabs>
@@ -11165,7 +11165,7 @@
           </w:tcPr>
           <w:p>
             <w:pPr>
-              <w:pStyle w:val="Prrafodelista"/>
+              <w:pStyle w:val="ListParagraph"/>
               <w:tabs>
                 <w:tab w:val="left" w:pos="567"/>
               </w:tabs>
@@ -11295,7 +11295,7 @@
           </w:p>
           <w:p>
             <w:pPr>
-              <w:pStyle w:val="Prrafodelista"/>
+              <w:pStyle w:val="ListParagraph"/>
               <w:tabs>
                 <w:tab w:val="left" w:pos="567"/>
               </w:tabs>
@@ -11334,7 +11334,7 @@
           </w:tcPr>
           <w:p>
             <w:pPr>
-              <w:pStyle w:val="Prrafodelista"/>
+              <w:pStyle w:val="ListParagraph"/>
               <w:tabs>
                 <w:tab w:val="left" w:pos="567"/>
               </w:tabs>
@@ -11371,7 +11371,7 @@
           </w:tcPr>
           <w:p>
             <w:pPr>
-              <w:pStyle w:val="Prrafodelista"/>
+              <w:pStyle w:val="ListParagraph"/>
               <w:tabs>
                 <w:tab w:val="left" w:pos="567"/>
               </w:tabs>
@@ -11391,7 +11391,7 @@
           </w:tcPr>
           <w:p>
             <w:pPr>
-              <w:pStyle w:val="Prrafodelista"/>
+              <w:pStyle w:val="ListParagraph"/>
               <w:tabs>
                 <w:tab w:val="left" w:pos="567"/>
               </w:tabs>
@@ -11427,7 +11427,7 @@
           </w:tcPr>
           <w:p>
             <w:pPr>
-              <w:pStyle w:val="Prrafodelista"/>
+              <w:pStyle w:val="ListParagraph"/>
               <w:numPr>
                 <w:ilvl w:val="0"/>
                 <w:numId w:val="15"/>
@@ -11452,7 +11452,7 @@
           </w:p>
           <w:p>
             <w:pPr>
-              <w:pStyle w:val="Prrafodelista"/>
+              <w:pStyle w:val="ListParagraph"/>
               <w:numPr>
                 <w:ilvl w:val="0"/>
                 <w:numId w:val="15"/>
@@ -11495,7 +11495,7 @@
           </w:tcPr>
           <w:p>
             <w:pPr>
-              <w:pStyle w:val="Prrafodelista"/>
+              <w:pStyle w:val="ListParagraph"/>
               <w:tabs>
                 <w:tab w:val="left" w:pos="567"/>
               </w:tabs>
@@ -11525,7 +11525,7 @@
           </w:tcPr>
           <w:p>
             <w:pPr>
-              <w:pStyle w:val="Prrafodelista"/>
+              <w:pStyle w:val="ListParagraph"/>
               <w:tabs>
                 <w:tab w:val="left" w:pos="567"/>
               </w:tabs>
@@ -11545,7 +11545,7 @@
           </w:tcPr>
           <w:p>
             <w:pPr>
-              <w:pStyle w:val="Prrafodelista"/>
+              <w:pStyle w:val="ListParagraph"/>
               <w:tabs>
                 <w:tab w:val="left" w:pos="567"/>
               </w:tabs>
@@ -11581,7 +11581,7 @@
           </w:tcPr>
           <w:p>
             <w:pPr>
-              <w:pStyle w:val="Prrafodelista"/>
+              <w:pStyle w:val="ListParagraph"/>
               <w:numPr>
                 <w:ilvl w:val="0"/>
                 <w:numId w:val="16"/>
@@ -11626,7 +11626,7 @@
           </w:tcPr>
           <w:p>
             <w:pPr>
-              <w:pStyle w:val="Prrafodelista"/>
+              <w:pStyle w:val="ListParagraph"/>
               <w:numPr>
                 <w:ilvl w:val="0"/>
                 <w:numId w:val="16"/>
@@ -11658,7 +11658,7 @@
           </w:tcPr>
           <w:p>
             <w:pPr>
-              <w:pStyle w:val="Prrafodelista"/>
+              <w:pStyle w:val="ListParagraph"/>
               <w:tabs>
                 <w:tab w:val="left" w:pos="567"/>
               </w:tabs>
@@ -11720,7 +11720,7 @@
           </w:tcPr>
           <w:p>
             <w:pPr>
-              <w:pStyle w:val="Prrafodelista"/>
+              <w:pStyle w:val="ListParagraph"/>
               <w:numPr>
                 <w:ilvl w:val="0"/>
                 <w:numId w:val="16"/>
@@ -11745,7 +11745,7 @@
           </w:p>
           <w:p>
             <w:pPr>
-              <w:pStyle w:val="Prrafodelista"/>
+              <w:pStyle w:val="ListParagraph"/>
               <w:numPr>
                 <w:ilvl w:val="0"/>
                 <w:numId w:val="16"/>
@@ -11779,7 +11779,7 @@
           </w:tcPr>
           <w:p>
             <w:pPr>
-              <w:pStyle w:val="Prrafodelista"/>
+              <w:pStyle w:val="ListParagraph"/>
               <w:tabs>
                 <w:tab w:val="left" w:pos="567"/>
               </w:tabs>
@@ -11810,7 +11810,7 @@
           </w:tcPr>
           <w:p>
             <w:pPr>
-              <w:pStyle w:val="Prrafodelista"/>
+              <w:pStyle w:val="ListParagraph"/>
               <w:tabs>
                 <w:tab w:val="left" w:pos="567"/>
               </w:tabs>
@@ -11859,7 +11859,7 @@
           </w:p>
           <w:p>
             <w:pPr>
-              <w:pStyle w:val="Prrafodelista"/>
+              <w:pStyle w:val="ListParagraph"/>
               <w:tabs>
                 <w:tab w:val="left" w:pos="567"/>
               </w:tabs>
@@ -11879,7 +11879,7 @@
           </w:tcPr>
           <w:p>
             <w:pPr>
-              <w:pStyle w:val="Prrafodelista"/>
+              <w:pStyle w:val="ListParagraph"/>
               <w:numPr>
                 <w:ilvl w:val="0"/>
                 <w:numId w:val="17"/>
@@ -11904,7 +11904,7 @@
           </w:p>
           <w:p>
             <w:pPr>
-              <w:pStyle w:val="Prrafodelista"/>
+              <w:pStyle w:val="ListParagraph"/>
               <w:numPr>
                 <w:ilvl w:val="0"/>
                 <w:numId w:val="17"/>
@@ -11943,7 +11943,7 @@
     </w:p>
     <w:p>
       <w:pPr>
-        <w:pStyle w:val="Prrafodelista"/>
+        <w:pStyle w:val="ListParagraph"/>
         <w:tabs>
           <w:tab w:val="left" w:pos="567"/>
         </w:tabs>
@@ -11951,7 +11951,7 @@
     </w:p>
     <w:p>
       <w:pPr>
-        <w:pStyle w:val="Prrafodelista"/>
+        <w:pStyle w:val="ListParagraph"/>
         <w:keepNext/>
         <w:keepLines/>
         <w:numPr>
@@ -11987,7 +11987,7 @@
     </w:p>
     <w:p>
       <w:pPr>
-        <w:pStyle w:val="Prrafodelista"/>
+        <w:pStyle w:val="ListParagraph"/>
         <w:keepNext/>
         <w:keepLines/>
         <w:numPr>
@@ -12023,7 +12023,7 @@
     </w:p>
     <w:p>
       <w:pPr>
-        <w:pStyle w:val="Ttulo3"/>
+        <w:pStyle w:val="Heading3"/>
         <w:numPr>
           <w:ilvl w:val="2"/>
           <w:numId w:val="21"/>
@@ -12045,7 +12045,7 @@
     </w:p>
     <w:p>
       <w:pPr>
-        <w:pStyle w:val="Prrafodelista"/>
+        <w:pStyle w:val="ListParagraph"/>
         <w:tabs>
           <w:tab w:val="left" w:pos="567"/>
         </w:tabs>
@@ -12067,7 +12067,7 @@
     </w:p>
     <w:p>
       <w:pPr>
-        <w:pStyle w:val="Prrafodelista"/>
+        <w:pStyle w:val="ListParagraph"/>
         <w:tabs>
           <w:tab w:val="left" w:pos="567"/>
         </w:tabs>
@@ -12113,7 +12113,7 @@
     </w:p>
     <w:p>
       <w:pPr>
-        <w:pStyle w:val="Prrafodelista"/>
+        <w:pStyle w:val="ListParagraph"/>
         <w:numPr>
           <w:ilvl w:val="0"/>
           <w:numId w:val="20"/>
@@ -12164,7 +12164,7 @@
     </w:p>
     <w:p>
       <w:pPr>
-        <w:pStyle w:val="Prrafodelista"/>
+        <w:pStyle w:val="ListParagraph"/>
         <w:numPr>
           <w:ilvl w:val="0"/>
           <w:numId w:val="20"/>
@@ -12187,7 +12187,7 @@
     </w:p>
     <w:p>
       <w:pPr>
-        <w:pStyle w:val="Prrafodelista"/>
+        <w:pStyle w:val="ListParagraph"/>
         <w:tabs>
           <w:tab w:val="left" w:pos="567"/>
         </w:tabs>
@@ -12205,7 +12205,7 @@
     </w:p>
     <w:p>
       <w:pPr>
-        <w:pStyle w:val="Prrafodelista"/>
+        <w:pStyle w:val="ListParagraph"/>
         <w:tabs>
           <w:tab w:val="left" w:pos="567"/>
         </w:tabs>
@@ -12217,7 +12217,7 @@
     </w:p>
     <w:p>
       <w:pPr>
-        <w:pStyle w:val="Prrafodelista"/>
+        <w:pStyle w:val="ListParagraph"/>
         <w:numPr>
           <w:ilvl w:val="0"/>
           <w:numId w:val="20"/>
@@ -12284,7 +12284,7 @@
     </w:p>
     <w:p>
       <w:pPr>
-        <w:pStyle w:val="Prrafodelista"/>
+        <w:pStyle w:val="ListParagraph"/>
         <w:tabs>
           <w:tab w:val="left" w:pos="567"/>
         </w:tabs>
@@ -12296,7 +12296,7 @@
     </w:p>
     <w:p>
       <w:pPr>
-        <w:pStyle w:val="Prrafodelista"/>
+        <w:pStyle w:val="ListParagraph"/>
         <w:tabs>
           <w:tab w:val="left" w:pos="567"/>
         </w:tabs>
@@ -12323,7 +12323,7 @@
     </w:p>
     <w:p>
       <w:pPr>
-        <w:pStyle w:val="Prrafodelista"/>
+        <w:pStyle w:val="ListParagraph"/>
         <w:tabs>
           <w:tab w:val="left" w:pos="567"/>
         </w:tabs>
@@ -12331,7 +12331,7 @@
     </w:p>
     <w:p>
       <w:pPr>
-        <w:pStyle w:val="Prrafodelista"/>
+        <w:pStyle w:val="ListParagraph"/>
         <w:tabs>
           <w:tab w:val="left" w:pos="567"/>
         </w:tabs>
@@ -12339,7 +12339,7 @@
     </w:p>
     <w:p>
       <w:pPr>
-        <w:pStyle w:val="Prrafodelista"/>
+        <w:pStyle w:val="ListParagraph"/>
         <w:tabs>
           <w:tab w:val="left" w:pos="567"/>
         </w:tabs>
@@ -12354,7 +12354,7 @@
     </w:p>
     <w:p>
       <w:pPr>
-        <w:pStyle w:val="Prrafodelista"/>
+        <w:pStyle w:val="ListParagraph"/>
         <w:tabs>
           <w:tab w:val="left" w:pos="567"/>
         </w:tabs>
@@ -12363,7 +12363,7 @@
     </w:p>
     <w:p>
       <w:pPr>
-        <w:pStyle w:val="Prrafodelista"/>
+        <w:pStyle w:val="ListParagraph"/>
         <w:tabs>
           <w:tab w:val="left" w:pos="567"/>
         </w:tabs>
@@ -12372,7 +12372,7 @@
     </w:p>
     <w:p>
       <w:pPr>
-        <w:pStyle w:val="Prrafodelista"/>
+        <w:pStyle w:val="ListParagraph"/>
         <w:tabs>
           <w:tab w:val="left" w:pos="567"/>
         </w:tabs>
@@ -12381,7 +12381,7 @@
     </w:p>
     <w:p>
       <w:pPr>
-        <w:pStyle w:val="Prrafodelista"/>
+        <w:pStyle w:val="ListParagraph"/>
         <w:tabs>
           <w:tab w:val="left" w:pos="567"/>
         </w:tabs>
@@ -12390,7 +12390,7 @@
     </w:p>
     <w:p>
       <w:pPr>
-        <w:pStyle w:val="Prrafodelista"/>
+        <w:pStyle w:val="ListParagraph"/>
         <w:tabs>
           <w:tab w:val="left" w:pos="567"/>
         </w:tabs>
@@ -12399,7 +12399,7 @@
     </w:p>
     <w:p>
       <w:pPr>
-        <w:pStyle w:val="Prrafodelista"/>
+        <w:pStyle w:val="ListParagraph"/>
         <w:tabs>
           <w:tab w:val="left" w:pos="567"/>
         </w:tabs>
@@ -12408,7 +12408,7 @@
     </w:p>
     <w:p>
       <w:pPr>
-        <w:pStyle w:val="Prrafodelista"/>
+        <w:pStyle w:val="ListParagraph"/>
         <w:tabs>
           <w:tab w:val="left" w:pos="567"/>
         </w:tabs>
@@ -12417,7 +12417,7 @@
     </w:p>
     <w:p>
       <w:pPr>
-        <w:pStyle w:val="Prrafodelista"/>
+        <w:pStyle w:val="ListParagraph"/>
         <w:numPr>
           <w:ilvl w:val="0"/>
           <w:numId w:val="19"/>
@@ -12434,7 +12434,7 @@
     </w:p>
     <w:p>
       <w:pPr>
-        <w:pStyle w:val="Prrafodelista"/>
+        <w:pStyle w:val="ListParagraph"/>
         <w:numPr>
           <w:ilvl w:val="2"/>
           <w:numId w:val="19"/>
@@ -12451,7 +12451,7 @@
     </w:p>
     <w:p>
       <w:pPr>
-        <w:pStyle w:val="Ttulo3"/>
+        <w:pStyle w:val="Heading3"/>
         <w:numPr>
           <w:ilvl w:val="2"/>
           <w:numId w:val="21"/>
@@ -12473,7 +12473,7 @@
     </w:p>
     <w:p>
       <w:pPr>
-        <w:pStyle w:val="Prrafodelista"/>
+        <w:pStyle w:val="ListParagraph"/>
         <w:tabs>
           <w:tab w:val="left" w:pos="567"/>
         </w:tabs>
@@ -12481,7 +12481,7 @@
     </w:p>
     <w:p>
       <w:pPr>
-        <w:pStyle w:val="Prrafodelista"/>
+        <w:pStyle w:val="ListParagraph"/>
         <w:tabs>
           <w:tab w:val="left" w:pos="567"/>
         </w:tabs>
@@ -12489,7 +12489,7 @@
     </w:p>
     <w:p>
       <w:pPr>
-        <w:pStyle w:val="Prrafodelista"/>
+        <w:pStyle w:val="ListParagraph"/>
         <w:tabs>
           <w:tab w:val="left" w:pos="567"/>
         </w:tabs>
@@ -12646,7 +12646,7 @@
     </w:p>
     <w:p>
       <w:pPr>
-        <w:pStyle w:val="Prrafodelista"/>
+        <w:pStyle w:val="ListParagraph"/>
         <w:widowControl/>
         <w:numPr>
           <w:ilvl w:val="0"/>
@@ -12669,7 +12669,7 @@
     </w:p>
     <w:p>
       <w:pPr>
-        <w:pStyle w:val="Prrafodelista"/>
+        <w:pStyle w:val="ListParagraph"/>
         <w:widowControl/>
         <w:numPr>
           <w:ilvl w:val="0"/>
@@ -12692,7 +12692,7 @@
     </w:p>
     <w:p>
       <w:pPr>
-        <w:pStyle w:val="Prrafodelista"/>
+        <w:pStyle w:val="ListParagraph"/>
         <w:widowControl/>
         <w:numPr>
           <w:ilvl w:val="0"/>
@@ -12715,7 +12715,7 @@
     </w:p>
     <w:p>
       <w:pPr>
-        <w:pStyle w:val="Prrafodelista"/>
+        <w:pStyle w:val="ListParagraph"/>
         <w:widowControl/>
         <w:numPr>
           <w:ilvl w:val="0"/>
@@ -12738,7 +12738,7 @@
     </w:p>
     <w:p>
       <w:pPr>
-        <w:pStyle w:val="Prrafodelista"/>
+        <w:pStyle w:val="ListParagraph"/>
         <w:widowControl/>
         <w:numPr>
           <w:ilvl w:val="0"/>
@@ -12761,7 +12761,7 @@
     </w:p>
     <w:p>
       <w:pPr>
-        <w:pStyle w:val="Prrafodelista"/>
+        <w:pStyle w:val="ListParagraph"/>
         <w:widowControl/>
         <w:numPr>
           <w:ilvl w:val="0"/>
@@ -12784,7 +12784,7 @@
     </w:p>
     <w:p>
       <w:pPr>
-        <w:pStyle w:val="Prrafodelista"/>
+        <w:pStyle w:val="ListParagraph"/>
         <w:widowControl/>
         <w:numPr>
           <w:ilvl w:val="0"/>
@@ -12817,7 +12817,7 @@
     </w:p>
     <w:p>
       <w:pPr>
-        <w:pStyle w:val="Prrafodelista"/>
+        <w:pStyle w:val="ListParagraph"/>
         <w:tabs>
           <w:tab w:val="left" w:pos="567"/>
         </w:tabs>
@@ -12825,7 +12825,7 @@
     </w:p>
     <w:p>
       <w:pPr>
-        <w:pStyle w:val="Ttulo3"/>
+        <w:pStyle w:val="Heading3"/>
         <w:numPr>
           <w:ilvl w:val="2"/>
           <w:numId w:val="21"/>
@@ -12847,7 +12847,7 @@
     </w:p>
     <w:p>
       <w:pPr>
-        <w:pStyle w:val="Prrafodelista"/>
+        <w:pStyle w:val="ListParagraph"/>
         <w:tabs>
           <w:tab w:val="left" w:pos="567"/>
         </w:tabs>
@@ -12855,7 +12855,7 @@
     </w:p>
     <w:tbl>
       <w:tblPr>
-        <w:tblStyle w:val="Cuadrculaclara-nfasis1"/>
+        <w:tblStyle w:val="LightGrid-Accent1"/>
         <w:tblW w:w="9618" w:type="dxa"/>
         <w:jc w:val="center"/>
         <w:tblLook w:val="04A0" w:firstRow="1" w:lastRow="0" w:firstColumn="1" w:lastColumn="0" w:noHBand="0" w:noVBand="1"/>
@@ -12993,7 +12993,7 @@
           </w:tcPr>
           <w:p>
             <w:pPr>
-              <w:pStyle w:val="Prrafodelista"/>
+              <w:pStyle w:val="ListParagraph"/>
               <w:numPr>
                 <w:ilvl w:val="0"/>
                 <w:numId w:val="14"/>
@@ -13019,7 +13019,7 @@
           </w:p>
           <w:p>
             <w:pPr>
-              <w:pStyle w:val="Prrafodelista"/>
+              <w:pStyle w:val="ListParagraph"/>
               <w:numPr>
                 <w:ilvl w:val="0"/>
                 <w:numId w:val="14"/>
@@ -13111,7 +13111,7 @@
           </w:tcPr>
           <w:p>
             <w:pPr>
-              <w:pStyle w:val="Prrafodelista"/>
+              <w:pStyle w:val="ListParagraph"/>
               <w:numPr>
                 <w:ilvl w:val="0"/>
                 <w:numId w:val="14"/>
@@ -13203,7 +13203,7 @@
           </w:tcPr>
           <w:p>
             <w:pPr>
-              <w:pStyle w:val="Prrafodelista"/>
+              <w:pStyle w:val="ListParagraph"/>
               <w:numPr>
                 <w:ilvl w:val="0"/>
                 <w:numId w:val="14"/>
@@ -13295,7 +13295,7 @@
           </w:tcPr>
           <w:p>
             <w:pPr>
-              <w:pStyle w:val="Prrafodelista"/>
+              <w:pStyle w:val="ListParagraph"/>
               <w:numPr>
                 <w:ilvl w:val="0"/>
                 <w:numId w:val="14"/>
@@ -13387,7 +13387,7 @@
           </w:tcPr>
           <w:p>
             <w:pPr>
-              <w:pStyle w:val="Prrafodelista"/>
+              <w:pStyle w:val="ListParagraph"/>
               <w:numPr>
                 <w:ilvl w:val="0"/>
                 <w:numId w:val="14"/>
@@ -13479,7 +13479,7 @@
           </w:tcPr>
           <w:p>
             <w:pPr>
-              <w:pStyle w:val="Prrafodelista"/>
+              <w:pStyle w:val="ListParagraph"/>
               <w:numPr>
                 <w:ilvl w:val="0"/>
                 <w:numId w:val="14"/>
@@ -13535,7 +13535,7 @@
     </w:tbl>
     <w:p>
       <w:pPr>
-        <w:pStyle w:val="Prrafodelista"/>
+        <w:pStyle w:val="ListParagraph"/>
         <w:tabs>
           <w:tab w:val="left" w:pos="567"/>
         </w:tabs>
@@ -13543,7 +13543,7 @@
     </w:p>
     <w:p>
       <w:pPr>
-        <w:pStyle w:val="Prrafodelista"/>
+        <w:pStyle w:val="ListParagraph"/>
         <w:tabs>
           <w:tab w:val="left" w:pos="567"/>
         </w:tabs>
@@ -13551,7 +13551,7 @@
     </w:p>
     <w:p>
       <w:pPr>
-        <w:pStyle w:val="Prrafodelista"/>
+        <w:pStyle w:val="ListParagraph"/>
         <w:tabs>
           <w:tab w:val="left" w:pos="567"/>
         </w:tabs>
@@ -13559,7 +13559,7 @@
     </w:p>
     <w:p>
       <w:pPr>
-        <w:pStyle w:val="Prrafodelista"/>
+        <w:pStyle w:val="ListParagraph"/>
         <w:tabs>
           <w:tab w:val="left" w:pos="567"/>
         </w:tabs>
@@ -13567,7 +13567,7 @@
     </w:p>
     <w:p>
       <w:pPr>
-        <w:pStyle w:val="Prrafodelista"/>
+        <w:pStyle w:val="ListParagraph"/>
         <w:tabs>
           <w:tab w:val="left" w:pos="567"/>
         </w:tabs>
@@ -13575,7 +13575,7 @@
     </w:p>
     <w:p>
       <w:pPr>
-        <w:pStyle w:val="Ttulo3"/>
+        <w:pStyle w:val="Heading3"/>
         <w:numPr>
           <w:ilvl w:val="2"/>
           <w:numId w:val="21"/>
@@ -13617,7 +13617,7 @@
     </w:p>
     <w:p>
       <w:pPr>
-        <w:pStyle w:val="Prrafodelista"/>
+        <w:pStyle w:val="ListParagraph"/>
         <w:tabs>
           <w:tab w:val="left" w:pos="567"/>
         </w:tabs>
@@ -13631,7 +13631,7 @@
     </w:p>
     <w:tbl>
       <w:tblPr>
-        <w:tblStyle w:val="Tablaconcuadrcula"/>
+        <w:tblStyle w:val="TableGrid"/>
         <w:tblW w:w="0" w:type="auto"/>
         <w:tblInd w:w="1440" w:type="dxa"/>
         <w:tblLook w:val="04A0" w:firstRow="1" w:lastRow="0" w:firstColumn="1" w:lastColumn="0" w:noHBand="0" w:noVBand="1"/>
@@ -14099,7 +14099,7 @@
     </w:tbl>
     <w:p>
       <w:pPr>
-        <w:pStyle w:val="Prrafodelista"/>
+        <w:pStyle w:val="ListParagraph"/>
         <w:tabs>
           <w:tab w:val="left" w:pos="567"/>
         </w:tabs>
@@ -14113,7 +14113,7 @@
     </w:p>
     <w:p>
       <w:pPr>
-        <w:pStyle w:val="Prrafodelista"/>
+        <w:pStyle w:val="ListParagraph"/>
         <w:tabs>
           <w:tab w:val="left" w:pos="567"/>
         </w:tabs>
@@ -14125,22 +14125,22 @@
     </w:p>
     <w:p>
       <w:pPr>
-        <w:pStyle w:val="Prrafodelista"/>
+        <w:pStyle w:val="ListParagraph"/>
       </w:pPr>
     </w:p>
     <w:p>
       <w:pPr>
-        <w:pStyle w:val="Prrafodelista"/>
+        <w:pStyle w:val="ListParagraph"/>
       </w:pPr>
     </w:p>
     <w:p>
       <w:pPr>
-        <w:pStyle w:val="Prrafodelista"/>
+        <w:pStyle w:val="ListParagraph"/>
       </w:pPr>
     </w:p>
     <w:p>
       <w:pPr>
-        <w:pStyle w:val="Prrafodelista"/>
+        <w:pStyle w:val="ListParagraph"/>
         <w:rPr>
           <w:b/>
         </w:rPr>
@@ -14154,12 +14154,12 @@
     </w:p>
     <w:p>
       <w:pPr>
-        <w:pStyle w:val="Prrafodelista"/>
+        <w:pStyle w:val="ListParagraph"/>
       </w:pPr>
     </w:p>
     <w:tbl>
       <w:tblPr>
-        <w:tblStyle w:val="Tablaconcuadrcula"/>
+        <w:tblStyle w:val="TableGrid"/>
         <w:tblW w:w="0" w:type="auto"/>
         <w:tblInd w:w="1440" w:type="dxa"/>
         <w:tblLook w:val="04A0" w:firstRow="1" w:lastRow="0" w:firstColumn="1" w:lastColumn="0" w:noHBand="0" w:noVBand="1"/>
@@ -14637,22 +14637,22 @@
     </w:tbl>
     <w:p>
       <w:pPr>
-        <w:pStyle w:val="Prrafodelista"/>
+        <w:pStyle w:val="ListParagraph"/>
       </w:pPr>
     </w:p>
     <w:p>
       <w:pPr>
-        <w:pStyle w:val="Prrafodelista"/>
+        <w:pStyle w:val="ListParagraph"/>
       </w:pPr>
     </w:p>
     <w:p>
       <w:pPr>
-        <w:pStyle w:val="Prrafodelista"/>
+        <w:pStyle w:val="ListParagraph"/>
       </w:pPr>
     </w:p>
     <w:tbl>
       <w:tblPr>
-        <w:tblStyle w:val="Tablaconcuadrcula"/>
+        <w:tblStyle w:val="TableGrid"/>
         <w:tblW w:w="0" w:type="auto"/>
         <w:tblInd w:w="1440" w:type="dxa"/>
         <w:tblLook w:val="04A0" w:firstRow="1" w:lastRow="0" w:firstColumn="1" w:lastColumn="0" w:noHBand="0" w:noVBand="1"/>
@@ -15153,12 +15153,12 @@
     </w:tbl>
     <w:p>
       <w:pPr>
-        <w:pStyle w:val="Prrafodelista"/>
+        <w:pStyle w:val="ListParagraph"/>
       </w:pPr>
     </w:p>
     <w:p>
       <w:pPr>
-        <w:pStyle w:val="Prrafodelista"/>
+        <w:pStyle w:val="ListParagraph"/>
         <w:tabs>
           <w:tab w:val="left" w:pos="567"/>
         </w:tabs>
@@ -15166,7 +15166,7 @@
     </w:p>
     <w:p>
       <w:pPr>
-        <w:pStyle w:val="Prrafodelista"/>
+        <w:pStyle w:val="ListParagraph"/>
         <w:tabs>
           <w:tab w:val="left" w:pos="567"/>
         </w:tabs>
@@ -15183,7 +15183,7 @@
     </w:p>
     <w:p>
       <w:pPr>
-        <w:pStyle w:val="Prrafodelista"/>
+        <w:pStyle w:val="ListParagraph"/>
         <w:keepNext/>
         <w:keepLines/>
         <w:numPr>
@@ -15203,7 +15203,7 @@
     </w:p>
     <w:p>
       <w:pPr>
-        <w:pStyle w:val="Prrafodelista"/>
+        <w:pStyle w:val="ListParagraph"/>
         <w:keepNext/>
         <w:keepLines/>
         <w:numPr>
@@ -15223,7 +15223,7 @@
     </w:p>
     <w:p>
       <w:pPr>
-        <w:pStyle w:val="Prrafodelista"/>
+        <w:pStyle w:val="ListParagraph"/>
         <w:keepNext/>
         <w:keepLines/>
         <w:numPr>
@@ -15243,7 +15243,7 @@
     </w:p>
     <w:p>
       <w:pPr>
-        <w:pStyle w:val="Prrafodelista"/>
+        <w:pStyle w:val="ListParagraph"/>
         <w:keepNext/>
         <w:keepLines/>
         <w:numPr>
@@ -15263,7 +15263,7 @@
     </w:p>
     <w:p>
       <w:pPr>
-        <w:pStyle w:val="Prrafodelista"/>
+        <w:pStyle w:val="ListParagraph"/>
         <w:keepNext/>
         <w:keepLines/>
         <w:numPr>
@@ -15283,7 +15283,7 @@
     </w:p>
     <w:p>
       <w:pPr>
-        <w:pStyle w:val="Prrafodelista"/>
+        <w:pStyle w:val="ListParagraph"/>
         <w:keepNext/>
         <w:keepLines/>
         <w:numPr>
@@ -15303,7 +15303,7 @@
     </w:p>
     <w:p>
       <w:pPr>
-        <w:pStyle w:val="Prrafodelista"/>
+        <w:pStyle w:val="ListParagraph"/>
         <w:keepNext/>
         <w:keepLines/>
         <w:tabs>
@@ -15316,7 +15316,7 @@
     </w:p>
     <w:tbl>
       <w:tblPr>
-        <w:tblStyle w:val="Tablaconcuadrcula"/>
+        <w:tblStyle w:val="TableGrid"/>
         <w:tblW w:w="0" w:type="auto"/>
         <w:tblInd w:w="1440" w:type="dxa"/>
         <w:tblLook w:val="04A0" w:firstRow="1" w:lastRow="0" w:firstColumn="1" w:lastColumn="0" w:noHBand="0" w:noVBand="1"/>
@@ -15589,7 +15589,7 @@
           </w:tcPr>
           <w:p>
             <w:pPr>
-              <w:pStyle w:val="Prrafodelista"/>
+              <w:pStyle w:val="ListParagraph"/>
               <w:numPr>
                 <w:ilvl w:val="0"/>
                 <w:numId w:val="10"/>
@@ -15609,7 +15609,7 @@
           </w:p>
           <w:p>
             <w:pPr>
-              <w:pStyle w:val="Prrafodelista"/>
+              <w:pStyle w:val="ListParagraph"/>
               <w:numPr>
                 <w:ilvl w:val="0"/>
                 <w:numId w:val="10"/>
@@ -15830,7 +15830,7 @@
     </w:tbl>
     <w:p>
       <w:pPr>
-        <w:pStyle w:val="Prrafodelista"/>
+        <w:pStyle w:val="ListParagraph"/>
         <w:tabs>
           <w:tab w:val="left" w:pos="-850"/>
         </w:tabs>
@@ -15838,7 +15838,7 @@
     </w:p>
     <w:p>
       <w:pPr>
-        <w:pStyle w:val="Prrafodelista"/>
+        <w:pStyle w:val="ListParagraph"/>
         <w:tabs>
           <w:tab w:val="left" w:pos="-850"/>
         </w:tabs>
@@ -15846,7 +15846,7 @@
     </w:p>
     <w:tbl>
       <w:tblPr>
-        <w:tblStyle w:val="Tablaconcuadrcula"/>
+        <w:tblStyle w:val="TableGrid"/>
         <w:tblW w:w="0" w:type="auto"/>
         <w:tblInd w:w="1440" w:type="dxa"/>
         <w:tblLook w:val="04A0" w:firstRow="1" w:lastRow="0" w:firstColumn="1" w:lastColumn="0" w:noHBand="0" w:noVBand="1"/>
@@ -16138,7 +16138,7 @@
           </w:tcPr>
           <w:p>
             <w:pPr>
-              <w:pStyle w:val="Prrafodelista"/>
+              <w:pStyle w:val="ListParagraph"/>
               <w:numPr>
                 <w:ilvl w:val="0"/>
                 <w:numId w:val="10"/>
@@ -16158,7 +16158,7 @@
           </w:p>
           <w:p>
             <w:pPr>
-              <w:pStyle w:val="Prrafodelista"/>
+              <w:pStyle w:val="ListParagraph"/>
               <w:numPr>
                 <w:ilvl w:val="0"/>
                 <w:numId w:val="10"/>
@@ -16263,7 +16263,7 @@
     </w:tbl>
     <w:p>
       <w:pPr>
-        <w:pStyle w:val="Prrafodelista"/>
+        <w:pStyle w:val="ListParagraph"/>
         <w:tabs>
           <w:tab w:val="left" w:pos="567"/>
         </w:tabs>
@@ -16289,7 +16289,7 @@
     </w:p>
     <w:tbl>
       <w:tblPr>
-        <w:tblStyle w:val="Tablaconcuadrcula"/>
+        <w:tblStyle w:val="TableGrid"/>
         <w:tblW w:w="0" w:type="auto"/>
         <w:tblInd w:w="1440" w:type="dxa"/>
         <w:tblLook w:val="04A0" w:firstRow="1" w:lastRow="0" w:firstColumn="1" w:lastColumn="0" w:noHBand="0" w:noVBand="1"/>
@@ -16486,7 +16486,7 @@
           </w:p>
           <w:p>
             <w:pPr>
-              <w:pStyle w:val="Prrafodelista"/>
+              <w:pStyle w:val="ListParagraph"/>
               <w:numPr>
                 <w:ilvl w:val="0"/>
                 <w:numId w:val="18"/>
@@ -16504,7 +16504,7 @@
           </w:p>
           <w:p>
             <w:pPr>
-              <w:pStyle w:val="Prrafodelista"/>
+              <w:pStyle w:val="ListParagraph"/>
               <w:numPr>
                 <w:ilvl w:val="0"/>
                 <w:numId w:val="18"/>
@@ -16522,7 +16522,7 @@
           </w:p>
           <w:p>
             <w:pPr>
-              <w:pStyle w:val="Prrafodelista"/>
+              <w:pStyle w:val="ListParagraph"/>
               <w:numPr>
                 <w:ilvl w:val="0"/>
                 <w:numId w:val="18"/>
@@ -16540,7 +16540,7 @@
           </w:p>
           <w:p>
             <w:pPr>
-              <w:pStyle w:val="Prrafodelista"/>
+              <w:pStyle w:val="ListParagraph"/>
               <w:numPr>
                 <w:ilvl w:val="0"/>
                 <w:numId w:val="18"/>
@@ -16848,7 +16848,7 @@
     <w:p/>
     <w:tbl>
       <w:tblPr>
-        <w:tblStyle w:val="Tablaconcuadrcula"/>
+        <w:tblStyle w:val="TableGrid"/>
         <w:tblW w:w="0" w:type="auto"/>
         <w:tblInd w:w="1440" w:type="dxa"/>
         <w:tblLook w:val="04A0" w:firstRow="1" w:lastRow="0" w:firstColumn="1" w:lastColumn="0" w:noHBand="0" w:noVBand="1"/>
@@ -17379,7 +17379,7 @@
     <w:p/>
     <w:tbl>
       <w:tblPr>
-        <w:tblStyle w:val="Tablaconcuadrcula"/>
+        <w:tblStyle w:val="TableGrid"/>
         <w:tblW w:w="0" w:type="auto"/>
         <w:tblInd w:w="1440" w:type="dxa"/>
         <w:tblLook w:val="04A0" w:firstRow="1" w:lastRow="0" w:firstColumn="1" w:lastColumn="0" w:noHBand="0" w:noVBand="1"/>
@@ -17870,7 +17870,7 @@
     </w:p>
     <w:tbl>
       <w:tblPr>
-        <w:tblStyle w:val="Tablaconcuadrcula"/>
+        <w:tblStyle w:val="TableGrid"/>
         <w:tblW w:w="0" w:type="auto"/>
         <w:tblInd w:w="1440" w:type="dxa"/>
         <w:tblLook w:val="04A0" w:firstRow="1" w:lastRow="0" w:firstColumn="1" w:lastColumn="0" w:noHBand="0" w:noVBand="1"/>
@@ -18530,7 +18530,7 @@
     </w:p>
     <w:tbl>
       <w:tblPr>
-        <w:tblStyle w:val="Tablaconcuadrcula"/>
+        <w:tblStyle w:val="TableGrid"/>
         <w:tblW w:w="7229" w:type="dxa"/>
         <w:tblInd w:w="1413" w:type="dxa"/>
         <w:tblLook w:val="04A0" w:firstRow="1" w:lastRow="0" w:firstColumn="1" w:lastColumn="0" w:noHBand="0" w:noVBand="1"/>
@@ -18632,7 +18632,7 @@
             </w:pPr>
             <w:r>
               <w:rPr>
-                <w:rStyle w:val="Textoennegrita"/>
+                <w:rStyle w:val="Strong"/>
                 <w:rFonts w:ascii="Helvetica" w:hAnsi="Helvetica"/>
                 <w:shd w:val="clear" w:color="auto" w:fill="FFFFFF"/>
               </w:rPr>
@@ -18640,7 +18640,7 @@
             </w:r>
             <w:r>
               <w:rPr>
-                <w:rStyle w:val="Textoennegrita"/>
+                <w:rStyle w:val="Strong"/>
                 <w:rFonts w:ascii="Helvetica" w:hAnsi="Helvetica"/>
                 <w:shd w:val="clear" w:color="auto" w:fill="FFFFFF"/>
               </w:rPr>
@@ -18648,7 +18648,7 @@
             </w:r>
             <w:r>
               <w:rPr>
-                <w:rStyle w:val="Textoennegrita"/>
+                <w:rStyle w:val="Strong"/>
                 <w:rFonts w:ascii="Helvetica" w:hAnsi="Helvetica"/>
                 <w:shd w:val="clear" w:color="auto" w:fill="FFFFFF"/>
               </w:rPr>
@@ -19098,7 +19098,7 @@
     <w:p/>
     <w:tbl>
       <w:tblPr>
-        <w:tblStyle w:val="Tablaconcuadrcula"/>
+        <w:tblStyle w:val="TableGrid"/>
         <w:tblW w:w="7229" w:type="dxa"/>
         <w:tblInd w:w="1413" w:type="dxa"/>
         <w:tblLook w:val="04A0" w:firstRow="1" w:lastRow="0" w:firstColumn="1" w:lastColumn="0" w:noHBand="0" w:noVBand="1"/>
@@ -19200,7 +19200,7 @@
             </w:pPr>
             <w:r>
               <w:rPr>
-                <w:rStyle w:val="Textoennegrita"/>
+                <w:rStyle w:val="Strong"/>
                 <w:rFonts w:ascii="Helvetica" w:hAnsi="Helvetica"/>
                 <w:shd w:val="clear" w:color="auto" w:fill="FFFFFF"/>
               </w:rPr>
@@ -19208,7 +19208,7 @@
             </w:r>
             <w:r>
               <w:rPr>
-                <w:rStyle w:val="Textoennegrita"/>
+                <w:rStyle w:val="Strong"/>
                 <w:rFonts w:ascii="Helvetica" w:hAnsi="Helvetica"/>
                 <w:shd w:val="clear" w:color="auto" w:fill="FFFFFF"/>
               </w:rPr>
@@ -19216,7 +19216,7 @@
             </w:r>
             <w:r>
               <w:rPr>
-                <w:rStyle w:val="Textoennegrita"/>
+                <w:rStyle w:val="Strong"/>
                 <w:rFonts w:ascii="Helvetica" w:hAnsi="Helvetica"/>
                 <w:shd w:val="clear" w:color="auto" w:fill="FFFFFF"/>
               </w:rPr>
@@ -19645,7 +19645,7 @@
     </w:p>
     <w:p>
       <w:pPr>
-        <w:pStyle w:val="Ttulo2"/>
+        <w:pStyle w:val="Heading2"/>
         <w:numPr>
           <w:ilvl w:val="1"/>
           <w:numId w:val="1"/>
@@ -19688,7 +19688,7 @@
     </w:p>
     <w:p>
       <w:pPr>
-        <w:pStyle w:val="Prrafodelista"/>
+        <w:pStyle w:val="ListParagraph"/>
         <w:keepNext/>
         <w:keepLines/>
         <w:numPr>
@@ -19714,7 +19714,7 @@
     </w:p>
     <w:p>
       <w:pPr>
-        <w:pStyle w:val="Ttulo3"/>
+        <w:pStyle w:val="Heading3"/>
         <w:numPr>
           <w:ilvl w:val="2"/>
           <w:numId w:val="21"/>
@@ -19744,7 +19744,7 @@
     </w:p>
     <w:tbl>
       <w:tblPr>
-        <w:tblStyle w:val="Cuadrculamedia3-nfasis1"/>
+        <w:tblStyle w:val="MediumGrid3-Accent1"/>
         <w:tblW w:w="7016" w:type="dxa"/>
         <w:jc w:val="center"/>
         <w:tblLayout w:type="fixed"/>
@@ -19984,7 +19984,7 @@
           </w:tcPr>
           <w:p>
             <w:pPr>
-              <w:pStyle w:val="Prrafodelista"/>
+              <w:pStyle w:val="ListParagraph"/>
               <w:numPr>
                 <w:ilvl w:val="0"/>
                 <w:numId w:val="22"/>
@@ -20005,7 +20005,7 @@
           </w:p>
           <w:p>
             <w:pPr>
-              <w:pStyle w:val="Prrafodelista"/>
+              <w:pStyle w:val="ListParagraph"/>
               <w:numPr>
                 <w:ilvl w:val="0"/>
                 <w:numId w:val="22"/>
@@ -20026,7 +20026,7 @@
           </w:p>
           <w:p>
             <w:pPr>
-              <w:pStyle w:val="Prrafodelista"/>
+              <w:pStyle w:val="ListParagraph"/>
               <w:numPr>
                 <w:ilvl w:val="0"/>
                 <w:numId w:val="22"/>
@@ -20047,7 +20047,7 @@
           </w:p>
           <w:p>
             <w:pPr>
-              <w:pStyle w:val="Prrafodelista"/>
+              <w:pStyle w:val="ListParagraph"/>
               <w:numPr>
                 <w:ilvl w:val="0"/>
                 <w:numId w:val="22"/>
@@ -20068,7 +20068,7 @@
           </w:p>
           <w:p>
             <w:pPr>
-              <w:pStyle w:val="Prrafodelista"/>
+              <w:pStyle w:val="ListParagraph"/>
               <w:numPr>
                 <w:ilvl w:val="0"/>
                 <w:numId w:val="22"/>
@@ -20120,7 +20120,7 @@
           </w:tcPr>
           <w:p>
             <w:pPr>
-              <w:pStyle w:val="Prrafodelista"/>
+              <w:pStyle w:val="ListParagraph"/>
               <w:numPr>
                 <w:ilvl w:val="0"/>
                 <w:numId w:val="22"/>
@@ -20141,7 +20141,7 @@
           </w:p>
           <w:p>
             <w:pPr>
-              <w:pStyle w:val="Prrafodelista"/>
+              <w:pStyle w:val="ListParagraph"/>
               <w:numPr>
                 <w:ilvl w:val="0"/>
                 <w:numId w:val="22"/>
@@ -20162,7 +20162,7 @@
           </w:p>
           <w:p>
             <w:pPr>
-              <w:pStyle w:val="Prrafodelista"/>
+              <w:pStyle w:val="ListParagraph"/>
               <w:numPr>
                 <w:ilvl w:val="0"/>
                 <w:numId w:val="22"/>
@@ -20200,7 +20200,7 @@
     </w:p>
     <w:tbl>
       <w:tblPr>
-        <w:tblStyle w:val="Cuadrculamedia3-nfasis1"/>
+        <w:tblStyle w:val="MediumGrid3-Accent1"/>
         <w:tblW w:w="7016" w:type="dxa"/>
         <w:jc w:val="center"/>
         <w:tblLayout w:type="fixed"/>
@@ -20440,7 +20440,7 @@
           </w:tcPr>
           <w:p>
             <w:pPr>
-              <w:pStyle w:val="Prrafodelista"/>
+              <w:pStyle w:val="ListParagraph"/>
               <w:numPr>
                 <w:ilvl w:val="0"/>
                 <w:numId w:val="23"/>
@@ -20461,7 +20461,7 @@
           </w:p>
           <w:p>
             <w:pPr>
-              <w:pStyle w:val="Prrafodelista"/>
+              <w:pStyle w:val="ListParagraph"/>
               <w:numPr>
                 <w:ilvl w:val="0"/>
                 <w:numId w:val="23"/>
@@ -20513,7 +20513,7 @@
           </w:tcPr>
           <w:p>
             <w:pPr>
-              <w:pStyle w:val="Prrafodelista"/>
+              <w:pStyle w:val="ListParagraph"/>
               <w:numPr>
                 <w:ilvl w:val="0"/>
                 <w:numId w:val="23"/>
@@ -20534,7 +20534,7 @@
           </w:p>
           <w:p>
             <w:pPr>
-              <w:pStyle w:val="Prrafodelista"/>
+              <w:pStyle w:val="ListParagraph"/>
               <w:numPr>
                 <w:ilvl w:val="0"/>
                 <w:numId w:val="23"/>
@@ -20555,7 +20555,7 @@
           </w:p>
           <w:p>
             <w:pPr>
-              <w:pStyle w:val="Prrafodelista"/>
+              <w:pStyle w:val="ListParagraph"/>
               <w:numPr>
                 <w:ilvl w:val="0"/>
                 <w:numId w:val="23"/>
@@ -20576,7 +20576,7 @@
           </w:p>
           <w:p>
             <w:pPr>
-              <w:pStyle w:val="Prrafodelista"/>
+              <w:pStyle w:val="ListParagraph"/>
               <w:numPr>
                 <w:ilvl w:val="0"/>
                 <w:numId w:val="23"/>
@@ -20614,7 +20614,7 @@
     </w:p>
     <w:tbl>
       <w:tblPr>
-        <w:tblStyle w:val="Cuadrculamedia3-nfasis1"/>
+        <w:tblStyle w:val="MediumGrid3-Accent1"/>
         <w:tblW w:w="7016" w:type="dxa"/>
         <w:jc w:val="center"/>
         <w:tblLayout w:type="fixed"/>
@@ -20847,7 +20847,7 @@
           </w:tcPr>
           <w:p>
             <w:pPr>
-              <w:pStyle w:val="Prrafodelista"/>
+              <w:pStyle w:val="ListParagraph"/>
               <w:numPr>
                 <w:ilvl w:val="0"/>
                 <w:numId w:val="24"/>
@@ -20868,7 +20868,7 @@
           </w:p>
           <w:p>
             <w:pPr>
-              <w:pStyle w:val="Prrafodelista"/>
+              <w:pStyle w:val="ListParagraph"/>
               <w:numPr>
                 <w:ilvl w:val="0"/>
                 <w:numId w:val="24"/>
@@ -20920,7 +20920,7 @@
           </w:tcPr>
           <w:p>
             <w:pPr>
-              <w:pStyle w:val="Prrafodelista"/>
+              <w:pStyle w:val="ListParagraph"/>
               <w:numPr>
                 <w:ilvl w:val="0"/>
                 <w:numId w:val="24"/>
@@ -20941,7 +20941,7 @@
           </w:p>
           <w:p>
             <w:pPr>
-              <w:pStyle w:val="Prrafodelista"/>
+              <w:pStyle w:val="ListParagraph"/>
               <w:numPr>
                 <w:ilvl w:val="0"/>
                 <w:numId w:val="24"/>
@@ -20963,7 +20963,7 @@
           </w:p>
           <w:p>
             <w:pPr>
-              <w:pStyle w:val="Prrafodelista"/>
+              <w:pStyle w:val="ListParagraph"/>
               <w:numPr>
                 <w:ilvl w:val="0"/>
                 <w:numId w:val="24"/>
@@ -20984,7 +20984,7 @@
           </w:p>
           <w:p>
             <w:pPr>
-              <w:pStyle w:val="Prrafodelista"/>
+              <w:pStyle w:val="ListParagraph"/>
               <w:numPr>
                 <w:ilvl w:val="0"/>
                 <w:numId w:val="24"/>
@@ -21022,7 +21022,7 @@
     </w:p>
     <w:tbl>
       <w:tblPr>
-        <w:tblStyle w:val="Cuadrculamedia3-nfasis1"/>
+        <w:tblStyle w:val="MediumGrid3-Accent1"/>
         <w:tblW w:w="7016" w:type="dxa"/>
         <w:jc w:val="center"/>
         <w:tblLayout w:type="fixed"/>
@@ -21256,7 +21256,7 @@
           </w:tcPr>
           <w:p>
             <w:pPr>
-              <w:pStyle w:val="Prrafodelista"/>
+              <w:pStyle w:val="ListParagraph"/>
               <w:numPr>
                 <w:ilvl w:val="0"/>
                 <w:numId w:val="25"/>
@@ -21308,7 +21308,7 @@
           </w:tcPr>
           <w:p>
             <w:pPr>
-              <w:pStyle w:val="Prrafodelista"/>
+              <w:pStyle w:val="ListParagraph"/>
               <w:numPr>
                 <w:ilvl w:val="0"/>
                 <w:numId w:val="25"/>
@@ -21329,7 +21329,7 @@
           </w:p>
           <w:p>
             <w:pPr>
-              <w:pStyle w:val="Prrafodelista"/>
+              <w:pStyle w:val="ListParagraph"/>
               <w:numPr>
                 <w:ilvl w:val="0"/>
                 <w:numId w:val="25"/>
@@ -21350,7 +21350,7 @@
           </w:p>
           <w:p>
             <w:pPr>
-              <w:pStyle w:val="Prrafodelista"/>
+              <w:pStyle w:val="ListParagraph"/>
               <w:numPr>
                 <w:ilvl w:val="0"/>
                 <w:numId w:val="25"/>
@@ -21388,7 +21388,7 @@
     </w:p>
     <w:tbl>
       <w:tblPr>
-        <w:tblStyle w:val="Cuadrculamedia3-nfasis1"/>
+        <w:tblStyle w:val="MediumGrid3-Accent1"/>
         <w:tblW w:w="7016" w:type="dxa"/>
         <w:jc w:val="center"/>
         <w:tblLayout w:type="fixed"/>
@@ -21618,7 +21618,7 @@
           </w:tcPr>
           <w:p>
             <w:pPr>
-              <w:pStyle w:val="Prrafodelista"/>
+              <w:pStyle w:val="ListParagraph"/>
               <w:numPr>
                 <w:ilvl w:val="0"/>
                 <w:numId w:val="26"/>
@@ -21637,7 +21637,7 @@
           </w:p>
           <w:p>
             <w:pPr>
-              <w:pStyle w:val="Prrafodelista"/>
+              <w:pStyle w:val="ListParagraph"/>
               <w:numPr>
                 <w:ilvl w:val="0"/>
                 <w:numId w:val="26"/>
@@ -21687,7 +21687,7 @@
           </w:tcPr>
           <w:p>
             <w:pPr>
-              <w:pStyle w:val="Prrafodelista"/>
+              <w:pStyle w:val="ListParagraph"/>
               <w:numPr>
                 <w:ilvl w:val="0"/>
                 <w:numId w:val="27"/>
@@ -21706,7 +21706,7 @@
           </w:p>
           <w:p>
             <w:pPr>
-              <w:pStyle w:val="Prrafodelista"/>
+              <w:pStyle w:val="ListParagraph"/>
               <w:numPr>
                 <w:ilvl w:val="0"/>
                 <w:numId w:val="27"/>
@@ -21725,7 +21725,7 @@
           </w:p>
           <w:p>
             <w:pPr>
-              <w:pStyle w:val="Prrafodelista"/>
+              <w:pStyle w:val="ListParagraph"/>
               <w:numPr>
                 <w:ilvl w:val="0"/>
                 <w:numId w:val="27"/>
@@ -21744,7 +21744,7 @@
           </w:p>
           <w:p>
             <w:pPr>
-              <w:pStyle w:val="Prrafodelista"/>
+              <w:pStyle w:val="ListParagraph"/>
               <w:numPr>
                 <w:ilvl w:val="0"/>
                 <w:numId w:val="27"/>
@@ -21773,7 +21773,7 @@
     </w:p>
     <w:tbl>
       <w:tblPr>
-        <w:tblStyle w:val="Cuadrculamedia3-nfasis1"/>
+        <w:tblStyle w:val="MediumGrid3-Accent1"/>
         <w:tblW w:w="7016" w:type="dxa"/>
         <w:jc w:val="center"/>
         <w:tblLayout w:type="fixed"/>
@@ -21996,7 +21996,7 @@
           </w:tcPr>
           <w:p>
             <w:pPr>
-              <w:pStyle w:val="Prrafodelista"/>
+              <w:pStyle w:val="ListParagraph"/>
               <w:numPr>
                 <w:ilvl w:val="0"/>
                 <w:numId w:val="26"/>
@@ -22015,7 +22015,7 @@
           </w:p>
           <w:p>
             <w:pPr>
-              <w:pStyle w:val="Prrafodelista"/>
+              <w:pStyle w:val="ListParagraph"/>
               <w:numPr>
                 <w:ilvl w:val="0"/>
                 <w:numId w:val="26"/>
@@ -22034,7 +22034,7 @@
           </w:p>
           <w:p>
             <w:pPr>
-              <w:pStyle w:val="Prrafodelista"/>
+              <w:pStyle w:val="ListParagraph"/>
               <w:numPr>
                 <w:ilvl w:val="0"/>
                 <w:numId w:val="26"/>
@@ -22084,7 +22084,7 @@
           </w:tcPr>
           <w:p>
             <w:pPr>
-              <w:pStyle w:val="Prrafodelista"/>
+              <w:pStyle w:val="ListParagraph"/>
               <w:numPr>
                 <w:ilvl w:val="0"/>
                 <w:numId w:val="27"/>
@@ -22103,7 +22103,7 @@
           </w:p>
           <w:p>
             <w:pPr>
-              <w:pStyle w:val="Prrafodelista"/>
+              <w:pStyle w:val="ListParagraph"/>
               <w:numPr>
                 <w:ilvl w:val="0"/>
                 <w:numId w:val="27"/>
@@ -22122,7 +22122,7 @@
           </w:p>
           <w:p>
             <w:pPr>
-              <w:pStyle w:val="Prrafodelista"/>
+              <w:pStyle w:val="ListParagraph"/>
               <w:numPr>
                 <w:ilvl w:val="0"/>
                 <w:numId w:val="27"/>
@@ -22165,7 +22165,7 @@
     </w:p>
     <w:tbl>
       <w:tblPr>
-        <w:tblStyle w:val="Cuadrculamedia3-nfasis1"/>
+        <w:tblStyle w:val="MediumGrid3-Accent1"/>
         <w:tblW w:w="7016" w:type="dxa"/>
         <w:jc w:val="center"/>
         <w:tblLayout w:type="fixed"/>
@@ -22431,7 +22431,7 @@
           </w:tcPr>
           <w:p>
             <w:pPr>
-              <w:pStyle w:val="Prrafodelista"/>
+              <w:pStyle w:val="ListParagraph"/>
               <w:numPr>
                 <w:ilvl w:val="0"/>
                 <w:numId w:val="31"/>
@@ -22481,7 +22481,7 @@
           </w:tcPr>
           <w:p>
             <w:pPr>
-              <w:pStyle w:val="Prrafodelista"/>
+              <w:pStyle w:val="ListParagraph"/>
               <w:numPr>
                 <w:ilvl w:val="0"/>
                 <w:numId w:val="27"/>
@@ -22501,7 +22501,7 @@
           </w:p>
           <w:p>
             <w:pPr>
-              <w:pStyle w:val="Prrafodelista"/>
+              <w:pStyle w:val="ListParagraph"/>
               <w:numPr>
                 <w:ilvl w:val="0"/>
                 <w:numId w:val="27"/>
@@ -22521,7 +22521,7 @@
           </w:p>
           <w:p>
             <w:pPr>
-              <w:pStyle w:val="Prrafodelista"/>
+              <w:pStyle w:val="ListParagraph"/>
               <w:numPr>
                 <w:ilvl w:val="0"/>
                 <w:numId w:val="27"/>
@@ -22541,7 +22541,7 @@
           </w:p>
           <w:p>
             <w:pPr>
-              <w:pStyle w:val="Prrafodelista"/>
+              <w:pStyle w:val="ListParagraph"/>
               <w:numPr>
                 <w:ilvl w:val="0"/>
                 <w:numId w:val="27"/>
@@ -22561,7 +22561,7 @@
           </w:p>
           <w:p>
             <w:pPr>
-              <w:pStyle w:val="Prrafodelista"/>
+              <w:pStyle w:val="ListParagraph"/>
               <w:numPr>
                 <w:ilvl w:val="0"/>
                 <w:numId w:val="27"/>
@@ -22598,7 +22598,7 @@
     </w:p>
     <w:tbl>
       <w:tblPr>
-        <w:tblStyle w:val="Cuadrculamedia3-nfasis1"/>
+        <w:tblStyle w:val="MediumGrid3-Accent1"/>
         <w:tblW w:w="7016" w:type="dxa"/>
         <w:jc w:val="center"/>
         <w:tblLayout w:type="fixed"/>
@@ -22821,7 +22821,7 @@
           </w:tcPr>
           <w:p>
             <w:pPr>
-              <w:pStyle w:val="Prrafodelista"/>
+              <w:pStyle w:val="ListParagraph"/>
               <w:numPr>
                 <w:ilvl w:val="0"/>
                 <w:numId w:val="31"/>
@@ -22871,7 +22871,7 @@
           </w:tcPr>
           <w:p>
             <w:pPr>
-              <w:pStyle w:val="Prrafodelista"/>
+              <w:pStyle w:val="ListParagraph"/>
               <w:numPr>
                 <w:ilvl w:val="0"/>
                 <w:numId w:val="27"/>
@@ -22891,7 +22891,7 @@
           </w:p>
           <w:p>
             <w:pPr>
-              <w:pStyle w:val="Prrafodelista"/>
+              <w:pStyle w:val="ListParagraph"/>
               <w:numPr>
                 <w:ilvl w:val="0"/>
                 <w:numId w:val="27"/>
@@ -22911,7 +22911,7 @@
           </w:p>
           <w:p>
             <w:pPr>
-              <w:pStyle w:val="Prrafodelista"/>
+              <w:pStyle w:val="ListParagraph"/>
               <w:numPr>
                 <w:ilvl w:val="0"/>
                 <w:numId w:val="27"/>
@@ -22931,7 +22931,7 @@
           </w:p>
           <w:p>
             <w:pPr>
-              <w:pStyle w:val="Prrafodelista"/>
+              <w:pStyle w:val="ListParagraph"/>
               <w:numPr>
                 <w:ilvl w:val="0"/>
                 <w:numId w:val="27"/>
@@ -22951,7 +22951,7 @@
           </w:p>
           <w:p>
             <w:pPr>
-              <w:pStyle w:val="Prrafodelista"/>
+              <w:pStyle w:val="ListParagraph"/>
               <w:numPr>
                 <w:ilvl w:val="0"/>
                 <w:numId w:val="27"/>
@@ -22981,7 +22981,7 @@
     </w:p>
     <w:p>
       <w:pPr>
-        <w:pStyle w:val="Ttulo3"/>
+        <w:pStyle w:val="Heading3"/>
         <w:numPr>
           <w:ilvl w:val="2"/>
           <w:numId w:val="21"/>
@@ -23006,7 +23006,7 @@
     <w:p/>
     <w:tbl>
       <w:tblPr>
-        <w:tblStyle w:val="Cuadrculamedia3-nfasis1"/>
+        <w:tblStyle w:val="MediumGrid3-Accent1"/>
         <w:tblW w:w="7016" w:type="dxa"/>
         <w:jc w:val="center"/>
         <w:tblLayout w:type="fixed"/>
@@ -23240,7 +23240,7 @@
           </w:tcPr>
           <w:p>
             <w:pPr>
-              <w:pStyle w:val="Prrafodelista"/>
+              <w:pStyle w:val="ListParagraph"/>
               <w:numPr>
                 <w:ilvl w:val="0"/>
                 <w:numId w:val="35"/>
@@ -23261,7 +23261,7 @@
           </w:p>
           <w:p>
             <w:pPr>
-              <w:pStyle w:val="Prrafodelista"/>
+              <w:pStyle w:val="ListParagraph"/>
               <w:numPr>
                 <w:ilvl w:val="0"/>
                 <w:numId w:val="35"/>
@@ -23315,7 +23315,7 @@
           </w:tcPr>
           <w:p>
             <w:pPr>
-              <w:pStyle w:val="Prrafodelista"/>
+              <w:pStyle w:val="ListParagraph"/>
               <w:numPr>
                 <w:ilvl w:val="0"/>
                 <w:numId w:val="35"/>
@@ -23336,7 +23336,7 @@
           </w:p>
           <w:p>
             <w:pPr>
-              <w:pStyle w:val="Prrafodelista"/>
+              <w:pStyle w:val="ListParagraph"/>
               <w:numPr>
                 <w:ilvl w:val="0"/>
                 <w:numId w:val="35"/>
@@ -23357,7 +23357,7 @@
           </w:p>
           <w:p>
             <w:pPr>
-              <w:pStyle w:val="Prrafodelista"/>
+              <w:pStyle w:val="ListParagraph"/>
               <w:numPr>
                 <w:ilvl w:val="0"/>
                 <w:numId w:val="35"/>
@@ -23389,7 +23389,7 @@
     </w:p>
     <w:tbl>
       <w:tblPr>
-        <w:tblStyle w:val="Cuadrculamedia3-nfasis1"/>
+        <w:tblStyle w:val="MediumGrid3-Accent1"/>
         <w:tblW w:w="7016" w:type="dxa"/>
         <w:jc w:val="center"/>
         <w:tblLayout w:type="fixed"/>
@@ -23616,7 +23616,7 @@
           </w:tcPr>
           <w:p>
             <w:pPr>
-              <w:pStyle w:val="Prrafodelista"/>
+              <w:pStyle w:val="ListParagraph"/>
               <w:numPr>
                 <w:ilvl w:val="0"/>
                 <w:numId w:val="34"/>
@@ -23637,7 +23637,7 @@
           </w:p>
           <w:p>
             <w:pPr>
-              <w:pStyle w:val="Prrafodelista"/>
+              <w:pStyle w:val="ListParagraph"/>
               <w:numPr>
                 <w:ilvl w:val="0"/>
                 <w:numId w:val="34"/>
@@ -23689,7 +23689,7 @@
           </w:tcPr>
           <w:p>
             <w:pPr>
-              <w:pStyle w:val="Prrafodelista"/>
+              <w:pStyle w:val="ListParagraph"/>
               <w:numPr>
                 <w:ilvl w:val="0"/>
                 <w:numId w:val="34"/>
@@ -23710,7 +23710,7 @@
           </w:p>
           <w:p>
             <w:pPr>
-              <w:pStyle w:val="Prrafodelista"/>
+              <w:pStyle w:val="ListParagraph"/>
               <w:numPr>
                 <w:ilvl w:val="0"/>
                 <w:numId w:val="34"/>
@@ -23731,7 +23731,7 @@
           </w:p>
           <w:p>
             <w:pPr>
-              <w:pStyle w:val="Prrafodelista"/>
+              <w:pStyle w:val="ListParagraph"/>
               <w:numPr>
                 <w:ilvl w:val="0"/>
                 <w:numId w:val="34"/>
@@ -23769,7 +23769,7 @@
     </w:p>
     <w:tbl>
       <w:tblPr>
-        <w:tblStyle w:val="Cuadrculamedia3-nfasis1"/>
+        <w:tblStyle w:val="MediumGrid3-Accent1"/>
         <w:tblW w:w="7016" w:type="dxa"/>
         <w:jc w:val="center"/>
         <w:tblLayout w:type="fixed"/>
@@ -23992,7 +23992,7 @@
           </w:tcPr>
           <w:p>
             <w:pPr>
-              <w:pStyle w:val="Prrafodelista"/>
+              <w:pStyle w:val="ListParagraph"/>
               <w:numPr>
                 <w:ilvl w:val="0"/>
                 <w:numId w:val="26"/>
@@ -24011,7 +24011,7 @@
           </w:p>
           <w:p>
             <w:pPr>
-              <w:pStyle w:val="Prrafodelista"/>
+              <w:pStyle w:val="ListParagraph"/>
               <w:numPr>
                 <w:ilvl w:val="0"/>
                 <w:numId w:val="26"/>
@@ -24061,7 +24061,7 @@
           </w:tcPr>
           <w:p>
             <w:pPr>
-              <w:pStyle w:val="Prrafodelista"/>
+              <w:pStyle w:val="ListParagraph"/>
               <w:numPr>
                 <w:ilvl w:val="0"/>
                 <w:numId w:val="27"/>
@@ -24080,7 +24080,7 @@
           </w:p>
           <w:p>
             <w:pPr>
-              <w:pStyle w:val="Prrafodelista"/>
+              <w:pStyle w:val="ListParagraph"/>
               <w:numPr>
                 <w:ilvl w:val="0"/>
                 <w:numId w:val="27"/>
@@ -24099,7 +24099,7 @@
           </w:p>
           <w:p>
             <w:pPr>
-              <w:pStyle w:val="Prrafodelista"/>
+              <w:pStyle w:val="ListParagraph"/>
               <w:numPr>
                 <w:ilvl w:val="0"/>
                 <w:numId w:val="27"/>
@@ -24118,7 +24118,7 @@
           </w:p>
           <w:p>
             <w:pPr>
-              <w:pStyle w:val="Prrafodelista"/>
+              <w:pStyle w:val="ListParagraph"/>
               <w:numPr>
                 <w:ilvl w:val="0"/>
                 <w:numId w:val="27"/>
@@ -24147,7 +24147,7 @@
     </w:p>
     <w:tbl>
       <w:tblPr>
-        <w:tblStyle w:val="Cuadrculamedia3-nfasis1"/>
+        <w:tblStyle w:val="MediumGrid3-Accent1"/>
         <w:tblW w:w="7016" w:type="dxa"/>
         <w:jc w:val="center"/>
         <w:tblLayout w:type="fixed"/>
@@ -24370,7 +24370,7 @@
           </w:tcPr>
           <w:p>
             <w:pPr>
-              <w:pStyle w:val="Prrafodelista"/>
+              <w:pStyle w:val="ListParagraph"/>
               <w:numPr>
                 <w:ilvl w:val="0"/>
                 <w:numId w:val="26"/>
@@ -24389,7 +24389,7 @@
           </w:p>
           <w:p>
             <w:pPr>
-              <w:pStyle w:val="Prrafodelista"/>
+              <w:pStyle w:val="ListParagraph"/>
               <w:numPr>
                 <w:ilvl w:val="0"/>
                 <w:numId w:val="26"/>
@@ -24445,7 +24445,7 @@
           </w:tcPr>
           <w:p>
             <w:pPr>
-              <w:pStyle w:val="Prrafodelista"/>
+              <w:pStyle w:val="ListParagraph"/>
               <w:numPr>
                 <w:ilvl w:val="0"/>
                 <w:numId w:val="27"/>
@@ -24464,7 +24464,7 @@
           </w:p>
           <w:p>
             <w:pPr>
-              <w:pStyle w:val="Prrafodelista"/>
+              <w:pStyle w:val="ListParagraph"/>
               <w:numPr>
                 <w:ilvl w:val="0"/>
                 <w:numId w:val="27"/>
@@ -24483,7 +24483,7 @@
           </w:p>
           <w:p>
             <w:pPr>
-              <w:pStyle w:val="Prrafodelista"/>
+              <w:pStyle w:val="ListParagraph"/>
               <w:numPr>
                 <w:ilvl w:val="0"/>
                 <w:numId w:val="27"/>
@@ -24502,7 +24502,7 @@
           </w:p>
           <w:p>
             <w:pPr>
-              <w:pStyle w:val="Prrafodelista"/>
+              <w:pStyle w:val="ListParagraph"/>
               <w:numPr>
                 <w:ilvl w:val="0"/>
                 <w:numId w:val="27"/>
@@ -24525,7 +24525,7 @@
     <w:p/>
     <w:p>
       <w:pPr>
-        <w:pStyle w:val="Ttulo3"/>
+        <w:pStyle w:val="Heading3"/>
         <w:numPr>
           <w:ilvl w:val="2"/>
           <w:numId w:val="21"/>
@@ -24556,7 +24556,7 @@
     </w:p>
     <w:tbl>
       <w:tblPr>
-        <w:tblStyle w:val="Cuadrculamedia3-nfasis1"/>
+        <w:tblStyle w:val="MediumGrid3-Accent1"/>
         <w:tblW w:w="7016" w:type="dxa"/>
         <w:jc w:val="center"/>
         <w:tblLayout w:type="fixed"/>
@@ -24909,7 +24909,7 @@
     </w:p>
     <w:tbl>
       <w:tblPr>
-        <w:tblStyle w:val="Cuadrculamedia3-nfasis1"/>
+        <w:tblStyle w:val="MediumGrid3-Accent1"/>
         <w:tblW w:w="7016" w:type="dxa"/>
         <w:jc w:val="center"/>
         <w:tblLayout w:type="fixed"/>
@@ -25132,7 +25132,7 @@
           </w:tcPr>
           <w:p>
             <w:pPr>
-              <w:pStyle w:val="Prrafodelista"/>
+              <w:pStyle w:val="ListParagraph"/>
               <w:numPr>
                 <w:ilvl w:val="0"/>
                 <w:numId w:val="31"/>
@@ -25151,7 +25151,7 @@
           </w:p>
           <w:p>
             <w:pPr>
-              <w:pStyle w:val="Prrafodelista"/>
+              <w:pStyle w:val="ListParagraph"/>
               <w:numPr>
                 <w:ilvl w:val="0"/>
                 <w:numId w:val="31"/>
@@ -25170,7 +25170,7 @@
           </w:p>
           <w:p>
             <w:pPr>
-              <w:pStyle w:val="Prrafodelista"/>
+              <w:pStyle w:val="ListParagraph"/>
               <w:numPr>
                 <w:ilvl w:val="0"/>
                 <w:numId w:val="31"/>
@@ -25220,7 +25220,7 @@
           </w:tcPr>
           <w:p>
             <w:pPr>
-              <w:pStyle w:val="Prrafodelista"/>
+              <w:pStyle w:val="ListParagraph"/>
               <w:numPr>
                 <w:ilvl w:val="0"/>
                 <w:numId w:val="31"/>
@@ -25256,7 +25256,7 @@
     </w:p>
     <w:tbl>
       <w:tblPr>
-        <w:tblStyle w:val="Cuadrculamedia3-nfasis1"/>
+        <w:tblStyle w:val="MediumGrid3-Accent1"/>
         <w:tblW w:w="7020" w:type="dxa"/>
         <w:jc w:val="center"/>
         <w:tblLayout w:type="fixed"/>
@@ -25421,8 +25421,6 @@
                 <w:rFonts w:cstheme="minorHAnsi"/>
               </w:rPr>
             </w:pPr>
-            <w:bookmarkStart w:id="76" w:name="_GoBack"/>
-            <w:bookmarkEnd w:id="76"/>
           </w:p>
         </w:tc>
       </w:tr>
@@ -25629,7 +25627,7 @@
     <w:p/>
     <w:tbl>
       <w:tblPr>
-        <w:tblStyle w:val="Cuadrculamedia3-nfasis1"/>
+        <w:tblStyle w:val="MediumGrid3-Accent1"/>
         <w:tblW w:w="7020" w:type="dxa"/>
         <w:jc w:val="center"/>
         <w:tblLayout w:type="fixed"/>
@@ -26018,7 +26016,7 @@
     <w:p/>
     <w:p>
       <w:pPr>
-        <w:pStyle w:val="Ttulo3"/>
+        <w:pStyle w:val="Heading3"/>
         <w:numPr>
           <w:ilvl w:val="2"/>
           <w:numId w:val="21"/>
@@ -26029,7 +26027,7 @@
           <w:sz w:val="20"/>
         </w:rPr>
       </w:pPr>
-      <w:bookmarkStart w:id="77" w:name="_Toc391828444"/>
+      <w:bookmarkStart w:id="76" w:name="_Toc391828444"/>
       <w:r>
         <w:rPr>
           <w:rFonts w:ascii="Verdana" w:hAnsi="Verdana"/>
@@ -26037,12 +26035,12 @@
         </w:rPr>
         <w:t>Reporte para el Comité de Gestor de Cambios</w:t>
       </w:r>
-      <w:bookmarkEnd w:id="77"/>
+      <w:bookmarkEnd w:id="76"/>
     </w:p>
     <w:p/>
     <w:p>
       <w:pPr>
-        <w:pStyle w:val="Prrafodelista"/>
+        <w:pStyle w:val="ListParagraph"/>
         <w:tabs>
           <w:tab w:val="left" w:pos="567"/>
         </w:tabs>
@@ -26050,7 +26048,7 @@
     </w:p>
     <w:tbl>
       <w:tblPr>
-        <w:tblStyle w:val="Cuadrculamedia3-nfasis1"/>
+        <w:tblStyle w:val="MediumGrid3-Accent1"/>
         <w:tblW w:w="7016" w:type="dxa"/>
         <w:jc w:val="center"/>
         <w:tblLayout w:type="fixed"/>
@@ -26277,7 +26275,7 @@
           </w:tcPr>
           <w:p>
             <w:pPr>
-              <w:pStyle w:val="Prrafodelista"/>
+              <w:pStyle w:val="ListParagraph"/>
               <w:numPr>
                 <w:ilvl w:val="0"/>
                 <w:numId w:val="32"/>
@@ -26329,7 +26327,7 @@
           </w:tcPr>
           <w:p>
             <w:pPr>
-              <w:pStyle w:val="Prrafodelista"/>
+              <w:pStyle w:val="ListParagraph"/>
               <w:numPr>
                 <w:ilvl w:val="0"/>
                 <w:numId w:val="32"/>
@@ -26350,7 +26348,7 @@
           </w:p>
           <w:p>
             <w:pPr>
-              <w:pStyle w:val="Prrafodelista"/>
+              <w:pStyle w:val="ListParagraph"/>
               <w:numPr>
                 <w:ilvl w:val="0"/>
                 <w:numId w:val="32"/>
@@ -26371,7 +26369,7 @@
           </w:p>
           <w:p>
             <w:pPr>
-              <w:pStyle w:val="Prrafodelista"/>
+              <w:pStyle w:val="ListParagraph"/>
               <w:numPr>
                 <w:ilvl w:val="0"/>
                 <w:numId w:val="32"/>
@@ -26395,7 +26393,7 @@
     </w:tbl>
     <w:p>
       <w:pPr>
-        <w:pStyle w:val="Prrafodelista"/>
+        <w:pStyle w:val="ListParagraph"/>
         <w:tabs>
           <w:tab w:val="left" w:pos="567"/>
         </w:tabs>
@@ -26403,7 +26401,7 @@
     </w:p>
     <w:p>
       <w:pPr>
-        <w:pStyle w:val="Prrafodelista"/>
+        <w:pStyle w:val="ListParagraph"/>
         <w:tabs>
           <w:tab w:val="left" w:pos="567"/>
         </w:tabs>
@@ -26411,7 +26409,7 @@
     </w:p>
     <w:p>
       <w:pPr>
-        <w:pStyle w:val="Prrafodelista"/>
+        <w:pStyle w:val="ListParagraph"/>
         <w:tabs>
           <w:tab w:val="left" w:pos="567"/>
         </w:tabs>
@@ -26419,7 +26417,7 @@
     </w:p>
     <w:p>
       <w:pPr>
-        <w:pStyle w:val="Prrafodelista"/>
+        <w:pStyle w:val="ListParagraph"/>
         <w:tabs>
           <w:tab w:val="left" w:pos="567"/>
         </w:tabs>
@@ -26427,7 +26425,7 @@
     </w:p>
     <w:p>
       <w:pPr>
-        <w:pStyle w:val="Prrafodelista"/>
+        <w:pStyle w:val="ListParagraph"/>
         <w:tabs>
           <w:tab w:val="left" w:pos="567"/>
         </w:tabs>
@@ -26435,7 +26433,7 @@
     </w:p>
     <w:p>
       <w:pPr>
-        <w:pStyle w:val="Ttulo2"/>
+        <w:pStyle w:val="Heading2"/>
         <w:numPr>
           <w:ilvl w:val="1"/>
           <w:numId w:val="1"/>
@@ -26452,7 +26450,7 @@
         </w:rPr>
         <w:t xml:space="preserve">    </w:t>
       </w:r>
-      <w:bookmarkStart w:id="78" w:name="_Toc391828445"/>
+      <w:bookmarkStart w:id="77" w:name="_Toc391828445"/>
       <w:r>
         <w:rPr>
           <w:rFonts w:ascii="Verdana" w:eastAsia="Verdana" w:hAnsi="Verdana"/>
@@ -26460,12 +26458,12 @@
         </w:rPr>
         <w:t>Reporte de la auditoría de la configuración</w:t>
       </w:r>
-      <w:bookmarkEnd w:id="78"/>
+      <w:bookmarkEnd w:id="77"/>
     </w:p>
     <w:p/>
     <w:tbl>
       <w:tblPr>
-        <w:tblStyle w:val="Cuadrculamedia3-nfasis1"/>
+        <w:tblStyle w:val="MediumGrid3-Accent1"/>
         <w:tblW w:w="7016" w:type="dxa"/>
         <w:jc w:val="center"/>
         <w:tblLayout w:type="fixed"/>
@@ -26689,7 +26687,7 @@
           </w:tcPr>
           <w:p>
             <w:pPr>
-              <w:pStyle w:val="Prrafodelista"/>
+              <w:pStyle w:val="ListParagraph"/>
               <w:numPr>
                 <w:ilvl w:val="0"/>
                 <w:numId w:val="36"/>
@@ -26739,7 +26737,7 @@
           </w:tcPr>
           <w:p>
             <w:pPr>
-              <w:pStyle w:val="Prrafodelista"/>
+              <w:pStyle w:val="ListParagraph"/>
               <w:numPr>
                 <w:ilvl w:val="0"/>
                 <w:numId w:val="36"/>
@@ -26758,7 +26756,7 @@
           </w:p>
           <w:p>
             <w:pPr>
-              <w:pStyle w:val="Prrafodelista"/>
+              <w:pStyle w:val="ListParagraph"/>
               <w:numPr>
                 <w:ilvl w:val="0"/>
                 <w:numId w:val="36"/>
@@ -26781,7 +26779,7 @@
     <w:p/>
     <w:tbl>
       <w:tblPr>
-        <w:tblStyle w:val="Cuadrculamedia3-nfasis1"/>
+        <w:tblStyle w:val="MediumGrid3-Accent1"/>
         <w:tblW w:w="7016" w:type="dxa"/>
         <w:jc w:val="center"/>
         <w:tblLayout w:type="fixed"/>
@@ -27004,7 +27002,7 @@
           </w:tcPr>
           <w:p>
             <w:pPr>
-              <w:pStyle w:val="Prrafodelista"/>
+              <w:pStyle w:val="ListParagraph"/>
               <w:numPr>
                 <w:ilvl w:val="0"/>
                 <w:numId w:val="37"/>
@@ -27023,7 +27021,7 @@
           </w:p>
           <w:p>
             <w:pPr>
-              <w:pStyle w:val="Prrafodelista"/>
+              <w:pStyle w:val="ListParagraph"/>
               <w:numPr>
                 <w:ilvl w:val="0"/>
                 <w:numId w:val="37"/>
@@ -27073,7 +27071,7 @@
           </w:tcPr>
           <w:p>
             <w:pPr>
-              <w:pStyle w:val="Prrafodelista"/>
+              <w:pStyle w:val="ListParagraph"/>
               <w:numPr>
                 <w:ilvl w:val="0"/>
                 <w:numId w:val="37"/>
@@ -27092,7 +27090,7 @@
           </w:p>
           <w:p>
             <w:pPr>
-              <w:pStyle w:val="Prrafodelista"/>
+              <w:pStyle w:val="ListParagraph"/>
               <w:numPr>
                 <w:ilvl w:val="0"/>
                 <w:numId w:val="37"/>
@@ -27115,7 +27113,7 @@
     <w:p/>
     <w:tbl>
       <w:tblPr>
-        <w:tblStyle w:val="Cuadrculamedia3-nfasis1"/>
+        <w:tblStyle w:val="MediumGrid3-Accent1"/>
         <w:tblW w:w="7016" w:type="dxa"/>
         <w:jc w:val="center"/>
         <w:tblLayout w:type="fixed"/>
@@ -27339,7 +27337,7 @@
           </w:tcPr>
           <w:p>
             <w:pPr>
-              <w:pStyle w:val="Prrafodelista"/>
+              <w:pStyle w:val="ListParagraph"/>
               <w:numPr>
                 <w:ilvl w:val="0"/>
                 <w:numId w:val="38"/>
@@ -27389,7 +27387,7 @@
           </w:tcPr>
           <w:p>
             <w:pPr>
-              <w:pStyle w:val="Prrafodelista"/>
+              <w:pStyle w:val="ListParagraph"/>
               <w:numPr>
                 <w:ilvl w:val="0"/>
                 <w:numId w:val="38"/>
@@ -27412,7 +27410,7 @@
     <w:p/>
     <w:p>
       <w:pPr>
-        <w:pStyle w:val="Prrafodelista"/>
+        <w:pStyle w:val="ListParagraph"/>
         <w:ind w:left="1080"/>
         <w:rPr>
           <w:rFonts w:asciiTheme="minorHAnsi" w:eastAsia="Verdana" w:hAnsiTheme="minorHAnsi" w:cstheme="minorHAnsi"/>
@@ -27423,7 +27421,7 @@
     </w:p>
     <w:tbl>
       <w:tblPr>
-        <w:tblStyle w:val="Cuadrculamedia3-nfasis1"/>
+        <w:tblStyle w:val="MediumGrid3-Accent1"/>
         <w:tblW w:w="7016" w:type="dxa"/>
         <w:jc w:val="center"/>
         <w:tblLook w:val="04A0" w:firstRow="1" w:lastRow="0" w:firstColumn="1" w:lastColumn="0" w:noHBand="0" w:noVBand="1"/>
@@ -27641,7 +27639,7 @@
           </w:tcPr>
           <w:p>
             <w:pPr>
-              <w:pStyle w:val="Prrafodelista"/>
+              <w:pStyle w:val="ListParagraph"/>
               <w:numPr>
                 <w:ilvl w:val="0"/>
                 <w:numId w:val="30"/>
@@ -27691,7 +27689,7 @@
           </w:tcPr>
           <w:p>
             <w:pPr>
-              <w:pStyle w:val="Prrafodelista"/>
+              <w:pStyle w:val="ListParagraph"/>
               <w:numPr>
                 <w:ilvl w:val="0"/>
                 <w:numId w:val="30"/>
@@ -27710,7 +27708,7 @@
           </w:p>
           <w:p>
             <w:pPr>
-              <w:pStyle w:val="Prrafodelista"/>
+              <w:pStyle w:val="ListParagraph"/>
               <w:numPr>
                 <w:ilvl w:val="0"/>
                 <w:numId w:val="30"/>
@@ -27729,7 +27727,7 @@
           </w:p>
           <w:p>
             <w:pPr>
-              <w:pStyle w:val="Prrafodelista"/>
+              <w:pStyle w:val="ListParagraph"/>
               <w:numPr>
                 <w:ilvl w:val="0"/>
                 <w:numId w:val="30"/>
@@ -27748,7 +27746,7 @@
           </w:p>
           <w:p>
             <w:pPr>
-              <w:pStyle w:val="Prrafodelista"/>
+              <w:pStyle w:val="ListParagraph"/>
               <w:numPr>
                 <w:ilvl w:val="0"/>
                 <w:numId w:val="30"/>
@@ -27770,7 +27768,7 @@
     </w:tbl>
     <w:p>
       <w:pPr>
-        <w:pStyle w:val="Prrafodelista"/>
+        <w:pStyle w:val="ListParagraph"/>
         <w:ind w:left="1080"/>
         <w:rPr>
           <w:rFonts w:asciiTheme="minorHAnsi" w:eastAsia="Verdana" w:hAnsiTheme="minorHAnsi" w:cstheme="minorHAnsi"/>
@@ -27781,7 +27779,7 @@
     </w:p>
     <w:p>
       <w:pPr>
-        <w:pStyle w:val="Prrafodelista"/>
+        <w:pStyle w:val="ListParagraph"/>
         <w:ind w:left="1080"/>
         <w:rPr>
           <w:rFonts w:asciiTheme="minorHAnsi" w:eastAsia="Verdana" w:hAnsiTheme="minorHAnsi" w:cstheme="minorHAnsi"/>
@@ -27792,7 +27790,7 @@
     </w:p>
     <w:p>
       <w:pPr>
-        <w:pStyle w:val="Prrafodelista"/>
+        <w:pStyle w:val="ListParagraph"/>
         <w:ind w:left="1080"/>
         <w:rPr>
           <w:rFonts w:asciiTheme="minorHAnsi" w:eastAsia="Verdana" w:hAnsiTheme="minorHAnsi" w:cstheme="minorHAnsi"/>
@@ -27803,7 +27801,7 @@
     </w:p>
     <w:p>
       <w:pPr>
-        <w:pStyle w:val="Prrafodelista"/>
+        <w:pStyle w:val="ListParagraph"/>
         <w:ind w:left="1080"/>
         <w:rPr>
           <w:rFonts w:asciiTheme="minorHAnsi" w:eastAsia="Verdana" w:hAnsiTheme="minorHAnsi" w:cstheme="minorHAnsi"/>
@@ -27814,8 +27812,6 @@
     </w:p>
     <w:p>
       <w:pPr>
-        <w:pStyle w:val="Prrafodelista"/>
-        <w:ind w:left="1080"/>
         <w:rPr>
           <w:rFonts w:asciiTheme="minorHAnsi" w:eastAsia="Verdana" w:hAnsiTheme="minorHAnsi" w:cstheme="minorHAnsi"/>
           <w:b/>
@@ -27833,7 +27829,7 @@
     </w:p>
     <w:tbl>
       <w:tblPr>
-        <w:tblStyle w:val="Cuadrculamedia3-nfasis1"/>
+        <w:tblStyle w:val="MediumGrid3-Accent1"/>
         <w:tblW w:w="7016" w:type="dxa"/>
         <w:jc w:val="center"/>
         <w:tblLayout w:type="fixed"/>
@@ -27963,7 +27959,7 @@
           </w:tcPr>
           <w:p>
             <w:pPr>
-              <w:pStyle w:val="Prrafodelista"/>
+              <w:pStyle w:val="ListParagraph"/>
               <w:ind w:left="0"/>
               <w:cnfStyle w:val="000000000000" w:firstRow="0" w:lastRow="0" w:firstColumn="0" w:lastColumn="0" w:oddVBand="0" w:evenVBand="0" w:oddHBand="0" w:evenHBand="0" w:firstRowFirstColumn="0" w:firstRowLastColumn="0" w:lastRowFirstColumn="0" w:lastRowLastColumn="0"/>
               <w:rPr>
@@ -28010,7 +28006,7 @@
           </w:tcPr>
           <w:p>
             <w:pPr>
-              <w:pStyle w:val="Prrafodelista"/>
+              <w:pStyle w:val="ListParagraph"/>
               <w:ind w:left="0"/>
               <w:cnfStyle w:val="000000100000" w:firstRow="0" w:lastRow="0" w:firstColumn="0" w:lastColumn="0" w:oddVBand="0" w:evenVBand="0" w:oddHBand="1" w:evenHBand="0" w:firstRowFirstColumn="0" w:firstRowLastColumn="0" w:lastRowFirstColumn="0" w:lastRowLastColumn="0"/>
               <w:rPr>
@@ -28056,7 +28052,7 @@
           </w:tcPr>
           <w:p>
             <w:pPr>
-              <w:pStyle w:val="Prrafodelista"/>
+              <w:pStyle w:val="ListParagraph"/>
               <w:numPr>
                 <w:ilvl w:val="0"/>
                 <w:numId w:val="26"/>
@@ -28106,7 +28102,7 @@
           </w:tcPr>
           <w:p>
             <w:pPr>
-              <w:pStyle w:val="Prrafodelista"/>
+              <w:pStyle w:val="ListParagraph"/>
               <w:numPr>
                 <w:ilvl w:val="0"/>
                 <w:numId w:val="26"/>
@@ -28125,7 +28121,7 @@
           </w:p>
           <w:p>
             <w:pPr>
-              <w:pStyle w:val="Prrafodelista"/>
+              <w:pStyle w:val="ListParagraph"/>
               <w:numPr>
                 <w:ilvl w:val="0"/>
                 <w:numId w:val="27"/>
@@ -28144,7 +28140,7 @@
           </w:p>
           <w:p>
             <w:pPr>
-              <w:pStyle w:val="Prrafodelista"/>
+              <w:pStyle w:val="ListParagraph"/>
               <w:numPr>
                 <w:ilvl w:val="0"/>
                 <w:numId w:val="27"/>
@@ -28166,17 +28162,19 @@
     </w:tbl>
     <w:p>
       <w:pPr>
-        <w:pStyle w:val="Prrafodelista"/>
+        <w:pStyle w:val="ListParagraph"/>
         <w:rPr>
           <w:rFonts w:asciiTheme="minorHAnsi" w:eastAsia="Verdana" w:hAnsiTheme="minorHAnsi" w:cstheme="minorHAnsi"/>
           <w:b/>
           <w:sz w:val="22"/>
         </w:rPr>
       </w:pPr>
+      <w:bookmarkStart w:id="78" w:name="_GoBack"/>
+      <w:bookmarkEnd w:id="78"/>
     </w:p>
     <w:p>
       <w:pPr>
-        <w:pStyle w:val="Prrafodelista"/>
+        <w:pStyle w:val="ListParagraph"/>
         <w:rPr>
           <w:rFonts w:asciiTheme="minorHAnsi" w:eastAsia="Verdana" w:hAnsiTheme="minorHAnsi" w:cstheme="minorHAnsi"/>
           <w:b/>
@@ -28186,7 +28184,7 @@
     </w:p>
     <w:tbl>
       <w:tblPr>
-        <w:tblStyle w:val="Cuadrculamedia3-nfasis1"/>
+        <w:tblStyle w:val="MediumGrid3-Accent1"/>
         <w:tblW w:w="7016" w:type="dxa"/>
         <w:jc w:val="center"/>
         <w:tblLayout w:type="fixed"/>
@@ -28316,7 +28314,7 @@
           </w:tcPr>
           <w:p>
             <w:pPr>
-              <w:pStyle w:val="Prrafodelista"/>
+              <w:pStyle w:val="ListParagraph"/>
               <w:ind w:left="0"/>
               <w:cnfStyle w:val="000000000000" w:firstRow="0" w:lastRow="0" w:firstColumn="0" w:lastColumn="0" w:oddVBand="0" w:evenVBand="0" w:oddHBand="0" w:evenHBand="0" w:firstRowFirstColumn="0" w:firstRowLastColumn="0" w:lastRowFirstColumn="0" w:lastRowLastColumn="0"/>
               <w:rPr>
@@ -28363,7 +28361,7 @@
           </w:tcPr>
           <w:p>
             <w:pPr>
-              <w:pStyle w:val="Prrafodelista"/>
+              <w:pStyle w:val="ListParagraph"/>
               <w:ind w:left="0"/>
               <w:cnfStyle w:val="000000100000" w:firstRow="0" w:lastRow="0" w:firstColumn="0" w:lastColumn="0" w:oddVBand="0" w:evenVBand="0" w:oddHBand="1" w:evenHBand="0" w:firstRowFirstColumn="0" w:firstRowLastColumn="0" w:lastRowFirstColumn="0" w:lastRowLastColumn="0"/>
               <w:rPr>
@@ -28409,7 +28407,7 @@
           </w:tcPr>
           <w:p>
             <w:pPr>
-              <w:pStyle w:val="Prrafodelista"/>
+              <w:pStyle w:val="ListParagraph"/>
               <w:numPr>
                 <w:ilvl w:val="0"/>
                 <w:numId w:val="26"/>
@@ -28459,7 +28457,7 @@
           </w:tcPr>
           <w:p>
             <w:pPr>
-              <w:pStyle w:val="Prrafodelista"/>
+              <w:pStyle w:val="ListParagraph"/>
               <w:numPr>
                 <w:ilvl w:val="0"/>
                 <w:numId w:val="26"/>
@@ -28478,7 +28476,7 @@
           </w:p>
           <w:p>
             <w:pPr>
-              <w:pStyle w:val="Prrafodelista"/>
+              <w:pStyle w:val="ListParagraph"/>
               <w:numPr>
                 <w:ilvl w:val="0"/>
                 <w:numId w:val="27"/>
@@ -28497,7 +28495,7 @@
           </w:p>
           <w:p>
             <w:pPr>
-              <w:pStyle w:val="Prrafodelista"/>
+              <w:pStyle w:val="ListParagraph"/>
               <w:numPr>
                 <w:ilvl w:val="0"/>
                 <w:numId w:val="27"/>
@@ -28517,7 +28515,7 @@
           </w:p>
           <w:p>
             <w:pPr>
-              <w:pStyle w:val="Prrafodelista"/>
+              <w:pStyle w:val="ListParagraph"/>
               <w:numPr>
                 <w:ilvl w:val="0"/>
                 <w:numId w:val="27"/>
@@ -28541,7 +28539,7 @@
     <w:p/>
     <w:tbl>
       <w:tblPr>
-        <w:tblStyle w:val="Cuadrculamedia3-nfasis1"/>
+        <w:tblStyle w:val="MediumGrid3-Accent1"/>
         <w:tblW w:w="7016" w:type="dxa"/>
         <w:jc w:val="center"/>
         <w:tblLayout w:type="fixed"/>
@@ -28771,7 +28769,7 @@
           </w:tcPr>
           <w:p>
             <w:pPr>
-              <w:pStyle w:val="Prrafodelista"/>
+              <w:pStyle w:val="ListParagraph"/>
               <w:numPr>
                 <w:ilvl w:val="0"/>
                 <w:numId w:val="26"/>
@@ -28790,7 +28788,7 @@
           </w:p>
           <w:p>
             <w:pPr>
-              <w:pStyle w:val="Prrafodelista"/>
+              <w:pStyle w:val="ListParagraph"/>
               <w:numPr>
                 <w:ilvl w:val="0"/>
                 <w:numId w:val="26"/>
@@ -28854,7 +28852,7 @@
           </w:p>
           <w:p>
             <w:pPr>
-              <w:pStyle w:val="Prrafodelista"/>
+              <w:pStyle w:val="ListParagraph"/>
               <w:numPr>
                 <w:ilvl w:val="0"/>
                 <w:numId w:val="27"/>
@@ -28873,7 +28871,7 @@
           </w:p>
           <w:p>
             <w:pPr>
-              <w:pStyle w:val="Prrafodelista"/>
+              <w:pStyle w:val="ListParagraph"/>
               <w:numPr>
                 <w:ilvl w:val="0"/>
                 <w:numId w:val="27"/>
@@ -28892,7 +28890,7 @@
           </w:p>
           <w:p>
             <w:pPr>
-              <w:pStyle w:val="Prrafodelista"/>
+              <w:pStyle w:val="ListParagraph"/>
               <w:numPr>
                 <w:ilvl w:val="0"/>
                 <w:numId w:val="27"/>
@@ -28911,7 +28909,7 @@
           </w:p>
           <w:p>
             <w:pPr>
-              <w:pStyle w:val="Prrafodelista"/>
+              <w:pStyle w:val="ListParagraph"/>
               <w:numPr>
                 <w:ilvl w:val="0"/>
                 <w:numId w:val="27"/>
@@ -28930,7 +28928,7 @@
           </w:p>
           <w:p>
             <w:pPr>
-              <w:pStyle w:val="Prrafodelista"/>
+              <w:pStyle w:val="ListParagraph"/>
               <w:numPr>
                 <w:ilvl w:val="0"/>
                 <w:numId w:val="27"/>
@@ -28949,7 +28947,7 @@
           </w:p>
           <w:p>
             <w:pPr>
-              <w:pStyle w:val="Prrafodelista"/>
+              <w:pStyle w:val="ListParagraph"/>
               <w:numPr>
                 <w:ilvl w:val="0"/>
                 <w:numId w:val="27"/>
@@ -29094,7 +29092,7 @@
       <w:rPr>
         <w:noProof/>
       </w:rPr>
-      <w:t>24</w:t>
+      <w:t>26</w:t>
     </w:r>
     <w:r>
       <w:fldChar w:fldCharType="end"/>
@@ -29151,7 +29149,7 @@
 <w:hdr xmlns:wpc="http://schemas.microsoft.com/office/word/2010/wordprocessingCanvas" xmlns:mc="http://schemas.openxmlformats.org/markup-compatibility/2006" xmlns:o="urn:schemas-microsoft-com:office:office" xmlns:r="http://schemas.openxmlformats.org/officeDocument/2006/relationships" xmlns:m="http://schemas.openxmlformats.org/officeDocument/2006/math" xmlns:v="urn:schemas-microsoft-com:vml" xmlns:wp14="http://schemas.microsoft.com/office/word/2010/wordprocessingDrawing" xmlns:wp="http://schemas.openxmlformats.org/drawingml/2006/wordprocessingDrawing" xmlns:w10="urn:schemas-microsoft-com:office:word" xmlns:w="http://schemas.openxmlformats.org/wordprocessingml/2006/main" xmlns:w14="http://schemas.microsoft.com/office/word/2010/wordml" xmlns:w15="http://schemas.microsoft.com/office/word/2012/wordml" xmlns:wpg="http://schemas.microsoft.com/office/word/2010/wordprocessingGroup" xmlns:wpi="http://schemas.microsoft.com/office/word/2010/wordprocessingInk" xmlns:wne="http://schemas.microsoft.com/office/word/2006/wordml" xmlns:wps="http://schemas.microsoft.com/office/word/2010/wordprocessingShape" mc:Ignorable="w14 w15 wp14">
   <w:p>
     <w:pPr>
-      <w:pStyle w:val="Encabezado"/>
+      <w:pStyle w:val="Header"/>
     </w:pPr>
   </w:p>
   <w:tbl>
@@ -29178,11 +29176,21 @@
           <w:tcW w:w="6379" w:type="dxa"/>
         </w:tcPr>
         <w:p>
-          <w:fldSimple w:instr=" SUBJECT  \* MERGEFORMAT ">
-            <w:r>
-              <w:t>FISIDEVELOP</w:t>
-            </w:r>
-          </w:fldSimple>
+          <w:r>
+            <w:fldChar w:fldCharType="begin"/>
+          </w:r>
+          <w:r>
+            <w:instrText xml:space="preserve"> SUBJECT  \* MERGEFORMAT </w:instrText>
+          </w:r>
+          <w:r>
+            <w:fldChar w:fldCharType="separate"/>
+          </w:r>
+          <w:r>
+            <w:t>FISIDEVELOP</w:t>
+          </w:r>
+          <w:r>
+            <w:fldChar w:fldCharType="end"/>
+          </w:r>
         </w:p>
       </w:tc>
       <w:tc>
@@ -29228,7 +29236,7 @@
   </w:tbl>
   <w:p>
     <w:pPr>
-      <w:pStyle w:val="Encabezado"/>
+      <w:pStyle w:val="Header"/>
     </w:pPr>
   </w:p>
 </w:hdr>
@@ -29379,7 +29387,7 @@
   </w:p>
   <w:p>
     <w:pPr>
-      <w:pStyle w:val="Encabezado"/>
+      <w:pStyle w:val="Header"/>
     </w:pPr>
   </w:p>
 </w:hdr>
@@ -34211,7 +34219,7 @@
   <w:style w:type="paragraph" w:default="1" w:styleId="Normal">
     <w:name w:val="Normal"/>
   </w:style>
-  <w:style w:type="paragraph" w:styleId="Ttulo1">
+  <w:style w:type="paragraph" w:styleId="Heading1">
     <w:name w:val="heading 1"/>
     <w:basedOn w:val="Normal"/>
     <w:next w:val="Normal"/>
@@ -34227,7 +34235,7 @@
       <w:sz w:val="48"/>
     </w:rPr>
   </w:style>
-  <w:style w:type="paragraph" w:styleId="Ttulo2">
+  <w:style w:type="paragraph" w:styleId="Heading2">
     <w:name w:val="heading 2"/>
     <w:basedOn w:val="Normal"/>
     <w:next w:val="Normal"/>
@@ -34243,7 +34251,7 @@
       <w:sz w:val="36"/>
     </w:rPr>
   </w:style>
-  <w:style w:type="paragraph" w:styleId="Ttulo3">
+  <w:style w:type="paragraph" w:styleId="Heading3">
     <w:name w:val="heading 3"/>
     <w:basedOn w:val="Normal"/>
     <w:next w:val="Normal"/>
@@ -34259,7 +34267,7 @@
       <w:sz w:val="28"/>
     </w:rPr>
   </w:style>
-  <w:style w:type="paragraph" w:styleId="Ttulo4">
+  <w:style w:type="paragraph" w:styleId="Heading4">
     <w:name w:val="heading 4"/>
     <w:basedOn w:val="Normal"/>
     <w:next w:val="Normal"/>
@@ -34275,7 +34283,7 @@
       <w:sz w:val="24"/>
     </w:rPr>
   </w:style>
-  <w:style w:type="paragraph" w:styleId="Ttulo5">
+  <w:style w:type="paragraph" w:styleId="Heading5">
     <w:name w:val="heading 5"/>
     <w:basedOn w:val="Normal"/>
     <w:next w:val="Normal"/>
@@ -34291,7 +34299,7 @@
       <w:sz w:val="22"/>
     </w:rPr>
   </w:style>
-  <w:style w:type="paragraph" w:styleId="Ttulo6">
+  <w:style w:type="paragraph" w:styleId="Heading6">
     <w:name w:val="heading 6"/>
     <w:basedOn w:val="Normal"/>
     <w:next w:val="Normal"/>
@@ -34306,13 +34314,13 @@
       <w:b/>
     </w:rPr>
   </w:style>
-  <w:style w:type="character" w:default="1" w:styleId="Fuentedeprrafopredeter">
+  <w:style w:type="character" w:default="1" w:styleId="DefaultParagraphFont">
     <w:name w:val="Default Paragraph Font"/>
     <w:uiPriority w:val="1"/>
     <w:semiHidden/>
     <w:unhideWhenUsed/>
   </w:style>
-  <w:style w:type="table" w:default="1" w:styleId="Tablanormal">
+  <w:style w:type="table" w:default="1" w:styleId="TableNormal">
     <w:name w:val="Normal Table"/>
     <w:uiPriority w:val="99"/>
     <w:semiHidden/>
@@ -34327,7 +34335,7 @@
       </w:tblCellMar>
     </w:tblPr>
   </w:style>
-  <w:style w:type="numbering" w:default="1" w:styleId="Sinlista">
+  <w:style w:type="numbering" w:default="1" w:styleId="NoList">
     <w:name w:val="No List"/>
     <w:uiPriority w:val="99"/>
     <w:semiHidden/>
@@ -34344,7 +34352,7 @@
       </w:tblCellMar>
     </w:tblPr>
   </w:style>
-  <w:style w:type="paragraph" w:styleId="Puesto">
+  <w:style w:type="paragraph" w:styleId="Title">
     <w:name w:val="Title"/>
     <w:basedOn w:val="Normal"/>
     <w:next w:val="Normal"/>
@@ -34360,7 +34368,7 @@
       <w:sz w:val="72"/>
     </w:rPr>
   </w:style>
-  <w:style w:type="paragraph" w:styleId="Subttulo">
+  <w:style w:type="paragraph" w:styleId="Subtitle">
     <w:name w:val="Subtitle"/>
     <w:basedOn w:val="Normal"/>
     <w:next w:val="Normal"/>
@@ -34377,10 +34385,10 @@
       <w:sz w:val="48"/>
     </w:rPr>
   </w:style>
-  <w:style w:type="paragraph" w:styleId="Encabezado">
+  <w:style w:type="paragraph" w:styleId="Header">
     <w:name w:val="header"/>
     <w:basedOn w:val="Normal"/>
-    <w:link w:val="EncabezadoCar"/>
+    <w:link w:val="HeaderChar"/>
     <w:uiPriority w:val="99"/>
     <w:unhideWhenUsed/>
     <w:rsid w:val="005C1FF6"/>
@@ -34391,17 +34399,17 @@
       </w:tabs>
     </w:pPr>
   </w:style>
-  <w:style w:type="character" w:customStyle="1" w:styleId="EncabezadoCar">
-    <w:name w:val="Encabezado Car"/>
-    <w:basedOn w:val="Fuentedeprrafopredeter"/>
-    <w:link w:val="Encabezado"/>
+  <w:style w:type="character" w:customStyle="1" w:styleId="HeaderChar">
+    <w:name w:val="Header Char"/>
+    <w:basedOn w:val="DefaultParagraphFont"/>
+    <w:link w:val="Header"/>
     <w:uiPriority w:val="99"/>
     <w:rsid w:val="005C1FF6"/>
   </w:style>
-  <w:style w:type="paragraph" w:styleId="Piedepgina">
+  <w:style w:type="paragraph" w:styleId="Footer">
     <w:name w:val="footer"/>
     <w:basedOn w:val="Normal"/>
-    <w:link w:val="PiedepginaCar"/>
+    <w:link w:val="FooterChar"/>
     <w:uiPriority w:val="99"/>
     <w:unhideWhenUsed/>
     <w:rsid w:val="005C1FF6"/>
@@ -34412,14 +34420,14 @@
       </w:tabs>
     </w:pPr>
   </w:style>
-  <w:style w:type="character" w:customStyle="1" w:styleId="PiedepginaCar">
-    <w:name w:val="Pie de página Car"/>
-    <w:basedOn w:val="Fuentedeprrafopredeter"/>
-    <w:link w:val="Piedepgina"/>
+  <w:style w:type="character" w:customStyle="1" w:styleId="FooterChar">
+    <w:name w:val="Footer Char"/>
+    <w:basedOn w:val="DefaultParagraphFont"/>
+    <w:link w:val="Footer"/>
     <w:uiPriority w:val="99"/>
     <w:rsid w:val="005C1FF6"/>
   </w:style>
-  <w:style w:type="paragraph" w:styleId="Prrafodelista">
+  <w:style w:type="paragraph" w:styleId="ListParagraph">
     <w:name w:val="List Paragraph"/>
     <w:basedOn w:val="Normal"/>
     <w:uiPriority w:val="34"/>
@@ -34430,10 +34438,10 @@
       <w:contextualSpacing/>
     </w:pPr>
   </w:style>
-  <w:style w:type="paragraph" w:styleId="Textodeglobo">
+  <w:style w:type="paragraph" w:styleId="BalloonText">
     <w:name w:val="Balloon Text"/>
     <w:basedOn w:val="Normal"/>
-    <w:link w:val="TextodegloboCar"/>
+    <w:link w:val="BalloonTextChar"/>
     <w:uiPriority w:val="99"/>
     <w:semiHidden/>
     <w:unhideWhenUsed/>
@@ -34444,10 +34452,10 @@
       <w:szCs w:val="16"/>
     </w:rPr>
   </w:style>
-  <w:style w:type="character" w:customStyle="1" w:styleId="TextodegloboCar">
-    <w:name w:val="Texto de globo Car"/>
-    <w:basedOn w:val="Fuentedeprrafopredeter"/>
-    <w:link w:val="Textodeglobo"/>
+  <w:style w:type="character" w:customStyle="1" w:styleId="BalloonTextChar">
+    <w:name w:val="Balloon Text Char"/>
+    <w:basedOn w:val="DefaultParagraphFont"/>
+    <w:link w:val="BalloonText"/>
     <w:uiPriority w:val="99"/>
     <w:semiHidden/>
     <w:rsid w:val="00A57AD9"/>
@@ -34474,9 +34482,9 @@
       <w:lang w:val="es-PE" w:eastAsia="es-PE"/>
     </w:rPr>
   </w:style>
-  <w:style w:type="table" w:styleId="Tablaconcuadrcula">
+  <w:style w:type="table" w:styleId="TableGrid">
     <w:name w:val="Table Grid"/>
-    <w:basedOn w:val="Tablanormal"/>
+    <w:basedOn w:val="TableNormal"/>
     <w:uiPriority w:val="59"/>
     <w:rsid w:val="005011E3"/>
     <w:tblPr>
@@ -34497,9 +34505,9 @@
       </w:tblCellMar>
     </w:tblPr>
   </w:style>
-  <w:style w:type="table" w:styleId="Listavistosa-nfasis6">
+  <w:style w:type="table" w:styleId="ColorfulList-Accent6">
     <w:name w:val="Colorful List Accent 6"/>
-    <w:basedOn w:val="Tablanormal"/>
+    <w:basedOn w:val="TableNormal"/>
     <w:uiPriority w:val="72"/>
     <w:rsid w:val="00C43067"/>
     <w:rPr>
@@ -34580,9 +34588,9 @@
       </w:tcPr>
     </w:tblStylePr>
   </w:style>
-  <w:style w:type="table" w:styleId="Cuadrculavistosa-nfasis3">
+  <w:style w:type="table" w:styleId="ColorfulGrid-Accent3">
     <w:name w:val="Colorful Grid Accent 3"/>
-    <w:basedOn w:val="Tablanormal"/>
+    <w:basedOn w:val="TableNormal"/>
     <w:uiPriority w:val="73"/>
     <w:rsid w:val="00F81B51"/>
     <w:rPr>
@@ -34657,9 +34665,9 @@
       </w:tcPr>
     </w:tblStylePr>
   </w:style>
-  <w:style w:type="table" w:styleId="Cuadrculaclara-nfasis1">
+  <w:style w:type="table" w:styleId="LightGrid-Accent1">
     <w:name w:val="Light Grid Accent 1"/>
-    <w:basedOn w:val="Tablanormal"/>
+    <w:basedOn w:val="TableNormal"/>
     <w:uiPriority w:val="62"/>
     <w:rsid w:val="004655DE"/>
     <w:pPr>
@@ -34794,9 +34802,9 @@
       </w:tcPr>
     </w:tblStylePr>
   </w:style>
-  <w:style w:type="paragraph" w:styleId="TtulodeTDC">
+  <w:style w:type="paragraph" w:styleId="TOCHeading">
     <w:name w:val="TOC Heading"/>
-    <w:basedOn w:val="Ttulo1"/>
+    <w:basedOn w:val="Heading1"/>
     <w:next w:val="Normal"/>
     <w:uiPriority w:val="39"/>
     <w:semiHidden/>
@@ -34818,7 +34826,7 @@
       <w:lang w:val="es-PE" w:eastAsia="es-PE"/>
     </w:rPr>
   </w:style>
-  <w:style w:type="paragraph" w:styleId="TDC1">
+  <w:style w:type="paragraph" w:styleId="TOC1">
     <w:name w:val="toc 1"/>
     <w:basedOn w:val="Normal"/>
     <w:next w:val="Normal"/>
@@ -34830,7 +34838,7 @@
       <w:spacing w:after="100"/>
     </w:pPr>
   </w:style>
-  <w:style w:type="paragraph" w:styleId="TDC2">
+  <w:style w:type="paragraph" w:styleId="TOC2">
     <w:name w:val="toc 2"/>
     <w:basedOn w:val="Normal"/>
     <w:next w:val="Normal"/>
@@ -34843,7 +34851,7 @@
       <w:ind w:left="200"/>
     </w:pPr>
   </w:style>
-  <w:style w:type="paragraph" w:styleId="TDC3">
+  <w:style w:type="paragraph" w:styleId="TOC3">
     <w:name w:val="toc 3"/>
     <w:basedOn w:val="Normal"/>
     <w:next w:val="Normal"/>
@@ -34856,9 +34864,9 @@
       <w:ind w:left="400"/>
     </w:pPr>
   </w:style>
-  <w:style w:type="character" w:styleId="Hipervnculo">
+  <w:style w:type="character" w:styleId="Hyperlink">
     <w:name w:val="Hyperlink"/>
-    <w:basedOn w:val="Fuentedeprrafopredeter"/>
+    <w:basedOn w:val="DefaultParagraphFont"/>
     <w:uiPriority w:val="99"/>
     <w:unhideWhenUsed/>
     <w:rsid w:val="00471FB7"/>
@@ -34890,9 +34898,9 @@
       <w:ind w:left="567"/>
     </w:pPr>
   </w:style>
-  <w:style w:type="character" w:styleId="Textoennegrita">
+  <w:style w:type="character" w:styleId="Strong">
     <w:name w:val="Strong"/>
-    <w:basedOn w:val="Fuentedeprrafopredeter"/>
+    <w:basedOn w:val="DefaultParagraphFont"/>
     <w:uiPriority w:val="22"/>
     <w:qFormat/>
     <w:rsid w:val="00C4193A"/>
@@ -34901,9 +34909,9 @@
       <w:bCs/>
     </w:rPr>
   </w:style>
-  <w:style w:type="table" w:styleId="Listaclara-nfasis5">
+  <w:style w:type="table" w:styleId="LightList-Accent5">
     <w:name w:val="Light List Accent 5"/>
-    <w:basedOn w:val="Tablanormal"/>
+    <w:basedOn w:val="TableNormal"/>
     <w:uiPriority w:val="61"/>
     <w:rsid w:val="00D504BB"/>
     <w:tblPr>
@@ -34990,9 +34998,9 @@
       </w:tcPr>
     </w:tblStylePr>
   </w:style>
-  <w:style w:type="paragraph" w:styleId="Sinespaciado">
+  <w:style w:type="paragraph" w:styleId="NoSpacing">
     <w:name w:val="No Spacing"/>
-    <w:link w:val="SinespaciadoCar"/>
+    <w:link w:val="NoSpacingChar"/>
     <w:uiPriority w:val="1"/>
     <w:qFormat/>
     <w:rsid w:val="00D504BB"/>
@@ -35006,10 +35014,10 @@
       <w:szCs w:val="22"/>
     </w:rPr>
   </w:style>
-  <w:style w:type="character" w:customStyle="1" w:styleId="SinespaciadoCar">
-    <w:name w:val="Sin espaciado Car"/>
-    <w:basedOn w:val="Fuentedeprrafopredeter"/>
-    <w:link w:val="Sinespaciado"/>
+  <w:style w:type="character" w:customStyle="1" w:styleId="NoSpacingChar">
+    <w:name w:val="No Spacing Char"/>
+    <w:basedOn w:val="DefaultParagraphFont"/>
+    <w:link w:val="NoSpacing"/>
     <w:uiPriority w:val="1"/>
     <w:rsid w:val="00D504BB"/>
     <w:rPr>
@@ -35019,9 +35027,9 @@
       <w:szCs w:val="22"/>
     </w:rPr>
   </w:style>
-  <w:style w:type="table" w:styleId="Cuadrculamedia3-nfasis1">
+  <w:style w:type="table" w:styleId="MediumGrid3-Accent1">
     <w:name w:val="Medium Grid 3 Accent 1"/>
-    <w:basedOn w:val="Tablanormal"/>
+    <w:basedOn w:val="TableNormal"/>
     <w:uiPriority w:val="69"/>
     <w:rsid w:val="00C26ED1"/>
     <w:pPr>
@@ -37722,214 +37730,214 @@
     </dgm:pt>
   </dgm:ptLst>
   <dgm:cxnLst>
+    <dgm:cxn modelId="{C7E6755E-63BF-4D39-8EBE-EE6A56729E45}" type="presOf" srcId="{258B7BB3-3691-407E-8CA5-D70BC8C28AD3}" destId="{3D679402-8278-4366-8843-2F564801FFB8}" srcOrd="0" destOrd="0" presId="urn:microsoft.com/office/officeart/2005/8/layout/orgChart1"/>
     <dgm:cxn modelId="{0D0FC4BF-5727-4AC8-A770-0683FDE1515A}" srcId="{C1CBA48A-3C11-43EE-B831-0D56195D51F3}" destId="{00C0D8A8-215D-4BD3-B0AB-49542314A19C}" srcOrd="0" destOrd="0" parTransId="{E67B4CFA-3F62-48A0-9E15-6B76B2B6D698}" sibTransId="{E65F019E-D52C-46E3-89A7-FFA63A47B115}"/>
-    <dgm:cxn modelId="{C076901E-6792-410C-BF2A-08F4378F8266}" type="presOf" srcId="{FAF1ABD2-A540-41D9-875C-C4FA4487CF6F}" destId="{0A8DAEB8-CD22-40CF-BDF2-2EB734CD94E1}" srcOrd="1" destOrd="0" presId="urn:microsoft.com/office/officeart/2005/8/layout/orgChart1"/>
-    <dgm:cxn modelId="{3E8F89DE-AC35-48A4-BDCA-256375693835}" type="presOf" srcId="{773B8F4A-D64D-45E2-8B49-8BAD46A98FED}" destId="{346F6E34-F932-4560-94CA-2A0572F81397}" srcOrd="0" destOrd="0" presId="urn:microsoft.com/office/officeart/2005/8/layout/orgChart1"/>
-    <dgm:cxn modelId="{714C1E19-814B-4EF6-B28E-61FC1BD7007A}" type="presOf" srcId="{48F88864-BF4B-4F18-8B8A-E240D1A165ED}" destId="{66EFDE58-8A0A-4043-8E2A-D637FDAD6116}" srcOrd="0" destOrd="0" presId="urn:microsoft.com/office/officeart/2005/8/layout/orgChart1"/>
-    <dgm:cxn modelId="{CBF3FAD0-E991-4C89-82E2-12BD1FDC5793}" type="presOf" srcId="{8D65759A-1EEE-4EEB-9735-5298509F3C4E}" destId="{20C48B43-9D88-4636-BA22-4755BCAE7B14}" srcOrd="0" destOrd="0" presId="urn:microsoft.com/office/officeart/2005/8/layout/orgChart1"/>
-    <dgm:cxn modelId="{CD7608D6-9969-4166-B9F2-E7FDF235C315}" type="presOf" srcId="{8BCD34DE-5292-4EAA-9B08-041A745343F6}" destId="{69209B79-27E3-46D8-908F-C926DAFFAD8D}" srcOrd="0" destOrd="0" presId="urn:microsoft.com/office/officeart/2005/8/layout/orgChart1"/>
+    <dgm:cxn modelId="{8EF6185C-1347-4504-A70F-3608A6DCF002}" type="presOf" srcId="{8DA23331-15D7-43EC-AEF7-56460565C2C8}" destId="{7B9B11C8-3192-4D2F-A896-AF03F3F44438}" srcOrd="1" destOrd="0" presId="urn:microsoft.com/office/officeart/2005/8/layout/orgChart1"/>
+    <dgm:cxn modelId="{00A4CB56-216D-43C2-9D0F-7AE917B51FC3}" type="presOf" srcId="{009318D8-522E-4C19-ABD6-D9A4C22BE793}" destId="{1439366A-37CB-4DD5-8A68-92B0D6A0F04D}" srcOrd="0" destOrd="0" presId="urn:microsoft.com/office/officeart/2005/8/layout/orgChart1"/>
+    <dgm:cxn modelId="{8B3D8F39-B281-4081-82FA-C963FC106FAE}" type="presOf" srcId="{0FE2CD08-65AF-4153-8145-3193E8493456}" destId="{6683360A-E31C-4142-81E1-36FECC5B4DF4}" srcOrd="1" destOrd="0" presId="urn:microsoft.com/office/officeart/2005/8/layout/orgChart1"/>
     <dgm:cxn modelId="{6A03DDD5-49FA-4034-843A-0C015C04C862}" srcId="{0FE2CD08-65AF-4153-8145-3193E8493456}" destId="{ED688A21-9C6B-41D3-8FE0-40A03CF5CD27}" srcOrd="2" destOrd="0" parTransId="{48F88864-BF4B-4F18-8B8A-E240D1A165ED}" sibTransId="{6FDDBB7E-5CC0-418F-8214-1DEAB2144E1C}"/>
-    <dgm:cxn modelId="{A4FFC4C1-BAE3-4E82-8DB5-DBD2B5BD2DA8}" type="presOf" srcId="{00C0D8A8-215D-4BD3-B0AB-49542314A19C}" destId="{A38E4B2E-18D6-49A3-8907-90F3B4ABBD9B}" srcOrd="0" destOrd="0" presId="urn:microsoft.com/office/officeart/2005/8/layout/orgChart1"/>
+    <dgm:cxn modelId="{17C135E5-7438-4673-B652-13913A8FAAF6}" type="presOf" srcId="{097B5F94-1FEE-4F88-B209-6E0716893D06}" destId="{6DE9F148-FB56-4F93-9228-9454CEA2EDC6}" srcOrd="0" destOrd="0" presId="urn:microsoft.com/office/officeart/2005/8/layout/orgChart1"/>
+    <dgm:cxn modelId="{CBA57A52-2F22-43BC-B941-6CEA2089D068}" type="presOf" srcId="{A5B2B838-6AD9-4C61-803B-78CD43A3083A}" destId="{F24F4C15-C184-4BDB-9D11-04CEB58B9642}" srcOrd="0" destOrd="0" presId="urn:microsoft.com/office/officeart/2005/8/layout/orgChart1"/>
+    <dgm:cxn modelId="{B039D03C-F442-4DB2-BC10-BFA3FF86722C}" type="presOf" srcId="{82FBD39D-D8C4-4740-8152-705DCFB89BBC}" destId="{F33C7915-6A1A-4CC3-88ED-6C6450E6E8B1}" srcOrd="0" destOrd="0" presId="urn:microsoft.com/office/officeart/2005/8/layout/orgChart1"/>
+    <dgm:cxn modelId="{4015D404-1F6E-40E2-AB9E-89DD05BCB9E0}" type="presOf" srcId="{0AB9D2DE-4BBA-4D4A-9755-05EB3CCFE0FB}" destId="{5E96939B-2391-40E6-8E8B-DBA7898B1059}" srcOrd="0" destOrd="0" presId="urn:microsoft.com/office/officeart/2005/8/layout/orgChart1"/>
+    <dgm:cxn modelId="{E6A5293C-3BD4-49C5-B206-88584924E176}" type="presOf" srcId="{4AAB8285-7327-4031-8015-6503C0DA1364}" destId="{DB1A9D2F-9D71-4979-BDFB-B649FA368457}" srcOrd="0" destOrd="0" presId="urn:microsoft.com/office/officeart/2005/8/layout/orgChart1"/>
+    <dgm:cxn modelId="{8B163D12-551D-4150-9C9C-5DDA4F41AA6E}" type="presOf" srcId="{FAF1ABD2-A540-41D9-875C-C4FA4487CF6F}" destId="{E8850ABD-AD51-4993-94D3-2346573BC964}" srcOrd="0" destOrd="0" presId="urn:microsoft.com/office/officeart/2005/8/layout/orgChart1"/>
     <dgm:cxn modelId="{02625D85-3F26-43D0-90BF-37A5B3634B80}" srcId="{8DA23331-15D7-43EC-AEF7-56460565C2C8}" destId="{AE294E3C-2D4C-436C-AECC-4B44948DA529}" srcOrd="4" destOrd="0" parTransId="{8BCD34DE-5292-4EAA-9B08-041A745343F6}" sibTransId="{EC4E8988-64EC-4A9F-AD0C-7896BB5BD536}"/>
+    <dgm:cxn modelId="{9937B6FB-EBA3-4EE9-8085-E1E84A90F349}" type="presOf" srcId="{8C0395AB-24A5-4469-BC30-702E07230A16}" destId="{05998FA1-3D91-4CF4-913E-2175F7502C8E}" srcOrd="0" destOrd="0" presId="urn:microsoft.com/office/officeart/2005/8/layout/orgChart1"/>
     <dgm:cxn modelId="{87FE9BEA-117E-4DC8-ADDE-085120C4D868}" srcId="{C1CBA48A-3C11-43EE-B831-0D56195D51F3}" destId="{82FBD39D-D8C4-4740-8152-705DCFB89BBC}" srcOrd="1" destOrd="0" parTransId="{8C0395AB-24A5-4469-BC30-702E07230A16}" sibTransId="{5AABF8A2-2A05-47FE-BD28-18037F6A036F}"/>
-    <dgm:cxn modelId="{67C401EF-B7E4-4268-B499-41C33F2B55C3}" type="presOf" srcId="{AE294E3C-2D4C-436C-AECC-4B44948DA529}" destId="{54D20402-E165-4F0F-B19D-934DF0835109}" srcOrd="0" destOrd="0" presId="urn:microsoft.com/office/officeart/2005/8/layout/orgChart1"/>
+    <dgm:cxn modelId="{57786C09-3C33-452E-8A82-D47A27D827E0}" type="presOf" srcId="{0FE2CD08-65AF-4153-8145-3193E8493456}" destId="{9BE6A70D-0350-4AE0-8852-5D251355AA3D}" srcOrd="0" destOrd="0" presId="urn:microsoft.com/office/officeart/2005/8/layout/orgChart1"/>
+    <dgm:cxn modelId="{E4DC3C45-7ECB-4244-A31B-9CDDBC7C99BC}" type="presOf" srcId="{868D29CE-2608-4299-BEAA-B90438041109}" destId="{7E4AF2DD-B636-4BB5-A86D-917D1DA44A61}" srcOrd="1" destOrd="0" presId="urn:microsoft.com/office/officeart/2005/8/layout/orgChart1"/>
     <dgm:cxn modelId="{6682D050-5658-4ABC-B255-1E252F4AF873}" srcId="{0FE2CD08-65AF-4153-8145-3193E8493456}" destId="{12F5C448-DA9C-47A3-ADC7-5C6C2ABE8845}" srcOrd="0" destOrd="0" parTransId="{EF4D2612-0148-4514-A4C1-418B39FA0A23}" sibTransId="{AB6DCCED-B97F-48A7-9D56-96E50CC0358A}"/>
-    <dgm:cxn modelId="{C6FAD3A1-888C-4F93-B38E-A7FFE29F0BA3}" type="presOf" srcId="{B77B53DB-07DA-42A1-9079-D2A68210C1F0}" destId="{70C7A9BB-D83D-491C-B812-951EDE64A6F1}" srcOrd="0" destOrd="0" presId="urn:microsoft.com/office/officeart/2005/8/layout/orgChart1"/>
     <dgm:cxn modelId="{106BB17F-62A4-4B9E-8EB6-D965EBC72A32}" srcId="{B77B53DB-07DA-42A1-9079-D2A68210C1F0}" destId="{773B8F4A-D64D-45E2-8B49-8BAD46A98FED}" srcOrd="0" destOrd="0" parTransId="{186E62D3-8257-45E7-88E8-7A481BAD0DB0}" sibTransId="{F800623B-D387-4AC6-93C8-A371977197C4}"/>
+    <dgm:cxn modelId="{11753ED3-F9D9-436D-831A-968BA211A80E}" type="presOf" srcId="{8D65759A-1EEE-4EEB-9735-5298509F3C4E}" destId="{0C4405E8-D50C-4DE5-88F3-A666799C3A0B}" srcOrd="1" destOrd="0" presId="urn:microsoft.com/office/officeart/2005/8/layout/orgChart1"/>
+    <dgm:cxn modelId="{603706C0-FF82-43BB-88CE-EA602856D092}" type="presOf" srcId="{00C0D8A8-215D-4BD3-B0AB-49542314A19C}" destId="{A38E4B2E-18D6-49A3-8907-90F3B4ABBD9B}" srcOrd="0" destOrd="0" presId="urn:microsoft.com/office/officeart/2005/8/layout/orgChart1"/>
     <dgm:cxn modelId="{FAE67290-C8A4-4F5A-9576-2780900D1199}" srcId="{8DA23331-15D7-43EC-AEF7-56460565C2C8}" destId="{01C579C4-DC3D-4CF9-AA26-C14046E1BF6D}" srcOrd="2" destOrd="0" parTransId="{EAFA10D7-3CCD-487F-B5BA-E27A64FBC946}" sibTransId="{41525C47-B884-4B6F-8E67-E36C5524FF08}"/>
-    <dgm:cxn modelId="{99526BD1-57EF-4593-A64B-D64DCDB7E033}" type="presOf" srcId="{8DA23331-15D7-43EC-AEF7-56460565C2C8}" destId="{28B8B485-D3E2-4CC8-8C15-976354911744}" srcOrd="0" destOrd="0" presId="urn:microsoft.com/office/officeart/2005/8/layout/orgChart1"/>
-    <dgm:cxn modelId="{16D320F5-B7BB-4534-8BEA-8696DCE9E302}" type="presOf" srcId="{097B5F94-1FEE-4F88-B209-6E0716893D06}" destId="{6DE9F148-FB56-4F93-9228-9454CEA2EDC6}" srcOrd="0" destOrd="0" presId="urn:microsoft.com/office/officeart/2005/8/layout/orgChart1"/>
+    <dgm:cxn modelId="{4B6F3D97-B001-4345-9E1D-817B6E460B89}" type="presOf" srcId="{EA04933D-6902-476C-B26A-5E5D3E0D112D}" destId="{7CB06313-0AC6-4334-BE38-2E8197E328E2}" srcOrd="0" destOrd="0" presId="urn:microsoft.com/office/officeart/2005/8/layout/orgChart1"/>
+    <dgm:cxn modelId="{C387D3C3-D58F-45D3-90B9-F09FBB5643A3}" type="presOf" srcId="{0AB9D2DE-4BBA-4D4A-9755-05EB3CCFE0FB}" destId="{B969D3CA-3D3E-4E5B-A96F-1CCDB2A01703}" srcOrd="1" destOrd="0" presId="urn:microsoft.com/office/officeart/2005/8/layout/orgChart1"/>
+    <dgm:cxn modelId="{7FF25D9E-B0C8-4EA1-80C3-9DA1181E866C}" type="presOf" srcId="{8BCD34DE-5292-4EAA-9B08-041A745343F6}" destId="{69209B79-27E3-46D8-908F-C926DAFFAD8D}" srcOrd="0" destOrd="0" presId="urn:microsoft.com/office/officeart/2005/8/layout/orgChart1"/>
+    <dgm:cxn modelId="{1A8E50D9-0871-41AF-9364-6BAE2B22E7D4}" type="presOf" srcId="{AE294E3C-2D4C-436C-AECC-4B44948DA529}" destId="{D3B8B35F-8976-4E3C-9280-E4FCFCFA79E5}" srcOrd="1" destOrd="0" presId="urn:microsoft.com/office/officeart/2005/8/layout/orgChart1"/>
+    <dgm:cxn modelId="{C39C8D1D-7932-4246-9D7C-075C3B58C3F5}" type="presOf" srcId="{773B8F4A-D64D-45E2-8B49-8BAD46A98FED}" destId="{346F6E34-F932-4560-94CA-2A0572F81397}" srcOrd="0" destOrd="0" presId="urn:microsoft.com/office/officeart/2005/8/layout/orgChart1"/>
     <dgm:cxn modelId="{C4D1CB8D-C95E-4BB5-B6C6-374A4EC9E555}" srcId="{8DA23331-15D7-43EC-AEF7-56460565C2C8}" destId="{EA04933D-6902-476C-B26A-5E5D3E0D112D}" srcOrd="1" destOrd="0" parTransId="{258B7BB3-3691-407E-8CA5-D70BC8C28AD3}" sibTransId="{2187D64C-AF97-4FA2-8950-0AD152DAE69E}"/>
     <dgm:cxn modelId="{5CA4CCE3-BEDD-424C-8AE6-BF6E0268B071}" srcId="{12F5C448-DA9C-47A3-ADC7-5C6C2ABE8845}" destId="{868D29CE-2608-4299-BEAA-B90438041109}" srcOrd="0" destOrd="0" parTransId="{2384C983-DDAC-4B11-B24E-F0B815A01E43}" sibTransId="{6B402192-3590-4FD5-AF58-669EAB84C3D5}"/>
-    <dgm:cxn modelId="{3EE6A7F4-6EA8-4347-98D4-75500627E7B3}" type="presOf" srcId="{868D29CE-2608-4299-BEAA-B90438041109}" destId="{7E4AF2DD-B636-4BB5-A86D-917D1DA44A61}" srcOrd="1" destOrd="0" presId="urn:microsoft.com/office/officeart/2005/8/layout/orgChart1"/>
-    <dgm:cxn modelId="{6612FCAF-F142-4ACE-BCE3-AAA38DE99572}" type="presOf" srcId="{EA04933D-6902-476C-B26A-5E5D3E0D112D}" destId="{7CB06313-0AC6-4334-BE38-2E8197E328E2}" srcOrd="0" destOrd="0" presId="urn:microsoft.com/office/officeart/2005/8/layout/orgChart1"/>
-    <dgm:cxn modelId="{5166C9B1-F2DE-47E1-AEF6-7724A7915D02}" type="presOf" srcId="{009318D8-522E-4C19-ABD6-D9A4C22BE793}" destId="{1439366A-37CB-4DD5-8A68-92B0D6A0F04D}" srcOrd="0" destOrd="0" presId="urn:microsoft.com/office/officeart/2005/8/layout/orgChart1"/>
-    <dgm:cxn modelId="{8B358E07-7CD3-40F7-9141-99607FEA3861}" type="presOf" srcId="{4AAB8285-7327-4031-8015-6503C0DA1364}" destId="{DB1A9D2F-9D71-4979-BDFB-B649FA368457}" srcOrd="0" destOrd="0" presId="urn:microsoft.com/office/officeart/2005/8/layout/orgChart1"/>
-    <dgm:cxn modelId="{7A61EC79-17E1-4177-A8CB-E66911580EB9}" type="presOf" srcId="{69586BFE-6A56-41A8-AC9F-F7C7F3CB1A7B}" destId="{E3E32EED-00A6-4F71-9F5F-B10BC37F92AA}" srcOrd="0" destOrd="0" presId="urn:microsoft.com/office/officeart/2005/8/layout/orgChart1"/>
-    <dgm:cxn modelId="{D4371922-1029-47D8-8E1E-DF904D8D7CE5}" type="presOf" srcId="{8DA23331-15D7-43EC-AEF7-56460565C2C8}" destId="{7B9B11C8-3192-4D2F-A896-AF03F3F44438}" srcOrd="1" destOrd="0" presId="urn:microsoft.com/office/officeart/2005/8/layout/orgChart1"/>
-    <dgm:cxn modelId="{0ADA09DD-1621-461B-B595-21444CC33BA7}" type="presOf" srcId="{0B67BA19-453F-4CD4-88E3-EB186BA81849}" destId="{6E33082C-3778-4ABB-93F2-223053ABA309}" srcOrd="0" destOrd="0" presId="urn:microsoft.com/office/officeart/2005/8/layout/orgChart1"/>
+    <dgm:cxn modelId="{FDF1EE37-5071-4BEA-8007-186AC939B05B}" type="presOf" srcId="{01C579C4-DC3D-4CF9-AA26-C14046E1BF6D}" destId="{5FC7684E-0951-422B-AAAF-5CA10A5CA60B}" srcOrd="1" destOrd="0" presId="urn:microsoft.com/office/officeart/2005/8/layout/orgChart1"/>
+    <dgm:cxn modelId="{BC1A3422-B35F-46C1-A61B-277243638692}" type="presOf" srcId="{8D65759A-1EEE-4EEB-9735-5298509F3C4E}" destId="{20C48B43-9D88-4636-BA22-4755BCAE7B14}" srcOrd="0" destOrd="0" presId="urn:microsoft.com/office/officeart/2005/8/layout/orgChart1"/>
+    <dgm:cxn modelId="{2D415361-4D16-407F-8BE6-0ADEBD834C6D}" type="presOf" srcId="{4AAB8285-7327-4031-8015-6503C0DA1364}" destId="{99F29E88-DE92-4FE3-9730-F664D9CAFA7F}" srcOrd="1" destOrd="0" presId="urn:microsoft.com/office/officeart/2005/8/layout/orgChart1"/>
     <dgm:cxn modelId="{F9D4DA5C-ED7D-4CC5-8683-5373EE8FB610}" srcId="{6BF14698-2AB8-4353-9166-F65A2AD0C9CC}" destId="{8DA23331-15D7-43EC-AEF7-56460565C2C8}" srcOrd="1" destOrd="0" parTransId="{5609E9E9-59CD-46E9-BF82-8353875A8181}" sibTransId="{E3B2F582-D653-4271-BC5C-AED07C7F72D4}"/>
-    <dgm:cxn modelId="{0C3C7CC3-AC83-466A-BEDB-855BE32C0652}" type="presOf" srcId="{868D29CE-2608-4299-BEAA-B90438041109}" destId="{EFB9F452-FFE8-4CEB-A85E-D968861323FB}" srcOrd="0" destOrd="0" presId="urn:microsoft.com/office/officeart/2005/8/layout/orgChart1"/>
     <dgm:cxn modelId="{1E7B6968-2715-42AF-92FF-84B90D00DE84}" srcId="{12F5C448-DA9C-47A3-ADC7-5C6C2ABE8845}" destId="{6BF14698-2AB8-4353-9166-F65A2AD0C9CC}" srcOrd="1" destOrd="0" parTransId="{097B5F94-1FEE-4F88-B209-6E0716893D06}" sibTransId="{60A972BF-C2E9-4779-8616-6C8DC5469518}"/>
-    <dgm:cxn modelId="{137BC232-1A85-4359-97ED-CBF8D94906C0}" type="presOf" srcId="{E67B4CFA-3F62-48A0-9E15-6B76B2B6D698}" destId="{5BC02223-7B57-4FDB-A2BA-D2C1B7A3D3F9}" srcOrd="0" destOrd="0" presId="urn:microsoft.com/office/officeart/2005/8/layout/orgChart1"/>
+    <dgm:cxn modelId="{9252068E-1178-4B58-9E37-FE5167E1FA2C}" type="presOf" srcId="{12F5C448-DA9C-47A3-ADC7-5C6C2ABE8845}" destId="{F5EFB9FA-6797-4658-BE2F-494D1821770D}" srcOrd="0" destOrd="0" presId="urn:microsoft.com/office/officeart/2005/8/layout/orgChart1"/>
     <dgm:cxn modelId="{83AA1519-9D23-47B1-A405-15E2F9EFB381}" srcId="{B77B53DB-07DA-42A1-9079-D2A68210C1F0}" destId="{0AB9D2DE-4BBA-4D4A-9755-05EB3CCFE0FB}" srcOrd="1" destOrd="0" parTransId="{69586BFE-6A56-41A8-AC9F-F7C7F3CB1A7B}" sibTransId="{99541859-83CC-4E47-B758-A8287219B708}"/>
-    <dgm:cxn modelId="{A3A432B3-80B4-48BD-BB77-EDEE0B64E0BB}" type="presOf" srcId="{00C0D8A8-215D-4BD3-B0AB-49542314A19C}" destId="{65159937-2669-4971-94BB-28A738283540}" srcOrd="1" destOrd="0" presId="urn:microsoft.com/office/officeart/2005/8/layout/orgChart1"/>
-    <dgm:cxn modelId="{DCE1D00B-AAC7-472E-869F-6EC7CD7357A4}" type="presOf" srcId="{63CAA11D-11B4-44B8-8544-6246860475A1}" destId="{3C78EBD5-8588-4F00-B89C-74FE7B9F2E14}" srcOrd="0" destOrd="0" presId="urn:microsoft.com/office/officeart/2005/8/layout/orgChart1"/>
-    <dgm:cxn modelId="{AA805509-0E68-450F-A1D3-0CBAF424C371}" type="presOf" srcId="{773B8F4A-D64D-45E2-8B49-8BAD46A98FED}" destId="{C1BD2246-5693-48B1-9860-56AAD8918840}" srcOrd="1" destOrd="0" presId="urn:microsoft.com/office/officeart/2005/8/layout/orgChart1"/>
-    <dgm:cxn modelId="{BFB966FB-AE07-473D-ACC7-4CAD2EC3DCDD}" type="presOf" srcId="{B77B53DB-07DA-42A1-9079-D2A68210C1F0}" destId="{567078EA-4466-4B49-9239-EF8D06B45773}" srcOrd="1" destOrd="0" presId="urn:microsoft.com/office/officeart/2005/8/layout/orgChart1"/>
+    <dgm:cxn modelId="{6D8F041A-38DD-45A9-9087-8848B276A95E}" type="presOf" srcId="{186E62D3-8257-45E7-88E8-7A481BAD0DB0}" destId="{A658E4CB-4DDC-4564-A007-4ABC12591407}" srcOrd="0" destOrd="0" presId="urn:microsoft.com/office/officeart/2005/8/layout/orgChart1"/>
+    <dgm:cxn modelId="{B5D6CFCF-3116-4602-889D-84E05700AAC3}" type="presOf" srcId="{E67B4CFA-3F62-48A0-9E15-6B76B2B6D698}" destId="{5BC02223-7B57-4FDB-A2BA-D2C1B7A3D3F9}" srcOrd="0" destOrd="0" presId="urn:microsoft.com/office/officeart/2005/8/layout/orgChart1"/>
+    <dgm:cxn modelId="{06C6AC08-899A-45DF-B4EC-8F903DB52818}" type="presOf" srcId="{868D29CE-2608-4299-BEAA-B90438041109}" destId="{EFB9F452-FFE8-4CEB-A85E-D968861323FB}" srcOrd="0" destOrd="0" presId="urn:microsoft.com/office/officeart/2005/8/layout/orgChart1"/>
     <dgm:cxn modelId="{6C09692F-CA32-4220-A0AF-6818782E3897}" srcId="{00C0D8A8-215D-4BD3-B0AB-49542314A19C}" destId="{0FE2CD08-65AF-4153-8145-3193E8493456}" srcOrd="0" destOrd="0" parTransId="{1DAFD62F-BF81-4C38-BB7F-EEBFE84E411C}" sibTransId="{39F0BF52-D068-482A-923C-AF1071E0434A}"/>
     <dgm:cxn modelId="{E70CEB2F-DAEA-428C-B451-02628B3ED01C}" srcId="{0FE2CD08-65AF-4153-8145-3193E8493456}" destId="{8D65759A-1EEE-4EEB-9735-5298509F3C4E}" srcOrd="1" destOrd="0" parTransId="{ECE9168B-CB06-4143-B187-694C834B3BFD}" sibTransId="{1EE94F82-EC50-423C-8E19-DD369DFBB7A6}"/>
-    <dgm:cxn modelId="{37A69496-E29B-40BF-B7CC-F2E7E91FFFF9}" type="presOf" srcId="{13C4EFA6-E68C-4784-9DCF-B33CAE2EA4AA}" destId="{71E6611B-C454-4441-B1D1-85F1C03CCFFB}" srcOrd="1" destOrd="0" presId="urn:microsoft.com/office/officeart/2005/8/layout/orgChart1"/>
-    <dgm:cxn modelId="{FDEB66D2-94B4-4D64-ACD2-8EC418BB18C5}" type="presOf" srcId="{13C4EFA6-E68C-4784-9DCF-B33CAE2EA4AA}" destId="{062CBA52-EA1F-4965-85A7-51215A0BF1E1}" srcOrd="0" destOrd="0" presId="urn:microsoft.com/office/officeart/2005/8/layout/orgChart1"/>
-    <dgm:cxn modelId="{DA6A1059-D7A2-4B16-BD80-C9B96247D9AB}" type="presOf" srcId="{8C0395AB-24A5-4469-BC30-702E07230A16}" destId="{05998FA1-3D91-4CF4-913E-2175F7502C8E}" srcOrd="0" destOrd="0" presId="urn:microsoft.com/office/officeart/2005/8/layout/orgChart1"/>
-    <dgm:cxn modelId="{51FDABB1-0402-4462-A8AC-CFE9C9DC05F3}" type="presOf" srcId="{0AB9D2DE-4BBA-4D4A-9755-05EB3CCFE0FB}" destId="{B969D3CA-3D3E-4E5B-A96F-1CCDB2A01703}" srcOrd="1" destOrd="0" presId="urn:microsoft.com/office/officeart/2005/8/layout/orgChart1"/>
+    <dgm:cxn modelId="{830B11C0-C072-4396-94D8-A47BDDD4D452}" type="presOf" srcId="{01C579C4-DC3D-4CF9-AA26-C14046E1BF6D}" destId="{4193881B-AD5F-42AF-A653-EE0707D1F1A6}" srcOrd="0" destOrd="0" presId="urn:microsoft.com/office/officeart/2005/8/layout/orgChart1"/>
+    <dgm:cxn modelId="{BEF6A1E6-B0FF-4F25-AF6A-1E16361C051C}" type="presOf" srcId="{EAFA10D7-3CCD-487F-B5BA-E27A64FBC946}" destId="{2A4CFED1-9624-434D-8067-C2EDF8079E42}" srcOrd="0" destOrd="0" presId="urn:microsoft.com/office/officeart/2005/8/layout/orgChart1"/>
+    <dgm:cxn modelId="{608ED1B1-3441-41A3-A6D5-BA744158AA47}" type="presOf" srcId="{EA04933D-6902-476C-B26A-5E5D3E0D112D}" destId="{B9DB7124-1862-4F8D-9150-AC1D163B76C1}" srcOrd="1" destOrd="0" presId="urn:microsoft.com/office/officeart/2005/8/layout/orgChart1"/>
+    <dgm:cxn modelId="{5985EE11-0697-4DDF-915C-94A11BFED9D4}" type="presOf" srcId="{6BF14698-2AB8-4353-9166-F65A2AD0C9CC}" destId="{D698DA5D-F314-48E6-820D-91E6BDCDB851}" srcOrd="1" destOrd="0" presId="urn:microsoft.com/office/officeart/2005/8/layout/orgChart1"/>
+    <dgm:cxn modelId="{D3F49480-E57A-433A-B4AC-18E0242CAC6F}" type="presOf" srcId="{48F88864-BF4B-4F18-8B8A-E240D1A165ED}" destId="{66EFDE58-8A0A-4043-8E2A-D637FDAD6116}" srcOrd="0" destOrd="0" presId="urn:microsoft.com/office/officeart/2005/8/layout/orgChart1"/>
+    <dgm:cxn modelId="{3FF1629D-8259-408E-AA4C-4EB89AFFDA4F}" type="presOf" srcId="{0B67BA19-453F-4CD4-88E3-EB186BA81849}" destId="{6E33082C-3778-4ABB-93F2-223053ABA309}" srcOrd="0" destOrd="0" presId="urn:microsoft.com/office/officeart/2005/8/layout/orgChart1"/>
     <dgm:cxn modelId="{F6C740FC-BFAC-462C-B705-94487CA80BBD}" srcId="{6BF14698-2AB8-4353-9166-F65A2AD0C9CC}" destId="{B77B53DB-07DA-42A1-9079-D2A68210C1F0}" srcOrd="0" destOrd="0" parTransId="{63CAA11D-11B4-44B8-8544-6246860475A1}" sibTransId="{8FB12D84-DDB7-4EF7-A22B-35E512877487}"/>
-    <dgm:cxn modelId="{3D78F153-DDCD-4BD3-B6A1-8C8CDA651CD7}" type="presOf" srcId="{01C579C4-DC3D-4CF9-AA26-C14046E1BF6D}" destId="{4193881B-AD5F-42AF-A653-EE0707D1F1A6}" srcOrd="0" destOrd="0" presId="urn:microsoft.com/office/officeart/2005/8/layout/orgChart1"/>
+    <dgm:cxn modelId="{8D80B219-E8C5-4C12-A617-BBD5E2CB7072}" type="presOf" srcId="{ED688A21-9C6B-41D3-8FE0-40A03CF5CD27}" destId="{D7CEF4C6-3245-4E4F-859A-DC9EF1045593}" srcOrd="0" destOrd="0" presId="urn:microsoft.com/office/officeart/2005/8/layout/orgChart1"/>
     <dgm:cxn modelId="{A4DBE485-7249-4A06-BCE0-5A9B8B51DBE6}" srcId="{8DA23331-15D7-43EC-AEF7-56460565C2C8}" destId="{FAF1ABD2-A540-41D9-875C-C4FA4487CF6F}" srcOrd="0" destOrd="0" parTransId="{0B67BA19-453F-4CD4-88E3-EB186BA81849}" sibTransId="{0B733FD9-8741-4E25-B631-A865AEB314DA}"/>
-    <dgm:cxn modelId="{36169E3B-EE77-42DA-A3E5-FD35CF6B5432}" type="presOf" srcId="{5609E9E9-59CD-46E9-BF82-8353875A8181}" destId="{174B6EC9-67AB-498E-8F51-DEB56DCB09CF}" srcOrd="0" destOrd="0" presId="urn:microsoft.com/office/officeart/2005/8/layout/orgChart1"/>
-    <dgm:cxn modelId="{83A5D47B-633E-4E44-B2D9-1F5D1EBD9A39}" type="presOf" srcId="{A5B2B838-6AD9-4C61-803B-78CD43A3083A}" destId="{F24F4C15-C184-4BDB-9D11-04CEB58B9642}" srcOrd="0" destOrd="0" presId="urn:microsoft.com/office/officeart/2005/8/layout/orgChart1"/>
-    <dgm:cxn modelId="{5C04C6DD-90E5-4212-B77F-E0787DB08F5F}" type="presOf" srcId="{2384C983-DDAC-4B11-B24E-F0B815A01E43}" destId="{30223AA1-E52B-4B5E-8435-B70107DDBDD8}" srcOrd="0" destOrd="0" presId="urn:microsoft.com/office/officeart/2005/8/layout/orgChart1"/>
-    <dgm:cxn modelId="{62109DF4-BBF8-4DF0-951C-5A01B2B0686F}" type="presOf" srcId="{AE294E3C-2D4C-436C-AECC-4B44948DA529}" destId="{D3B8B35F-8976-4E3C-9280-E4FCFCFA79E5}" srcOrd="1" destOrd="0" presId="urn:microsoft.com/office/officeart/2005/8/layout/orgChart1"/>
-    <dgm:cxn modelId="{5A9279DD-91C9-428D-B88B-799FD2E43D8B}" type="presOf" srcId="{4AAB8285-7327-4031-8015-6503C0DA1364}" destId="{99F29E88-DE92-4FE3-9730-F664D9CAFA7F}" srcOrd="1" destOrd="0" presId="urn:microsoft.com/office/officeart/2005/8/layout/orgChart1"/>
+    <dgm:cxn modelId="{3EE44397-8D11-4F17-815F-E6BD15FDD445}" type="presOf" srcId="{5609E9E9-59CD-46E9-BF82-8353875A8181}" destId="{174B6EC9-67AB-498E-8F51-DEB56DCB09CF}" srcOrd="0" destOrd="0" presId="urn:microsoft.com/office/officeart/2005/8/layout/orgChart1"/>
+    <dgm:cxn modelId="{777D28CF-FBB3-4C01-A052-3492ED21E3E4}" type="presOf" srcId="{ECE9168B-CB06-4143-B187-694C834B3BFD}" destId="{4B94323C-1B3D-4573-BCB2-70E5F39F869F}" srcOrd="0" destOrd="0" presId="urn:microsoft.com/office/officeart/2005/8/layout/orgChart1"/>
+    <dgm:cxn modelId="{37AEB1CC-6F77-4E95-BD97-F55B1749E32A}" type="presOf" srcId="{2384C983-DDAC-4B11-B24E-F0B815A01E43}" destId="{30223AA1-E52B-4B5E-8435-B70107DDBDD8}" srcOrd="0" destOrd="0" presId="urn:microsoft.com/office/officeart/2005/8/layout/orgChart1"/>
+    <dgm:cxn modelId="{3E91E5C1-53F0-47F5-8592-2EDCDB33584E}" type="presOf" srcId="{EF4D2612-0148-4514-A4C1-418B39FA0A23}" destId="{D0370262-035C-4F7B-9538-41077464CD46}" srcOrd="0" destOrd="0" presId="urn:microsoft.com/office/officeart/2005/8/layout/orgChart1"/>
+    <dgm:cxn modelId="{4263119B-703A-4531-9672-EBE611AB4EEA}" type="presOf" srcId="{ED688A21-9C6B-41D3-8FE0-40A03CF5CD27}" destId="{A66F249A-0AC1-4A7B-BF38-33608E097445}" srcOrd="1" destOrd="0" presId="urn:microsoft.com/office/officeart/2005/8/layout/orgChart1"/>
+    <dgm:cxn modelId="{4B8D8F79-703E-4D85-98B4-BFB03F6B6DC4}" type="presOf" srcId="{6BF14698-2AB8-4353-9166-F65A2AD0C9CC}" destId="{AE6E81B5-039D-465E-9C0A-BB3A7CF1CC24}" srcOrd="0" destOrd="0" presId="urn:microsoft.com/office/officeart/2005/8/layout/orgChart1"/>
+    <dgm:cxn modelId="{E865C8AD-CCC9-4F06-9AC4-E00BDD01AC34}" type="presOf" srcId="{13C4EFA6-E68C-4784-9DCF-B33CAE2EA4AA}" destId="{71E6611B-C454-4441-B1D1-85F1C03CCFFB}" srcOrd="1" destOrd="0" presId="urn:microsoft.com/office/officeart/2005/8/layout/orgChart1"/>
+    <dgm:cxn modelId="{F9CDD2BE-9DC0-4B19-99BB-8C24AF8B9200}" type="presOf" srcId="{AE294E3C-2D4C-436C-AECC-4B44948DA529}" destId="{54D20402-E165-4F0F-B19D-934DF0835109}" srcOrd="0" destOrd="0" presId="urn:microsoft.com/office/officeart/2005/8/layout/orgChart1"/>
     <dgm:cxn modelId="{D29A5F36-2926-4534-9A98-3E2AEEDCF2F5}" srcId="{8DA23331-15D7-43EC-AEF7-56460565C2C8}" destId="{4AAB8285-7327-4031-8015-6503C0DA1364}" srcOrd="5" destOrd="0" parTransId="{009318D8-522E-4C19-ABD6-D9A4C22BE793}" sibTransId="{573A56A5-893F-44E8-A138-9D828041A1C2}"/>
-    <dgm:cxn modelId="{9AA5E302-73F8-4FD1-9316-854E1D42F616}" type="presOf" srcId="{C1CBA48A-3C11-43EE-B831-0D56195D51F3}" destId="{666756A8-7B9C-4ADD-A24B-37AF558DE62F}" srcOrd="1" destOrd="0" presId="urn:microsoft.com/office/officeart/2005/8/layout/orgChart1"/>
-    <dgm:cxn modelId="{E42F55CB-569C-41D9-BBAC-C11F3721A592}" type="presOf" srcId="{1DAFD62F-BF81-4C38-BB7F-EEBFE84E411C}" destId="{8AA2D9E1-6CA1-48BA-8CF2-871D2AC7924B}" srcOrd="0" destOrd="0" presId="urn:microsoft.com/office/officeart/2005/8/layout/orgChart1"/>
-    <dgm:cxn modelId="{BFED7030-1244-4283-B532-FFD121BC2C1C}" type="presOf" srcId="{82FBD39D-D8C4-4740-8152-705DCFB89BBC}" destId="{0CC8396D-85F0-4151-9855-48AB0686A85F}" srcOrd="1" destOrd="0" presId="urn:microsoft.com/office/officeart/2005/8/layout/orgChart1"/>
-    <dgm:cxn modelId="{B065128D-4828-4052-AF10-6D9491699A63}" type="presOf" srcId="{C1CBA48A-3C11-43EE-B831-0D56195D51F3}" destId="{09B669E1-57AA-4D2D-8E0A-F6C1DE38D979}" srcOrd="0" destOrd="0" presId="urn:microsoft.com/office/officeart/2005/8/layout/orgChart1"/>
-    <dgm:cxn modelId="{349CC1C8-B4B4-4622-BD11-42906849B25A}" type="presOf" srcId="{EA04933D-6902-476C-B26A-5E5D3E0D112D}" destId="{B9DB7124-1862-4F8D-9150-AC1D163B76C1}" srcOrd="1" destOrd="0" presId="urn:microsoft.com/office/officeart/2005/8/layout/orgChart1"/>
-    <dgm:cxn modelId="{C3BC2B3D-2526-499A-A5EA-478B25C96891}" type="presOf" srcId="{EAFA10D7-3CCD-487F-B5BA-E27A64FBC946}" destId="{2A4CFED1-9624-434D-8067-C2EDF8079E42}" srcOrd="0" destOrd="0" presId="urn:microsoft.com/office/officeart/2005/8/layout/orgChart1"/>
-    <dgm:cxn modelId="{21FE3F20-19E8-4902-BF31-50BDB3B3382E}" type="presOf" srcId="{3922B231-84F1-4187-B608-3350836BEDDB}" destId="{C13A3A04-CFA5-4A63-A622-369DC2EC18C4}" srcOrd="0" destOrd="0" presId="urn:microsoft.com/office/officeart/2005/8/layout/orgChart1"/>
-    <dgm:cxn modelId="{C6F57C00-9F17-4286-B72E-93986795629A}" type="presOf" srcId="{12F5C448-DA9C-47A3-ADC7-5C6C2ABE8845}" destId="{031E1D2F-C603-4EA6-9E7D-765A2C4C4944}" srcOrd="1" destOrd="0" presId="urn:microsoft.com/office/officeart/2005/8/layout/orgChart1"/>
-    <dgm:cxn modelId="{D4A90A3D-5391-4619-8013-E693973A6582}" type="presOf" srcId="{6BF14698-2AB8-4353-9166-F65A2AD0C9CC}" destId="{D698DA5D-F314-48E6-820D-91E6BDCDB851}" srcOrd="1" destOrd="0" presId="urn:microsoft.com/office/officeart/2005/8/layout/orgChart1"/>
-    <dgm:cxn modelId="{19A40A24-A3D2-435D-8075-A2201BAC8620}" type="presOf" srcId="{6BF14698-2AB8-4353-9166-F65A2AD0C9CC}" destId="{AE6E81B5-039D-465E-9C0A-BB3A7CF1CC24}" srcOrd="0" destOrd="0" presId="urn:microsoft.com/office/officeart/2005/8/layout/orgChart1"/>
-    <dgm:cxn modelId="{B51DAB6A-30BA-4876-94A7-3F0567279BB9}" type="presOf" srcId="{ED688A21-9C6B-41D3-8FE0-40A03CF5CD27}" destId="{A66F249A-0AC1-4A7B-BF38-33608E097445}" srcOrd="1" destOrd="0" presId="urn:microsoft.com/office/officeart/2005/8/layout/orgChart1"/>
-    <dgm:cxn modelId="{80E070FA-023E-4EFA-BE7B-A63F013E3751}" type="presOf" srcId="{01C579C4-DC3D-4CF9-AA26-C14046E1BF6D}" destId="{5FC7684E-0951-422B-AAAF-5CA10A5CA60B}" srcOrd="1" destOrd="0" presId="urn:microsoft.com/office/officeart/2005/8/layout/orgChart1"/>
-    <dgm:cxn modelId="{6E911DE9-DD48-4289-839C-D70BF4BCCAA9}" type="presOf" srcId="{186E62D3-8257-45E7-88E8-7A481BAD0DB0}" destId="{A658E4CB-4DDC-4564-A007-4ABC12591407}" srcOrd="0" destOrd="0" presId="urn:microsoft.com/office/officeart/2005/8/layout/orgChart1"/>
-    <dgm:cxn modelId="{DEC4F1E4-8F34-4F40-9565-CFC8D4E5C4D0}" type="presOf" srcId="{EF4D2612-0148-4514-A4C1-418B39FA0A23}" destId="{D0370262-035C-4F7B-9538-41077464CD46}" srcOrd="0" destOrd="0" presId="urn:microsoft.com/office/officeart/2005/8/layout/orgChart1"/>
-    <dgm:cxn modelId="{15E617F8-5F2E-4E6A-A24D-AC65580DA15A}" type="presOf" srcId="{0FE2CD08-65AF-4153-8145-3193E8493456}" destId="{6683360A-E31C-4142-81E1-36FECC5B4DF4}" srcOrd="1" destOrd="0" presId="urn:microsoft.com/office/officeart/2005/8/layout/orgChart1"/>
+    <dgm:cxn modelId="{C3231ABC-F9E8-40D6-BB8A-AC955F7E0577}" type="presOf" srcId="{C1CBA48A-3C11-43EE-B831-0D56195D51F3}" destId="{09B669E1-57AA-4D2D-8E0A-F6C1DE38D979}" srcOrd="0" destOrd="0" presId="urn:microsoft.com/office/officeart/2005/8/layout/orgChart1"/>
+    <dgm:cxn modelId="{F56E963B-A8AE-44BE-81E7-962EAB205D45}" type="presOf" srcId="{B77B53DB-07DA-42A1-9079-D2A68210C1F0}" destId="{567078EA-4466-4B49-9239-EF8D06B45773}" srcOrd="1" destOrd="0" presId="urn:microsoft.com/office/officeart/2005/8/layout/orgChart1"/>
+    <dgm:cxn modelId="{3ACCEE00-6350-46D6-86DC-A50D34B9CD01}" type="presOf" srcId="{82FBD39D-D8C4-4740-8152-705DCFB89BBC}" destId="{0CC8396D-85F0-4151-9855-48AB0686A85F}" srcOrd="1" destOrd="0" presId="urn:microsoft.com/office/officeart/2005/8/layout/orgChart1"/>
+    <dgm:cxn modelId="{7737E7BA-4A52-4D3F-BD90-43B4AA7FC431}" type="presOf" srcId="{63CAA11D-11B4-44B8-8544-6246860475A1}" destId="{3C78EBD5-8588-4F00-B89C-74FE7B9F2E14}" srcOrd="0" destOrd="0" presId="urn:microsoft.com/office/officeart/2005/8/layout/orgChart1"/>
     <dgm:cxn modelId="{05CF414B-C15F-42AF-8D6E-1F03D48813FC}" srcId="{A5B2B838-6AD9-4C61-803B-78CD43A3083A}" destId="{C1CBA48A-3C11-43EE-B831-0D56195D51F3}" srcOrd="0" destOrd="0" parTransId="{877447B2-D698-4FE9-9822-A56CF649B5CD}" sibTransId="{7F01145C-B5C5-45D8-9D4C-CE6F64DE69F7}"/>
-    <dgm:cxn modelId="{C875B53A-D527-45A4-974E-AC46669937D4}" type="presOf" srcId="{258B7BB3-3691-407E-8CA5-D70BC8C28AD3}" destId="{3D679402-8278-4366-8843-2F564801FFB8}" srcOrd="0" destOrd="0" presId="urn:microsoft.com/office/officeart/2005/8/layout/orgChart1"/>
-    <dgm:cxn modelId="{06CDCB46-6F74-4FDA-94CC-9AEF071ADB84}" type="presOf" srcId="{ED688A21-9C6B-41D3-8FE0-40A03CF5CD27}" destId="{D7CEF4C6-3245-4E4F-859A-DC9EF1045593}" srcOrd="0" destOrd="0" presId="urn:microsoft.com/office/officeart/2005/8/layout/orgChart1"/>
-    <dgm:cxn modelId="{CB8195AC-918F-41B9-ADE8-44FBD139D167}" type="presOf" srcId="{0AB9D2DE-4BBA-4D4A-9755-05EB3CCFE0FB}" destId="{5E96939B-2391-40E6-8E8B-DBA7898B1059}" srcOrd="0" destOrd="0" presId="urn:microsoft.com/office/officeart/2005/8/layout/orgChart1"/>
-    <dgm:cxn modelId="{235759CF-7995-43A9-B1AB-ED06969A89AC}" type="presOf" srcId="{0FE2CD08-65AF-4153-8145-3193E8493456}" destId="{9BE6A70D-0350-4AE0-8852-5D251355AA3D}" srcOrd="0" destOrd="0" presId="urn:microsoft.com/office/officeart/2005/8/layout/orgChart1"/>
-    <dgm:cxn modelId="{71965525-AFB7-4994-97A6-7A82594658E3}" type="presOf" srcId="{FAF1ABD2-A540-41D9-875C-C4FA4487CF6F}" destId="{E8850ABD-AD51-4993-94D3-2346573BC964}" srcOrd="0" destOrd="0" presId="urn:microsoft.com/office/officeart/2005/8/layout/orgChart1"/>
-    <dgm:cxn modelId="{739D2C37-7736-486D-A401-93F6E4FD9790}" type="presOf" srcId="{12F5C448-DA9C-47A3-ADC7-5C6C2ABE8845}" destId="{F5EFB9FA-6797-4658-BE2F-494D1821770D}" srcOrd="0" destOrd="0" presId="urn:microsoft.com/office/officeart/2005/8/layout/orgChart1"/>
+    <dgm:cxn modelId="{776D574A-1C06-4EA1-A086-B98D8EE6963F}" type="presOf" srcId="{00C0D8A8-215D-4BD3-B0AB-49542314A19C}" destId="{65159937-2669-4971-94BB-28A738283540}" srcOrd="1" destOrd="0" presId="urn:microsoft.com/office/officeart/2005/8/layout/orgChart1"/>
+    <dgm:cxn modelId="{537BA450-8F9A-445A-9F80-B07203AA6ADA}" type="presOf" srcId="{8DA23331-15D7-43EC-AEF7-56460565C2C8}" destId="{28B8B485-D3E2-4CC8-8C15-976354911744}" srcOrd="0" destOrd="0" presId="urn:microsoft.com/office/officeart/2005/8/layout/orgChart1"/>
+    <dgm:cxn modelId="{F9F66EF5-DA0E-4305-A63C-06813A9F2734}" type="presOf" srcId="{69586BFE-6A56-41A8-AC9F-F7C7F3CB1A7B}" destId="{E3E32EED-00A6-4F71-9F5F-B10BC37F92AA}" srcOrd="0" destOrd="0" presId="urn:microsoft.com/office/officeart/2005/8/layout/orgChart1"/>
+    <dgm:cxn modelId="{5F7F27D4-CDFE-40ED-BCF7-9938AC09151E}" type="presOf" srcId="{C1CBA48A-3C11-43EE-B831-0D56195D51F3}" destId="{666756A8-7B9C-4ADD-A24B-37AF558DE62F}" srcOrd="1" destOrd="0" presId="urn:microsoft.com/office/officeart/2005/8/layout/orgChart1"/>
+    <dgm:cxn modelId="{E3296EF0-FB64-4C06-86F2-BA65206C17D2}" type="presOf" srcId="{12F5C448-DA9C-47A3-ADC7-5C6C2ABE8845}" destId="{031E1D2F-C603-4EA6-9E7D-765A2C4C4944}" srcOrd="1" destOrd="0" presId="urn:microsoft.com/office/officeart/2005/8/layout/orgChart1"/>
+    <dgm:cxn modelId="{1FD8CC9E-1A2F-4434-B3E3-57BDFD16D66D}" type="presOf" srcId="{3922B231-84F1-4187-B608-3350836BEDDB}" destId="{C13A3A04-CFA5-4A63-A622-369DC2EC18C4}" srcOrd="0" destOrd="0" presId="urn:microsoft.com/office/officeart/2005/8/layout/orgChart1"/>
+    <dgm:cxn modelId="{95005EC6-2CB1-4AF9-90B8-BC0907331917}" type="presOf" srcId="{B77B53DB-07DA-42A1-9079-D2A68210C1F0}" destId="{70C7A9BB-D83D-491C-B812-951EDE64A6F1}" srcOrd="0" destOrd="0" presId="urn:microsoft.com/office/officeart/2005/8/layout/orgChart1"/>
     <dgm:cxn modelId="{6608CAD2-1434-4E5D-A4A9-CEE000DC6635}" srcId="{8DA23331-15D7-43EC-AEF7-56460565C2C8}" destId="{13C4EFA6-E68C-4784-9DCF-B33CAE2EA4AA}" srcOrd="3" destOrd="0" parTransId="{3922B231-84F1-4187-B608-3350836BEDDB}" sibTransId="{5ED8019C-BEFE-424D-93E0-C13DF7B15875}"/>
-    <dgm:cxn modelId="{E08E8833-D234-4897-9F50-4B5C1B13D232}" type="presOf" srcId="{ECE9168B-CB06-4143-B187-694C834B3BFD}" destId="{4B94323C-1B3D-4573-BCB2-70E5F39F869F}" srcOrd="0" destOrd="0" presId="urn:microsoft.com/office/officeart/2005/8/layout/orgChart1"/>
-    <dgm:cxn modelId="{B59FE25E-F435-4CCB-A153-CB5D3B205DCD}" type="presOf" srcId="{82FBD39D-D8C4-4740-8152-705DCFB89BBC}" destId="{F33C7915-6A1A-4CC3-88ED-6C6450E6E8B1}" srcOrd="0" destOrd="0" presId="urn:microsoft.com/office/officeart/2005/8/layout/orgChart1"/>
-    <dgm:cxn modelId="{E9DD613D-9422-42C3-837F-8F6AE15EC001}" type="presOf" srcId="{8D65759A-1EEE-4EEB-9735-5298509F3C4E}" destId="{0C4405E8-D50C-4DE5-88F3-A666799C3A0B}" srcOrd="1" destOrd="0" presId="urn:microsoft.com/office/officeart/2005/8/layout/orgChart1"/>
-    <dgm:cxn modelId="{DB79B997-4862-4165-A7C2-981AD577778E}" type="presParOf" srcId="{F24F4C15-C184-4BDB-9D11-04CEB58B9642}" destId="{6213E7D1-5CFF-42D6-8D80-B6F926889813}" srcOrd="0" destOrd="0" presId="urn:microsoft.com/office/officeart/2005/8/layout/orgChart1"/>
-    <dgm:cxn modelId="{21F84E94-1B79-4639-BE63-DF970331A979}" type="presParOf" srcId="{6213E7D1-5CFF-42D6-8D80-B6F926889813}" destId="{FAFE29E0-6965-4AD3-9713-B81079D7548C}" srcOrd="0" destOrd="0" presId="urn:microsoft.com/office/officeart/2005/8/layout/orgChart1"/>
-    <dgm:cxn modelId="{A7F811E5-1560-4019-9CEA-24184CE828E9}" type="presParOf" srcId="{FAFE29E0-6965-4AD3-9713-B81079D7548C}" destId="{09B669E1-57AA-4D2D-8E0A-F6C1DE38D979}" srcOrd="0" destOrd="0" presId="urn:microsoft.com/office/officeart/2005/8/layout/orgChart1"/>
-    <dgm:cxn modelId="{33809E64-B328-43AB-B1A5-6C0A050428D2}" type="presParOf" srcId="{FAFE29E0-6965-4AD3-9713-B81079D7548C}" destId="{666756A8-7B9C-4ADD-A24B-37AF558DE62F}" srcOrd="1" destOrd="0" presId="urn:microsoft.com/office/officeart/2005/8/layout/orgChart1"/>
-    <dgm:cxn modelId="{8FF718C5-7CE5-4E38-9239-F0BEBA1B960C}" type="presParOf" srcId="{6213E7D1-5CFF-42D6-8D80-B6F926889813}" destId="{CD8FB138-C0F9-45C7-B388-8C83047B09DE}" srcOrd="1" destOrd="0" presId="urn:microsoft.com/office/officeart/2005/8/layout/orgChart1"/>
-    <dgm:cxn modelId="{0C2EF10F-47AD-44EB-BC2C-4D4B6D391154}" type="presParOf" srcId="{CD8FB138-C0F9-45C7-B388-8C83047B09DE}" destId="{5BC02223-7B57-4FDB-A2BA-D2C1B7A3D3F9}" srcOrd="0" destOrd="0" presId="urn:microsoft.com/office/officeart/2005/8/layout/orgChart1"/>
-    <dgm:cxn modelId="{9B51258B-6729-432E-8C7F-667E23E9D6B6}" type="presParOf" srcId="{CD8FB138-C0F9-45C7-B388-8C83047B09DE}" destId="{BF57BBFB-9612-49FE-AF59-4751D01E900F}" srcOrd="1" destOrd="0" presId="urn:microsoft.com/office/officeart/2005/8/layout/orgChart1"/>
-    <dgm:cxn modelId="{E4C081F4-23CF-4E35-90C5-34E3333B64E8}" type="presParOf" srcId="{BF57BBFB-9612-49FE-AF59-4751D01E900F}" destId="{AEC79709-9291-4AA5-AD0C-BA2C429C93DB}" srcOrd="0" destOrd="0" presId="urn:microsoft.com/office/officeart/2005/8/layout/orgChart1"/>
-    <dgm:cxn modelId="{09AA0131-C269-4AC5-942F-69D85EEC795A}" type="presParOf" srcId="{AEC79709-9291-4AA5-AD0C-BA2C429C93DB}" destId="{A38E4B2E-18D6-49A3-8907-90F3B4ABBD9B}" srcOrd="0" destOrd="0" presId="urn:microsoft.com/office/officeart/2005/8/layout/orgChart1"/>
-    <dgm:cxn modelId="{22483504-3FB7-4F2B-8157-92ED8D9E6FE9}" type="presParOf" srcId="{AEC79709-9291-4AA5-AD0C-BA2C429C93DB}" destId="{65159937-2669-4971-94BB-28A738283540}" srcOrd="1" destOrd="0" presId="urn:microsoft.com/office/officeart/2005/8/layout/orgChart1"/>
-    <dgm:cxn modelId="{5D3D1C0A-0EDE-421B-8E93-371B695A2E41}" type="presParOf" srcId="{BF57BBFB-9612-49FE-AF59-4751D01E900F}" destId="{47F0191E-0887-4197-80C6-22855C3C2DCF}" srcOrd="1" destOrd="0" presId="urn:microsoft.com/office/officeart/2005/8/layout/orgChart1"/>
-    <dgm:cxn modelId="{E1A22D92-5968-4421-AC94-0297ECD277C0}" type="presParOf" srcId="{47F0191E-0887-4197-80C6-22855C3C2DCF}" destId="{8AA2D9E1-6CA1-48BA-8CF2-871D2AC7924B}" srcOrd="0" destOrd="0" presId="urn:microsoft.com/office/officeart/2005/8/layout/orgChart1"/>
-    <dgm:cxn modelId="{4C39AA3D-CA65-434B-BFE4-1ADA6EC26788}" type="presParOf" srcId="{47F0191E-0887-4197-80C6-22855C3C2DCF}" destId="{3CA53B20-6535-4D12-8436-B3F47B8D391B}" srcOrd="1" destOrd="0" presId="urn:microsoft.com/office/officeart/2005/8/layout/orgChart1"/>
-    <dgm:cxn modelId="{067D5637-EBF8-4CBF-AC3A-62142D7F7F28}" type="presParOf" srcId="{3CA53B20-6535-4D12-8436-B3F47B8D391B}" destId="{EA6A488D-9112-4A3B-8E43-2BE6690D0787}" srcOrd="0" destOrd="0" presId="urn:microsoft.com/office/officeart/2005/8/layout/orgChart1"/>
-    <dgm:cxn modelId="{8F8CEB10-0C25-4B32-B6D4-1782246492DB}" type="presParOf" srcId="{EA6A488D-9112-4A3B-8E43-2BE6690D0787}" destId="{9BE6A70D-0350-4AE0-8852-5D251355AA3D}" srcOrd="0" destOrd="0" presId="urn:microsoft.com/office/officeart/2005/8/layout/orgChart1"/>
-    <dgm:cxn modelId="{A00E8FAB-7628-4814-9766-98E7E8FF4047}" type="presParOf" srcId="{EA6A488D-9112-4A3B-8E43-2BE6690D0787}" destId="{6683360A-E31C-4142-81E1-36FECC5B4DF4}" srcOrd="1" destOrd="0" presId="urn:microsoft.com/office/officeart/2005/8/layout/orgChart1"/>
-    <dgm:cxn modelId="{1ADAD8FE-86A7-4DC4-8CCB-150651E37C1E}" type="presParOf" srcId="{3CA53B20-6535-4D12-8436-B3F47B8D391B}" destId="{224204A8-6016-4A2E-82D4-CB3ED1737932}" srcOrd="1" destOrd="0" presId="urn:microsoft.com/office/officeart/2005/8/layout/orgChart1"/>
-    <dgm:cxn modelId="{B8FA35DC-96AD-42D5-85BB-98D3B79AE381}" type="presParOf" srcId="{224204A8-6016-4A2E-82D4-CB3ED1737932}" destId="{D0370262-035C-4F7B-9538-41077464CD46}" srcOrd="0" destOrd="0" presId="urn:microsoft.com/office/officeart/2005/8/layout/orgChart1"/>
-    <dgm:cxn modelId="{8F243838-43C7-4106-A1E0-E40C1CE57E48}" type="presParOf" srcId="{224204A8-6016-4A2E-82D4-CB3ED1737932}" destId="{3175E8D1-7B53-40D8-AD04-8B2977961ABC}" srcOrd="1" destOrd="0" presId="urn:microsoft.com/office/officeart/2005/8/layout/orgChart1"/>
-    <dgm:cxn modelId="{D987B3F9-81D4-4A7E-B86B-32C5F633523E}" type="presParOf" srcId="{3175E8D1-7B53-40D8-AD04-8B2977961ABC}" destId="{BA8532F7-A20D-4518-BDF3-3D161894FF3F}" srcOrd="0" destOrd="0" presId="urn:microsoft.com/office/officeart/2005/8/layout/orgChart1"/>
-    <dgm:cxn modelId="{FD56F6E6-CFBB-4BF1-BEA4-F540429F907A}" type="presParOf" srcId="{BA8532F7-A20D-4518-BDF3-3D161894FF3F}" destId="{F5EFB9FA-6797-4658-BE2F-494D1821770D}" srcOrd="0" destOrd="0" presId="urn:microsoft.com/office/officeart/2005/8/layout/orgChart1"/>
-    <dgm:cxn modelId="{E3865502-570A-4223-873B-64EBD55E9194}" type="presParOf" srcId="{BA8532F7-A20D-4518-BDF3-3D161894FF3F}" destId="{031E1D2F-C603-4EA6-9E7D-765A2C4C4944}" srcOrd="1" destOrd="0" presId="urn:microsoft.com/office/officeart/2005/8/layout/orgChart1"/>
-    <dgm:cxn modelId="{2CE08E63-04C5-4A7D-A86D-E7BC50F6F2A8}" type="presParOf" srcId="{3175E8D1-7B53-40D8-AD04-8B2977961ABC}" destId="{C00CBD23-EE13-47DB-A635-3CD2FF9AB81A}" srcOrd="1" destOrd="0" presId="urn:microsoft.com/office/officeart/2005/8/layout/orgChart1"/>
-    <dgm:cxn modelId="{A731782C-8DDF-4623-A036-C664818B84A1}" type="presParOf" srcId="{C00CBD23-EE13-47DB-A635-3CD2FF9AB81A}" destId="{30223AA1-E52B-4B5E-8435-B70107DDBDD8}" srcOrd="0" destOrd="0" presId="urn:microsoft.com/office/officeart/2005/8/layout/orgChart1"/>
-    <dgm:cxn modelId="{44702DEA-B476-4DEC-88DC-A0011023E550}" type="presParOf" srcId="{C00CBD23-EE13-47DB-A635-3CD2FF9AB81A}" destId="{34D6221E-38C1-4574-93BD-CA37482B83D1}" srcOrd="1" destOrd="0" presId="urn:microsoft.com/office/officeart/2005/8/layout/orgChart1"/>
-    <dgm:cxn modelId="{39498BF4-32AA-446F-8645-3C1E6305A3B5}" type="presParOf" srcId="{34D6221E-38C1-4574-93BD-CA37482B83D1}" destId="{FE24341C-0E2C-45C5-BE92-FBC62BBE0FBC}" srcOrd="0" destOrd="0" presId="urn:microsoft.com/office/officeart/2005/8/layout/orgChart1"/>
-    <dgm:cxn modelId="{CF0D75DE-6730-46B1-A93A-BBE13EC212F8}" type="presParOf" srcId="{FE24341C-0E2C-45C5-BE92-FBC62BBE0FBC}" destId="{EFB9F452-FFE8-4CEB-A85E-D968861323FB}" srcOrd="0" destOrd="0" presId="urn:microsoft.com/office/officeart/2005/8/layout/orgChart1"/>
-    <dgm:cxn modelId="{089CC0BA-F492-4880-9D34-99F6B08A746D}" type="presParOf" srcId="{FE24341C-0E2C-45C5-BE92-FBC62BBE0FBC}" destId="{7E4AF2DD-B636-4BB5-A86D-917D1DA44A61}" srcOrd="1" destOrd="0" presId="urn:microsoft.com/office/officeart/2005/8/layout/orgChart1"/>
-    <dgm:cxn modelId="{4609C6A6-FCCB-4080-A5A1-E861B9F14463}" type="presParOf" srcId="{34D6221E-38C1-4574-93BD-CA37482B83D1}" destId="{CD2ED4C4-9CBB-42A1-9960-2833514125DB}" srcOrd="1" destOrd="0" presId="urn:microsoft.com/office/officeart/2005/8/layout/orgChart1"/>
-    <dgm:cxn modelId="{1A89239C-3812-49CF-B039-7BFF14EA814A}" type="presParOf" srcId="{34D6221E-38C1-4574-93BD-CA37482B83D1}" destId="{6EA41B4B-3833-4C53-AD8C-68113648C0D6}" srcOrd="2" destOrd="0" presId="urn:microsoft.com/office/officeart/2005/8/layout/orgChart1"/>
-    <dgm:cxn modelId="{0D9121DF-85B0-45C5-924D-E69089D52D6D}" type="presParOf" srcId="{C00CBD23-EE13-47DB-A635-3CD2FF9AB81A}" destId="{6DE9F148-FB56-4F93-9228-9454CEA2EDC6}" srcOrd="2" destOrd="0" presId="urn:microsoft.com/office/officeart/2005/8/layout/orgChart1"/>
-    <dgm:cxn modelId="{83B67B81-337F-4056-80DD-A9C13F35C8DB}" type="presParOf" srcId="{C00CBD23-EE13-47DB-A635-3CD2FF9AB81A}" destId="{CF12CD8A-728C-4991-8D98-D652E2B54974}" srcOrd="3" destOrd="0" presId="urn:microsoft.com/office/officeart/2005/8/layout/orgChart1"/>
-    <dgm:cxn modelId="{74CBD2E2-A693-485A-B056-65DB013F21AC}" type="presParOf" srcId="{CF12CD8A-728C-4991-8D98-D652E2B54974}" destId="{89CDED72-03D0-43B4-8FF0-3690DDFDE206}" srcOrd="0" destOrd="0" presId="urn:microsoft.com/office/officeart/2005/8/layout/orgChart1"/>
-    <dgm:cxn modelId="{A9E3E8CA-64E4-4282-A2F3-CD929C2066F4}" type="presParOf" srcId="{89CDED72-03D0-43B4-8FF0-3690DDFDE206}" destId="{AE6E81B5-039D-465E-9C0A-BB3A7CF1CC24}" srcOrd="0" destOrd="0" presId="urn:microsoft.com/office/officeart/2005/8/layout/orgChart1"/>
-    <dgm:cxn modelId="{61EBE099-FFE0-4D8E-88EF-326A47689E73}" type="presParOf" srcId="{89CDED72-03D0-43B4-8FF0-3690DDFDE206}" destId="{D698DA5D-F314-48E6-820D-91E6BDCDB851}" srcOrd="1" destOrd="0" presId="urn:microsoft.com/office/officeart/2005/8/layout/orgChart1"/>
-    <dgm:cxn modelId="{4F3D2D13-AA48-4F8A-8662-2EAAABBF1CDB}" type="presParOf" srcId="{CF12CD8A-728C-4991-8D98-D652E2B54974}" destId="{FF4C3293-E55E-4783-BB09-B508B58B206D}" srcOrd="1" destOrd="0" presId="urn:microsoft.com/office/officeart/2005/8/layout/orgChart1"/>
-    <dgm:cxn modelId="{986653CE-5735-4E1A-941B-47813F725153}" type="presParOf" srcId="{FF4C3293-E55E-4783-BB09-B508B58B206D}" destId="{3C78EBD5-8588-4F00-B89C-74FE7B9F2E14}" srcOrd="0" destOrd="0" presId="urn:microsoft.com/office/officeart/2005/8/layout/orgChart1"/>
-    <dgm:cxn modelId="{8F7077C7-7B09-41B8-8472-0952ACDC71A0}" type="presParOf" srcId="{FF4C3293-E55E-4783-BB09-B508B58B206D}" destId="{0D9C702D-59F5-4AF4-8763-6D81DFDEAB69}" srcOrd="1" destOrd="0" presId="urn:microsoft.com/office/officeart/2005/8/layout/orgChart1"/>
-    <dgm:cxn modelId="{2B9D8B3D-9ED1-4AB5-BAB1-B77C8F538240}" type="presParOf" srcId="{0D9C702D-59F5-4AF4-8763-6D81DFDEAB69}" destId="{E68CB037-DBF6-4169-8B30-3CD043B80A52}" srcOrd="0" destOrd="0" presId="urn:microsoft.com/office/officeart/2005/8/layout/orgChart1"/>
-    <dgm:cxn modelId="{91592963-3516-4BB8-95C3-20FD05807D31}" type="presParOf" srcId="{E68CB037-DBF6-4169-8B30-3CD043B80A52}" destId="{70C7A9BB-D83D-491C-B812-951EDE64A6F1}" srcOrd="0" destOrd="0" presId="urn:microsoft.com/office/officeart/2005/8/layout/orgChart1"/>
-    <dgm:cxn modelId="{840623EB-E193-4B08-BDAE-51C06818C50E}" type="presParOf" srcId="{E68CB037-DBF6-4169-8B30-3CD043B80A52}" destId="{567078EA-4466-4B49-9239-EF8D06B45773}" srcOrd="1" destOrd="0" presId="urn:microsoft.com/office/officeart/2005/8/layout/orgChart1"/>
-    <dgm:cxn modelId="{BF00D2C9-5440-4B11-8C47-DB648A3966EF}" type="presParOf" srcId="{0D9C702D-59F5-4AF4-8763-6D81DFDEAB69}" destId="{80E7808B-1D40-4C32-8F0E-A877861B58D2}" srcOrd="1" destOrd="0" presId="urn:microsoft.com/office/officeart/2005/8/layout/orgChart1"/>
-    <dgm:cxn modelId="{8B3DCF70-B77B-42B3-9A24-1187AA2BFB42}" type="presParOf" srcId="{80E7808B-1D40-4C32-8F0E-A877861B58D2}" destId="{A658E4CB-4DDC-4564-A007-4ABC12591407}" srcOrd="0" destOrd="0" presId="urn:microsoft.com/office/officeart/2005/8/layout/orgChart1"/>
-    <dgm:cxn modelId="{9FDB0C89-84A4-4E03-9E54-72F68D73CC1A}" type="presParOf" srcId="{80E7808B-1D40-4C32-8F0E-A877861B58D2}" destId="{911E7BBE-344A-4EBD-877B-8BFF46EB2F1D}" srcOrd="1" destOrd="0" presId="urn:microsoft.com/office/officeart/2005/8/layout/orgChart1"/>
-    <dgm:cxn modelId="{1CACD593-F204-4518-B371-3FF117A2DBF1}" type="presParOf" srcId="{911E7BBE-344A-4EBD-877B-8BFF46EB2F1D}" destId="{D58610BF-705E-4DCE-8EC8-DF28984DDADA}" srcOrd="0" destOrd="0" presId="urn:microsoft.com/office/officeart/2005/8/layout/orgChart1"/>
-    <dgm:cxn modelId="{FD9232F3-2D14-4949-B0CE-5449AC347A5E}" type="presParOf" srcId="{D58610BF-705E-4DCE-8EC8-DF28984DDADA}" destId="{346F6E34-F932-4560-94CA-2A0572F81397}" srcOrd="0" destOrd="0" presId="urn:microsoft.com/office/officeart/2005/8/layout/orgChart1"/>
-    <dgm:cxn modelId="{F097B9F9-4216-412A-B3DA-E3B3AB2CE5B7}" type="presParOf" srcId="{D58610BF-705E-4DCE-8EC8-DF28984DDADA}" destId="{C1BD2246-5693-48B1-9860-56AAD8918840}" srcOrd="1" destOrd="0" presId="urn:microsoft.com/office/officeart/2005/8/layout/orgChart1"/>
-    <dgm:cxn modelId="{6E7DBFA9-E765-4FDB-B529-61839971C020}" type="presParOf" srcId="{911E7BBE-344A-4EBD-877B-8BFF46EB2F1D}" destId="{0849330E-5308-4B71-9903-86282F2391EF}" srcOrd="1" destOrd="0" presId="urn:microsoft.com/office/officeart/2005/8/layout/orgChart1"/>
-    <dgm:cxn modelId="{0B7DE850-3A78-4E1E-BE91-6E77377CDFAB}" type="presParOf" srcId="{911E7BBE-344A-4EBD-877B-8BFF46EB2F1D}" destId="{605053B8-D410-4FDA-A435-3FED7D5C1A32}" srcOrd="2" destOrd="0" presId="urn:microsoft.com/office/officeart/2005/8/layout/orgChart1"/>
-    <dgm:cxn modelId="{A6552BAE-1358-49B7-9CB2-F0CA77CE152E}" type="presParOf" srcId="{80E7808B-1D40-4C32-8F0E-A877861B58D2}" destId="{E3E32EED-00A6-4F71-9F5F-B10BC37F92AA}" srcOrd="2" destOrd="0" presId="urn:microsoft.com/office/officeart/2005/8/layout/orgChart1"/>
-    <dgm:cxn modelId="{58A74F06-69E7-4165-81FF-4F1D42B3059E}" type="presParOf" srcId="{80E7808B-1D40-4C32-8F0E-A877861B58D2}" destId="{567A7AD6-17D8-4DB5-9EDD-A9FB6257C722}" srcOrd="3" destOrd="0" presId="urn:microsoft.com/office/officeart/2005/8/layout/orgChart1"/>
-    <dgm:cxn modelId="{7D57A35B-879B-409B-BAFE-C23A80650800}" type="presParOf" srcId="{567A7AD6-17D8-4DB5-9EDD-A9FB6257C722}" destId="{05FE844D-328D-4188-B167-4FF825601587}" srcOrd="0" destOrd="0" presId="urn:microsoft.com/office/officeart/2005/8/layout/orgChart1"/>
-    <dgm:cxn modelId="{36874BE2-5E15-490B-B88A-BDDA1A5F55FA}" type="presParOf" srcId="{05FE844D-328D-4188-B167-4FF825601587}" destId="{5E96939B-2391-40E6-8E8B-DBA7898B1059}" srcOrd="0" destOrd="0" presId="urn:microsoft.com/office/officeart/2005/8/layout/orgChart1"/>
-    <dgm:cxn modelId="{A28DD4B4-39C7-40BA-886E-7524D38E92FA}" type="presParOf" srcId="{05FE844D-328D-4188-B167-4FF825601587}" destId="{B969D3CA-3D3E-4E5B-A96F-1CCDB2A01703}" srcOrd="1" destOrd="0" presId="urn:microsoft.com/office/officeart/2005/8/layout/orgChart1"/>
-    <dgm:cxn modelId="{32C6111F-4683-4E5D-9D4C-336F60EF43E4}" type="presParOf" srcId="{567A7AD6-17D8-4DB5-9EDD-A9FB6257C722}" destId="{13F7D2D5-AB60-4D1F-AC32-3474A3699623}" srcOrd="1" destOrd="0" presId="urn:microsoft.com/office/officeart/2005/8/layout/orgChart1"/>
-    <dgm:cxn modelId="{22F19F4C-E6D4-4C5B-9D8A-963DE4C87C1B}" type="presParOf" srcId="{567A7AD6-17D8-4DB5-9EDD-A9FB6257C722}" destId="{B8DDE3B9-8485-489B-AB70-F4416F595134}" srcOrd="2" destOrd="0" presId="urn:microsoft.com/office/officeart/2005/8/layout/orgChart1"/>
-    <dgm:cxn modelId="{808F0505-D15F-45CD-9E39-D5CEB40A6453}" type="presParOf" srcId="{0D9C702D-59F5-4AF4-8763-6D81DFDEAB69}" destId="{D3980833-2D0E-4BAE-816B-AFFFA9937C7B}" srcOrd="2" destOrd="0" presId="urn:microsoft.com/office/officeart/2005/8/layout/orgChart1"/>
-    <dgm:cxn modelId="{79504BC7-DB50-48A7-8CFA-ED5B8A696513}" type="presParOf" srcId="{FF4C3293-E55E-4783-BB09-B508B58B206D}" destId="{174B6EC9-67AB-498E-8F51-DEB56DCB09CF}" srcOrd="2" destOrd="0" presId="urn:microsoft.com/office/officeart/2005/8/layout/orgChart1"/>
-    <dgm:cxn modelId="{DDA91363-B814-485F-89E0-6F5764B5630D}" type="presParOf" srcId="{FF4C3293-E55E-4783-BB09-B508B58B206D}" destId="{0B2601D1-FFC1-487E-94E7-AD2E665F42D7}" srcOrd="3" destOrd="0" presId="urn:microsoft.com/office/officeart/2005/8/layout/orgChart1"/>
-    <dgm:cxn modelId="{5EB110DD-1C10-4AD5-8DCA-402E5ABED1A0}" type="presParOf" srcId="{0B2601D1-FFC1-487E-94E7-AD2E665F42D7}" destId="{6458E584-3236-42FD-9341-0934691D9202}" srcOrd="0" destOrd="0" presId="urn:microsoft.com/office/officeart/2005/8/layout/orgChart1"/>
-    <dgm:cxn modelId="{B74A30C9-34C7-4D88-A0C8-05506CEF35AB}" type="presParOf" srcId="{6458E584-3236-42FD-9341-0934691D9202}" destId="{28B8B485-D3E2-4CC8-8C15-976354911744}" srcOrd="0" destOrd="0" presId="urn:microsoft.com/office/officeart/2005/8/layout/orgChart1"/>
-    <dgm:cxn modelId="{935E8DB5-625B-4CCE-B536-C7097932A5FE}" type="presParOf" srcId="{6458E584-3236-42FD-9341-0934691D9202}" destId="{7B9B11C8-3192-4D2F-A896-AF03F3F44438}" srcOrd="1" destOrd="0" presId="urn:microsoft.com/office/officeart/2005/8/layout/orgChart1"/>
-    <dgm:cxn modelId="{2A10EBA6-0CBF-481C-95D7-768CAF9AE19F}" type="presParOf" srcId="{0B2601D1-FFC1-487E-94E7-AD2E665F42D7}" destId="{7ABFF9BA-D0C9-484F-AD33-41C95FB8DC14}" srcOrd="1" destOrd="0" presId="urn:microsoft.com/office/officeart/2005/8/layout/orgChart1"/>
-    <dgm:cxn modelId="{7A03618A-89F1-4702-8A2D-9935206B3B17}" type="presParOf" srcId="{7ABFF9BA-D0C9-484F-AD33-41C95FB8DC14}" destId="{6E33082C-3778-4ABB-93F2-223053ABA309}" srcOrd="0" destOrd="0" presId="urn:microsoft.com/office/officeart/2005/8/layout/orgChart1"/>
-    <dgm:cxn modelId="{A028C888-2432-4D80-B588-B3D7DE9F99C1}" type="presParOf" srcId="{7ABFF9BA-D0C9-484F-AD33-41C95FB8DC14}" destId="{F924FA76-F0F3-444A-93A3-2F06007410D9}" srcOrd="1" destOrd="0" presId="urn:microsoft.com/office/officeart/2005/8/layout/orgChart1"/>
-    <dgm:cxn modelId="{7EDB46A5-35D1-46D5-A489-23053B83FB78}" type="presParOf" srcId="{F924FA76-F0F3-444A-93A3-2F06007410D9}" destId="{6909A13A-E86C-42EC-BE72-30BA12A56EC9}" srcOrd="0" destOrd="0" presId="urn:microsoft.com/office/officeart/2005/8/layout/orgChart1"/>
-    <dgm:cxn modelId="{BDAE5480-7D63-47BE-8AE5-B3B26C155B95}" type="presParOf" srcId="{6909A13A-E86C-42EC-BE72-30BA12A56EC9}" destId="{E8850ABD-AD51-4993-94D3-2346573BC964}" srcOrd="0" destOrd="0" presId="urn:microsoft.com/office/officeart/2005/8/layout/orgChart1"/>
-    <dgm:cxn modelId="{2B041E32-2BF0-4C27-A53B-C9B0E327C4F1}" type="presParOf" srcId="{6909A13A-E86C-42EC-BE72-30BA12A56EC9}" destId="{0A8DAEB8-CD22-40CF-BDF2-2EB734CD94E1}" srcOrd="1" destOrd="0" presId="urn:microsoft.com/office/officeart/2005/8/layout/orgChart1"/>
-    <dgm:cxn modelId="{BBF8B8D2-FDAD-4131-9D4A-45C1E7160A35}" type="presParOf" srcId="{F924FA76-F0F3-444A-93A3-2F06007410D9}" destId="{C270172C-40CF-49E9-9EB0-62CEB1378C53}" srcOrd="1" destOrd="0" presId="urn:microsoft.com/office/officeart/2005/8/layout/orgChart1"/>
-    <dgm:cxn modelId="{580F209F-BDD9-4F61-84C9-773E29150828}" type="presParOf" srcId="{F924FA76-F0F3-444A-93A3-2F06007410D9}" destId="{E2BD60F4-21F2-447E-9CDA-A4D90BE88654}" srcOrd="2" destOrd="0" presId="urn:microsoft.com/office/officeart/2005/8/layout/orgChart1"/>
-    <dgm:cxn modelId="{FE518AC2-3A53-413C-8D2F-8705561EE25C}" type="presParOf" srcId="{7ABFF9BA-D0C9-484F-AD33-41C95FB8DC14}" destId="{3D679402-8278-4366-8843-2F564801FFB8}" srcOrd="2" destOrd="0" presId="urn:microsoft.com/office/officeart/2005/8/layout/orgChart1"/>
-    <dgm:cxn modelId="{5F6AFB87-B302-409A-9C4E-4D4DEC9E2495}" type="presParOf" srcId="{7ABFF9BA-D0C9-484F-AD33-41C95FB8DC14}" destId="{C45B0CE7-CD37-48DC-B682-A014352F0F40}" srcOrd="3" destOrd="0" presId="urn:microsoft.com/office/officeart/2005/8/layout/orgChart1"/>
-    <dgm:cxn modelId="{68F49956-C9C3-49CC-9DDC-FF5DF41FFD61}" type="presParOf" srcId="{C45B0CE7-CD37-48DC-B682-A014352F0F40}" destId="{CAF007FB-CDD1-4DA2-86B6-D07CC892F147}" srcOrd="0" destOrd="0" presId="urn:microsoft.com/office/officeart/2005/8/layout/orgChart1"/>
-    <dgm:cxn modelId="{180E88F7-FE65-4942-9509-969C067144B9}" type="presParOf" srcId="{CAF007FB-CDD1-4DA2-86B6-D07CC892F147}" destId="{7CB06313-0AC6-4334-BE38-2E8197E328E2}" srcOrd="0" destOrd="0" presId="urn:microsoft.com/office/officeart/2005/8/layout/orgChart1"/>
-    <dgm:cxn modelId="{5F4F5C01-625E-4EA0-8E05-2EA1F90B2CEF}" type="presParOf" srcId="{CAF007FB-CDD1-4DA2-86B6-D07CC892F147}" destId="{B9DB7124-1862-4F8D-9150-AC1D163B76C1}" srcOrd="1" destOrd="0" presId="urn:microsoft.com/office/officeart/2005/8/layout/orgChart1"/>
-    <dgm:cxn modelId="{BD20A253-4E78-4215-9846-9FCA825DCD3A}" type="presParOf" srcId="{C45B0CE7-CD37-48DC-B682-A014352F0F40}" destId="{1DBE3116-1E54-4677-AA04-1574BB39F9A9}" srcOrd="1" destOrd="0" presId="urn:microsoft.com/office/officeart/2005/8/layout/orgChart1"/>
-    <dgm:cxn modelId="{2DA70D4F-C5FF-498B-8E06-F2CF3F1F7427}" type="presParOf" srcId="{C45B0CE7-CD37-48DC-B682-A014352F0F40}" destId="{E916B7F9-0173-4FAD-B8D4-1EFF0AC6B609}" srcOrd="2" destOrd="0" presId="urn:microsoft.com/office/officeart/2005/8/layout/orgChart1"/>
-    <dgm:cxn modelId="{4930A93F-768F-4CC2-97EE-5ECB82F4B05F}" type="presParOf" srcId="{7ABFF9BA-D0C9-484F-AD33-41C95FB8DC14}" destId="{2A4CFED1-9624-434D-8067-C2EDF8079E42}" srcOrd="4" destOrd="0" presId="urn:microsoft.com/office/officeart/2005/8/layout/orgChart1"/>
-    <dgm:cxn modelId="{B4AA9B9C-3A81-4991-AC10-97D5AFD0F8E5}" type="presParOf" srcId="{7ABFF9BA-D0C9-484F-AD33-41C95FB8DC14}" destId="{E800FD0E-84F3-4900-B220-72F2700098C2}" srcOrd="5" destOrd="0" presId="urn:microsoft.com/office/officeart/2005/8/layout/orgChart1"/>
-    <dgm:cxn modelId="{2B770B5D-17A9-480A-BC07-1242E5A559CB}" type="presParOf" srcId="{E800FD0E-84F3-4900-B220-72F2700098C2}" destId="{0C48C80D-DE47-459D-9A18-19AAB505175D}" srcOrd="0" destOrd="0" presId="urn:microsoft.com/office/officeart/2005/8/layout/orgChart1"/>
-    <dgm:cxn modelId="{237EAC30-14B5-484E-9859-DB754B98A820}" type="presParOf" srcId="{0C48C80D-DE47-459D-9A18-19AAB505175D}" destId="{4193881B-AD5F-42AF-A653-EE0707D1F1A6}" srcOrd="0" destOrd="0" presId="urn:microsoft.com/office/officeart/2005/8/layout/orgChart1"/>
-    <dgm:cxn modelId="{7B8B1456-1CD7-4EAC-B79B-FEB22750628A}" type="presParOf" srcId="{0C48C80D-DE47-459D-9A18-19AAB505175D}" destId="{5FC7684E-0951-422B-AAAF-5CA10A5CA60B}" srcOrd="1" destOrd="0" presId="urn:microsoft.com/office/officeart/2005/8/layout/orgChart1"/>
-    <dgm:cxn modelId="{641A9FE9-5FA6-4DAD-AFAC-3F5A8DDB59A3}" type="presParOf" srcId="{E800FD0E-84F3-4900-B220-72F2700098C2}" destId="{4337667D-7A5E-43DF-9D0F-A923B593B10F}" srcOrd="1" destOrd="0" presId="urn:microsoft.com/office/officeart/2005/8/layout/orgChart1"/>
-    <dgm:cxn modelId="{514A3D69-5A77-44A5-8B77-C504AB8F86F4}" type="presParOf" srcId="{E800FD0E-84F3-4900-B220-72F2700098C2}" destId="{C0721C0C-A01B-4E83-BC60-C5602D0F80D1}" srcOrd="2" destOrd="0" presId="urn:microsoft.com/office/officeart/2005/8/layout/orgChart1"/>
-    <dgm:cxn modelId="{484AF0BC-8747-4E4F-A625-34DB1AC3718A}" type="presParOf" srcId="{7ABFF9BA-D0C9-484F-AD33-41C95FB8DC14}" destId="{C13A3A04-CFA5-4A63-A622-369DC2EC18C4}" srcOrd="6" destOrd="0" presId="urn:microsoft.com/office/officeart/2005/8/layout/orgChart1"/>
-    <dgm:cxn modelId="{6200D2F2-3269-491D-90F0-CB17965549F6}" type="presParOf" srcId="{7ABFF9BA-D0C9-484F-AD33-41C95FB8DC14}" destId="{0DE26CB1-8DF8-4F38-929E-FB54CA99055E}" srcOrd="7" destOrd="0" presId="urn:microsoft.com/office/officeart/2005/8/layout/orgChart1"/>
-    <dgm:cxn modelId="{EB5B7F6F-02E2-415B-9A59-685C8EE61DB6}" type="presParOf" srcId="{0DE26CB1-8DF8-4F38-929E-FB54CA99055E}" destId="{4B77F875-7033-42E6-B773-199C0EE7DDCF}" srcOrd="0" destOrd="0" presId="urn:microsoft.com/office/officeart/2005/8/layout/orgChart1"/>
-    <dgm:cxn modelId="{56F74771-6DA4-4436-B6BF-93CC6686581C}" type="presParOf" srcId="{4B77F875-7033-42E6-B773-199C0EE7DDCF}" destId="{062CBA52-EA1F-4965-85A7-51215A0BF1E1}" srcOrd="0" destOrd="0" presId="urn:microsoft.com/office/officeart/2005/8/layout/orgChart1"/>
-    <dgm:cxn modelId="{4CAFCD25-C288-436F-8C1F-BEDEC74CD845}" type="presParOf" srcId="{4B77F875-7033-42E6-B773-199C0EE7DDCF}" destId="{71E6611B-C454-4441-B1D1-85F1C03CCFFB}" srcOrd="1" destOrd="0" presId="urn:microsoft.com/office/officeart/2005/8/layout/orgChart1"/>
-    <dgm:cxn modelId="{3B6AC993-805C-4BBC-AC6D-03079854D240}" type="presParOf" srcId="{0DE26CB1-8DF8-4F38-929E-FB54CA99055E}" destId="{007BD379-FE63-45EA-8581-EA271F925CFE}" srcOrd="1" destOrd="0" presId="urn:microsoft.com/office/officeart/2005/8/layout/orgChart1"/>
-    <dgm:cxn modelId="{3B91AABA-4644-44E2-9E44-F70DBA97B06C}" type="presParOf" srcId="{0DE26CB1-8DF8-4F38-929E-FB54CA99055E}" destId="{3614D9ED-8E0F-4A6B-8226-FC72C8305BF2}" srcOrd="2" destOrd="0" presId="urn:microsoft.com/office/officeart/2005/8/layout/orgChart1"/>
-    <dgm:cxn modelId="{BB637689-F116-42E0-B977-D02AA7A30081}" type="presParOf" srcId="{7ABFF9BA-D0C9-484F-AD33-41C95FB8DC14}" destId="{69209B79-27E3-46D8-908F-C926DAFFAD8D}" srcOrd="8" destOrd="0" presId="urn:microsoft.com/office/officeart/2005/8/layout/orgChart1"/>
-    <dgm:cxn modelId="{E5E09C62-CC5E-4EC9-8A1D-4B9342B3EC1B}" type="presParOf" srcId="{7ABFF9BA-D0C9-484F-AD33-41C95FB8DC14}" destId="{F9E6A0CA-6321-4EA8-9013-B3C80B174C2E}" srcOrd="9" destOrd="0" presId="urn:microsoft.com/office/officeart/2005/8/layout/orgChart1"/>
-    <dgm:cxn modelId="{BC3A01B9-D61D-478C-9442-79DE641FDCF3}" type="presParOf" srcId="{F9E6A0CA-6321-4EA8-9013-B3C80B174C2E}" destId="{C769BC7F-FA2B-4AB7-93CC-BE9E8464D74C}" srcOrd="0" destOrd="0" presId="urn:microsoft.com/office/officeart/2005/8/layout/orgChart1"/>
-    <dgm:cxn modelId="{7DB6DE5F-168D-4F9F-8F23-8B327084F332}" type="presParOf" srcId="{C769BC7F-FA2B-4AB7-93CC-BE9E8464D74C}" destId="{54D20402-E165-4F0F-B19D-934DF0835109}" srcOrd="0" destOrd="0" presId="urn:microsoft.com/office/officeart/2005/8/layout/orgChart1"/>
-    <dgm:cxn modelId="{D01E460C-E2C2-4521-9E40-0463145F2975}" type="presParOf" srcId="{C769BC7F-FA2B-4AB7-93CC-BE9E8464D74C}" destId="{D3B8B35F-8976-4E3C-9280-E4FCFCFA79E5}" srcOrd="1" destOrd="0" presId="urn:microsoft.com/office/officeart/2005/8/layout/orgChart1"/>
-    <dgm:cxn modelId="{F22D73E5-713E-4AD4-BDCD-72447186B294}" type="presParOf" srcId="{F9E6A0CA-6321-4EA8-9013-B3C80B174C2E}" destId="{22BB3606-F27F-45E6-927A-0E319F1AB6BF}" srcOrd="1" destOrd="0" presId="urn:microsoft.com/office/officeart/2005/8/layout/orgChart1"/>
-    <dgm:cxn modelId="{A6DA6385-AACF-4344-945A-BA970BFD65D5}" type="presParOf" srcId="{F9E6A0CA-6321-4EA8-9013-B3C80B174C2E}" destId="{11D28B9B-ED34-409D-92D7-654E10EBD51A}" srcOrd="2" destOrd="0" presId="urn:microsoft.com/office/officeart/2005/8/layout/orgChart1"/>
-    <dgm:cxn modelId="{DAC85E4F-FD45-4070-AA0F-BA9421114696}" type="presParOf" srcId="{7ABFF9BA-D0C9-484F-AD33-41C95FB8DC14}" destId="{1439366A-37CB-4DD5-8A68-92B0D6A0F04D}" srcOrd="10" destOrd="0" presId="urn:microsoft.com/office/officeart/2005/8/layout/orgChart1"/>
-    <dgm:cxn modelId="{5B6E3CF4-FC90-43C5-AC9C-80627112F0A8}" type="presParOf" srcId="{7ABFF9BA-D0C9-484F-AD33-41C95FB8DC14}" destId="{60962991-5B07-4616-9513-6DDF1283B58D}" srcOrd="11" destOrd="0" presId="urn:microsoft.com/office/officeart/2005/8/layout/orgChart1"/>
-    <dgm:cxn modelId="{6F63CEC9-679C-4706-BC01-281852C79BA0}" type="presParOf" srcId="{60962991-5B07-4616-9513-6DDF1283B58D}" destId="{F6F3D1FD-2AA7-480A-84B9-D2B01790A547}" srcOrd="0" destOrd="0" presId="urn:microsoft.com/office/officeart/2005/8/layout/orgChart1"/>
-    <dgm:cxn modelId="{088D0561-1CFE-4D0C-A821-31ACC45BC524}" type="presParOf" srcId="{F6F3D1FD-2AA7-480A-84B9-D2B01790A547}" destId="{DB1A9D2F-9D71-4979-BDFB-B649FA368457}" srcOrd="0" destOrd="0" presId="urn:microsoft.com/office/officeart/2005/8/layout/orgChart1"/>
-    <dgm:cxn modelId="{7BBF4795-8FBD-4A22-A479-AFEC4F121C7F}" type="presParOf" srcId="{F6F3D1FD-2AA7-480A-84B9-D2B01790A547}" destId="{99F29E88-DE92-4FE3-9730-F664D9CAFA7F}" srcOrd="1" destOrd="0" presId="urn:microsoft.com/office/officeart/2005/8/layout/orgChart1"/>
-    <dgm:cxn modelId="{569B2F86-6DC6-4869-B093-565DB2C5FED0}" type="presParOf" srcId="{60962991-5B07-4616-9513-6DDF1283B58D}" destId="{0569EEFF-D22A-4A3C-BF0C-13731CE41E25}" srcOrd="1" destOrd="0" presId="urn:microsoft.com/office/officeart/2005/8/layout/orgChart1"/>
-    <dgm:cxn modelId="{50FBF70D-A823-4C73-B9AF-CBCBFC700AE2}" type="presParOf" srcId="{60962991-5B07-4616-9513-6DDF1283B58D}" destId="{76441674-BC67-4A36-B727-2C40124FA702}" srcOrd="2" destOrd="0" presId="urn:microsoft.com/office/officeart/2005/8/layout/orgChart1"/>
-    <dgm:cxn modelId="{31781A84-9A4A-48F6-A1DB-B0286BA40C8E}" type="presParOf" srcId="{0B2601D1-FFC1-487E-94E7-AD2E665F42D7}" destId="{857D89CB-6A79-4976-9C33-A49E3D9ED51C}" srcOrd="2" destOrd="0" presId="urn:microsoft.com/office/officeart/2005/8/layout/orgChart1"/>
-    <dgm:cxn modelId="{D8B9CF2B-4D8E-48B0-B7E5-0645619EDA25}" type="presParOf" srcId="{CF12CD8A-728C-4991-8D98-D652E2B54974}" destId="{35B73CB2-2211-4D4C-A288-DA0B2E8419C6}" srcOrd="2" destOrd="0" presId="urn:microsoft.com/office/officeart/2005/8/layout/orgChart1"/>
-    <dgm:cxn modelId="{57F36146-61E3-4E9C-8951-9EEF6FEB2556}" type="presParOf" srcId="{3175E8D1-7B53-40D8-AD04-8B2977961ABC}" destId="{FB44D73F-2F48-441A-A85D-AB9DA867282B}" srcOrd="2" destOrd="0" presId="urn:microsoft.com/office/officeart/2005/8/layout/orgChart1"/>
-    <dgm:cxn modelId="{092743CC-F908-4AA1-9F32-7A7509A65724}" type="presParOf" srcId="{224204A8-6016-4A2E-82D4-CB3ED1737932}" destId="{4B94323C-1B3D-4573-BCB2-70E5F39F869F}" srcOrd="2" destOrd="0" presId="urn:microsoft.com/office/officeart/2005/8/layout/orgChart1"/>
-    <dgm:cxn modelId="{C415E2BC-33C5-41F0-8607-A76EF4706724}" type="presParOf" srcId="{224204A8-6016-4A2E-82D4-CB3ED1737932}" destId="{A843D5C3-5EA6-4B17-8D3E-B609B929FE07}" srcOrd="3" destOrd="0" presId="urn:microsoft.com/office/officeart/2005/8/layout/orgChart1"/>
-    <dgm:cxn modelId="{4FBBDC0A-6651-4830-B812-DF6469C4AFE4}" type="presParOf" srcId="{A843D5C3-5EA6-4B17-8D3E-B609B929FE07}" destId="{E701A8EC-4DEA-4AAE-8969-0182F3C8FB51}" srcOrd="0" destOrd="0" presId="urn:microsoft.com/office/officeart/2005/8/layout/orgChart1"/>
-    <dgm:cxn modelId="{2EA0B0D1-0EF9-4DB7-9202-2A0C59FF71DE}" type="presParOf" srcId="{E701A8EC-4DEA-4AAE-8969-0182F3C8FB51}" destId="{20C48B43-9D88-4636-BA22-4755BCAE7B14}" srcOrd="0" destOrd="0" presId="urn:microsoft.com/office/officeart/2005/8/layout/orgChart1"/>
-    <dgm:cxn modelId="{83B35895-2261-4DEE-980F-71D7266EC9FB}" type="presParOf" srcId="{E701A8EC-4DEA-4AAE-8969-0182F3C8FB51}" destId="{0C4405E8-D50C-4DE5-88F3-A666799C3A0B}" srcOrd="1" destOrd="0" presId="urn:microsoft.com/office/officeart/2005/8/layout/orgChart1"/>
-    <dgm:cxn modelId="{8067B45E-5533-409D-9FA6-B9CC3D09CFDD}" type="presParOf" srcId="{A843D5C3-5EA6-4B17-8D3E-B609B929FE07}" destId="{B4989002-39B9-4712-8E39-E303EF26E696}" srcOrd="1" destOrd="0" presId="urn:microsoft.com/office/officeart/2005/8/layout/orgChart1"/>
-    <dgm:cxn modelId="{FC18C3E6-0ADE-46AB-B7F8-B8134C06F1E0}" type="presParOf" srcId="{A843D5C3-5EA6-4B17-8D3E-B609B929FE07}" destId="{75AAEF13-57AD-426C-AF8C-74DEFDD7532F}" srcOrd="2" destOrd="0" presId="urn:microsoft.com/office/officeart/2005/8/layout/orgChart1"/>
-    <dgm:cxn modelId="{E63E327E-16F0-4CAA-ACD0-5E7C50E82F98}" type="presParOf" srcId="{224204A8-6016-4A2E-82D4-CB3ED1737932}" destId="{66EFDE58-8A0A-4043-8E2A-D637FDAD6116}" srcOrd="4" destOrd="0" presId="urn:microsoft.com/office/officeart/2005/8/layout/orgChart1"/>
-    <dgm:cxn modelId="{9BABC78E-C49C-4702-B15A-97DA6B123717}" type="presParOf" srcId="{224204A8-6016-4A2E-82D4-CB3ED1737932}" destId="{926DCA84-89D4-4C83-9928-1585BAFB8CA3}" srcOrd="5" destOrd="0" presId="urn:microsoft.com/office/officeart/2005/8/layout/orgChart1"/>
-    <dgm:cxn modelId="{2FBC3D6B-0748-47AE-A920-97342A9486B5}" type="presParOf" srcId="{926DCA84-89D4-4C83-9928-1585BAFB8CA3}" destId="{91246CAE-C292-4D57-AFFB-219FCB1DD232}" srcOrd="0" destOrd="0" presId="urn:microsoft.com/office/officeart/2005/8/layout/orgChart1"/>
-    <dgm:cxn modelId="{EF21E2C3-6C46-43C1-BBE5-0BAC4670C47C}" type="presParOf" srcId="{91246CAE-C292-4D57-AFFB-219FCB1DD232}" destId="{D7CEF4C6-3245-4E4F-859A-DC9EF1045593}" srcOrd="0" destOrd="0" presId="urn:microsoft.com/office/officeart/2005/8/layout/orgChart1"/>
-    <dgm:cxn modelId="{91F60E41-15B3-4EDB-9472-E571461E49BC}" type="presParOf" srcId="{91246CAE-C292-4D57-AFFB-219FCB1DD232}" destId="{A66F249A-0AC1-4A7B-BF38-33608E097445}" srcOrd="1" destOrd="0" presId="urn:microsoft.com/office/officeart/2005/8/layout/orgChart1"/>
-    <dgm:cxn modelId="{0B17EDD7-68D5-4914-A59C-6F33C3AFCF1B}" type="presParOf" srcId="{926DCA84-89D4-4C83-9928-1585BAFB8CA3}" destId="{84660774-1BC3-4B41-A460-90A0425AFAB2}" srcOrd="1" destOrd="0" presId="urn:microsoft.com/office/officeart/2005/8/layout/orgChart1"/>
-    <dgm:cxn modelId="{4BF948B4-22E9-42C9-BB8B-BDC6B9E93388}" type="presParOf" srcId="{926DCA84-89D4-4C83-9928-1585BAFB8CA3}" destId="{F479C08C-CA91-4F6D-89F8-DA0D6D5111AF}" srcOrd="2" destOrd="0" presId="urn:microsoft.com/office/officeart/2005/8/layout/orgChart1"/>
-    <dgm:cxn modelId="{8EB69AB6-19CA-46F5-B1FD-D238A4190AFB}" type="presParOf" srcId="{3CA53B20-6535-4D12-8436-B3F47B8D391B}" destId="{0CC6C7CA-388B-4342-A56C-756B6B8EC55E}" srcOrd="2" destOrd="0" presId="urn:microsoft.com/office/officeart/2005/8/layout/orgChart1"/>
-    <dgm:cxn modelId="{935FA819-3AA7-4D9A-8162-299A7DD5771A}" type="presParOf" srcId="{BF57BBFB-9612-49FE-AF59-4751D01E900F}" destId="{66457EA4-7CB5-432F-BD9A-FE10516BC03C}" srcOrd="2" destOrd="0" presId="urn:microsoft.com/office/officeart/2005/8/layout/orgChart1"/>
-    <dgm:cxn modelId="{AEFCF6A3-2F34-4700-8A4D-349442352B8C}" type="presParOf" srcId="{CD8FB138-C0F9-45C7-B388-8C83047B09DE}" destId="{05998FA1-3D91-4CF4-913E-2175F7502C8E}" srcOrd="2" destOrd="0" presId="urn:microsoft.com/office/officeart/2005/8/layout/orgChart1"/>
-    <dgm:cxn modelId="{763D1785-2FD2-420C-9DF5-DBE4D4822ED8}" type="presParOf" srcId="{CD8FB138-C0F9-45C7-B388-8C83047B09DE}" destId="{3133AAF9-E86C-4AA6-9D4A-CEFA885113AA}" srcOrd="3" destOrd="0" presId="urn:microsoft.com/office/officeart/2005/8/layout/orgChart1"/>
-    <dgm:cxn modelId="{B092C5DE-769F-43C0-B01B-F3A0802F0C8D}" type="presParOf" srcId="{3133AAF9-E86C-4AA6-9D4A-CEFA885113AA}" destId="{427D414A-E2AA-4A54-A93A-A7F93A20DDC3}" srcOrd="0" destOrd="0" presId="urn:microsoft.com/office/officeart/2005/8/layout/orgChart1"/>
-    <dgm:cxn modelId="{DD9CC598-DE66-491B-B692-3627CD1C92BC}" type="presParOf" srcId="{427D414A-E2AA-4A54-A93A-A7F93A20DDC3}" destId="{F33C7915-6A1A-4CC3-88ED-6C6450E6E8B1}" srcOrd="0" destOrd="0" presId="urn:microsoft.com/office/officeart/2005/8/layout/orgChart1"/>
-    <dgm:cxn modelId="{F306A3C4-4F15-4705-8283-A7FC591749CA}" type="presParOf" srcId="{427D414A-E2AA-4A54-A93A-A7F93A20DDC3}" destId="{0CC8396D-85F0-4151-9855-48AB0686A85F}" srcOrd="1" destOrd="0" presId="urn:microsoft.com/office/officeart/2005/8/layout/orgChart1"/>
-    <dgm:cxn modelId="{AAC37D8C-577A-4F15-97F8-A2ED595F01B4}" type="presParOf" srcId="{3133AAF9-E86C-4AA6-9D4A-CEFA885113AA}" destId="{50680470-A498-4EE1-A650-34E75B161820}" srcOrd="1" destOrd="0" presId="urn:microsoft.com/office/officeart/2005/8/layout/orgChart1"/>
-    <dgm:cxn modelId="{7ED02A16-8717-4C61-B295-3A4BE9343F3B}" type="presParOf" srcId="{3133AAF9-E86C-4AA6-9D4A-CEFA885113AA}" destId="{4F3E8782-6AD6-48F4-8AD4-A1BEDC9E87BE}" srcOrd="2" destOrd="0" presId="urn:microsoft.com/office/officeart/2005/8/layout/orgChart1"/>
-    <dgm:cxn modelId="{F8227722-E1F4-41D7-825B-58EA518AF8AD}" type="presParOf" srcId="{6213E7D1-5CFF-42D6-8D80-B6F926889813}" destId="{29ACBA02-B8BF-40A8-9372-19AC038C3D07}" srcOrd="2" destOrd="0" presId="urn:microsoft.com/office/officeart/2005/8/layout/orgChart1"/>
+    <dgm:cxn modelId="{350FC7B0-8A99-4BF7-A9E9-0738038E4ED9}" type="presOf" srcId="{13C4EFA6-E68C-4784-9DCF-B33CAE2EA4AA}" destId="{062CBA52-EA1F-4965-85A7-51215A0BF1E1}" srcOrd="0" destOrd="0" presId="urn:microsoft.com/office/officeart/2005/8/layout/orgChart1"/>
+    <dgm:cxn modelId="{326F4575-8EFC-4308-9C66-859E1F4A7DE4}" type="presOf" srcId="{773B8F4A-D64D-45E2-8B49-8BAD46A98FED}" destId="{C1BD2246-5693-48B1-9860-56AAD8918840}" srcOrd="1" destOrd="0" presId="urn:microsoft.com/office/officeart/2005/8/layout/orgChart1"/>
+    <dgm:cxn modelId="{3EEA469F-43C0-401B-BBE3-C30B8ABC0974}" type="presOf" srcId="{1DAFD62F-BF81-4C38-BB7F-EEBFE84E411C}" destId="{8AA2D9E1-6CA1-48BA-8CF2-871D2AC7924B}" srcOrd="0" destOrd="0" presId="urn:microsoft.com/office/officeart/2005/8/layout/orgChart1"/>
+    <dgm:cxn modelId="{1B8CEDBC-9708-425A-AB65-557386D19B03}" type="presOf" srcId="{FAF1ABD2-A540-41D9-875C-C4FA4487CF6F}" destId="{0A8DAEB8-CD22-40CF-BDF2-2EB734CD94E1}" srcOrd="1" destOrd="0" presId="urn:microsoft.com/office/officeart/2005/8/layout/orgChart1"/>
+    <dgm:cxn modelId="{07AF28BC-DF38-4AEC-BC7E-1065A93E46C2}" type="presParOf" srcId="{F24F4C15-C184-4BDB-9D11-04CEB58B9642}" destId="{6213E7D1-5CFF-42D6-8D80-B6F926889813}" srcOrd="0" destOrd="0" presId="urn:microsoft.com/office/officeart/2005/8/layout/orgChart1"/>
+    <dgm:cxn modelId="{FCD374FC-D17D-4DD8-9151-38172BCCA91F}" type="presParOf" srcId="{6213E7D1-5CFF-42D6-8D80-B6F926889813}" destId="{FAFE29E0-6965-4AD3-9713-B81079D7548C}" srcOrd="0" destOrd="0" presId="urn:microsoft.com/office/officeart/2005/8/layout/orgChart1"/>
+    <dgm:cxn modelId="{486A77ED-6FF5-4FF3-B89D-4A9484C52DD3}" type="presParOf" srcId="{FAFE29E0-6965-4AD3-9713-B81079D7548C}" destId="{09B669E1-57AA-4D2D-8E0A-F6C1DE38D979}" srcOrd="0" destOrd="0" presId="urn:microsoft.com/office/officeart/2005/8/layout/orgChart1"/>
+    <dgm:cxn modelId="{AF960B39-EEE8-4E9E-99AE-548D537B9508}" type="presParOf" srcId="{FAFE29E0-6965-4AD3-9713-B81079D7548C}" destId="{666756A8-7B9C-4ADD-A24B-37AF558DE62F}" srcOrd="1" destOrd="0" presId="urn:microsoft.com/office/officeart/2005/8/layout/orgChart1"/>
+    <dgm:cxn modelId="{1C13C759-DF50-40F5-B5A1-DF2E061197FC}" type="presParOf" srcId="{6213E7D1-5CFF-42D6-8D80-B6F926889813}" destId="{CD8FB138-C0F9-45C7-B388-8C83047B09DE}" srcOrd="1" destOrd="0" presId="urn:microsoft.com/office/officeart/2005/8/layout/orgChart1"/>
+    <dgm:cxn modelId="{37C2A8BD-29FA-4FEE-AFF2-D1CF00F24E64}" type="presParOf" srcId="{CD8FB138-C0F9-45C7-B388-8C83047B09DE}" destId="{5BC02223-7B57-4FDB-A2BA-D2C1B7A3D3F9}" srcOrd="0" destOrd="0" presId="urn:microsoft.com/office/officeart/2005/8/layout/orgChart1"/>
+    <dgm:cxn modelId="{D30F61D7-8AF9-49D2-A195-4655FB1CD025}" type="presParOf" srcId="{CD8FB138-C0F9-45C7-B388-8C83047B09DE}" destId="{BF57BBFB-9612-49FE-AF59-4751D01E900F}" srcOrd="1" destOrd="0" presId="urn:microsoft.com/office/officeart/2005/8/layout/orgChart1"/>
+    <dgm:cxn modelId="{B5CB6BA0-2781-4AA2-9EF4-A7BA3D137EBD}" type="presParOf" srcId="{BF57BBFB-9612-49FE-AF59-4751D01E900F}" destId="{AEC79709-9291-4AA5-AD0C-BA2C429C93DB}" srcOrd="0" destOrd="0" presId="urn:microsoft.com/office/officeart/2005/8/layout/orgChart1"/>
+    <dgm:cxn modelId="{E82E9469-6F33-4F53-9D58-C2731C7B7795}" type="presParOf" srcId="{AEC79709-9291-4AA5-AD0C-BA2C429C93DB}" destId="{A38E4B2E-18D6-49A3-8907-90F3B4ABBD9B}" srcOrd="0" destOrd="0" presId="urn:microsoft.com/office/officeart/2005/8/layout/orgChart1"/>
+    <dgm:cxn modelId="{E52A501F-8ED6-4058-97F9-D8818DB5FD83}" type="presParOf" srcId="{AEC79709-9291-4AA5-AD0C-BA2C429C93DB}" destId="{65159937-2669-4971-94BB-28A738283540}" srcOrd="1" destOrd="0" presId="urn:microsoft.com/office/officeart/2005/8/layout/orgChart1"/>
+    <dgm:cxn modelId="{6D38B4B3-9761-496C-BD81-606EB2BBDCAC}" type="presParOf" srcId="{BF57BBFB-9612-49FE-AF59-4751D01E900F}" destId="{47F0191E-0887-4197-80C6-22855C3C2DCF}" srcOrd="1" destOrd="0" presId="urn:microsoft.com/office/officeart/2005/8/layout/orgChart1"/>
+    <dgm:cxn modelId="{9DAE1532-9F45-4344-92DE-2A075F1FDD67}" type="presParOf" srcId="{47F0191E-0887-4197-80C6-22855C3C2DCF}" destId="{8AA2D9E1-6CA1-48BA-8CF2-871D2AC7924B}" srcOrd="0" destOrd="0" presId="urn:microsoft.com/office/officeart/2005/8/layout/orgChart1"/>
+    <dgm:cxn modelId="{01CB7F16-76CF-4714-BE17-5BCB37F54F4B}" type="presParOf" srcId="{47F0191E-0887-4197-80C6-22855C3C2DCF}" destId="{3CA53B20-6535-4D12-8436-B3F47B8D391B}" srcOrd="1" destOrd="0" presId="urn:microsoft.com/office/officeart/2005/8/layout/orgChart1"/>
+    <dgm:cxn modelId="{A46A10D5-CB2F-4EA8-B0B6-52DC2E84E04A}" type="presParOf" srcId="{3CA53B20-6535-4D12-8436-B3F47B8D391B}" destId="{EA6A488D-9112-4A3B-8E43-2BE6690D0787}" srcOrd="0" destOrd="0" presId="urn:microsoft.com/office/officeart/2005/8/layout/orgChart1"/>
+    <dgm:cxn modelId="{F5DA2A0B-D771-4649-BDCE-2D204AFDC061}" type="presParOf" srcId="{EA6A488D-9112-4A3B-8E43-2BE6690D0787}" destId="{9BE6A70D-0350-4AE0-8852-5D251355AA3D}" srcOrd="0" destOrd="0" presId="urn:microsoft.com/office/officeart/2005/8/layout/orgChart1"/>
+    <dgm:cxn modelId="{0F425E34-E32D-4C1B-8C89-66EFAFF5D576}" type="presParOf" srcId="{EA6A488D-9112-4A3B-8E43-2BE6690D0787}" destId="{6683360A-E31C-4142-81E1-36FECC5B4DF4}" srcOrd="1" destOrd="0" presId="urn:microsoft.com/office/officeart/2005/8/layout/orgChart1"/>
+    <dgm:cxn modelId="{92D44031-BC3F-4110-AA1F-01777ACC7C1F}" type="presParOf" srcId="{3CA53B20-6535-4D12-8436-B3F47B8D391B}" destId="{224204A8-6016-4A2E-82D4-CB3ED1737932}" srcOrd="1" destOrd="0" presId="urn:microsoft.com/office/officeart/2005/8/layout/orgChart1"/>
+    <dgm:cxn modelId="{430EA180-9E43-40A8-826C-4CBA6FEE013C}" type="presParOf" srcId="{224204A8-6016-4A2E-82D4-CB3ED1737932}" destId="{D0370262-035C-4F7B-9538-41077464CD46}" srcOrd="0" destOrd="0" presId="urn:microsoft.com/office/officeart/2005/8/layout/orgChart1"/>
+    <dgm:cxn modelId="{F81349C7-E45E-4A6E-9B92-6D0AE8A4EE2E}" type="presParOf" srcId="{224204A8-6016-4A2E-82D4-CB3ED1737932}" destId="{3175E8D1-7B53-40D8-AD04-8B2977961ABC}" srcOrd="1" destOrd="0" presId="urn:microsoft.com/office/officeart/2005/8/layout/orgChart1"/>
+    <dgm:cxn modelId="{475BCA3E-08F7-4A90-BA26-2F86650FDBF7}" type="presParOf" srcId="{3175E8D1-7B53-40D8-AD04-8B2977961ABC}" destId="{BA8532F7-A20D-4518-BDF3-3D161894FF3F}" srcOrd="0" destOrd="0" presId="urn:microsoft.com/office/officeart/2005/8/layout/orgChart1"/>
+    <dgm:cxn modelId="{842A3990-924D-48FA-B9E4-EB16D17BEF3B}" type="presParOf" srcId="{BA8532F7-A20D-4518-BDF3-3D161894FF3F}" destId="{F5EFB9FA-6797-4658-BE2F-494D1821770D}" srcOrd="0" destOrd="0" presId="urn:microsoft.com/office/officeart/2005/8/layout/orgChart1"/>
+    <dgm:cxn modelId="{961EEBB3-40B3-4662-A7A6-9E8DCDA4E643}" type="presParOf" srcId="{BA8532F7-A20D-4518-BDF3-3D161894FF3F}" destId="{031E1D2F-C603-4EA6-9E7D-765A2C4C4944}" srcOrd="1" destOrd="0" presId="urn:microsoft.com/office/officeart/2005/8/layout/orgChart1"/>
+    <dgm:cxn modelId="{BD7AB22C-700E-4756-8EFB-0F61F91FDDFB}" type="presParOf" srcId="{3175E8D1-7B53-40D8-AD04-8B2977961ABC}" destId="{C00CBD23-EE13-47DB-A635-3CD2FF9AB81A}" srcOrd="1" destOrd="0" presId="urn:microsoft.com/office/officeart/2005/8/layout/orgChart1"/>
+    <dgm:cxn modelId="{64F7521B-2A9E-4E5E-94C3-CE82CBFC3328}" type="presParOf" srcId="{C00CBD23-EE13-47DB-A635-3CD2FF9AB81A}" destId="{30223AA1-E52B-4B5E-8435-B70107DDBDD8}" srcOrd="0" destOrd="0" presId="urn:microsoft.com/office/officeart/2005/8/layout/orgChart1"/>
+    <dgm:cxn modelId="{A40A6862-0246-4B36-B9F1-B87C22B61F32}" type="presParOf" srcId="{C00CBD23-EE13-47DB-A635-3CD2FF9AB81A}" destId="{34D6221E-38C1-4574-93BD-CA37482B83D1}" srcOrd="1" destOrd="0" presId="urn:microsoft.com/office/officeart/2005/8/layout/orgChart1"/>
+    <dgm:cxn modelId="{217F8DD6-C986-4390-B3B3-FEBEAF268AA0}" type="presParOf" srcId="{34D6221E-38C1-4574-93BD-CA37482B83D1}" destId="{FE24341C-0E2C-45C5-BE92-FBC62BBE0FBC}" srcOrd="0" destOrd="0" presId="urn:microsoft.com/office/officeart/2005/8/layout/orgChart1"/>
+    <dgm:cxn modelId="{BDA014CC-955F-42D4-A332-762223280A24}" type="presParOf" srcId="{FE24341C-0E2C-45C5-BE92-FBC62BBE0FBC}" destId="{EFB9F452-FFE8-4CEB-A85E-D968861323FB}" srcOrd="0" destOrd="0" presId="urn:microsoft.com/office/officeart/2005/8/layout/orgChart1"/>
+    <dgm:cxn modelId="{4B68F4A1-E85F-42F5-A6E7-F448DC3AE0DE}" type="presParOf" srcId="{FE24341C-0E2C-45C5-BE92-FBC62BBE0FBC}" destId="{7E4AF2DD-B636-4BB5-A86D-917D1DA44A61}" srcOrd="1" destOrd="0" presId="urn:microsoft.com/office/officeart/2005/8/layout/orgChart1"/>
+    <dgm:cxn modelId="{C46021A8-6FD2-41A9-A4EE-6E6257ACFFA0}" type="presParOf" srcId="{34D6221E-38C1-4574-93BD-CA37482B83D1}" destId="{CD2ED4C4-9CBB-42A1-9960-2833514125DB}" srcOrd="1" destOrd="0" presId="urn:microsoft.com/office/officeart/2005/8/layout/orgChart1"/>
+    <dgm:cxn modelId="{8B46833B-90DF-4664-8B04-06D1CB4F79BC}" type="presParOf" srcId="{34D6221E-38C1-4574-93BD-CA37482B83D1}" destId="{6EA41B4B-3833-4C53-AD8C-68113648C0D6}" srcOrd="2" destOrd="0" presId="urn:microsoft.com/office/officeart/2005/8/layout/orgChart1"/>
+    <dgm:cxn modelId="{F5B68F6A-9579-44B7-8534-630F4217DCCB}" type="presParOf" srcId="{C00CBD23-EE13-47DB-A635-3CD2FF9AB81A}" destId="{6DE9F148-FB56-4F93-9228-9454CEA2EDC6}" srcOrd="2" destOrd="0" presId="urn:microsoft.com/office/officeart/2005/8/layout/orgChart1"/>
+    <dgm:cxn modelId="{C18E28F6-23AE-4395-BC8E-2476756CEA38}" type="presParOf" srcId="{C00CBD23-EE13-47DB-A635-3CD2FF9AB81A}" destId="{CF12CD8A-728C-4991-8D98-D652E2B54974}" srcOrd="3" destOrd="0" presId="urn:microsoft.com/office/officeart/2005/8/layout/orgChart1"/>
+    <dgm:cxn modelId="{ED4D1591-5BAD-4E69-9200-70023950C076}" type="presParOf" srcId="{CF12CD8A-728C-4991-8D98-D652E2B54974}" destId="{89CDED72-03D0-43B4-8FF0-3690DDFDE206}" srcOrd="0" destOrd="0" presId="urn:microsoft.com/office/officeart/2005/8/layout/orgChart1"/>
+    <dgm:cxn modelId="{9CB51BCF-C954-425C-A3E5-601D3012D2B4}" type="presParOf" srcId="{89CDED72-03D0-43B4-8FF0-3690DDFDE206}" destId="{AE6E81B5-039D-465E-9C0A-BB3A7CF1CC24}" srcOrd="0" destOrd="0" presId="urn:microsoft.com/office/officeart/2005/8/layout/orgChart1"/>
+    <dgm:cxn modelId="{17E9E6F9-F809-421D-9DE5-00BCE12766B5}" type="presParOf" srcId="{89CDED72-03D0-43B4-8FF0-3690DDFDE206}" destId="{D698DA5D-F314-48E6-820D-91E6BDCDB851}" srcOrd="1" destOrd="0" presId="urn:microsoft.com/office/officeart/2005/8/layout/orgChart1"/>
+    <dgm:cxn modelId="{CB4A4F83-875E-45AC-8432-04CF5DE86E48}" type="presParOf" srcId="{CF12CD8A-728C-4991-8D98-D652E2B54974}" destId="{FF4C3293-E55E-4783-BB09-B508B58B206D}" srcOrd="1" destOrd="0" presId="urn:microsoft.com/office/officeart/2005/8/layout/orgChart1"/>
+    <dgm:cxn modelId="{ED1AD951-DA30-4943-AD3B-DEB7540ECE1C}" type="presParOf" srcId="{FF4C3293-E55E-4783-BB09-B508B58B206D}" destId="{3C78EBD5-8588-4F00-B89C-74FE7B9F2E14}" srcOrd="0" destOrd="0" presId="urn:microsoft.com/office/officeart/2005/8/layout/orgChart1"/>
+    <dgm:cxn modelId="{4372CF4A-09B5-4FC5-A58D-EF6DD773C5EC}" type="presParOf" srcId="{FF4C3293-E55E-4783-BB09-B508B58B206D}" destId="{0D9C702D-59F5-4AF4-8763-6D81DFDEAB69}" srcOrd="1" destOrd="0" presId="urn:microsoft.com/office/officeart/2005/8/layout/orgChart1"/>
+    <dgm:cxn modelId="{D727D206-462C-483A-987E-792E81E72CE0}" type="presParOf" srcId="{0D9C702D-59F5-4AF4-8763-6D81DFDEAB69}" destId="{E68CB037-DBF6-4169-8B30-3CD043B80A52}" srcOrd="0" destOrd="0" presId="urn:microsoft.com/office/officeart/2005/8/layout/orgChart1"/>
+    <dgm:cxn modelId="{9049C251-42FF-4B8D-9C36-5670CA9222C3}" type="presParOf" srcId="{E68CB037-DBF6-4169-8B30-3CD043B80A52}" destId="{70C7A9BB-D83D-491C-B812-951EDE64A6F1}" srcOrd="0" destOrd="0" presId="urn:microsoft.com/office/officeart/2005/8/layout/orgChart1"/>
+    <dgm:cxn modelId="{C5127138-4685-4A5E-AD28-5B563681EE42}" type="presParOf" srcId="{E68CB037-DBF6-4169-8B30-3CD043B80A52}" destId="{567078EA-4466-4B49-9239-EF8D06B45773}" srcOrd="1" destOrd="0" presId="urn:microsoft.com/office/officeart/2005/8/layout/orgChart1"/>
+    <dgm:cxn modelId="{909DF0C5-B973-4263-9C51-E6F0A3F5E18D}" type="presParOf" srcId="{0D9C702D-59F5-4AF4-8763-6D81DFDEAB69}" destId="{80E7808B-1D40-4C32-8F0E-A877861B58D2}" srcOrd="1" destOrd="0" presId="urn:microsoft.com/office/officeart/2005/8/layout/orgChart1"/>
+    <dgm:cxn modelId="{05A6DE49-AEA0-4669-B4D6-13858B5020E7}" type="presParOf" srcId="{80E7808B-1D40-4C32-8F0E-A877861B58D2}" destId="{A658E4CB-4DDC-4564-A007-4ABC12591407}" srcOrd="0" destOrd="0" presId="urn:microsoft.com/office/officeart/2005/8/layout/orgChart1"/>
+    <dgm:cxn modelId="{5A91FBCC-778F-485F-902E-5BC19D9E873A}" type="presParOf" srcId="{80E7808B-1D40-4C32-8F0E-A877861B58D2}" destId="{911E7BBE-344A-4EBD-877B-8BFF46EB2F1D}" srcOrd="1" destOrd="0" presId="urn:microsoft.com/office/officeart/2005/8/layout/orgChart1"/>
+    <dgm:cxn modelId="{38D70DAD-EE54-4F4E-8F38-7E2BD479138A}" type="presParOf" srcId="{911E7BBE-344A-4EBD-877B-8BFF46EB2F1D}" destId="{D58610BF-705E-4DCE-8EC8-DF28984DDADA}" srcOrd="0" destOrd="0" presId="urn:microsoft.com/office/officeart/2005/8/layout/orgChart1"/>
+    <dgm:cxn modelId="{F9FCDE5F-BACC-4B7F-B581-621EB27BE240}" type="presParOf" srcId="{D58610BF-705E-4DCE-8EC8-DF28984DDADA}" destId="{346F6E34-F932-4560-94CA-2A0572F81397}" srcOrd="0" destOrd="0" presId="urn:microsoft.com/office/officeart/2005/8/layout/orgChart1"/>
+    <dgm:cxn modelId="{7C153334-6AEC-440E-BA28-E5F520FB42B7}" type="presParOf" srcId="{D58610BF-705E-4DCE-8EC8-DF28984DDADA}" destId="{C1BD2246-5693-48B1-9860-56AAD8918840}" srcOrd="1" destOrd="0" presId="urn:microsoft.com/office/officeart/2005/8/layout/orgChart1"/>
+    <dgm:cxn modelId="{8D7F0E6B-91F3-458D-BC8C-8AD26A6BCE35}" type="presParOf" srcId="{911E7BBE-344A-4EBD-877B-8BFF46EB2F1D}" destId="{0849330E-5308-4B71-9903-86282F2391EF}" srcOrd="1" destOrd="0" presId="urn:microsoft.com/office/officeart/2005/8/layout/orgChart1"/>
+    <dgm:cxn modelId="{8B66F187-9DB4-44A9-88B9-A8311DA23AAE}" type="presParOf" srcId="{911E7BBE-344A-4EBD-877B-8BFF46EB2F1D}" destId="{605053B8-D410-4FDA-A435-3FED7D5C1A32}" srcOrd="2" destOrd="0" presId="urn:microsoft.com/office/officeart/2005/8/layout/orgChart1"/>
+    <dgm:cxn modelId="{BED0B025-D47E-4901-80B4-6FDA02C8E73A}" type="presParOf" srcId="{80E7808B-1D40-4C32-8F0E-A877861B58D2}" destId="{E3E32EED-00A6-4F71-9F5F-B10BC37F92AA}" srcOrd="2" destOrd="0" presId="urn:microsoft.com/office/officeart/2005/8/layout/orgChart1"/>
+    <dgm:cxn modelId="{C2F7835F-3733-474D-BBF5-D606D46249EE}" type="presParOf" srcId="{80E7808B-1D40-4C32-8F0E-A877861B58D2}" destId="{567A7AD6-17D8-4DB5-9EDD-A9FB6257C722}" srcOrd="3" destOrd="0" presId="urn:microsoft.com/office/officeart/2005/8/layout/orgChart1"/>
+    <dgm:cxn modelId="{FFD6D05B-C4B9-4141-B1E9-42AC36F1D9F3}" type="presParOf" srcId="{567A7AD6-17D8-4DB5-9EDD-A9FB6257C722}" destId="{05FE844D-328D-4188-B167-4FF825601587}" srcOrd="0" destOrd="0" presId="urn:microsoft.com/office/officeart/2005/8/layout/orgChart1"/>
+    <dgm:cxn modelId="{F403C301-1996-4BB1-8F72-6DC2A00B004D}" type="presParOf" srcId="{05FE844D-328D-4188-B167-4FF825601587}" destId="{5E96939B-2391-40E6-8E8B-DBA7898B1059}" srcOrd="0" destOrd="0" presId="urn:microsoft.com/office/officeart/2005/8/layout/orgChart1"/>
+    <dgm:cxn modelId="{BF7C05B4-60CC-4AD8-88E2-4E1558102CE3}" type="presParOf" srcId="{05FE844D-328D-4188-B167-4FF825601587}" destId="{B969D3CA-3D3E-4E5B-A96F-1CCDB2A01703}" srcOrd="1" destOrd="0" presId="urn:microsoft.com/office/officeart/2005/8/layout/orgChart1"/>
+    <dgm:cxn modelId="{BDE2BB84-EB92-4DAF-9EA4-F812DB5C3FFB}" type="presParOf" srcId="{567A7AD6-17D8-4DB5-9EDD-A9FB6257C722}" destId="{13F7D2D5-AB60-4D1F-AC32-3474A3699623}" srcOrd="1" destOrd="0" presId="urn:microsoft.com/office/officeart/2005/8/layout/orgChart1"/>
+    <dgm:cxn modelId="{A09D1266-7673-4317-85DA-5F2D6480BA61}" type="presParOf" srcId="{567A7AD6-17D8-4DB5-9EDD-A9FB6257C722}" destId="{B8DDE3B9-8485-489B-AB70-F4416F595134}" srcOrd="2" destOrd="0" presId="urn:microsoft.com/office/officeart/2005/8/layout/orgChart1"/>
+    <dgm:cxn modelId="{C31F6EDF-E155-41F5-8FFA-77D6596390A0}" type="presParOf" srcId="{0D9C702D-59F5-4AF4-8763-6D81DFDEAB69}" destId="{D3980833-2D0E-4BAE-816B-AFFFA9937C7B}" srcOrd="2" destOrd="0" presId="urn:microsoft.com/office/officeart/2005/8/layout/orgChart1"/>
+    <dgm:cxn modelId="{3282F376-69D1-4FD1-9132-278CFF680947}" type="presParOf" srcId="{FF4C3293-E55E-4783-BB09-B508B58B206D}" destId="{174B6EC9-67AB-498E-8F51-DEB56DCB09CF}" srcOrd="2" destOrd="0" presId="urn:microsoft.com/office/officeart/2005/8/layout/orgChart1"/>
+    <dgm:cxn modelId="{58057A68-C7DD-4536-BBC3-1F766CC1BABE}" type="presParOf" srcId="{FF4C3293-E55E-4783-BB09-B508B58B206D}" destId="{0B2601D1-FFC1-487E-94E7-AD2E665F42D7}" srcOrd="3" destOrd="0" presId="urn:microsoft.com/office/officeart/2005/8/layout/orgChart1"/>
+    <dgm:cxn modelId="{927A2F9A-D105-4919-B938-3F58DEFCCDA8}" type="presParOf" srcId="{0B2601D1-FFC1-487E-94E7-AD2E665F42D7}" destId="{6458E584-3236-42FD-9341-0934691D9202}" srcOrd="0" destOrd="0" presId="urn:microsoft.com/office/officeart/2005/8/layout/orgChart1"/>
+    <dgm:cxn modelId="{D2EC8BF7-35FB-4DDA-BFEC-F6DE7D0AB574}" type="presParOf" srcId="{6458E584-3236-42FD-9341-0934691D9202}" destId="{28B8B485-D3E2-4CC8-8C15-976354911744}" srcOrd="0" destOrd="0" presId="urn:microsoft.com/office/officeart/2005/8/layout/orgChart1"/>
+    <dgm:cxn modelId="{62241461-D56C-4638-8AF6-1EEF78EB9600}" type="presParOf" srcId="{6458E584-3236-42FD-9341-0934691D9202}" destId="{7B9B11C8-3192-4D2F-A896-AF03F3F44438}" srcOrd="1" destOrd="0" presId="urn:microsoft.com/office/officeart/2005/8/layout/orgChart1"/>
+    <dgm:cxn modelId="{7FFB58B9-D2C5-43E3-9C36-5693BF4BDC46}" type="presParOf" srcId="{0B2601D1-FFC1-487E-94E7-AD2E665F42D7}" destId="{7ABFF9BA-D0C9-484F-AD33-41C95FB8DC14}" srcOrd="1" destOrd="0" presId="urn:microsoft.com/office/officeart/2005/8/layout/orgChart1"/>
+    <dgm:cxn modelId="{2476AA09-0B69-40E9-A518-9871320C2A3E}" type="presParOf" srcId="{7ABFF9BA-D0C9-484F-AD33-41C95FB8DC14}" destId="{6E33082C-3778-4ABB-93F2-223053ABA309}" srcOrd="0" destOrd="0" presId="urn:microsoft.com/office/officeart/2005/8/layout/orgChart1"/>
+    <dgm:cxn modelId="{9A893826-326D-4DB2-8B94-C5B0A33322B4}" type="presParOf" srcId="{7ABFF9BA-D0C9-484F-AD33-41C95FB8DC14}" destId="{F924FA76-F0F3-444A-93A3-2F06007410D9}" srcOrd="1" destOrd="0" presId="urn:microsoft.com/office/officeart/2005/8/layout/orgChart1"/>
+    <dgm:cxn modelId="{39D49F4D-91FD-485B-A74C-404FB9E5639E}" type="presParOf" srcId="{F924FA76-F0F3-444A-93A3-2F06007410D9}" destId="{6909A13A-E86C-42EC-BE72-30BA12A56EC9}" srcOrd="0" destOrd="0" presId="urn:microsoft.com/office/officeart/2005/8/layout/orgChart1"/>
+    <dgm:cxn modelId="{5E3DE226-AD43-4201-9ADE-285F5D220E91}" type="presParOf" srcId="{6909A13A-E86C-42EC-BE72-30BA12A56EC9}" destId="{E8850ABD-AD51-4993-94D3-2346573BC964}" srcOrd="0" destOrd="0" presId="urn:microsoft.com/office/officeart/2005/8/layout/orgChart1"/>
+    <dgm:cxn modelId="{8AE74D55-E8ED-45DA-B45B-2CACD2C0D862}" type="presParOf" srcId="{6909A13A-E86C-42EC-BE72-30BA12A56EC9}" destId="{0A8DAEB8-CD22-40CF-BDF2-2EB734CD94E1}" srcOrd="1" destOrd="0" presId="urn:microsoft.com/office/officeart/2005/8/layout/orgChart1"/>
+    <dgm:cxn modelId="{C62F2D5C-D44D-46B7-A395-E1398866D458}" type="presParOf" srcId="{F924FA76-F0F3-444A-93A3-2F06007410D9}" destId="{C270172C-40CF-49E9-9EB0-62CEB1378C53}" srcOrd="1" destOrd="0" presId="urn:microsoft.com/office/officeart/2005/8/layout/orgChart1"/>
+    <dgm:cxn modelId="{5E542490-023B-4729-84E2-FF2CD07F3C21}" type="presParOf" srcId="{F924FA76-F0F3-444A-93A3-2F06007410D9}" destId="{E2BD60F4-21F2-447E-9CDA-A4D90BE88654}" srcOrd="2" destOrd="0" presId="urn:microsoft.com/office/officeart/2005/8/layout/orgChart1"/>
+    <dgm:cxn modelId="{8F596F04-37BE-4D3C-A472-6FAE30F09C8C}" type="presParOf" srcId="{7ABFF9BA-D0C9-484F-AD33-41C95FB8DC14}" destId="{3D679402-8278-4366-8843-2F564801FFB8}" srcOrd="2" destOrd="0" presId="urn:microsoft.com/office/officeart/2005/8/layout/orgChart1"/>
+    <dgm:cxn modelId="{60978243-E527-4B4F-8C2F-7F9927ADDA1D}" type="presParOf" srcId="{7ABFF9BA-D0C9-484F-AD33-41C95FB8DC14}" destId="{C45B0CE7-CD37-48DC-B682-A014352F0F40}" srcOrd="3" destOrd="0" presId="urn:microsoft.com/office/officeart/2005/8/layout/orgChart1"/>
+    <dgm:cxn modelId="{401FAFEA-7825-467D-936C-72B8F406B666}" type="presParOf" srcId="{C45B0CE7-CD37-48DC-B682-A014352F0F40}" destId="{CAF007FB-CDD1-4DA2-86B6-D07CC892F147}" srcOrd="0" destOrd="0" presId="urn:microsoft.com/office/officeart/2005/8/layout/orgChart1"/>
+    <dgm:cxn modelId="{25524BAF-83C6-4000-BA3D-F275760BBD1E}" type="presParOf" srcId="{CAF007FB-CDD1-4DA2-86B6-D07CC892F147}" destId="{7CB06313-0AC6-4334-BE38-2E8197E328E2}" srcOrd="0" destOrd="0" presId="urn:microsoft.com/office/officeart/2005/8/layout/orgChart1"/>
+    <dgm:cxn modelId="{9B5D3A42-933F-4E83-9C77-92C496C917BA}" type="presParOf" srcId="{CAF007FB-CDD1-4DA2-86B6-D07CC892F147}" destId="{B9DB7124-1862-4F8D-9150-AC1D163B76C1}" srcOrd="1" destOrd="0" presId="urn:microsoft.com/office/officeart/2005/8/layout/orgChart1"/>
+    <dgm:cxn modelId="{6956DFB9-1201-43BE-8327-8312D2BB7E38}" type="presParOf" srcId="{C45B0CE7-CD37-48DC-B682-A014352F0F40}" destId="{1DBE3116-1E54-4677-AA04-1574BB39F9A9}" srcOrd="1" destOrd="0" presId="urn:microsoft.com/office/officeart/2005/8/layout/orgChart1"/>
+    <dgm:cxn modelId="{DF4BF00A-D09F-4E0C-8255-9B2B88EFF7B6}" type="presParOf" srcId="{C45B0CE7-CD37-48DC-B682-A014352F0F40}" destId="{E916B7F9-0173-4FAD-B8D4-1EFF0AC6B609}" srcOrd="2" destOrd="0" presId="urn:microsoft.com/office/officeart/2005/8/layout/orgChart1"/>
+    <dgm:cxn modelId="{E3F1BB0D-BC0F-4689-B506-426EAC75E909}" type="presParOf" srcId="{7ABFF9BA-D0C9-484F-AD33-41C95FB8DC14}" destId="{2A4CFED1-9624-434D-8067-C2EDF8079E42}" srcOrd="4" destOrd="0" presId="urn:microsoft.com/office/officeart/2005/8/layout/orgChart1"/>
+    <dgm:cxn modelId="{99F5030A-8D2D-42F0-AC5F-17B96904D60D}" type="presParOf" srcId="{7ABFF9BA-D0C9-484F-AD33-41C95FB8DC14}" destId="{E800FD0E-84F3-4900-B220-72F2700098C2}" srcOrd="5" destOrd="0" presId="urn:microsoft.com/office/officeart/2005/8/layout/orgChart1"/>
+    <dgm:cxn modelId="{506880C3-FE67-4BAE-BFC5-710CC89796C2}" type="presParOf" srcId="{E800FD0E-84F3-4900-B220-72F2700098C2}" destId="{0C48C80D-DE47-459D-9A18-19AAB505175D}" srcOrd="0" destOrd="0" presId="urn:microsoft.com/office/officeart/2005/8/layout/orgChart1"/>
+    <dgm:cxn modelId="{F86385C3-19D3-4552-82FB-6A21BDB78780}" type="presParOf" srcId="{0C48C80D-DE47-459D-9A18-19AAB505175D}" destId="{4193881B-AD5F-42AF-A653-EE0707D1F1A6}" srcOrd="0" destOrd="0" presId="urn:microsoft.com/office/officeart/2005/8/layout/orgChart1"/>
+    <dgm:cxn modelId="{7416DDAE-A6B4-43AD-939B-297588C8B38F}" type="presParOf" srcId="{0C48C80D-DE47-459D-9A18-19AAB505175D}" destId="{5FC7684E-0951-422B-AAAF-5CA10A5CA60B}" srcOrd="1" destOrd="0" presId="urn:microsoft.com/office/officeart/2005/8/layout/orgChart1"/>
+    <dgm:cxn modelId="{56E5D96F-54F5-4591-BFBE-A5B5BF6DDD3C}" type="presParOf" srcId="{E800FD0E-84F3-4900-B220-72F2700098C2}" destId="{4337667D-7A5E-43DF-9D0F-A923B593B10F}" srcOrd="1" destOrd="0" presId="urn:microsoft.com/office/officeart/2005/8/layout/orgChart1"/>
+    <dgm:cxn modelId="{56165CE2-430B-4D80-9373-3DF027AD0906}" type="presParOf" srcId="{E800FD0E-84F3-4900-B220-72F2700098C2}" destId="{C0721C0C-A01B-4E83-BC60-C5602D0F80D1}" srcOrd="2" destOrd="0" presId="urn:microsoft.com/office/officeart/2005/8/layout/orgChart1"/>
+    <dgm:cxn modelId="{216CE63A-DBC4-4F57-B942-56DC364D76BA}" type="presParOf" srcId="{7ABFF9BA-D0C9-484F-AD33-41C95FB8DC14}" destId="{C13A3A04-CFA5-4A63-A622-369DC2EC18C4}" srcOrd="6" destOrd="0" presId="urn:microsoft.com/office/officeart/2005/8/layout/orgChart1"/>
+    <dgm:cxn modelId="{83A20EC6-A192-45D2-9318-D042D34FC4C5}" type="presParOf" srcId="{7ABFF9BA-D0C9-484F-AD33-41C95FB8DC14}" destId="{0DE26CB1-8DF8-4F38-929E-FB54CA99055E}" srcOrd="7" destOrd="0" presId="urn:microsoft.com/office/officeart/2005/8/layout/orgChart1"/>
+    <dgm:cxn modelId="{D6A43B8C-81CD-4088-86B0-8E4035763468}" type="presParOf" srcId="{0DE26CB1-8DF8-4F38-929E-FB54CA99055E}" destId="{4B77F875-7033-42E6-B773-199C0EE7DDCF}" srcOrd="0" destOrd="0" presId="urn:microsoft.com/office/officeart/2005/8/layout/orgChart1"/>
+    <dgm:cxn modelId="{19FC5E9D-DC81-46CD-B729-C1150C3BD818}" type="presParOf" srcId="{4B77F875-7033-42E6-B773-199C0EE7DDCF}" destId="{062CBA52-EA1F-4965-85A7-51215A0BF1E1}" srcOrd="0" destOrd="0" presId="urn:microsoft.com/office/officeart/2005/8/layout/orgChart1"/>
+    <dgm:cxn modelId="{8739134B-233E-4646-ACD8-BA7C1D50914E}" type="presParOf" srcId="{4B77F875-7033-42E6-B773-199C0EE7DDCF}" destId="{71E6611B-C454-4441-B1D1-85F1C03CCFFB}" srcOrd="1" destOrd="0" presId="urn:microsoft.com/office/officeart/2005/8/layout/orgChart1"/>
+    <dgm:cxn modelId="{4B7FCF3D-368D-4353-8058-B15FB0C5D832}" type="presParOf" srcId="{0DE26CB1-8DF8-4F38-929E-FB54CA99055E}" destId="{007BD379-FE63-45EA-8581-EA271F925CFE}" srcOrd="1" destOrd="0" presId="urn:microsoft.com/office/officeart/2005/8/layout/orgChart1"/>
+    <dgm:cxn modelId="{ABEA757C-2FAA-413D-B8C8-B31F1136883E}" type="presParOf" srcId="{0DE26CB1-8DF8-4F38-929E-FB54CA99055E}" destId="{3614D9ED-8E0F-4A6B-8226-FC72C8305BF2}" srcOrd="2" destOrd="0" presId="urn:microsoft.com/office/officeart/2005/8/layout/orgChart1"/>
+    <dgm:cxn modelId="{0BEF8221-C9BF-41CE-969B-2513289409BA}" type="presParOf" srcId="{7ABFF9BA-D0C9-484F-AD33-41C95FB8DC14}" destId="{69209B79-27E3-46D8-908F-C926DAFFAD8D}" srcOrd="8" destOrd="0" presId="urn:microsoft.com/office/officeart/2005/8/layout/orgChart1"/>
+    <dgm:cxn modelId="{6C5CE326-CF70-43DE-8FBC-B0C7CF7E2C1C}" type="presParOf" srcId="{7ABFF9BA-D0C9-484F-AD33-41C95FB8DC14}" destId="{F9E6A0CA-6321-4EA8-9013-B3C80B174C2E}" srcOrd="9" destOrd="0" presId="urn:microsoft.com/office/officeart/2005/8/layout/orgChart1"/>
+    <dgm:cxn modelId="{9DC640F7-8828-4F12-A3F1-CA20B27974B8}" type="presParOf" srcId="{F9E6A0CA-6321-4EA8-9013-B3C80B174C2E}" destId="{C769BC7F-FA2B-4AB7-93CC-BE9E8464D74C}" srcOrd="0" destOrd="0" presId="urn:microsoft.com/office/officeart/2005/8/layout/orgChart1"/>
+    <dgm:cxn modelId="{A553F9E4-9E87-475F-8B27-E8A3C4080F44}" type="presParOf" srcId="{C769BC7F-FA2B-4AB7-93CC-BE9E8464D74C}" destId="{54D20402-E165-4F0F-B19D-934DF0835109}" srcOrd="0" destOrd="0" presId="urn:microsoft.com/office/officeart/2005/8/layout/orgChart1"/>
+    <dgm:cxn modelId="{838CDA3A-C2D8-4BFD-A97A-72F87B35C855}" type="presParOf" srcId="{C769BC7F-FA2B-4AB7-93CC-BE9E8464D74C}" destId="{D3B8B35F-8976-4E3C-9280-E4FCFCFA79E5}" srcOrd="1" destOrd="0" presId="urn:microsoft.com/office/officeart/2005/8/layout/orgChart1"/>
+    <dgm:cxn modelId="{5D04B31E-43BB-447B-874E-DC144E2E9885}" type="presParOf" srcId="{F9E6A0CA-6321-4EA8-9013-B3C80B174C2E}" destId="{22BB3606-F27F-45E6-927A-0E319F1AB6BF}" srcOrd="1" destOrd="0" presId="urn:microsoft.com/office/officeart/2005/8/layout/orgChart1"/>
+    <dgm:cxn modelId="{9FC49E7A-14F1-461A-9DEE-6ED8BF2EF68F}" type="presParOf" srcId="{F9E6A0CA-6321-4EA8-9013-B3C80B174C2E}" destId="{11D28B9B-ED34-409D-92D7-654E10EBD51A}" srcOrd="2" destOrd="0" presId="urn:microsoft.com/office/officeart/2005/8/layout/orgChart1"/>
+    <dgm:cxn modelId="{35BFCB27-CB1A-4CAB-82EE-80CBAE030233}" type="presParOf" srcId="{7ABFF9BA-D0C9-484F-AD33-41C95FB8DC14}" destId="{1439366A-37CB-4DD5-8A68-92B0D6A0F04D}" srcOrd="10" destOrd="0" presId="urn:microsoft.com/office/officeart/2005/8/layout/orgChart1"/>
+    <dgm:cxn modelId="{F8D11C78-A4AA-48D1-89DD-2A8C27AEB17A}" type="presParOf" srcId="{7ABFF9BA-D0C9-484F-AD33-41C95FB8DC14}" destId="{60962991-5B07-4616-9513-6DDF1283B58D}" srcOrd="11" destOrd="0" presId="urn:microsoft.com/office/officeart/2005/8/layout/orgChart1"/>
+    <dgm:cxn modelId="{64987C7E-1DDD-4056-BFBA-53E0DDB5BEC2}" type="presParOf" srcId="{60962991-5B07-4616-9513-6DDF1283B58D}" destId="{F6F3D1FD-2AA7-480A-84B9-D2B01790A547}" srcOrd="0" destOrd="0" presId="urn:microsoft.com/office/officeart/2005/8/layout/orgChart1"/>
+    <dgm:cxn modelId="{EC926C71-FA17-4EBB-B865-4D82B55164A1}" type="presParOf" srcId="{F6F3D1FD-2AA7-480A-84B9-D2B01790A547}" destId="{DB1A9D2F-9D71-4979-BDFB-B649FA368457}" srcOrd="0" destOrd="0" presId="urn:microsoft.com/office/officeart/2005/8/layout/orgChart1"/>
+    <dgm:cxn modelId="{686698FB-D746-4F87-A9CD-8A9D163F86D4}" type="presParOf" srcId="{F6F3D1FD-2AA7-480A-84B9-D2B01790A547}" destId="{99F29E88-DE92-4FE3-9730-F664D9CAFA7F}" srcOrd="1" destOrd="0" presId="urn:microsoft.com/office/officeart/2005/8/layout/orgChart1"/>
+    <dgm:cxn modelId="{C55E7504-7082-47B8-BFAC-1234F61A3165}" type="presParOf" srcId="{60962991-5B07-4616-9513-6DDF1283B58D}" destId="{0569EEFF-D22A-4A3C-BF0C-13731CE41E25}" srcOrd="1" destOrd="0" presId="urn:microsoft.com/office/officeart/2005/8/layout/orgChart1"/>
+    <dgm:cxn modelId="{F8F873BE-7BEF-4C3B-BC15-8E92B6B8714D}" type="presParOf" srcId="{60962991-5B07-4616-9513-6DDF1283B58D}" destId="{76441674-BC67-4A36-B727-2C40124FA702}" srcOrd="2" destOrd="0" presId="urn:microsoft.com/office/officeart/2005/8/layout/orgChart1"/>
+    <dgm:cxn modelId="{D2A7DB6B-9250-456D-B87A-69315F5CEA35}" type="presParOf" srcId="{0B2601D1-FFC1-487E-94E7-AD2E665F42D7}" destId="{857D89CB-6A79-4976-9C33-A49E3D9ED51C}" srcOrd="2" destOrd="0" presId="urn:microsoft.com/office/officeart/2005/8/layout/orgChart1"/>
+    <dgm:cxn modelId="{8082D439-0687-49C8-854D-E666D88D26A9}" type="presParOf" srcId="{CF12CD8A-728C-4991-8D98-D652E2B54974}" destId="{35B73CB2-2211-4D4C-A288-DA0B2E8419C6}" srcOrd="2" destOrd="0" presId="urn:microsoft.com/office/officeart/2005/8/layout/orgChart1"/>
+    <dgm:cxn modelId="{D50013C9-A1A9-4244-9B14-EB068BEE2825}" type="presParOf" srcId="{3175E8D1-7B53-40D8-AD04-8B2977961ABC}" destId="{FB44D73F-2F48-441A-A85D-AB9DA867282B}" srcOrd="2" destOrd="0" presId="urn:microsoft.com/office/officeart/2005/8/layout/orgChart1"/>
+    <dgm:cxn modelId="{49E96F32-843A-47B1-A4CE-D938AF71F2AE}" type="presParOf" srcId="{224204A8-6016-4A2E-82D4-CB3ED1737932}" destId="{4B94323C-1B3D-4573-BCB2-70E5F39F869F}" srcOrd="2" destOrd="0" presId="urn:microsoft.com/office/officeart/2005/8/layout/orgChart1"/>
+    <dgm:cxn modelId="{9735ED73-E34A-41DA-8268-ADAF87125E32}" type="presParOf" srcId="{224204A8-6016-4A2E-82D4-CB3ED1737932}" destId="{A843D5C3-5EA6-4B17-8D3E-B609B929FE07}" srcOrd="3" destOrd="0" presId="urn:microsoft.com/office/officeart/2005/8/layout/orgChart1"/>
+    <dgm:cxn modelId="{75A96484-DE88-4B80-8D58-90A2A8B5D10B}" type="presParOf" srcId="{A843D5C3-5EA6-4B17-8D3E-B609B929FE07}" destId="{E701A8EC-4DEA-4AAE-8969-0182F3C8FB51}" srcOrd="0" destOrd="0" presId="urn:microsoft.com/office/officeart/2005/8/layout/orgChart1"/>
+    <dgm:cxn modelId="{2A0925C7-0588-4E74-9FF6-7380BAE371E7}" type="presParOf" srcId="{E701A8EC-4DEA-4AAE-8969-0182F3C8FB51}" destId="{20C48B43-9D88-4636-BA22-4755BCAE7B14}" srcOrd="0" destOrd="0" presId="urn:microsoft.com/office/officeart/2005/8/layout/orgChart1"/>
+    <dgm:cxn modelId="{E5B428C5-05D5-405E-B736-BD0245E2BCC1}" type="presParOf" srcId="{E701A8EC-4DEA-4AAE-8969-0182F3C8FB51}" destId="{0C4405E8-D50C-4DE5-88F3-A666799C3A0B}" srcOrd="1" destOrd="0" presId="urn:microsoft.com/office/officeart/2005/8/layout/orgChart1"/>
+    <dgm:cxn modelId="{7CC71078-5B1F-41FA-855D-8C065D28C855}" type="presParOf" srcId="{A843D5C3-5EA6-4B17-8D3E-B609B929FE07}" destId="{B4989002-39B9-4712-8E39-E303EF26E696}" srcOrd="1" destOrd="0" presId="urn:microsoft.com/office/officeart/2005/8/layout/orgChart1"/>
+    <dgm:cxn modelId="{787770AC-1DFE-4922-BA27-0054551586DD}" type="presParOf" srcId="{A843D5C3-5EA6-4B17-8D3E-B609B929FE07}" destId="{75AAEF13-57AD-426C-AF8C-74DEFDD7532F}" srcOrd="2" destOrd="0" presId="urn:microsoft.com/office/officeart/2005/8/layout/orgChart1"/>
+    <dgm:cxn modelId="{5F7257E1-1E0C-4773-9310-C57341BD54B0}" type="presParOf" srcId="{224204A8-6016-4A2E-82D4-CB3ED1737932}" destId="{66EFDE58-8A0A-4043-8E2A-D637FDAD6116}" srcOrd="4" destOrd="0" presId="urn:microsoft.com/office/officeart/2005/8/layout/orgChart1"/>
+    <dgm:cxn modelId="{8A6A730F-3D72-4CB1-BCC7-E26BCD843B90}" type="presParOf" srcId="{224204A8-6016-4A2E-82D4-CB3ED1737932}" destId="{926DCA84-89D4-4C83-9928-1585BAFB8CA3}" srcOrd="5" destOrd="0" presId="urn:microsoft.com/office/officeart/2005/8/layout/orgChart1"/>
+    <dgm:cxn modelId="{5848A4DC-C4DB-4C5B-8A6F-415DB6D8EF23}" type="presParOf" srcId="{926DCA84-89D4-4C83-9928-1585BAFB8CA3}" destId="{91246CAE-C292-4D57-AFFB-219FCB1DD232}" srcOrd="0" destOrd="0" presId="urn:microsoft.com/office/officeart/2005/8/layout/orgChart1"/>
+    <dgm:cxn modelId="{5C00E732-D821-4BD5-8972-ABA3ED3E7534}" type="presParOf" srcId="{91246CAE-C292-4D57-AFFB-219FCB1DD232}" destId="{D7CEF4C6-3245-4E4F-859A-DC9EF1045593}" srcOrd="0" destOrd="0" presId="urn:microsoft.com/office/officeart/2005/8/layout/orgChart1"/>
+    <dgm:cxn modelId="{99D0761A-D992-464B-8361-57AA82976F8C}" type="presParOf" srcId="{91246CAE-C292-4D57-AFFB-219FCB1DD232}" destId="{A66F249A-0AC1-4A7B-BF38-33608E097445}" srcOrd="1" destOrd="0" presId="urn:microsoft.com/office/officeart/2005/8/layout/orgChart1"/>
+    <dgm:cxn modelId="{334556B4-A863-47D4-8A4B-4804BD1EB0DD}" type="presParOf" srcId="{926DCA84-89D4-4C83-9928-1585BAFB8CA3}" destId="{84660774-1BC3-4B41-A460-90A0425AFAB2}" srcOrd="1" destOrd="0" presId="urn:microsoft.com/office/officeart/2005/8/layout/orgChart1"/>
+    <dgm:cxn modelId="{D4AB4C6A-FD69-4701-ACCD-12E6E1A1FE71}" type="presParOf" srcId="{926DCA84-89D4-4C83-9928-1585BAFB8CA3}" destId="{F479C08C-CA91-4F6D-89F8-DA0D6D5111AF}" srcOrd="2" destOrd="0" presId="urn:microsoft.com/office/officeart/2005/8/layout/orgChart1"/>
+    <dgm:cxn modelId="{8BA454EC-A3D3-404E-BA09-080D308AE128}" type="presParOf" srcId="{3CA53B20-6535-4D12-8436-B3F47B8D391B}" destId="{0CC6C7CA-388B-4342-A56C-756B6B8EC55E}" srcOrd="2" destOrd="0" presId="urn:microsoft.com/office/officeart/2005/8/layout/orgChart1"/>
+    <dgm:cxn modelId="{755152CC-1F12-4440-BF55-64523BEDA3EB}" type="presParOf" srcId="{BF57BBFB-9612-49FE-AF59-4751D01E900F}" destId="{66457EA4-7CB5-432F-BD9A-FE10516BC03C}" srcOrd="2" destOrd="0" presId="urn:microsoft.com/office/officeart/2005/8/layout/orgChart1"/>
+    <dgm:cxn modelId="{36D0EFC4-E4CF-4855-91D6-21324CA0F089}" type="presParOf" srcId="{CD8FB138-C0F9-45C7-B388-8C83047B09DE}" destId="{05998FA1-3D91-4CF4-913E-2175F7502C8E}" srcOrd="2" destOrd="0" presId="urn:microsoft.com/office/officeart/2005/8/layout/orgChart1"/>
+    <dgm:cxn modelId="{F1CDD7F1-A5D4-428A-99C9-622D3B4F037B}" type="presParOf" srcId="{CD8FB138-C0F9-45C7-B388-8C83047B09DE}" destId="{3133AAF9-E86C-4AA6-9D4A-CEFA885113AA}" srcOrd="3" destOrd="0" presId="urn:microsoft.com/office/officeart/2005/8/layout/orgChart1"/>
+    <dgm:cxn modelId="{D8ACA173-952B-41CA-9AD9-E16A785089D8}" type="presParOf" srcId="{3133AAF9-E86C-4AA6-9D4A-CEFA885113AA}" destId="{427D414A-E2AA-4A54-A93A-A7F93A20DDC3}" srcOrd="0" destOrd="0" presId="urn:microsoft.com/office/officeart/2005/8/layout/orgChart1"/>
+    <dgm:cxn modelId="{CC818CD2-67D2-4437-B5D5-6B2DB285D35D}" type="presParOf" srcId="{427D414A-E2AA-4A54-A93A-A7F93A20DDC3}" destId="{F33C7915-6A1A-4CC3-88ED-6C6450E6E8B1}" srcOrd="0" destOrd="0" presId="urn:microsoft.com/office/officeart/2005/8/layout/orgChart1"/>
+    <dgm:cxn modelId="{637DF25D-FB15-4C16-BF47-B9CD1A743F1E}" type="presParOf" srcId="{427D414A-E2AA-4A54-A93A-A7F93A20DDC3}" destId="{0CC8396D-85F0-4151-9855-48AB0686A85F}" srcOrd="1" destOrd="0" presId="urn:microsoft.com/office/officeart/2005/8/layout/orgChart1"/>
+    <dgm:cxn modelId="{AFBFE009-11EA-4A74-9EBD-BE8521465818}" type="presParOf" srcId="{3133AAF9-E86C-4AA6-9D4A-CEFA885113AA}" destId="{50680470-A498-4EE1-A650-34E75B161820}" srcOrd="1" destOrd="0" presId="urn:microsoft.com/office/officeart/2005/8/layout/orgChart1"/>
+    <dgm:cxn modelId="{54F30EE5-DC3D-4689-9A1C-51FD5CA6789B}" type="presParOf" srcId="{3133AAF9-E86C-4AA6-9D4A-CEFA885113AA}" destId="{4F3E8782-6AD6-48F4-8AD4-A1BEDC9E87BE}" srcOrd="2" destOrd="0" presId="urn:microsoft.com/office/officeart/2005/8/layout/orgChart1"/>
+    <dgm:cxn modelId="{418F2F94-4C85-4A22-8D4B-90D6B8640256}" type="presParOf" srcId="{6213E7D1-5CFF-42D6-8D80-B6F926889813}" destId="{29ACBA02-B8BF-40A8-9372-19AC038C3D07}" srcOrd="2" destOrd="0" presId="urn:microsoft.com/office/officeart/2005/8/layout/orgChart1"/>
   </dgm:cxnLst>
   <dgm:bg/>
   <dgm:whole/>
@@ -42948,7 +42956,7 @@
 </file>
 
 <file path=customXml/itemProps1.xml><?xml version="1.0" encoding="utf-8"?>
-<ds:datastoreItem xmlns:ds="http://schemas.openxmlformats.org/officeDocument/2006/customXml" ds:itemID="{4C4A239A-0C29-484E-B13A-E90536C9D68E}">
+<ds:datastoreItem xmlns:ds="http://schemas.openxmlformats.org/officeDocument/2006/customXml" ds:itemID="{9CC82736-3996-47AF-9091-29B2E0C32D7F}">
   <ds:schemaRefs>
     <ds:schemaRef ds:uri="http://schemas.openxmlformats.org/officeDocument/2006/bibliography"/>
   </ds:schemaRefs>

</xml_diff>

<commit_message>
Reportes de la contabilidad
Se agregan reportes de contabiliadd
</commit_message>
<xml_diff>
--- a/SCM/PGCS.docx
+++ b/SCM/PGCS.docx
@@ -1,6 +1,6 @@
 
 <file path=word/document.xml><?xml version="1.0" encoding="utf-8"?>
-<w:document xmlns:wpc="http://schemas.microsoft.com/office/word/2010/wordprocessingCanvas" xmlns:mc="http://schemas.openxmlformats.org/markup-compatibility/2006" xmlns:o="urn:schemas-microsoft-com:office:office" xmlns:r="http://schemas.openxmlformats.org/officeDocument/2006/relationships" xmlns:m="http://schemas.openxmlformats.org/officeDocument/2006/math" xmlns:v="urn:schemas-microsoft-com:vml" xmlns:wp14="http://schemas.microsoft.com/office/word/2010/wordprocessingDrawing" xmlns:wp="http://schemas.openxmlformats.org/drawingml/2006/wordprocessingDrawing" xmlns:w10="urn:schemas-microsoft-com:office:word" xmlns:w="http://schemas.openxmlformats.org/wordprocessingml/2006/main" xmlns:w14="http://schemas.microsoft.com/office/word/2010/wordml" xmlns:wpg="http://schemas.microsoft.com/office/word/2010/wordprocessingGroup" xmlns:wpi="http://schemas.microsoft.com/office/word/2010/wordprocessingInk" xmlns:wne="http://schemas.microsoft.com/office/word/2006/wordml" xmlns:wps="http://schemas.microsoft.com/office/word/2010/wordprocessingShape" mc:Ignorable="w14 wp14">
+<w:document xmlns:wpc="http://schemas.microsoft.com/office/word/2010/wordprocessingCanvas" xmlns:mc="http://schemas.openxmlformats.org/markup-compatibility/2006" xmlns:o="urn:schemas-microsoft-com:office:office" xmlns:r="http://schemas.openxmlformats.org/officeDocument/2006/relationships" xmlns:m="http://schemas.openxmlformats.org/officeDocument/2006/math" xmlns:v="urn:schemas-microsoft-com:vml" xmlns:wp14="http://schemas.microsoft.com/office/word/2010/wordprocessingDrawing" xmlns:wp="http://schemas.openxmlformats.org/drawingml/2006/wordprocessingDrawing" xmlns:w10="urn:schemas-microsoft-com:office:word" xmlns:w="http://schemas.openxmlformats.org/wordprocessingml/2006/main" xmlns:w14="http://schemas.microsoft.com/office/word/2010/wordml" xmlns:w15="http://schemas.microsoft.com/office/word/2012/wordml" xmlns:wpg="http://schemas.microsoft.com/office/word/2010/wordprocessingGroup" xmlns:wpi="http://schemas.microsoft.com/office/word/2010/wordprocessingInk" xmlns:wne="http://schemas.microsoft.com/office/word/2006/wordml" xmlns:wps="http://schemas.microsoft.com/office/word/2010/wordprocessingShape" mc:Ignorable="w14 w15 wp14">
   <w:background w:color="FFFFFF"/>
   <w:body>
     <w:p>
@@ -194,7 +194,7 @@
     </w:p>
     <w:p>
       <w:pPr>
-        <w:pStyle w:val="Ttulo"/>
+        <w:pStyle w:val="Puesto"/>
         <w:keepNext w:val="0"/>
         <w:keepLines w:val="0"/>
         <w:spacing w:before="0" w:after="0"/>
@@ -219,7 +219,7 @@
     </w:p>
     <w:p>
       <w:pPr>
-        <w:pStyle w:val="Ttulo"/>
+        <w:pStyle w:val="Puesto"/>
         <w:keepNext w:val="0"/>
         <w:keepLines w:val="0"/>
         <w:spacing w:before="0" w:after="0"/>
@@ -244,7 +244,7 @@
     </w:p>
     <w:p>
       <w:pPr>
-        <w:pStyle w:val="Ttulo"/>
+        <w:pStyle w:val="Puesto"/>
         <w:keepNext w:val="0"/>
         <w:keepLines w:val="0"/>
         <w:spacing w:before="0" w:after="0"/>
@@ -260,7 +260,7 @@
     </w:p>
     <w:p>
       <w:pPr>
-        <w:pStyle w:val="Ttulo"/>
+        <w:pStyle w:val="Puesto"/>
         <w:keepNext w:val="0"/>
         <w:keepLines w:val="0"/>
         <w:spacing w:before="0" w:after="0"/>
@@ -565,7 +565,7 @@
     </w:p>
     <w:p>
       <w:pPr>
-        <w:pStyle w:val="Ttulo"/>
+        <w:pStyle w:val="Puesto"/>
         <w:jc w:val="center"/>
         <w:rPr>
           <w:rFonts w:asciiTheme="majorHAnsi" w:hAnsiTheme="majorHAnsi"/>
@@ -3536,7 +3536,7 @@
     </w:p>
     <w:p>
       <w:pPr>
-        <w:pStyle w:val="Ttulo"/>
+        <w:pStyle w:val="Puesto"/>
         <w:rPr>
           <w:rFonts w:ascii="Verdana" w:hAnsi="Verdana"/>
           <w:sz w:val="22"/>
@@ -4306,7 +4306,7 @@
                     </pic:cNvPicPr>
                   </pic:nvPicPr>
                   <pic:blipFill>
-                    <a:blip r:embed="rId9" cstate="print">
+                    <a:blip r:embed="rId8" cstate="print">
                       <a:extLst>
                         <a:ext uri="{28A0092B-C50C-407E-A947-70E740481C1C}">
                           <a14:useLocalDpi xmlns:a14="http://schemas.microsoft.com/office/drawing/2010/main" val="0"/>
@@ -5877,7 +5877,7 @@
                     </pic:cNvPicPr>
                   </pic:nvPicPr>
                   <pic:blipFill>
-                    <a:blip r:embed="rId10">
+                    <a:blip r:embed="rId9">
                       <a:extLst>
                         <a:ext uri="{28A0092B-C50C-407E-A947-70E740481C1C}">
                           <a14:useLocalDpi xmlns:a14="http://schemas.microsoft.com/office/drawing/2010/main" val="0"/>
@@ -6023,7 +6023,7 @@
                     </pic:cNvPicPr>
                   </pic:nvPicPr>
                   <pic:blipFill rotWithShape="1">
-                    <a:blip r:embed="rId11" cstate="print">
+                    <a:blip r:embed="rId10" cstate="print">
                       <a:extLst>
                         <a:ext uri="{28A0092B-C50C-407E-A947-70E740481C1C}">
                           <a14:useLocalDpi xmlns:a14="http://schemas.microsoft.com/office/drawing/2010/main" val="0"/>
@@ -12535,7 +12535,7 @@
             <wp:cNvGraphicFramePr/>
             <a:graphic xmlns:a="http://schemas.openxmlformats.org/drawingml/2006/main">
               <a:graphicData uri="http://schemas.openxmlformats.org/drawingml/2006/diagram">
-                <dgm:relIds xmlns:dgm="http://schemas.openxmlformats.org/drawingml/2006/diagram" xmlns:r="http://schemas.openxmlformats.org/officeDocument/2006/relationships" r:dm="rId12" r:lo="rId13" r:qs="rId14" r:cs="rId15"/>
+                <dgm:relIds xmlns:dgm="http://schemas.openxmlformats.org/drawingml/2006/diagram" xmlns:r="http://schemas.openxmlformats.org/officeDocument/2006/relationships" r:dm="rId11" r:lo="rId12" r:qs="rId13" r:cs="rId14"/>
               </a:graphicData>
             </a:graphic>
           </wp:inline>
@@ -15109,21 +15109,7 @@
               <w:rPr>
                 <w:rFonts w:ascii="Verdana" w:hAnsi="Verdana"/>
               </w:rPr>
-              <w:t xml:space="preserve">días antes de que la subasta </w:t>
-            </w:r>
-            <w:proofErr w:type="gramStart"/>
-            <w:r>
-              <w:rPr>
-                <w:rFonts w:ascii="Verdana" w:hAnsi="Verdana"/>
-              </w:rPr>
-              <w:t>está</w:t>
-            </w:r>
-            <w:proofErr w:type="gramEnd"/>
-            <w:r>
-              <w:rPr>
-                <w:rFonts w:ascii="Verdana" w:hAnsi="Verdana"/>
-              </w:rPr>
-              <w:t xml:space="preserve"> por finalizar</w:t>
+              <w:t>días antes de que la subasta está por finalizar</w:t>
             </w:r>
             <w:r>
               <w:rPr>
@@ -21836,6 +21822,778 @@
         </w:rPr>
       </w:pPr>
     </w:p>
+    <w:tbl>
+      <w:tblPr>
+        <w:tblStyle w:val="Cuadrculamedia3-nfasis1"/>
+        <w:tblW w:w="7016" w:type="dxa"/>
+        <w:jc w:val="center"/>
+        <w:tblLayout w:type="fixed"/>
+        <w:tblLook w:val="04A0" w:firstRow="1" w:lastRow="0" w:firstColumn="1" w:lastColumn="0" w:noHBand="0" w:noVBand="1"/>
+      </w:tblPr>
+      <w:tblGrid>
+        <w:gridCol w:w="1629"/>
+        <w:gridCol w:w="5387"/>
+      </w:tblGrid>
+      <w:tr>
+        <w:trPr>
+          <w:cnfStyle w:val="100000000000" w:firstRow="1" w:lastRow="0" w:firstColumn="0" w:lastColumn="0" w:oddVBand="0" w:evenVBand="0" w:oddHBand="0" w:evenHBand="0" w:firstRowFirstColumn="0" w:firstRowLastColumn="0" w:lastRowFirstColumn="0" w:lastRowLastColumn="0"/>
+          <w:jc w:val="center"/>
+        </w:trPr>
+        <w:tc>
+          <w:tcPr>
+            <w:cnfStyle w:val="001000000000" w:firstRow="0" w:lastRow="0" w:firstColumn="1" w:lastColumn="0" w:oddVBand="0" w:evenVBand="0" w:oddHBand="0" w:evenHBand="0" w:firstRowFirstColumn="0" w:firstRowLastColumn="0" w:lastRowFirstColumn="0" w:lastRowLastColumn="0"/>
+            <w:tcW w:w="1629" w:type="dxa"/>
+          </w:tcPr>
+          <w:p>
+            <w:pPr>
+              <w:rPr>
+                <w:rFonts w:cstheme="minorHAnsi"/>
+                <w:b w:val="0"/>
+              </w:rPr>
+            </w:pPr>
+            <w:r>
+              <w:rPr>
+                <w:rFonts w:cstheme="minorHAnsi"/>
+              </w:rPr>
+              <w:t>ID</w:t>
+            </w:r>
+          </w:p>
+        </w:tc>
+        <w:tc>
+          <w:tcPr>
+            <w:tcW w:w="5387" w:type="dxa"/>
+            <w:vAlign w:val="center"/>
+          </w:tcPr>
+          <w:p>
+            <w:pPr>
+              <w:cnfStyle w:val="100000000000" w:firstRow="1" w:lastRow="0" w:firstColumn="0" w:lastColumn="0" w:oddVBand="0" w:evenVBand="0" w:oddHBand="0" w:evenHBand="0" w:firstRowFirstColumn="0" w:firstRowLastColumn="0" w:lastRowFirstColumn="0" w:lastRowLastColumn="0"/>
+              <w:rPr>
+                <w:rFonts w:cstheme="minorHAnsi"/>
+              </w:rPr>
+            </w:pPr>
+            <w:r>
+              <w:rPr>
+                <w:rFonts w:cstheme="minorHAnsi"/>
+                <w:bCs w:val="0"/>
+              </w:rPr>
+              <w:t>RC</w:t>
+            </w:r>
+            <w:r>
+              <w:rPr>
+                <w:rFonts w:cstheme="minorHAnsi"/>
+                <w:bCs w:val="0"/>
+              </w:rPr>
+              <w:t>-007</w:t>
+            </w:r>
+          </w:p>
+        </w:tc>
+      </w:tr>
+      <w:tr>
+        <w:trPr>
+          <w:cnfStyle w:val="000000100000" w:firstRow="0" w:lastRow="0" w:firstColumn="0" w:lastColumn="0" w:oddVBand="0" w:evenVBand="0" w:oddHBand="1" w:evenHBand="0" w:firstRowFirstColumn="0" w:firstRowLastColumn="0" w:lastRowFirstColumn="0" w:lastRowLastColumn="0"/>
+          <w:jc w:val="center"/>
+        </w:trPr>
+        <w:tc>
+          <w:tcPr>
+            <w:cnfStyle w:val="001000000000" w:firstRow="0" w:lastRow="0" w:firstColumn="1" w:lastColumn="0" w:oddVBand="0" w:evenVBand="0" w:oddHBand="0" w:evenHBand="0" w:firstRowFirstColumn="0" w:firstRowLastColumn="0" w:lastRowFirstColumn="0" w:lastRowLastColumn="0"/>
+            <w:tcW w:w="1629" w:type="dxa"/>
+          </w:tcPr>
+          <w:p>
+            <w:pPr>
+              <w:rPr>
+                <w:rFonts w:cstheme="minorHAnsi"/>
+                <w:b w:val="0"/>
+              </w:rPr>
+            </w:pPr>
+            <w:r>
+              <w:rPr>
+                <w:rFonts w:cstheme="minorHAnsi"/>
+              </w:rPr>
+              <w:t>Autor</w:t>
+            </w:r>
+          </w:p>
+        </w:tc>
+        <w:tc>
+          <w:tcPr>
+            <w:tcW w:w="5387" w:type="dxa"/>
+            <w:vAlign w:val="center"/>
+          </w:tcPr>
+          <w:p>
+            <w:pPr>
+              <w:cnfStyle w:val="000000100000" w:firstRow="0" w:lastRow="0" w:firstColumn="0" w:lastColumn="0" w:oddVBand="0" w:evenVBand="0" w:oddHBand="1" w:evenHBand="0" w:firstRowFirstColumn="0" w:firstRowLastColumn="0" w:lastRowFirstColumn="0" w:lastRowLastColumn="0"/>
+              <w:rPr>
+                <w:rFonts w:cstheme="minorHAnsi"/>
+              </w:rPr>
+            </w:pPr>
+            <w:proofErr w:type="spellStart"/>
+            <w:r>
+              <w:rPr>
+                <w:rFonts w:cstheme="minorHAnsi"/>
+              </w:rPr>
+              <w:t>Leonidas</w:t>
+            </w:r>
+            <w:proofErr w:type="spellEnd"/>
+            <w:r>
+              <w:rPr>
+                <w:rFonts w:cstheme="minorHAnsi"/>
+              </w:rPr>
+              <w:t xml:space="preserve"> Muñoz</w:t>
+            </w:r>
+          </w:p>
+        </w:tc>
+      </w:tr>
+      <w:tr>
+        <w:trPr>
+          <w:jc w:val="center"/>
+        </w:trPr>
+        <w:tc>
+          <w:tcPr>
+            <w:cnfStyle w:val="001000000000" w:firstRow="0" w:lastRow="0" w:firstColumn="1" w:lastColumn="0" w:oddVBand="0" w:evenVBand="0" w:oddHBand="0" w:evenHBand="0" w:firstRowFirstColumn="0" w:firstRowLastColumn="0" w:lastRowFirstColumn="0" w:lastRowLastColumn="0"/>
+            <w:tcW w:w="1629" w:type="dxa"/>
+          </w:tcPr>
+          <w:p>
+            <w:pPr>
+              <w:rPr>
+                <w:rFonts w:cstheme="minorHAnsi"/>
+                <w:b w:val="0"/>
+              </w:rPr>
+            </w:pPr>
+            <w:r>
+              <w:rPr>
+                <w:rFonts w:cstheme="minorHAnsi"/>
+              </w:rPr>
+              <w:t>Título</w:t>
+            </w:r>
+          </w:p>
+        </w:tc>
+        <w:tc>
+          <w:tcPr>
+            <w:tcW w:w="5387" w:type="dxa"/>
+            <w:vAlign w:val="center"/>
+          </w:tcPr>
+          <w:p>
+            <w:pPr>
+              <w:cnfStyle w:val="000000000000" w:firstRow="0" w:lastRow="0" w:firstColumn="0" w:lastColumn="0" w:oddVBand="0" w:evenVBand="0" w:oddHBand="0" w:evenHBand="0" w:firstRowFirstColumn="0" w:firstRowLastColumn="0" w:lastRowFirstColumn="0" w:lastRowLastColumn="0"/>
+              <w:rPr>
+                <w:rFonts w:cstheme="minorHAnsi"/>
+              </w:rPr>
+            </w:pPr>
+            <w:r>
+              <w:rPr>
+                <w:rFonts w:cstheme="minorHAnsi"/>
+              </w:rPr>
+              <w:t>Lista de los ítems de análisis y diseño de un proyecto</w:t>
+            </w:r>
+          </w:p>
+        </w:tc>
+      </w:tr>
+      <w:tr>
+        <w:trPr>
+          <w:cnfStyle w:val="000000100000" w:firstRow="0" w:lastRow="0" w:firstColumn="0" w:lastColumn="0" w:oddVBand="0" w:evenVBand="0" w:oddHBand="1" w:evenHBand="0" w:firstRowFirstColumn="0" w:firstRowLastColumn="0" w:lastRowFirstColumn="0" w:lastRowLastColumn="0"/>
+          <w:jc w:val="center"/>
+        </w:trPr>
+        <w:tc>
+          <w:tcPr>
+            <w:cnfStyle w:val="001000000000" w:firstRow="0" w:lastRow="0" w:firstColumn="1" w:lastColumn="0" w:oddVBand="0" w:evenVBand="0" w:oddHBand="0" w:evenHBand="0" w:firstRowFirstColumn="0" w:firstRowLastColumn="0" w:lastRowFirstColumn="0" w:lastRowLastColumn="0"/>
+            <w:tcW w:w="1629" w:type="dxa"/>
+          </w:tcPr>
+          <w:p>
+            <w:pPr>
+              <w:rPr>
+                <w:rFonts w:cstheme="minorHAnsi"/>
+                <w:b w:val="0"/>
+              </w:rPr>
+            </w:pPr>
+            <w:r>
+              <w:rPr>
+                <w:rFonts w:cstheme="minorHAnsi"/>
+              </w:rPr>
+              <w:t>Propósito</w:t>
+            </w:r>
+          </w:p>
+        </w:tc>
+        <w:tc>
+          <w:tcPr>
+            <w:tcW w:w="5387" w:type="dxa"/>
+          </w:tcPr>
+          <w:p>
+            <w:pPr>
+              <w:cnfStyle w:val="000000100000" w:firstRow="0" w:lastRow="0" w:firstColumn="0" w:lastColumn="0" w:oddVBand="0" w:evenVBand="0" w:oddHBand="1" w:evenHBand="0" w:firstRowFirstColumn="0" w:firstRowLastColumn="0" w:lastRowFirstColumn="0" w:lastRowLastColumn="0"/>
+              <w:rPr>
+                <w:rFonts w:cstheme="minorHAnsi"/>
+              </w:rPr>
+            </w:pPr>
+            <w:r>
+              <w:rPr>
+                <w:rFonts w:cstheme="minorHAnsi"/>
+              </w:rPr>
+              <w:t xml:space="preserve">Informar al gestor de la configuración la identificación de los ítems de análisis y diseño para la identificación de diversos documentos existentes en el repositorio con la nomenclatura correcta. </w:t>
+            </w:r>
+          </w:p>
+        </w:tc>
+      </w:tr>
+      <w:tr>
+        <w:trPr>
+          <w:jc w:val="center"/>
+        </w:trPr>
+        <w:tc>
+          <w:tcPr>
+            <w:cnfStyle w:val="001000000000" w:firstRow="0" w:lastRow="0" w:firstColumn="1" w:lastColumn="0" w:oddVBand="0" w:evenVBand="0" w:oddHBand="0" w:evenHBand="0" w:firstRowFirstColumn="0" w:firstRowLastColumn="0" w:lastRowFirstColumn="0" w:lastRowLastColumn="0"/>
+            <w:tcW w:w="1629" w:type="dxa"/>
+          </w:tcPr>
+          <w:p>
+            <w:pPr>
+              <w:rPr>
+                <w:rFonts w:cstheme="minorHAnsi"/>
+                <w:b w:val="0"/>
+              </w:rPr>
+            </w:pPr>
+            <w:r>
+              <w:rPr>
+                <w:rFonts w:cstheme="minorHAnsi"/>
+              </w:rPr>
+              <w:t>Entradas</w:t>
+            </w:r>
+          </w:p>
+        </w:tc>
+        <w:tc>
+          <w:tcPr>
+            <w:tcW w:w="5387" w:type="dxa"/>
+          </w:tcPr>
+          <w:p>
+            <w:pPr>
+              <w:pStyle w:val="Prrafodelista"/>
+              <w:numPr>
+                <w:ilvl w:val="0"/>
+                <w:numId w:val="26"/>
+              </w:numPr>
+              <w:cnfStyle w:val="000000000000" w:firstRow="0" w:lastRow="0" w:firstColumn="0" w:lastColumn="0" w:oddVBand="0" w:evenVBand="0" w:oddHBand="0" w:evenHBand="0" w:firstRowFirstColumn="0" w:firstRowLastColumn="0" w:lastRowFirstColumn="0" w:lastRowLastColumn="0"/>
+              <w:rPr>
+                <w:rFonts w:cstheme="minorHAnsi"/>
+              </w:rPr>
+            </w:pPr>
+            <w:r>
+              <w:rPr>
+                <w:rFonts w:cstheme="minorHAnsi"/>
+              </w:rPr>
+              <w:t>Id del proyecto</w:t>
+            </w:r>
+          </w:p>
+          <w:p>
+            <w:pPr>
+              <w:pStyle w:val="Prrafodelista"/>
+              <w:numPr>
+                <w:ilvl w:val="0"/>
+                <w:numId w:val="26"/>
+              </w:numPr>
+              <w:cnfStyle w:val="000000000000" w:firstRow="0" w:lastRow="0" w:firstColumn="0" w:lastColumn="0" w:oddVBand="0" w:evenVBand="0" w:oddHBand="0" w:evenHBand="0" w:firstRowFirstColumn="0" w:firstRowLastColumn="0" w:lastRowFirstColumn="0" w:lastRowLastColumn="0"/>
+              <w:rPr>
+                <w:rFonts w:cstheme="minorHAnsi"/>
+              </w:rPr>
+            </w:pPr>
+            <w:r>
+              <w:rPr>
+                <w:rFonts w:cstheme="minorHAnsi"/>
+              </w:rPr>
+              <w:t>Nombre de la carpeta</w:t>
+            </w:r>
+          </w:p>
+        </w:tc>
+      </w:tr>
+      <w:tr>
+        <w:trPr>
+          <w:cnfStyle w:val="000000100000" w:firstRow="0" w:lastRow="0" w:firstColumn="0" w:lastColumn="0" w:oddVBand="0" w:evenVBand="0" w:oddHBand="1" w:evenHBand="0" w:firstRowFirstColumn="0" w:firstRowLastColumn="0" w:lastRowFirstColumn="0" w:lastRowLastColumn="0"/>
+          <w:jc w:val="center"/>
+        </w:trPr>
+        <w:tc>
+          <w:tcPr>
+            <w:cnfStyle w:val="001000000000" w:firstRow="0" w:lastRow="0" w:firstColumn="1" w:lastColumn="0" w:oddVBand="0" w:evenVBand="0" w:oddHBand="0" w:evenHBand="0" w:firstRowFirstColumn="0" w:firstRowLastColumn="0" w:lastRowFirstColumn="0" w:lastRowLastColumn="0"/>
+            <w:tcW w:w="1629" w:type="dxa"/>
+          </w:tcPr>
+          <w:p>
+            <w:pPr>
+              <w:rPr>
+                <w:rFonts w:cstheme="minorHAnsi"/>
+                <w:b w:val="0"/>
+              </w:rPr>
+            </w:pPr>
+            <w:r>
+              <w:rPr>
+                <w:rFonts w:cstheme="minorHAnsi"/>
+              </w:rPr>
+              <w:t>Salidas</w:t>
+            </w:r>
+          </w:p>
+        </w:tc>
+        <w:tc>
+          <w:tcPr>
+            <w:tcW w:w="5387" w:type="dxa"/>
+          </w:tcPr>
+          <w:p>
+            <w:pPr>
+              <w:pStyle w:val="Prrafodelista"/>
+              <w:numPr>
+                <w:ilvl w:val="0"/>
+                <w:numId w:val="27"/>
+              </w:numPr>
+              <w:cnfStyle w:val="000000100000" w:firstRow="0" w:lastRow="0" w:firstColumn="0" w:lastColumn="0" w:oddVBand="0" w:evenVBand="0" w:oddHBand="1" w:evenHBand="0" w:firstRowFirstColumn="0" w:firstRowLastColumn="0" w:lastRowFirstColumn="0" w:lastRowLastColumn="0"/>
+              <w:rPr>
+                <w:rFonts w:cstheme="minorHAnsi"/>
+              </w:rPr>
+            </w:pPr>
+            <w:r>
+              <w:rPr>
+                <w:rFonts w:cstheme="minorHAnsi"/>
+              </w:rPr>
+              <w:t>Id del ítem</w:t>
+            </w:r>
+          </w:p>
+          <w:p>
+            <w:pPr>
+              <w:pStyle w:val="Prrafodelista"/>
+              <w:numPr>
+                <w:ilvl w:val="0"/>
+                <w:numId w:val="27"/>
+              </w:numPr>
+              <w:cnfStyle w:val="000000100000" w:firstRow="0" w:lastRow="0" w:firstColumn="0" w:lastColumn="0" w:oddVBand="0" w:evenVBand="0" w:oddHBand="1" w:evenHBand="0" w:firstRowFirstColumn="0" w:firstRowLastColumn="0" w:lastRowFirstColumn="0" w:lastRowLastColumn="0"/>
+              <w:rPr>
+                <w:rFonts w:cstheme="minorHAnsi"/>
+              </w:rPr>
+            </w:pPr>
+            <w:r>
+              <w:rPr>
+                <w:rFonts w:cstheme="minorHAnsi"/>
+              </w:rPr>
+              <w:t>Nombre del ítem</w:t>
+            </w:r>
+          </w:p>
+          <w:p>
+            <w:pPr>
+              <w:pStyle w:val="Prrafodelista"/>
+              <w:numPr>
+                <w:ilvl w:val="0"/>
+                <w:numId w:val="27"/>
+              </w:numPr>
+              <w:cnfStyle w:val="000000100000" w:firstRow="0" w:lastRow="0" w:firstColumn="0" w:lastColumn="0" w:oddVBand="0" w:evenVBand="0" w:oddHBand="1" w:evenHBand="0" w:firstRowFirstColumn="0" w:firstRowLastColumn="0" w:lastRowFirstColumn="0" w:lastRowLastColumn="0"/>
+              <w:rPr>
+                <w:rFonts w:cstheme="minorHAnsi"/>
+              </w:rPr>
+            </w:pPr>
+            <w:r>
+              <w:rPr>
+                <w:rFonts w:cstheme="minorHAnsi"/>
+              </w:rPr>
+              <w:t>Versión del ítem</w:t>
+            </w:r>
+          </w:p>
+          <w:p>
+            <w:pPr>
+              <w:pStyle w:val="Prrafodelista"/>
+              <w:numPr>
+                <w:ilvl w:val="0"/>
+                <w:numId w:val="27"/>
+              </w:numPr>
+              <w:cnfStyle w:val="000000100000" w:firstRow="0" w:lastRow="0" w:firstColumn="0" w:lastColumn="0" w:oddVBand="0" w:evenVBand="0" w:oddHBand="1" w:evenHBand="0" w:firstRowFirstColumn="0" w:firstRowLastColumn="0" w:lastRowFirstColumn="0" w:lastRowLastColumn="0"/>
+              <w:rPr>
+                <w:rFonts w:cstheme="minorHAnsi"/>
+              </w:rPr>
+            </w:pPr>
+            <w:r>
+              <w:rPr>
+                <w:rFonts w:cstheme="minorHAnsi"/>
+              </w:rPr>
+              <w:t>Descripción</w:t>
+            </w:r>
+          </w:p>
+        </w:tc>
+      </w:tr>
+    </w:tbl>
+    <w:p>
+      <w:pPr>
+        <w:tabs>
+          <w:tab w:val="left" w:pos="567"/>
+        </w:tabs>
+      </w:pPr>
+    </w:p>
+    <w:tbl>
+      <w:tblPr>
+        <w:tblStyle w:val="Cuadrculamedia3-nfasis1"/>
+        <w:tblW w:w="7016" w:type="dxa"/>
+        <w:jc w:val="center"/>
+        <w:tblLayout w:type="fixed"/>
+        <w:tblLook w:val="04A0" w:firstRow="1" w:lastRow="0" w:firstColumn="1" w:lastColumn="0" w:noHBand="0" w:noVBand="1"/>
+      </w:tblPr>
+      <w:tblGrid>
+        <w:gridCol w:w="1629"/>
+        <w:gridCol w:w="5387"/>
+      </w:tblGrid>
+      <w:tr>
+        <w:trPr>
+          <w:cnfStyle w:val="100000000000" w:firstRow="1" w:lastRow="0" w:firstColumn="0" w:lastColumn="0" w:oddVBand="0" w:evenVBand="0" w:oddHBand="0" w:evenHBand="0" w:firstRowFirstColumn="0" w:firstRowLastColumn="0" w:lastRowFirstColumn="0" w:lastRowLastColumn="0"/>
+          <w:jc w:val="center"/>
+        </w:trPr>
+        <w:tc>
+          <w:tcPr>
+            <w:cnfStyle w:val="001000000000" w:firstRow="0" w:lastRow="0" w:firstColumn="1" w:lastColumn="0" w:oddVBand="0" w:evenVBand="0" w:oddHBand="0" w:evenHBand="0" w:firstRowFirstColumn="0" w:firstRowLastColumn="0" w:lastRowFirstColumn="0" w:lastRowLastColumn="0"/>
+            <w:tcW w:w="1629" w:type="dxa"/>
+          </w:tcPr>
+          <w:p>
+            <w:pPr>
+              <w:rPr>
+                <w:rFonts w:cstheme="minorHAnsi"/>
+                <w:b w:val="0"/>
+              </w:rPr>
+            </w:pPr>
+            <w:r>
+              <w:rPr>
+                <w:rFonts w:cstheme="minorHAnsi"/>
+              </w:rPr>
+              <w:t>ID</w:t>
+            </w:r>
+          </w:p>
+        </w:tc>
+        <w:tc>
+          <w:tcPr>
+            <w:tcW w:w="5387" w:type="dxa"/>
+            <w:vAlign w:val="center"/>
+          </w:tcPr>
+          <w:p>
+            <w:pPr>
+              <w:cnfStyle w:val="100000000000" w:firstRow="1" w:lastRow="0" w:firstColumn="0" w:lastColumn="0" w:oddVBand="0" w:evenVBand="0" w:oddHBand="0" w:evenHBand="0" w:firstRowFirstColumn="0" w:firstRowLastColumn="0" w:lastRowFirstColumn="0" w:lastRowLastColumn="0"/>
+              <w:rPr>
+                <w:rFonts w:cstheme="minorHAnsi"/>
+              </w:rPr>
+            </w:pPr>
+            <w:r>
+              <w:rPr>
+                <w:rFonts w:cstheme="minorHAnsi"/>
+                <w:bCs w:val="0"/>
+              </w:rPr>
+              <w:t>RC-008</w:t>
+            </w:r>
+          </w:p>
+        </w:tc>
+      </w:tr>
+      <w:tr>
+        <w:trPr>
+          <w:cnfStyle w:val="000000100000" w:firstRow="0" w:lastRow="0" w:firstColumn="0" w:lastColumn="0" w:oddVBand="0" w:evenVBand="0" w:oddHBand="1" w:evenHBand="0" w:firstRowFirstColumn="0" w:firstRowLastColumn="0" w:lastRowFirstColumn="0" w:lastRowLastColumn="0"/>
+          <w:jc w:val="center"/>
+        </w:trPr>
+        <w:tc>
+          <w:tcPr>
+            <w:cnfStyle w:val="001000000000" w:firstRow="0" w:lastRow="0" w:firstColumn="1" w:lastColumn="0" w:oddVBand="0" w:evenVBand="0" w:oddHBand="0" w:evenHBand="0" w:firstRowFirstColumn="0" w:firstRowLastColumn="0" w:lastRowFirstColumn="0" w:lastRowLastColumn="0"/>
+            <w:tcW w:w="1629" w:type="dxa"/>
+          </w:tcPr>
+          <w:p>
+            <w:pPr>
+              <w:rPr>
+                <w:rFonts w:cstheme="minorHAnsi"/>
+                <w:b w:val="0"/>
+              </w:rPr>
+            </w:pPr>
+            <w:r>
+              <w:rPr>
+                <w:rFonts w:cstheme="minorHAnsi"/>
+              </w:rPr>
+              <w:t>Autor</w:t>
+            </w:r>
+          </w:p>
+        </w:tc>
+        <w:tc>
+          <w:tcPr>
+            <w:tcW w:w="5387" w:type="dxa"/>
+            <w:vAlign w:val="center"/>
+          </w:tcPr>
+          <w:p>
+            <w:pPr>
+              <w:cnfStyle w:val="000000100000" w:firstRow="0" w:lastRow="0" w:firstColumn="0" w:lastColumn="0" w:oddVBand="0" w:evenVBand="0" w:oddHBand="1" w:evenHBand="0" w:firstRowFirstColumn="0" w:firstRowLastColumn="0" w:lastRowFirstColumn="0" w:lastRowLastColumn="0"/>
+              <w:rPr>
+                <w:rFonts w:cstheme="minorHAnsi"/>
+              </w:rPr>
+            </w:pPr>
+            <w:proofErr w:type="spellStart"/>
+            <w:r>
+              <w:rPr>
+                <w:rFonts w:cstheme="minorHAnsi"/>
+              </w:rPr>
+              <w:t>Leonidas</w:t>
+            </w:r>
+            <w:proofErr w:type="spellEnd"/>
+            <w:r>
+              <w:rPr>
+                <w:rFonts w:cstheme="minorHAnsi"/>
+              </w:rPr>
+              <w:t xml:space="preserve"> Muñoz</w:t>
+            </w:r>
+          </w:p>
+        </w:tc>
+      </w:tr>
+      <w:tr>
+        <w:trPr>
+          <w:jc w:val="center"/>
+        </w:trPr>
+        <w:tc>
+          <w:tcPr>
+            <w:cnfStyle w:val="001000000000" w:firstRow="0" w:lastRow="0" w:firstColumn="1" w:lastColumn="0" w:oddVBand="0" w:evenVBand="0" w:oddHBand="0" w:evenHBand="0" w:firstRowFirstColumn="0" w:firstRowLastColumn="0" w:lastRowFirstColumn="0" w:lastRowLastColumn="0"/>
+            <w:tcW w:w="1629" w:type="dxa"/>
+          </w:tcPr>
+          <w:p>
+            <w:pPr>
+              <w:rPr>
+                <w:rFonts w:cstheme="minorHAnsi"/>
+                <w:b w:val="0"/>
+              </w:rPr>
+            </w:pPr>
+            <w:r>
+              <w:rPr>
+                <w:rFonts w:cstheme="minorHAnsi"/>
+              </w:rPr>
+              <w:t>Título</w:t>
+            </w:r>
+          </w:p>
+        </w:tc>
+        <w:tc>
+          <w:tcPr>
+            <w:tcW w:w="5387" w:type="dxa"/>
+            <w:vAlign w:val="center"/>
+          </w:tcPr>
+          <w:p>
+            <w:pPr>
+              <w:cnfStyle w:val="000000000000" w:firstRow="0" w:lastRow="0" w:firstColumn="0" w:lastColumn="0" w:oddVBand="0" w:evenVBand="0" w:oddHBand="0" w:evenHBand="0" w:firstRowFirstColumn="0" w:firstRowLastColumn="0" w:lastRowFirstColumn="0" w:lastRowLastColumn="0"/>
+              <w:rPr>
+                <w:rFonts w:cstheme="minorHAnsi"/>
+              </w:rPr>
+            </w:pPr>
+            <w:r>
+              <w:rPr>
+                <w:rFonts w:cstheme="minorHAnsi"/>
+              </w:rPr>
+              <w:t>Solicitud de cambio de un ítem de un proyecto en un periodo de tiempo</w:t>
+            </w:r>
+          </w:p>
+        </w:tc>
+      </w:tr>
+      <w:tr>
+        <w:trPr>
+          <w:cnfStyle w:val="000000100000" w:firstRow="0" w:lastRow="0" w:firstColumn="0" w:lastColumn="0" w:oddVBand="0" w:evenVBand="0" w:oddHBand="1" w:evenHBand="0" w:firstRowFirstColumn="0" w:firstRowLastColumn="0" w:lastRowFirstColumn="0" w:lastRowLastColumn="0"/>
+          <w:jc w:val="center"/>
+        </w:trPr>
+        <w:tc>
+          <w:tcPr>
+            <w:cnfStyle w:val="001000000000" w:firstRow="0" w:lastRow="0" w:firstColumn="1" w:lastColumn="0" w:oddVBand="0" w:evenVBand="0" w:oddHBand="0" w:evenHBand="0" w:firstRowFirstColumn="0" w:firstRowLastColumn="0" w:lastRowFirstColumn="0" w:lastRowLastColumn="0"/>
+            <w:tcW w:w="1629" w:type="dxa"/>
+          </w:tcPr>
+          <w:p>
+            <w:pPr>
+              <w:rPr>
+                <w:rFonts w:cstheme="minorHAnsi"/>
+                <w:b w:val="0"/>
+              </w:rPr>
+            </w:pPr>
+            <w:r>
+              <w:rPr>
+                <w:rFonts w:cstheme="minorHAnsi"/>
+              </w:rPr>
+              <w:t>Propósito</w:t>
+            </w:r>
+          </w:p>
+        </w:tc>
+        <w:tc>
+          <w:tcPr>
+            <w:tcW w:w="5387" w:type="dxa"/>
+          </w:tcPr>
+          <w:p>
+            <w:pPr>
+              <w:cnfStyle w:val="000000100000" w:firstRow="0" w:lastRow="0" w:firstColumn="0" w:lastColumn="0" w:oddVBand="0" w:evenVBand="0" w:oddHBand="1" w:evenHBand="0" w:firstRowFirstColumn="0" w:firstRowLastColumn="0" w:lastRowFirstColumn="0" w:lastRowLastColumn="0"/>
+              <w:rPr>
+                <w:rFonts w:cstheme="minorHAnsi"/>
+              </w:rPr>
+            </w:pPr>
+            <w:r>
+              <w:rPr>
+                <w:rFonts w:cstheme="minorHAnsi"/>
+              </w:rPr>
+              <w:t>Informar al gestor de la configuración la identificación de cambios realizados a un ítem en un tiempo determinado de un proyecto, para realizar un seguimiento de los cambios que fueron realizados a los ítems durante la solicitud de cambio.</w:t>
+            </w:r>
+          </w:p>
+        </w:tc>
+      </w:tr>
+      <w:tr>
+        <w:trPr>
+          <w:jc w:val="center"/>
+        </w:trPr>
+        <w:tc>
+          <w:tcPr>
+            <w:cnfStyle w:val="001000000000" w:firstRow="0" w:lastRow="0" w:firstColumn="1" w:lastColumn="0" w:oddVBand="0" w:evenVBand="0" w:oddHBand="0" w:evenHBand="0" w:firstRowFirstColumn="0" w:firstRowLastColumn="0" w:lastRowFirstColumn="0" w:lastRowLastColumn="0"/>
+            <w:tcW w:w="1629" w:type="dxa"/>
+          </w:tcPr>
+          <w:p>
+            <w:pPr>
+              <w:rPr>
+                <w:rFonts w:cstheme="minorHAnsi"/>
+                <w:b w:val="0"/>
+              </w:rPr>
+            </w:pPr>
+            <w:r>
+              <w:rPr>
+                <w:rFonts w:cstheme="minorHAnsi"/>
+              </w:rPr>
+              <w:t>Entradas</w:t>
+            </w:r>
+          </w:p>
+        </w:tc>
+        <w:tc>
+          <w:tcPr>
+            <w:tcW w:w="5387" w:type="dxa"/>
+          </w:tcPr>
+          <w:p>
+            <w:pPr>
+              <w:pStyle w:val="Prrafodelista"/>
+              <w:numPr>
+                <w:ilvl w:val="0"/>
+                <w:numId w:val="26"/>
+              </w:numPr>
+              <w:cnfStyle w:val="000000000000" w:firstRow="0" w:lastRow="0" w:firstColumn="0" w:lastColumn="0" w:oddVBand="0" w:evenVBand="0" w:oddHBand="0" w:evenHBand="0" w:firstRowFirstColumn="0" w:firstRowLastColumn="0" w:lastRowFirstColumn="0" w:lastRowLastColumn="0"/>
+              <w:rPr>
+                <w:rFonts w:cstheme="minorHAnsi"/>
+              </w:rPr>
+            </w:pPr>
+            <w:r>
+              <w:rPr>
+                <w:rFonts w:cstheme="minorHAnsi"/>
+              </w:rPr>
+              <w:t>Id del proyecto</w:t>
+            </w:r>
+          </w:p>
+          <w:p>
+            <w:pPr>
+              <w:pStyle w:val="Prrafodelista"/>
+              <w:numPr>
+                <w:ilvl w:val="0"/>
+                <w:numId w:val="26"/>
+              </w:numPr>
+              <w:cnfStyle w:val="000000000000" w:firstRow="0" w:lastRow="0" w:firstColumn="0" w:lastColumn="0" w:oddVBand="0" w:evenVBand="0" w:oddHBand="0" w:evenHBand="0" w:firstRowFirstColumn="0" w:firstRowLastColumn="0" w:lastRowFirstColumn="0" w:lastRowLastColumn="0"/>
+              <w:rPr>
+                <w:rFonts w:cstheme="minorHAnsi"/>
+              </w:rPr>
+            </w:pPr>
+            <w:r>
+              <w:rPr>
+                <w:rFonts w:cstheme="minorHAnsi"/>
+              </w:rPr>
+              <w:t>Fecha de inicio</w:t>
+            </w:r>
+          </w:p>
+          <w:p>
+            <w:pPr>
+              <w:pStyle w:val="Prrafodelista"/>
+              <w:numPr>
+                <w:ilvl w:val="0"/>
+                <w:numId w:val="26"/>
+              </w:numPr>
+              <w:cnfStyle w:val="000000000000" w:firstRow="0" w:lastRow="0" w:firstColumn="0" w:lastColumn="0" w:oddVBand="0" w:evenVBand="0" w:oddHBand="0" w:evenHBand="0" w:firstRowFirstColumn="0" w:firstRowLastColumn="0" w:lastRowFirstColumn="0" w:lastRowLastColumn="0"/>
+              <w:rPr>
+                <w:rFonts w:cstheme="minorHAnsi"/>
+              </w:rPr>
+            </w:pPr>
+            <w:r>
+              <w:rPr>
+                <w:rFonts w:cstheme="minorHAnsi"/>
+              </w:rPr>
+              <w:t>Fecha de fin</w:t>
+            </w:r>
+          </w:p>
+        </w:tc>
+      </w:tr>
+      <w:tr>
+        <w:trPr>
+          <w:cnfStyle w:val="000000100000" w:firstRow="0" w:lastRow="0" w:firstColumn="0" w:lastColumn="0" w:oddVBand="0" w:evenVBand="0" w:oddHBand="1" w:evenHBand="0" w:firstRowFirstColumn="0" w:firstRowLastColumn="0" w:lastRowFirstColumn="0" w:lastRowLastColumn="0"/>
+          <w:jc w:val="center"/>
+        </w:trPr>
+        <w:tc>
+          <w:tcPr>
+            <w:cnfStyle w:val="001000000000" w:firstRow="0" w:lastRow="0" w:firstColumn="1" w:lastColumn="0" w:oddVBand="0" w:evenVBand="0" w:oddHBand="0" w:evenHBand="0" w:firstRowFirstColumn="0" w:firstRowLastColumn="0" w:lastRowFirstColumn="0" w:lastRowLastColumn="0"/>
+            <w:tcW w:w="1629" w:type="dxa"/>
+          </w:tcPr>
+          <w:p>
+            <w:pPr>
+              <w:rPr>
+                <w:rFonts w:cstheme="minorHAnsi"/>
+                <w:b w:val="0"/>
+              </w:rPr>
+            </w:pPr>
+            <w:r>
+              <w:rPr>
+                <w:rFonts w:cstheme="minorHAnsi"/>
+              </w:rPr>
+              <w:t>Salidas</w:t>
+            </w:r>
+          </w:p>
+        </w:tc>
+        <w:tc>
+          <w:tcPr>
+            <w:tcW w:w="5387" w:type="dxa"/>
+          </w:tcPr>
+          <w:p>
+            <w:pPr>
+              <w:pStyle w:val="Prrafodelista"/>
+              <w:numPr>
+                <w:ilvl w:val="0"/>
+                <w:numId w:val="27"/>
+              </w:numPr>
+              <w:cnfStyle w:val="000000100000" w:firstRow="0" w:lastRow="0" w:firstColumn="0" w:lastColumn="0" w:oddVBand="0" w:evenVBand="0" w:oddHBand="1" w:evenHBand="0" w:firstRowFirstColumn="0" w:firstRowLastColumn="0" w:lastRowFirstColumn="0" w:lastRowLastColumn="0"/>
+              <w:rPr>
+                <w:rFonts w:cstheme="minorHAnsi"/>
+              </w:rPr>
+            </w:pPr>
+            <w:r>
+              <w:rPr>
+                <w:rFonts w:cstheme="minorHAnsi"/>
+              </w:rPr>
+              <w:t>Id del ítem</w:t>
+            </w:r>
+          </w:p>
+          <w:p>
+            <w:pPr>
+              <w:pStyle w:val="Prrafodelista"/>
+              <w:numPr>
+                <w:ilvl w:val="0"/>
+                <w:numId w:val="27"/>
+              </w:numPr>
+              <w:cnfStyle w:val="000000100000" w:firstRow="0" w:lastRow="0" w:firstColumn="0" w:lastColumn="0" w:oddVBand="0" w:evenVBand="0" w:oddHBand="1" w:evenHBand="0" w:firstRowFirstColumn="0" w:firstRowLastColumn="0" w:lastRowFirstColumn="0" w:lastRowLastColumn="0"/>
+              <w:rPr>
+                <w:rFonts w:cstheme="minorHAnsi"/>
+              </w:rPr>
+            </w:pPr>
+            <w:r>
+              <w:rPr>
+                <w:rFonts w:cstheme="minorHAnsi"/>
+              </w:rPr>
+              <w:t>Nombre del ítem</w:t>
+            </w:r>
+          </w:p>
+          <w:p>
+            <w:pPr>
+              <w:pStyle w:val="Prrafodelista"/>
+              <w:numPr>
+                <w:ilvl w:val="0"/>
+                <w:numId w:val="27"/>
+              </w:numPr>
+              <w:cnfStyle w:val="000000100000" w:firstRow="0" w:lastRow="0" w:firstColumn="0" w:lastColumn="0" w:oddVBand="0" w:evenVBand="0" w:oddHBand="1" w:evenHBand="0" w:firstRowFirstColumn="0" w:firstRowLastColumn="0" w:lastRowFirstColumn="0" w:lastRowLastColumn="0"/>
+              <w:rPr>
+                <w:rFonts w:cstheme="minorHAnsi"/>
+              </w:rPr>
+            </w:pPr>
+            <w:r>
+              <w:rPr>
+                <w:rFonts w:cstheme="minorHAnsi"/>
+              </w:rPr>
+              <w:t>Historial de cambios</w:t>
+            </w:r>
+          </w:p>
+        </w:tc>
+      </w:tr>
+    </w:tbl>
     <w:p>
       <w:pPr>
         <w:tabs>
@@ -21862,10 +22620,12 @@
           <w:rFonts w:ascii="Verdana" w:hAnsi="Verdana"/>
           <w:sz w:val="20"/>
         </w:rPr>
+        <w:lastRenderedPageBreak/>
         <w:t>Reporte para el Jefe de Proyecto</w:t>
       </w:r>
       <w:bookmarkEnd w:id="74"/>
     </w:p>
+    <w:p/>
     <w:p/>
     <w:tbl>
       <w:tblPr>
@@ -22637,6 +23397,401 @@
         </w:rPr>
       </w:pPr>
     </w:p>
+    <w:tbl>
+      <w:tblPr>
+        <w:tblStyle w:val="Cuadrculamedia3-nfasis1"/>
+        <w:tblW w:w="7016" w:type="dxa"/>
+        <w:jc w:val="center"/>
+        <w:tblLayout w:type="fixed"/>
+        <w:tblLook w:val="04A0" w:firstRow="1" w:lastRow="0" w:firstColumn="1" w:lastColumn="0" w:noHBand="0" w:noVBand="1"/>
+      </w:tblPr>
+      <w:tblGrid>
+        <w:gridCol w:w="1629"/>
+        <w:gridCol w:w="5387"/>
+      </w:tblGrid>
+      <w:tr>
+        <w:trPr>
+          <w:cnfStyle w:val="100000000000" w:firstRow="1" w:lastRow="0" w:firstColumn="0" w:lastColumn="0" w:oddVBand="0" w:evenVBand="0" w:oddHBand="0" w:evenHBand="0" w:firstRowFirstColumn="0" w:firstRowLastColumn="0" w:lastRowFirstColumn="0" w:lastRowLastColumn="0"/>
+          <w:jc w:val="center"/>
+        </w:trPr>
+        <w:tc>
+          <w:tcPr>
+            <w:cnfStyle w:val="001000000000" w:firstRow="0" w:lastRow="0" w:firstColumn="1" w:lastColumn="0" w:oddVBand="0" w:evenVBand="0" w:oddHBand="0" w:evenHBand="0" w:firstRowFirstColumn="0" w:firstRowLastColumn="0" w:lastRowFirstColumn="0" w:lastRowLastColumn="0"/>
+            <w:tcW w:w="1629" w:type="dxa"/>
+          </w:tcPr>
+          <w:p>
+            <w:pPr>
+              <w:rPr>
+                <w:rFonts w:cstheme="minorHAnsi"/>
+                <w:b w:val="0"/>
+              </w:rPr>
+            </w:pPr>
+            <w:r>
+              <w:rPr>
+                <w:rFonts w:cstheme="minorHAnsi"/>
+              </w:rPr>
+              <w:t>ID</w:t>
+            </w:r>
+          </w:p>
+        </w:tc>
+        <w:tc>
+          <w:tcPr>
+            <w:tcW w:w="5387" w:type="dxa"/>
+            <w:vAlign w:val="center"/>
+          </w:tcPr>
+          <w:p>
+            <w:pPr>
+              <w:cnfStyle w:val="100000000000" w:firstRow="1" w:lastRow="0" w:firstColumn="0" w:lastColumn="0" w:oddVBand="0" w:evenVBand="0" w:oddHBand="0" w:evenHBand="0" w:firstRowFirstColumn="0" w:firstRowLastColumn="0" w:lastRowFirstColumn="0" w:lastRowLastColumn="0"/>
+              <w:rPr>
+                <w:rFonts w:cstheme="minorHAnsi"/>
+              </w:rPr>
+            </w:pPr>
+            <w:r>
+              <w:rPr>
+                <w:rFonts w:cstheme="minorHAnsi"/>
+                <w:bCs w:val="0"/>
+              </w:rPr>
+              <w:t>RC-014</w:t>
+            </w:r>
+          </w:p>
+        </w:tc>
+      </w:tr>
+      <w:tr>
+        <w:trPr>
+          <w:cnfStyle w:val="000000100000" w:firstRow="0" w:lastRow="0" w:firstColumn="0" w:lastColumn="0" w:oddVBand="0" w:evenVBand="0" w:oddHBand="1" w:evenHBand="0" w:firstRowFirstColumn="0" w:firstRowLastColumn="0" w:lastRowFirstColumn="0" w:lastRowLastColumn="0"/>
+          <w:jc w:val="center"/>
+        </w:trPr>
+        <w:tc>
+          <w:tcPr>
+            <w:cnfStyle w:val="001000000000" w:firstRow="0" w:lastRow="0" w:firstColumn="1" w:lastColumn="0" w:oddVBand="0" w:evenVBand="0" w:oddHBand="0" w:evenHBand="0" w:firstRowFirstColumn="0" w:firstRowLastColumn="0" w:lastRowFirstColumn="0" w:lastRowLastColumn="0"/>
+            <w:tcW w:w="1629" w:type="dxa"/>
+          </w:tcPr>
+          <w:p>
+            <w:pPr>
+              <w:rPr>
+                <w:rFonts w:cstheme="minorHAnsi"/>
+                <w:b w:val="0"/>
+              </w:rPr>
+            </w:pPr>
+            <w:r>
+              <w:rPr>
+                <w:rFonts w:cstheme="minorHAnsi"/>
+              </w:rPr>
+              <w:t>Autor</w:t>
+            </w:r>
+          </w:p>
+        </w:tc>
+        <w:tc>
+          <w:tcPr>
+            <w:tcW w:w="5387" w:type="dxa"/>
+            <w:vAlign w:val="center"/>
+          </w:tcPr>
+          <w:p>
+            <w:pPr>
+              <w:cnfStyle w:val="000000100000" w:firstRow="0" w:lastRow="0" w:firstColumn="0" w:lastColumn="0" w:oddVBand="0" w:evenVBand="0" w:oddHBand="1" w:evenHBand="0" w:firstRowFirstColumn="0" w:firstRowLastColumn="0" w:lastRowFirstColumn="0" w:lastRowLastColumn="0"/>
+              <w:rPr>
+                <w:rFonts w:cstheme="minorHAnsi"/>
+              </w:rPr>
+            </w:pPr>
+            <w:proofErr w:type="spellStart"/>
+            <w:r>
+              <w:rPr>
+                <w:rFonts w:cstheme="minorHAnsi"/>
+              </w:rPr>
+              <w:t>Leonidas</w:t>
+            </w:r>
+            <w:proofErr w:type="spellEnd"/>
+            <w:r>
+              <w:rPr>
+                <w:rFonts w:cstheme="minorHAnsi"/>
+              </w:rPr>
+              <w:t xml:space="preserve"> Muñoz</w:t>
+            </w:r>
+          </w:p>
+        </w:tc>
+      </w:tr>
+      <w:tr>
+        <w:trPr>
+          <w:jc w:val="center"/>
+        </w:trPr>
+        <w:tc>
+          <w:tcPr>
+            <w:cnfStyle w:val="001000000000" w:firstRow="0" w:lastRow="0" w:firstColumn="1" w:lastColumn="0" w:oddVBand="0" w:evenVBand="0" w:oddHBand="0" w:evenHBand="0" w:firstRowFirstColumn="0" w:firstRowLastColumn="0" w:lastRowFirstColumn="0" w:lastRowLastColumn="0"/>
+            <w:tcW w:w="1629" w:type="dxa"/>
+          </w:tcPr>
+          <w:p>
+            <w:pPr>
+              <w:rPr>
+                <w:rFonts w:cstheme="minorHAnsi"/>
+                <w:b w:val="0"/>
+              </w:rPr>
+            </w:pPr>
+            <w:r>
+              <w:rPr>
+                <w:rFonts w:cstheme="minorHAnsi"/>
+              </w:rPr>
+              <w:t>Título</w:t>
+            </w:r>
+          </w:p>
+        </w:tc>
+        <w:tc>
+          <w:tcPr>
+            <w:tcW w:w="5387" w:type="dxa"/>
+            <w:vAlign w:val="center"/>
+          </w:tcPr>
+          <w:p>
+            <w:pPr>
+              <w:cnfStyle w:val="000000000000" w:firstRow="0" w:lastRow="0" w:firstColumn="0" w:lastColumn="0" w:oddVBand="0" w:evenVBand="0" w:oddHBand="0" w:evenHBand="0" w:firstRowFirstColumn="0" w:firstRowLastColumn="0" w:lastRowFirstColumn="0" w:lastRowLastColumn="0"/>
+              <w:rPr>
+                <w:rFonts w:cstheme="minorHAnsi"/>
+              </w:rPr>
+            </w:pPr>
+            <w:r>
+              <w:rPr>
+                <w:rFonts w:cstheme="minorHAnsi"/>
+              </w:rPr>
+              <w:t>Lista de los ítem fuente que han sido combinados luego de un conflicto en un proyecto</w:t>
+            </w:r>
+          </w:p>
+        </w:tc>
+      </w:tr>
+      <w:tr>
+        <w:trPr>
+          <w:cnfStyle w:val="000000100000" w:firstRow="0" w:lastRow="0" w:firstColumn="0" w:lastColumn="0" w:oddVBand="0" w:evenVBand="0" w:oddHBand="1" w:evenHBand="0" w:firstRowFirstColumn="0" w:firstRowLastColumn="0" w:lastRowFirstColumn="0" w:lastRowLastColumn="0"/>
+          <w:jc w:val="center"/>
+        </w:trPr>
+        <w:tc>
+          <w:tcPr>
+            <w:cnfStyle w:val="001000000000" w:firstRow="0" w:lastRow="0" w:firstColumn="1" w:lastColumn="0" w:oddVBand="0" w:evenVBand="0" w:oddHBand="0" w:evenHBand="0" w:firstRowFirstColumn="0" w:firstRowLastColumn="0" w:lastRowFirstColumn="0" w:lastRowLastColumn="0"/>
+            <w:tcW w:w="1629" w:type="dxa"/>
+          </w:tcPr>
+          <w:p>
+            <w:pPr>
+              <w:rPr>
+                <w:rFonts w:cstheme="minorHAnsi"/>
+                <w:b w:val="0"/>
+              </w:rPr>
+            </w:pPr>
+            <w:r>
+              <w:rPr>
+                <w:rFonts w:cstheme="minorHAnsi"/>
+              </w:rPr>
+              <w:t>Propósito</w:t>
+            </w:r>
+          </w:p>
+        </w:tc>
+        <w:tc>
+          <w:tcPr>
+            <w:tcW w:w="5387" w:type="dxa"/>
+          </w:tcPr>
+          <w:p>
+            <w:pPr>
+              <w:cnfStyle w:val="000000100000" w:firstRow="0" w:lastRow="0" w:firstColumn="0" w:lastColumn="0" w:oddVBand="0" w:evenVBand="0" w:oddHBand="1" w:evenHBand="0" w:firstRowFirstColumn="0" w:firstRowLastColumn="0" w:lastRowFirstColumn="0" w:lastRowLastColumn="0"/>
+              <w:rPr>
+                <w:rFonts w:cstheme="minorHAnsi"/>
+              </w:rPr>
+            </w:pPr>
+            <w:r>
+              <w:rPr>
+                <w:rFonts w:cstheme="minorHAnsi"/>
+              </w:rPr>
+              <w:t>Informar al jefe de proyecto la identificación de ítems fuente que han sido combinados después de un conflicto en un proyecto, para saber cuáles fueron combinados de forma correcta.</w:t>
+            </w:r>
+          </w:p>
+        </w:tc>
+      </w:tr>
+      <w:tr>
+        <w:trPr>
+          <w:jc w:val="center"/>
+        </w:trPr>
+        <w:tc>
+          <w:tcPr>
+            <w:cnfStyle w:val="001000000000" w:firstRow="0" w:lastRow="0" w:firstColumn="1" w:lastColumn="0" w:oddVBand="0" w:evenVBand="0" w:oddHBand="0" w:evenHBand="0" w:firstRowFirstColumn="0" w:firstRowLastColumn="0" w:lastRowFirstColumn="0" w:lastRowLastColumn="0"/>
+            <w:tcW w:w="1629" w:type="dxa"/>
+          </w:tcPr>
+          <w:p>
+            <w:pPr>
+              <w:rPr>
+                <w:rFonts w:cstheme="minorHAnsi"/>
+                <w:b w:val="0"/>
+              </w:rPr>
+            </w:pPr>
+            <w:r>
+              <w:rPr>
+                <w:rFonts w:cstheme="minorHAnsi"/>
+              </w:rPr>
+              <w:t>Entradas</w:t>
+            </w:r>
+          </w:p>
+        </w:tc>
+        <w:tc>
+          <w:tcPr>
+            <w:tcW w:w="5387" w:type="dxa"/>
+          </w:tcPr>
+          <w:p>
+            <w:pPr>
+              <w:pStyle w:val="Prrafodelista"/>
+              <w:numPr>
+                <w:ilvl w:val="0"/>
+                <w:numId w:val="26"/>
+              </w:numPr>
+              <w:cnfStyle w:val="000000000000" w:firstRow="0" w:lastRow="0" w:firstColumn="0" w:lastColumn="0" w:oddVBand="0" w:evenVBand="0" w:oddHBand="0" w:evenHBand="0" w:firstRowFirstColumn="0" w:firstRowLastColumn="0" w:lastRowFirstColumn="0" w:lastRowLastColumn="0"/>
+              <w:rPr>
+                <w:rFonts w:cstheme="minorHAnsi"/>
+              </w:rPr>
+            </w:pPr>
+            <w:r>
+              <w:rPr>
+                <w:rFonts w:cstheme="minorHAnsi"/>
+              </w:rPr>
+              <w:t>Id del proyecto</w:t>
+            </w:r>
+          </w:p>
+          <w:p>
+            <w:pPr>
+              <w:pStyle w:val="Prrafodelista"/>
+              <w:numPr>
+                <w:ilvl w:val="0"/>
+                <w:numId w:val="26"/>
+              </w:numPr>
+              <w:cnfStyle w:val="000000000000" w:firstRow="0" w:lastRow="0" w:firstColumn="0" w:lastColumn="0" w:oddVBand="0" w:evenVBand="0" w:oddHBand="0" w:evenHBand="0" w:firstRowFirstColumn="0" w:firstRowLastColumn="0" w:lastRowFirstColumn="0" w:lastRowLastColumn="0"/>
+              <w:rPr>
+                <w:rFonts w:cstheme="minorHAnsi"/>
+              </w:rPr>
+            </w:pPr>
+            <w:r>
+              <w:rPr>
+                <w:rFonts w:cstheme="minorHAnsi"/>
+              </w:rPr>
+              <w:t>Estado del ítem</w:t>
+            </w:r>
+          </w:p>
+        </w:tc>
+      </w:tr>
+      <w:tr>
+        <w:trPr>
+          <w:cnfStyle w:val="000000100000" w:firstRow="0" w:lastRow="0" w:firstColumn="0" w:lastColumn="0" w:oddVBand="0" w:evenVBand="0" w:oddHBand="1" w:evenHBand="0" w:firstRowFirstColumn="0" w:firstRowLastColumn="0" w:lastRowFirstColumn="0" w:lastRowLastColumn="0"/>
+          <w:jc w:val="center"/>
+        </w:trPr>
+        <w:tc>
+          <w:tcPr>
+            <w:cnfStyle w:val="001000000000" w:firstRow="0" w:lastRow="0" w:firstColumn="1" w:lastColumn="0" w:oddVBand="0" w:evenVBand="0" w:oddHBand="0" w:evenHBand="0" w:firstRowFirstColumn="0" w:firstRowLastColumn="0" w:lastRowFirstColumn="0" w:lastRowLastColumn="0"/>
+            <w:tcW w:w="1629" w:type="dxa"/>
+          </w:tcPr>
+          <w:p>
+            <w:pPr>
+              <w:rPr>
+                <w:rFonts w:cstheme="minorHAnsi"/>
+                <w:b w:val="0"/>
+              </w:rPr>
+            </w:pPr>
+            <w:r>
+              <w:rPr>
+                <w:rFonts w:cstheme="minorHAnsi"/>
+              </w:rPr>
+              <w:t>Salidas</w:t>
+            </w:r>
+          </w:p>
+        </w:tc>
+        <w:tc>
+          <w:tcPr>
+            <w:tcW w:w="5387" w:type="dxa"/>
+          </w:tcPr>
+          <w:p>
+            <w:pPr>
+              <w:pStyle w:val="Prrafodelista"/>
+              <w:numPr>
+                <w:ilvl w:val="0"/>
+                <w:numId w:val="27"/>
+              </w:numPr>
+              <w:cnfStyle w:val="000000100000" w:firstRow="0" w:lastRow="0" w:firstColumn="0" w:lastColumn="0" w:oddVBand="0" w:evenVBand="0" w:oddHBand="1" w:evenHBand="0" w:firstRowFirstColumn="0" w:firstRowLastColumn="0" w:lastRowFirstColumn="0" w:lastRowLastColumn="0"/>
+              <w:rPr>
+                <w:rFonts w:cstheme="minorHAnsi"/>
+              </w:rPr>
+            </w:pPr>
+            <w:r>
+              <w:rPr>
+                <w:rFonts w:cstheme="minorHAnsi"/>
+              </w:rPr>
+              <w:t>Id del ítem</w:t>
+            </w:r>
+          </w:p>
+          <w:p>
+            <w:pPr>
+              <w:pStyle w:val="Prrafodelista"/>
+              <w:numPr>
+                <w:ilvl w:val="0"/>
+                <w:numId w:val="27"/>
+              </w:numPr>
+              <w:cnfStyle w:val="000000100000" w:firstRow="0" w:lastRow="0" w:firstColumn="0" w:lastColumn="0" w:oddVBand="0" w:evenVBand="0" w:oddHBand="1" w:evenHBand="0" w:firstRowFirstColumn="0" w:firstRowLastColumn="0" w:lastRowFirstColumn="0" w:lastRowLastColumn="0"/>
+              <w:rPr>
+                <w:rFonts w:cstheme="minorHAnsi"/>
+              </w:rPr>
+            </w:pPr>
+            <w:r>
+              <w:rPr>
+                <w:rFonts w:cstheme="minorHAnsi"/>
+              </w:rPr>
+              <w:t>Nombre del ítem</w:t>
+            </w:r>
+          </w:p>
+          <w:p>
+            <w:pPr>
+              <w:pStyle w:val="Prrafodelista"/>
+              <w:numPr>
+                <w:ilvl w:val="0"/>
+                <w:numId w:val="27"/>
+              </w:numPr>
+              <w:cnfStyle w:val="000000100000" w:firstRow="0" w:lastRow="0" w:firstColumn="0" w:lastColumn="0" w:oddVBand="0" w:evenVBand="0" w:oddHBand="1" w:evenHBand="0" w:firstRowFirstColumn="0" w:firstRowLastColumn="0" w:lastRowFirstColumn="0" w:lastRowLastColumn="0"/>
+              <w:rPr>
+                <w:rFonts w:cstheme="minorHAnsi"/>
+              </w:rPr>
+            </w:pPr>
+            <w:r>
+              <w:rPr>
+                <w:rFonts w:cstheme="minorHAnsi"/>
+              </w:rPr>
+              <w:t>Versión del ítem</w:t>
+            </w:r>
+          </w:p>
+          <w:p>
+            <w:pPr>
+              <w:pStyle w:val="Prrafodelista"/>
+              <w:numPr>
+                <w:ilvl w:val="0"/>
+                <w:numId w:val="27"/>
+              </w:numPr>
+              <w:cnfStyle w:val="000000100000" w:firstRow="0" w:lastRow="0" w:firstColumn="0" w:lastColumn="0" w:oddVBand="0" w:evenVBand="0" w:oddHBand="1" w:evenHBand="0" w:firstRowFirstColumn="0" w:firstRowLastColumn="0" w:lastRowFirstColumn="0" w:lastRowLastColumn="0"/>
+              <w:rPr>
+                <w:rFonts w:cstheme="minorHAnsi"/>
+              </w:rPr>
+            </w:pPr>
+            <w:r>
+              <w:rPr>
+                <w:rFonts w:cstheme="minorHAnsi"/>
+              </w:rPr>
+              <w:t>Fecha de combinación</w:t>
+            </w:r>
+          </w:p>
+        </w:tc>
+      </w:tr>
+    </w:tbl>
+    <w:p>
+      <w:pPr>
+        <w:rPr>
+          <w:rFonts w:cstheme="minorHAnsi"/>
+        </w:rPr>
+      </w:pPr>
+      <w:bookmarkStart w:id="75" w:name="_GoBack"/>
+      <w:bookmarkEnd w:id="75"/>
+    </w:p>
+    <w:p>
+      <w:pPr>
+        <w:rPr>
+          <w:rFonts w:cstheme="minorHAnsi"/>
+        </w:rPr>
+      </w:pPr>
+    </w:p>
     <w:p/>
     <w:p>
       <w:pPr>
@@ -22651,15 +23806,16 @@
           <w:sz w:val="20"/>
         </w:rPr>
       </w:pPr>
-      <w:bookmarkStart w:id="75" w:name="_Toc391828443"/>
+      <w:bookmarkStart w:id="76" w:name="_Toc391828443"/>
       <w:r>
         <w:rPr>
           <w:rFonts w:ascii="Verdana" w:hAnsi="Verdana"/>
           <w:sz w:val="20"/>
         </w:rPr>
+        <w:lastRenderedPageBreak/>
         <w:t>Reporte para el Desarrollador</w:t>
       </w:r>
-      <w:bookmarkEnd w:id="75"/>
+      <w:bookmarkEnd w:id="76"/>
     </w:p>
     <w:p>
       <w:pPr>
@@ -23013,8 +24169,6 @@
           <w:rFonts w:cstheme="minorHAnsi"/>
         </w:rPr>
       </w:pPr>
-      <w:bookmarkStart w:id="76" w:name="_GoBack"/>
-      <w:bookmarkEnd w:id="76"/>
     </w:p>
     <w:p>
       <w:pPr>
@@ -23370,6 +24524,384 @@
         </w:rPr>
       </w:pPr>
     </w:p>
+    <w:tbl>
+      <w:tblPr>
+        <w:tblStyle w:val="Cuadrculamedia3-nfasis1"/>
+        <w:tblW w:w="7020" w:type="dxa"/>
+        <w:jc w:val="center"/>
+        <w:tblLayout w:type="fixed"/>
+        <w:tblLook w:val="04A0" w:firstRow="1" w:lastRow="0" w:firstColumn="1" w:lastColumn="0" w:noHBand="0" w:noVBand="1"/>
+      </w:tblPr>
+      <w:tblGrid>
+        <w:gridCol w:w="1630"/>
+        <w:gridCol w:w="5390"/>
+      </w:tblGrid>
+      <w:tr>
+        <w:trPr>
+          <w:cnfStyle w:val="100000000000" w:firstRow="1" w:lastRow="0" w:firstColumn="0" w:lastColumn="0" w:oddVBand="0" w:evenVBand="0" w:oddHBand="0" w:evenHBand="0" w:firstRowFirstColumn="0" w:firstRowLastColumn="0" w:lastRowFirstColumn="0" w:lastRowLastColumn="0"/>
+          <w:jc w:val="center"/>
+        </w:trPr>
+        <w:tc>
+          <w:tcPr>
+            <w:cnfStyle w:val="001000000000" w:firstRow="0" w:lastRow="0" w:firstColumn="1" w:lastColumn="0" w:oddVBand="0" w:evenVBand="0" w:oddHBand="0" w:evenHBand="0" w:firstRowFirstColumn="0" w:firstRowLastColumn="0" w:lastRowFirstColumn="0" w:lastRowLastColumn="0"/>
+            <w:tcW w:w="1629" w:type="dxa"/>
+            <w:hideMark/>
+          </w:tcPr>
+          <w:p>
+            <w:pPr>
+              <w:rPr>
+                <w:rFonts w:cstheme="minorHAnsi"/>
+                <w:b w:val="0"/>
+              </w:rPr>
+            </w:pPr>
+            <w:r>
+              <w:rPr>
+                <w:rFonts w:cstheme="minorHAnsi"/>
+              </w:rPr>
+              <w:t>ID</w:t>
+            </w:r>
+          </w:p>
+        </w:tc>
+        <w:tc>
+          <w:tcPr>
+            <w:tcW w:w="5387" w:type="dxa"/>
+            <w:hideMark/>
+          </w:tcPr>
+          <w:p>
+            <w:pPr>
+              <w:cnfStyle w:val="100000000000" w:firstRow="1" w:lastRow="0" w:firstColumn="0" w:lastColumn="0" w:oddVBand="0" w:evenVBand="0" w:oddHBand="0" w:evenHBand="0" w:firstRowFirstColumn="0" w:firstRowLastColumn="0" w:lastRowFirstColumn="0" w:lastRowLastColumn="0"/>
+              <w:rPr>
+                <w:rFonts w:cstheme="minorHAnsi"/>
+              </w:rPr>
+            </w:pPr>
+            <w:r>
+              <w:rPr>
+                <w:rFonts w:cstheme="minorHAnsi"/>
+              </w:rPr>
+              <w:t>RC-20</w:t>
+            </w:r>
+          </w:p>
+        </w:tc>
+      </w:tr>
+      <w:tr>
+        <w:trPr>
+          <w:cnfStyle w:val="000000100000" w:firstRow="0" w:lastRow="0" w:firstColumn="0" w:lastColumn="0" w:oddVBand="0" w:evenVBand="0" w:oddHBand="1" w:evenHBand="0" w:firstRowFirstColumn="0" w:firstRowLastColumn="0" w:lastRowFirstColumn="0" w:lastRowLastColumn="0"/>
+          <w:jc w:val="center"/>
+        </w:trPr>
+        <w:tc>
+          <w:tcPr>
+            <w:cnfStyle w:val="001000000000" w:firstRow="0" w:lastRow="0" w:firstColumn="1" w:lastColumn="0" w:oddVBand="0" w:evenVBand="0" w:oddHBand="0" w:evenHBand="0" w:firstRowFirstColumn="0" w:firstRowLastColumn="0" w:lastRowFirstColumn="0" w:lastRowLastColumn="0"/>
+            <w:tcW w:w="1629" w:type="dxa"/>
+            <w:hideMark/>
+          </w:tcPr>
+          <w:p>
+            <w:pPr>
+              <w:rPr>
+                <w:rFonts w:cstheme="minorHAnsi"/>
+                <w:b w:val="0"/>
+              </w:rPr>
+            </w:pPr>
+            <w:r>
+              <w:rPr>
+                <w:rFonts w:cstheme="minorHAnsi"/>
+              </w:rPr>
+              <w:t>Autor</w:t>
+            </w:r>
+          </w:p>
+        </w:tc>
+        <w:tc>
+          <w:tcPr>
+            <w:tcW w:w="5387" w:type="dxa"/>
+            <w:hideMark/>
+          </w:tcPr>
+          <w:p>
+            <w:pPr>
+              <w:cnfStyle w:val="000000100000" w:firstRow="0" w:lastRow="0" w:firstColumn="0" w:lastColumn="0" w:oddVBand="0" w:evenVBand="0" w:oddHBand="1" w:evenHBand="0" w:firstRowFirstColumn="0" w:firstRowLastColumn="0" w:lastRowFirstColumn="0" w:lastRowLastColumn="0"/>
+              <w:rPr>
+                <w:rFonts w:cstheme="minorHAnsi"/>
+              </w:rPr>
+            </w:pPr>
+            <w:proofErr w:type="spellStart"/>
+            <w:r>
+              <w:rPr>
+                <w:rFonts w:cstheme="minorHAnsi"/>
+              </w:rPr>
+              <w:t>Leonidas</w:t>
+            </w:r>
+            <w:proofErr w:type="spellEnd"/>
+            <w:r>
+              <w:rPr>
+                <w:rFonts w:cstheme="minorHAnsi"/>
+              </w:rPr>
+              <w:t xml:space="preserve"> Muñoz</w:t>
+            </w:r>
+          </w:p>
+        </w:tc>
+      </w:tr>
+      <w:tr>
+        <w:trPr>
+          <w:jc w:val="center"/>
+        </w:trPr>
+        <w:tc>
+          <w:tcPr>
+            <w:cnfStyle w:val="001000000000" w:firstRow="0" w:lastRow="0" w:firstColumn="1" w:lastColumn="0" w:oddVBand="0" w:evenVBand="0" w:oddHBand="0" w:evenHBand="0" w:firstRowFirstColumn="0" w:firstRowLastColumn="0" w:lastRowFirstColumn="0" w:lastRowLastColumn="0"/>
+            <w:tcW w:w="1629" w:type="dxa"/>
+            <w:tcBorders>
+              <w:top w:val="single" w:sz="6" w:space="0" w:color="FFFFFF" w:themeColor="background1"/>
+            </w:tcBorders>
+            <w:hideMark/>
+          </w:tcPr>
+          <w:p>
+            <w:pPr>
+              <w:rPr>
+                <w:rFonts w:cstheme="minorHAnsi"/>
+                <w:b w:val="0"/>
+              </w:rPr>
+            </w:pPr>
+            <w:r>
+              <w:rPr>
+                <w:rFonts w:cstheme="minorHAnsi"/>
+              </w:rPr>
+              <w:t>Título</w:t>
+            </w:r>
+          </w:p>
+        </w:tc>
+        <w:tc>
+          <w:tcPr>
+            <w:tcW w:w="5387" w:type="dxa"/>
+            <w:tcBorders>
+              <w:top w:val="single" w:sz="6" w:space="0" w:color="FFFFFF" w:themeColor="background1"/>
+              <w:left w:val="single" w:sz="6" w:space="0" w:color="FFFFFF" w:themeColor="background1"/>
+              <w:bottom w:val="single" w:sz="6" w:space="0" w:color="FFFFFF" w:themeColor="background1"/>
+              <w:right w:val="single" w:sz="8" w:space="0" w:color="FFFFFF" w:themeColor="background1"/>
+            </w:tcBorders>
+          </w:tcPr>
+          <w:p>
+            <w:pPr>
+              <w:cnfStyle w:val="000000000000" w:firstRow="0" w:lastRow="0" w:firstColumn="0" w:lastColumn="0" w:oddVBand="0" w:evenVBand="0" w:oddHBand="0" w:evenHBand="0" w:firstRowFirstColumn="0" w:firstRowLastColumn="0" w:lastRowFirstColumn="0" w:lastRowLastColumn="0"/>
+              <w:rPr>
+                <w:rFonts w:cstheme="minorHAnsi"/>
+                <w:color w:val="000000"/>
+              </w:rPr>
+            </w:pPr>
+            <w:r>
+              <w:rPr>
+                <w:rFonts w:cstheme="minorHAnsi"/>
+                <w:color w:val="000000"/>
+              </w:rPr>
+              <w:t>Lista de  ítems  que pertenecen a una línea base de un determinado proyecto.</w:t>
+            </w:r>
+          </w:p>
+          <w:p>
+            <w:pPr>
+              <w:cnfStyle w:val="000000000000" w:firstRow="0" w:lastRow="0" w:firstColumn="0" w:lastColumn="0" w:oddVBand="0" w:evenVBand="0" w:oddHBand="0" w:evenHBand="0" w:firstRowFirstColumn="0" w:firstRowLastColumn="0" w:lastRowFirstColumn="0" w:lastRowLastColumn="0"/>
+              <w:rPr>
+                <w:rFonts w:cstheme="minorHAnsi"/>
+              </w:rPr>
+            </w:pPr>
+          </w:p>
+        </w:tc>
+      </w:tr>
+      <w:tr>
+        <w:trPr>
+          <w:cnfStyle w:val="000000100000" w:firstRow="0" w:lastRow="0" w:firstColumn="0" w:lastColumn="0" w:oddVBand="0" w:evenVBand="0" w:oddHBand="1" w:evenHBand="0" w:firstRowFirstColumn="0" w:firstRowLastColumn="0" w:lastRowFirstColumn="0" w:lastRowLastColumn="0"/>
+          <w:jc w:val="center"/>
+        </w:trPr>
+        <w:tc>
+          <w:tcPr>
+            <w:cnfStyle w:val="001000000000" w:firstRow="0" w:lastRow="0" w:firstColumn="1" w:lastColumn="0" w:oddVBand="0" w:evenVBand="0" w:oddHBand="0" w:evenHBand="0" w:firstRowFirstColumn="0" w:firstRowLastColumn="0" w:lastRowFirstColumn="0" w:lastRowLastColumn="0"/>
+            <w:tcW w:w="1629" w:type="dxa"/>
+            <w:hideMark/>
+          </w:tcPr>
+          <w:p>
+            <w:pPr>
+              <w:rPr>
+                <w:rFonts w:cstheme="minorHAnsi"/>
+                <w:b w:val="0"/>
+              </w:rPr>
+            </w:pPr>
+            <w:r>
+              <w:rPr>
+                <w:rFonts w:cstheme="minorHAnsi"/>
+              </w:rPr>
+              <w:t>Propósito</w:t>
+            </w:r>
+          </w:p>
+        </w:tc>
+        <w:tc>
+          <w:tcPr>
+            <w:tcW w:w="5387" w:type="dxa"/>
+            <w:hideMark/>
+          </w:tcPr>
+          <w:p>
+            <w:pPr>
+              <w:cnfStyle w:val="000000100000" w:firstRow="0" w:lastRow="0" w:firstColumn="0" w:lastColumn="0" w:oddVBand="0" w:evenVBand="0" w:oddHBand="1" w:evenHBand="0" w:firstRowFirstColumn="0" w:firstRowLastColumn="0" w:lastRowFirstColumn="0" w:lastRowLastColumn="0"/>
+              <w:rPr>
+                <w:rFonts w:cstheme="minorHAnsi"/>
+              </w:rPr>
+            </w:pPr>
+            <w:r>
+              <w:rPr>
+                <w:rFonts w:cstheme="minorHAnsi"/>
+                <w:color w:val="000000"/>
+              </w:rPr>
+              <w:t>Obtener la lista de los ítems para que el desarrollador  realice la implementación de los  entregables que se deben presentar por  línea base.</w:t>
+            </w:r>
+          </w:p>
+        </w:tc>
+      </w:tr>
+      <w:tr>
+        <w:trPr>
+          <w:jc w:val="center"/>
+        </w:trPr>
+        <w:tc>
+          <w:tcPr>
+            <w:cnfStyle w:val="001000000000" w:firstRow="0" w:lastRow="0" w:firstColumn="1" w:lastColumn="0" w:oddVBand="0" w:evenVBand="0" w:oddHBand="0" w:evenHBand="0" w:firstRowFirstColumn="0" w:firstRowLastColumn="0" w:lastRowFirstColumn="0" w:lastRowLastColumn="0"/>
+            <w:tcW w:w="1629" w:type="dxa"/>
+            <w:tcBorders>
+              <w:top w:val="single" w:sz="6" w:space="0" w:color="FFFFFF" w:themeColor="background1"/>
+            </w:tcBorders>
+            <w:hideMark/>
+          </w:tcPr>
+          <w:p>
+            <w:pPr>
+              <w:rPr>
+                <w:rFonts w:cstheme="minorHAnsi"/>
+                <w:b w:val="0"/>
+              </w:rPr>
+            </w:pPr>
+            <w:r>
+              <w:rPr>
+                <w:rFonts w:cstheme="minorHAnsi"/>
+              </w:rPr>
+              <w:t>Entradas</w:t>
+            </w:r>
+          </w:p>
+        </w:tc>
+        <w:tc>
+          <w:tcPr>
+            <w:tcW w:w="5387" w:type="dxa"/>
+            <w:tcBorders>
+              <w:top w:val="single" w:sz="6" w:space="0" w:color="FFFFFF" w:themeColor="background1"/>
+              <w:left w:val="single" w:sz="6" w:space="0" w:color="FFFFFF" w:themeColor="background1"/>
+              <w:bottom w:val="single" w:sz="6" w:space="0" w:color="FFFFFF" w:themeColor="background1"/>
+              <w:right w:val="single" w:sz="8" w:space="0" w:color="FFFFFF" w:themeColor="background1"/>
+            </w:tcBorders>
+            <w:hideMark/>
+          </w:tcPr>
+          <w:p>
+            <w:pPr>
+              <w:cnfStyle w:val="000000000000" w:firstRow="0" w:lastRow="0" w:firstColumn="0" w:lastColumn="0" w:oddVBand="0" w:evenVBand="0" w:oddHBand="0" w:evenHBand="0" w:firstRowFirstColumn="0" w:firstRowLastColumn="0" w:lastRowFirstColumn="0" w:lastRowLastColumn="0"/>
+              <w:rPr>
+                <w:rFonts w:cstheme="minorHAnsi"/>
+              </w:rPr>
+            </w:pPr>
+            <w:r>
+              <w:rPr>
+                <w:rFonts w:cstheme="minorHAnsi"/>
+              </w:rPr>
+              <w:t>Nombre del proyecto.</w:t>
+            </w:r>
+          </w:p>
+          <w:p>
+            <w:pPr>
+              <w:cnfStyle w:val="000000000000" w:firstRow="0" w:lastRow="0" w:firstColumn="0" w:lastColumn="0" w:oddVBand="0" w:evenVBand="0" w:oddHBand="0" w:evenHBand="0" w:firstRowFirstColumn="0" w:firstRowLastColumn="0" w:lastRowFirstColumn="0" w:lastRowLastColumn="0"/>
+              <w:rPr>
+                <w:rFonts w:cstheme="minorHAnsi"/>
+              </w:rPr>
+            </w:pPr>
+            <w:r>
+              <w:rPr>
+                <w:rFonts w:cstheme="minorHAnsi"/>
+              </w:rPr>
+              <w:t>ID Línea Base</w:t>
+            </w:r>
+          </w:p>
+        </w:tc>
+      </w:tr>
+      <w:tr>
+        <w:trPr>
+          <w:cnfStyle w:val="000000100000" w:firstRow="0" w:lastRow="0" w:firstColumn="0" w:lastColumn="0" w:oddVBand="0" w:evenVBand="0" w:oddHBand="1" w:evenHBand="0" w:firstRowFirstColumn="0" w:firstRowLastColumn="0" w:lastRowFirstColumn="0" w:lastRowLastColumn="0"/>
+          <w:jc w:val="center"/>
+        </w:trPr>
+        <w:tc>
+          <w:tcPr>
+            <w:cnfStyle w:val="001000000000" w:firstRow="0" w:lastRow="0" w:firstColumn="1" w:lastColumn="0" w:oddVBand="0" w:evenVBand="0" w:oddHBand="0" w:evenHBand="0" w:firstRowFirstColumn="0" w:firstRowLastColumn="0" w:lastRowFirstColumn="0" w:lastRowLastColumn="0"/>
+            <w:tcW w:w="1629" w:type="dxa"/>
+            <w:hideMark/>
+          </w:tcPr>
+          <w:p>
+            <w:pPr>
+              <w:rPr>
+                <w:rFonts w:cstheme="minorHAnsi"/>
+                <w:b w:val="0"/>
+              </w:rPr>
+            </w:pPr>
+            <w:r>
+              <w:rPr>
+                <w:rFonts w:cstheme="minorHAnsi"/>
+              </w:rPr>
+              <w:t>Salidas</w:t>
+            </w:r>
+          </w:p>
+        </w:tc>
+        <w:tc>
+          <w:tcPr>
+            <w:tcW w:w="5387" w:type="dxa"/>
+            <w:hideMark/>
+          </w:tcPr>
+          <w:p>
+            <w:pPr>
+              <w:cnfStyle w:val="000000100000" w:firstRow="0" w:lastRow="0" w:firstColumn="0" w:lastColumn="0" w:oddVBand="0" w:evenVBand="0" w:oddHBand="1" w:evenHBand="0" w:firstRowFirstColumn="0" w:firstRowLastColumn="0" w:lastRowFirstColumn="0" w:lastRowLastColumn="0"/>
+              <w:rPr>
+                <w:rFonts w:cstheme="minorHAnsi"/>
+                <w:color w:val="000000"/>
+              </w:rPr>
+            </w:pPr>
+            <w:r>
+              <w:rPr>
+                <w:rFonts w:cstheme="minorHAnsi"/>
+                <w:color w:val="000000"/>
+              </w:rPr>
+              <w:t>ID Ítem</w:t>
+            </w:r>
+          </w:p>
+          <w:p>
+            <w:pPr>
+              <w:cnfStyle w:val="000000100000" w:firstRow="0" w:lastRow="0" w:firstColumn="0" w:lastColumn="0" w:oddVBand="0" w:evenVBand="0" w:oddHBand="1" w:evenHBand="0" w:firstRowFirstColumn="0" w:firstRowLastColumn="0" w:lastRowFirstColumn="0" w:lastRowLastColumn="0"/>
+              <w:rPr>
+                <w:rFonts w:cstheme="minorHAnsi"/>
+                <w:color w:val="000000"/>
+              </w:rPr>
+            </w:pPr>
+            <w:r>
+              <w:rPr>
+                <w:rFonts w:cstheme="minorHAnsi"/>
+                <w:color w:val="000000"/>
+              </w:rPr>
+              <w:t>Nombre del Ítem</w:t>
+            </w:r>
+          </w:p>
+          <w:p>
+            <w:pPr>
+              <w:cnfStyle w:val="000000100000" w:firstRow="0" w:lastRow="0" w:firstColumn="0" w:lastColumn="0" w:oddVBand="0" w:evenVBand="0" w:oddHBand="1" w:evenHBand="0" w:firstRowFirstColumn="0" w:firstRowLastColumn="0" w:lastRowFirstColumn="0" w:lastRowLastColumn="0"/>
+              <w:rPr>
+                <w:rFonts w:cstheme="minorHAnsi"/>
+                <w:color w:val="000000"/>
+                <w:u w:val="single"/>
+              </w:rPr>
+            </w:pPr>
+            <w:r>
+              <w:rPr>
+                <w:rFonts w:cstheme="minorHAnsi"/>
+                <w:color w:val="000000"/>
+              </w:rPr>
+              <w:t xml:space="preserve">Descripción </w:t>
+            </w:r>
+          </w:p>
+        </w:tc>
+      </w:tr>
+    </w:tbl>
     <w:p/>
     <w:p>
       <w:pPr>
@@ -23622,6 +25154,7 @@
               <w:rPr>
                 <w:rFonts w:cstheme="minorHAnsi"/>
               </w:rPr>
+              <w:lastRenderedPageBreak/>
               <w:t>Entradas</w:t>
             </w:r>
           </w:p>
@@ -23805,7 +25338,6 @@
           <w:rFonts w:ascii="Verdana" w:eastAsia="Verdana" w:hAnsi="Verdana"/>
           <w:sz w:val="20"/>
         </w:rPr>
-        <w:lastRenderedPageBreak/>
         <w:t xml:space="preserve">    </w:t>
       </w:r>
       <w:bookmarkStart w:id="78" w:name="_Toc391828445"/>
@@ -24808,6 +26340,7 @@
               <w:rPr>
                 <w:rFonts w:cstheme="minorHAnsi"/>
               </w:rPr>
+              <w:lastRenderedPageBreak/>
               <w:t>Entradas</w:t>
             </w:r>
           </w:p>
@@ -25125,7 +26658,6 @@
               <w:rPr>
                 <w:rFonts w:cstheme="minorHAnsi"/>
               </w:rPr>
-              <w:lastRenderedPageBreak/>
               <w:t>Propósito</w:t>
             </w:r>
           </w:p>
@@ -25380,9 +26912,9 @@
     </w:tbl>
     <w:p/>
     <w:sectPr>
-      <w:headerReference w:type="default" r:id="rId17"/>
-      <w:footerReference w:type="default" r:id="rId18"/>
-      <w:headerReference w:type="first" r:id="rId19"/>
+      <w:headerReference w:type="default" r:id="rId16"/>
+      <w:footerReference w:type="default" r:id="rId17"/>
+      <w:headerReference w:type="first" r:id="rId18"/>
       <w:pgSz w:w="11906" w:h="16838"/>
       <w:pgMar w:top="1134" w:right="1134" w:bottom="1134" w:left="1134" w:header="720" w:footer="720" w:gutter="0"/>
       <w:cols w:space="720"/>
@@ -25394,7 +26926,7 @@
 </file>
 
 <file path=word/endnotes.xml><?xml version="1.0" encoding="utf-8"?>
-<w:endnotes xmlns:wpc="http://schemas.microsoft.com/office/word/2010/wordprocessingCanvas" xmlns:mc="http://schemas.openxmlformats.org/markup-compatibility/2006" xmlns:o="urn:schemas-microsoft-com:office:office" xmlns:r="http://schemas.openxmlformats.org/officeDocument/2006/relationships" xmlns:m="http://schemas.openxmlformats.org/officeDocument/2006/math" xmlns:v="urn:schemas-microsoft-com:vml" xmlns:wp14="http://schemas.microsoft.com/office/word/2010/wordprocessingDrawing" xmlns:wp="http://schemas.openxmlformats.org/drawingml/2006/wordprocessingDrawing" xmlns:w10="urn:schemas-microsoft-com:office:word" xmlns:w="http://schemas.openxmlformats.org/wordprocessingml/2006/main" xmlns:w14="http://schemas.microsoft.com/office/word/2010/wordml" xmlns:wpg="http://schemas.microsoft.com/office/word/2010/wordprocessingGroup" xmlns:wpi="http://schemas.microsoft.com/office/word/2010/wordprocessingInk" xmlns:wne="http://schemas.microsoft.com/office/word/2006/wordml" xmlns:wps="http://schemas.microsoft.com/office/word/2010/wordprocessingShape" mc:Ignorable="w14 wp14">
+<w:endnotes xmlns:wpc="http://schemas.microsoft.com/office/word/2010/wordprocessingCanvas" xmlns:mc="http://schemas.openxmlformats.org/markup-compatibility/2006" xmlns:o="urn:schemas-microsoft-com:office:office" xmlns:r="http://schemas.openxmlformats.org/officeDocument/2006/relationships" xmlns:m="http://schemas.openxmlformats.org/officeDocument/2006/math" xmlns:v="urn:schemas-microsoft-com:vml" xmlns:wp14="http://schemas.microsoft.com/office/word/2010/wordprocessingDrawing" xmlns:wp="http://schemas.openxmlformats.org/drawingml/2006/wordprocessingDrawing" xmlns:w10="urn:schemas-microsoft-com:office:word" xmlns:w="http://schemas.openxmlformats.org/wordprocessingml/2006/main" xmlns:w14="http://schemas.microsoft.com/office/word/2010/wordml" xmlns:w15="http://schemas.microsoft.com/office/word/2012/wordml" xmlns:wpg="http://schemas.microsoft.com/office/word/2010/wordprocessingGroup" xmlns:wpi="http://schemas.microsoft.com/office/word/2010/wordprocessingInk" xmlns:wne="http://schemas.microsoft.com/office/word/2006/wordml" xmlns:wps="http://schemas.microsoft.com/office/word/2010/wordprocessingShape" mc:Ignorable="w14 w15 wp14">
   <w:endnote w:type="separator" w:id="-1">
     <w:p>
       <w:r>
@@ -25413,7 +26945,7 @@
 </file>
 
 <file path=word/footer1.xml><?xml version="1.0" encoding="utf-8"?>
-<w:ftr xmlns:wpc="http://schemas.microsoft.com/office/word/2010/wordprocessingCanvas" xmlns:mc="http://schemas.openxmlformats.org/markup-compatibility/2006" xmlns:o="urn:schemas-microsoft-com:office:office" xmlns:r="http://schemas.openxmlformats.org/officeDocument/2006/relationships" xmlns:m="http://schemas.openxmlformats.org/officeDocument/2006/math" xmlns:v="urn:schemas-microsoft-com:vml" xmlns:wp14="http://schemas.microsoft.com/office/word/2010/wordprocessingDrawing" xmlns:wp="http://schemas.openxmlformats.org/drawingml/2006/wordprocessingDrawing" xmlns:w10="urn:schemas-microsoft-com:office:word" xmlns:w="http://schemas.openxmlformats.org/wordprocessingml/2006/main" xmlns:w14="http://schemas.microsoft.com/office/word/2010/wordml" xmlns:wpg="http://schemas.microsoft.com/office/word/2010/wordprocessingGroup" xmlns:wpi="http://schemas.microsoft.com/office/word/2010/wordprocessingInk" xmlns:wne="http://schemas.microsoft.com/office/word/2006/wordml" xmlns:wps="http://schemas.microsoft.com/office/word/2010/wordprocessingShape" mc:Ignorable="w14 wp14">
+<w:ftr xmlns:wpc="http://schemas.microsoft.com/office/word/2010/wordprocessingCanvas" xmlns:mc="http://schemas.openxmlformats.org/markup-compatibility/2006" xmlns:o="urn:schemas-microsoft-com:office:office" xmlns:r="http://schemas.openxmlformats.org/officeDocument/2006/relationships" xmlns:m="http://schemas.openxmlformats.org/officeDocument/2006/math" xmlns:v="urn:schemas-microsoft-com:vml" xmlns:wp14="http://schemas.microsoft.com/office/word/2010/wordprocessingDrawing" xmlns:wp="http://schemas.openxmlformats.org/drawingml/2006/wordprocessingDrawing" xmlns:w10="urn:schemas-microsoft-com:office:word" xmlns:w="http://schemas.openxmlformats.org/wordprocessingml/2006/main" xmlns:w14="http://schemas.microsoft.com/office/word/2010/wordml" xmlns:w15="http://schemas.microsoft.com/office/word/2012/wordml" xmlns:wpg="http://schemas.microsoft.com/office/word/2010/wordprocessingGroup" xmlns:wpi="http://schemas.microsoft.com/office/word/2010/wordprocessingInk" xmlns:wne="http://schemas.microsoft.com/office/word/2006/wordml" xmlns:wps="http://schemas.microsoft.com/office/word/2010/wordprocessingShape" mc:Ignorable="w14 w15 wp14">
   <w:p>
     <w:pPr>
       <w:tabs>
@@ -25504,7 +27036,7 @@
       <w:rPr>
         <w:noProof/>
       </w:rPr>
-      <w:t>22</w:t>
+      <w:t>23</w:t>
     </w:r>
     <w:r>
       <w:fldChar w:fldCharType="end"/>
@@ -25529,7 +27061,7 @@
       <w:rPr>
         <w:noProof/>
       </w:rPr>
-      <w:t>24</w:t>
+      <w:t>25</w:t>
     </w:r>
     <w:r>
       <w:fldChar w:fldCharType="end"/>
@@ -25539,7 +27071,7 @@
 </file>
 
 <file path=word/footnotes.xml><?xml version="1.0" encoding="utf-8"?>
-<w:footnotes xmlns:wpc="http://schemas.microsoft.com/office/word/2010/wordprocessingCanvas" xmlns:mc="http://schemas.openxmlformats.org/markup-compatibility/2006" xmlns:o="urn:schemas-microsoft-com:office:office" xmlns:r="http://schemas.openxmlformats.org/officeDocument/2006/relationships" xmlns:m="http://schemas.openxmlformats.org/officeDocument/2006/math" xmlns:v="urn:schemas-microsoft-com:vml" xmlns:wp14="http://schemas.microsoft.com/office/word/2010/wordprocessingDrawing" xmlns:wp="http://schemas.openxmlformats.org/drawingml/2006/wordprocessingDrawing" xmlns:w10="urn:schemas-microsoft-com:office:word" xmlns:w="http://schemas.openxmlformats.org/wordprocessingml/2006/main" xmlns:w14="http://schemas.microsoft.com/office/word/2010/wordml" xmlns:wpg="http://schemas.microsoft.com/office/word/2010/wordprocessingGroup" xmlns:wpi="http://schemas.microsoft.com/office/word/2010/wordprocessingInk" xmlns:wne="http://schemas.microsoft.com/office/word/2006/wordml" xmlns:wps="http://schemas.microsoft.com/office/word/2010/wordprocessingShape" mc:Ignorable="w14 wp14">
+<w:footnotes xmlns:wpc="http://schemas.microsoft.com/office/word/2010/wordprocessingCanvas" xmlns:mc="http://schemas.openxmlformats.org/markup-compatibility/2006" xmlns:o="urn:schemas-microsoft-com:office:office" xmlns:r="http://schemas.openxmlformats.org/officeDocument/2006/relationships" xmlns:m="http://schemas.openxmlformats.org/officeDocument/2006/math" xmlns:v="urn:schemas-microsoft-com:vml" xmlns:wp14="http://schemas.microsoft.com/office/word/2010/wordprocessingDrawing" xmlns:wp="http://schemas.openxmlformats.org/drawingml/2006/wordprocessingDrawing" xmlns:w10="urn:schemas-microsoft-com:office:word" xmlns:w="http://schemas.openxmlformats.org/wordprocessingml/2006/main" xmlns:w14="http://schemas.microsoft.com/office/word/2010/wordml" xmlns:w15="http://schemas.microsoft.com/office/word/2012/wordml" xmlns:wpg="http://schemas.microsoft.com/office/word/2010/wordprocessingGroup" xmlns:wpi="http://schemas.microsoft.com/office/word/2010/wordprocessingInk" xmlns:wne="http://schemas.microsoft.com/office/word/2006/wordml" xmlns:wps="http://schemas.microsoft.com/office/word/2010/wordprocessingShape" mc:Ignorable="w14 w15 wp14">
   <w:footnote w:type="separator" w:id="-1">
     <w:p>
       <w:r>
@@ -25558,7 +27090,7 @@
 </file>
 
 <file path=word/header1.xml><?xml version="1.0" encoding="utf-8"?>
-<w:hdr xmlns:wpc="http://schemas.microsoft.com/office/word/2010/wordprocessingCanvas" xmlns:mc="http://schemas.openxmlformats.org/markup-compatibility/2006" xmlns:o="urn:schemas-microsoft-com:office:office" xmlns:r="http://schemas.openxmlformats.org/officeDocument/2006/relationships" xmlns:m="http://schemas.openxmlformats.org/officeDocument/2006/math" xmlns:v="urn:schemas-microsoft-com:vml" xmlns:wp14="http://schemas.microsoft.com/office/word/2010/wordprocessingDrawing" xmlns:wp="http://schemas.openxmlformats.org/drawingml/2006/wordprocessingDrawing" xmlns:w10="urn:schemas-microsoft-com:office:word" xmlns:w="http://schemas.openxmlformats.org/wordprocessingml/2006/main" xmlns:w14="http://schemas.microsoft.com/office/word/2010/wordml" xmlns:wpg="http://schemas.microsoft.com/office/word/2010/wordprocessingGroup" xmlns:wpi="http://schemas.microsoft.com/office/word/2010/wordprocessingInk" xmlns:wne="http://schemas.microsoft.com/office/word/2006/wordml" xmlns:wps="http://schemas.microsoft.com/office/word/2010/wordprocessingShape" mc:Ignorable="w14 wp14">
+<w:hdr xmlns:wpc="http://schemas.microsoft.com/office/word/2010/wordprocessingCanvas" xmlns:mc="http://schemas.openxmlformats.org/markup-compatibility/2006" xmlns:o="urn:schemas-microsoft-com:office:office" xmlns:r="http://schemas.openxmlformats.org/officeDocument/2006/relationships" xmlns:m="http://schemas.openxmlformats.org/officeDocument/2006/math" xmlns:v="urn:schemas-microsoft-com:vml" xmlns:wp14="http://schemas.microsoft.com/office/word/2010/wordprocessingDrawing" xmlns:wp="http://schemas.openxmlformats.org/drawingml/2006/wordprocessingDrawing" xmlns:w10="urn:schemas-microsoft-com:office:word" xmlns:w="http://schemas.openxmlformats.org/wordprocessingml/2006/main" xmlns:w14="http://schemas.microsoft.com/office/word/2010/wordml" xmlns:w15="http://schemas.microsoft.com/office/word/2012/wordml" xmlns:wpg="http://schemas.microsoft.com/office/word/2010/wordprocessingGroup" xmlns:wpi="http://schemas.microsoft.com/office/word/2010/wordprocessingInk" xmlns:wne="http://schemas.microsoft.com/office/word/2006/wordml" xmlns:wps="http://schemas.microsoft.com/office/word/2010/wordprocessingShape" mc:Ignorable="w14 w15 wp14">
   <w:p>
     <w:pPr>
       <w:pStyle w:val="Encabezado"/>
@@ -25588,21 +27120,11 @@
           <w:tcW w:w="6379" w:type="dxa"/>
         </w:tcPr>
         <w:p>
-          <w:r>
-            <w:fldChar w:fldCharType="begin"/>
-          </w:r>
-          <w:r>
-            <w:instrText xml:space="preserve"> SUBJECT  \* MERGEFORMAT </w:instrText>
-          </w:r>
-          <w:r>
-            <w:fldChar w:fldCharType="separate"/>
-          </w:r>
-          <w:r>
-            <w:t>FISIDEVELOP</w:t>
-          </w:r>
-          <w:r>
-            <w:fldChar w:fldCharType="end"/>
-          </w:r>
+          <w:fldSimple w:instr=" SUBJECT  \* MERGEFORMAT ">
+            <w:r>
+              <w:t>FISIDEVELOP</w:t>
+            </w:r>
+          </w:fldSimple>
         </w:p>
       </w:tc>
       <w:tc>
@@ -25655,7 +27177,7 @@
 </file>
 
 <file path=word/header2.xml><?xml version="1.0" encoding="utf-8"?>
-<w:hdr xmlns:wpc="http://schemas.microsoft.com/office/word/2010/wordprocessingCanvas" xmlns:mc="http://schemas.openxmlformats.org/markup-compatibility/2006" xmlns:o="urn:schemas-microsoft-com:office:office" xmlns:r="http://schemas.openxmlformats.org/officeDocument/2006/relationships" xmlns:m="http://schemas.openxmlformats.org/officeDocument/2006/math" xmlns:v="urn:schemas-microsoft-com:vml" xmlns:wp14="http://schemas.microsoft.com/office/word/2010/wordprocessingDrawing" xmlns:wp="http://schemas.openxmlformats.org/drawingml/2006/wordprocessingDrawing" xmlns:w10="urn:schemas-microsoft-com:office:word" xmlns:w="http://schemas.openxmlformats.org/wordprocessingml/2006/main" xmlns:w14="http://schemas.microsoft.com/office/word/2010/wordml" xmlns:wpg="http://schemas.microsoft.com/office/word/2010/wordprocessingGroup" xmlns:wpi="http://schemas.microsoft.com/office/word/2010/wordprocessingInk" xmlns:wne="http://schemas.microsoft.com/office/word/2006/wordml" xmlns:wps="http://schemas.microsoft.com/office/word/2010/wordprocessingShape" mc:Ignorable="w14 wp14">
+<w:hdr xmlns:wpc="http://schemas.microsoft.com/office/word/2010/wordprocessingCanvas" xmlns:mc="http://schemas.openxmlformats.org/markup-compatibility/2006" xmlns:o="urn:schemas-microsoft-com:office:office" xmlns:r="http://schemas.openxmlformats.org/officeDocument/2006/relationships" xmlns:m="http://schemas.openxmlformats.org/officeDocument/2006/math" xmlns:v="urn:schemas-microsoft-com:vml" xmlns:wp14="http://schemas.microsoft.com/office/word/2010/wordprocessingDrawing" xmlns:wp="http://schemas.openxmlformats.org/drawingml/2006/wordprocessingDrawing" xmlns:w10="urn:schemas-microsoft-com:office:word" xmlns:w="http://schemas.openxmlformats.org/wordprocessingml/2006/main" xmlns:w14="http://schemas.microsoft.com/office/word/2010/wordml" xmlns:w15="http://schemas.microsoft.com/office/word/2012/wordml" xmlns:wpg="http://schemas.microsoft.com/office/word/2010/wordprocessingGroup" xmlns:wpi="http://schemas.microsoft.com/office/word/2010/wordprocessingInk" xmlns:wne="http://schemas.microsoft.com/office/word/2006/wordml" xmlns:wps="http://schemas.microsoft.com/office/word/2010/wordprocessingShape" mc:Ignorable="w14 w15 wp14">
   <w:p>
     <w:pPr>
       <w:rPr>
@@ -25807,7 +27329,7 @@
 </file>
 
 <file path=word/numbering.xml><?xml version="1.0" encoding="utf-8"?>
-<w:numbering xmlns:wpc="http://schemas.microsoft.com/office/word/2010/wordprocessingCanvas" xmlns:mc="http://schemas.openxmlformats.org/markup-compatibility/2006" xmlns:o="urn:schemas-microsoft-com:office:office" xmlns:r="http://schemas.openxmlformats.org/officeDocument/2006/relationships" xmlns:m="http://schemas.openxmlformats.org/officeDocument/2006/math" xmlns:v="urn:schemas-microsoft-com:vml" xmlns:wp14="http://schemas.microsoft.com/office/word/2010/wordprocessingDrawing" xmlns:wp="http://schemas.openxmlformats.org/drawingml/2006/wordprocessingDrawing" xmlns:w10="urn:schemas-microsoft-com:office:word" xmlns:w="http://schemas.openxmlformats.org/wordprocessingml/2006/main" xmlns:w14="http://schemas.microsoft.com/office/word/2010/wordml" xmlns:wpg="http://schemas.microsoft.com/office/word/2010/wordprocessingGroup" xmlns:wpi="http://schemas.microsoft.com/office/word/2010/wordprocessingInk" xmlns:wne="http://schemas.microsoft.com/office/word/2006/wordml" xmlns:wps="http://schemas.microsoft.com/office/word/2010/wordprocessingShape" mc:Ignorable="w14 wp14">
+<w:numbering xmlns:wpc="http://schemas.microsoft.com/office/word/2010/wordprocessingCanvas" xmlns:mc="http://schemas.openxmlformats.org/markup-compatibility/2006" xmlns:o="urn:schemas-microsoft-com:office:office" xmlns:r="http://schemas.openxmlformats.org/officeDocument/2006/relationships" xmlns:m="http://schemas.openxmlformats.org/officeDocument/2006/math" xmlns:v="urn:schemas-microsoft-com:vml" xmlns:wp14="http://schemas.microsoft.com/office/word/2010/wordprocessingDrawing" xmlns:wp="http://schemas.openxmlformats.org/drawingml/2006/wordprocessingDrawing" xmlns:w10="urn:schemas-microsoft-com:office:word" xmlns:w="http://schemas.openxmlformats.org/wordprocessingml/2006/main" xmlns:w14="http://schemas.microsoft.com/office/word/2010/wordml" xmlns:w15="http://schemas.microsoft.com/office/word/2012/wordml" xmlns:wpg="http://schemas.microsoft.com/office/word/2010/wordprocessingGroup" xmlns:wpi="http://schemas.microsoft.com/office/word/2010/wordprocessingInk" xmlns:wne="http://schemas.microsoft.com/office/word/2006/wordml" xmlns:wps="http://schemas.microsoft.com/office/word/2010/wordprocessingShape" mc:Ignorable="w14 w15 wp14">
   <w:abstractNum w:abstractNumId="0">
     <w:nsid w:val="03EA4E42"/>
     <w:multiLevelType w:val="hybridMultilevel"/>
@@ -29893,7 +31415,7 @@
 </file>
 
 <file path=word/styles.xml><?xml version="1.0" encoding="utf-8"?>
-<w:styles xmlns:mc="http://schemas.openxmlformats.org/markup-compatibility/2006" xmlns:r="http://schemas.openxmlformats.org/officeDocument/2006/relationships" xmlns:w="http://schemas.openxmlformats.org/wordprocessingml/2006/main" xmlns:w14="http://schemas.microsoft.com/office/word/2010/wordml" mc:Ignorable="w14">
+<w:styles xmlns:mc="http://schemas.openxmlformats.org/markup-compatibility/2006" xmlns:r="http://schemas.openxmlformats.org/officeDocument/2006/relationships" xmlns:w="http://schemas.openxmlformats.org/wordprocessingml/2006/main" xmlns:w14="http://schemas.microsoft.com/office/word/2010/wordml" xmlns:w15="http://schemas.microsoft.com/office/word/2012/wordml" mc:Ignorable="w14 w15">
   <w:docDefaults>
     <w:rPrDefault>
       <w:rPr>
@@ -29908,144 +31430,378 @@
       </w:pPr>
     </w:pPrDefault>
   </w:docDefaults>
-  <w:latentStyles w:defLockedState="0" w:defUIPriority="99" w:defSemiHidden="1" w:defUnhideWhenUsed="1" w:defQFormat="0" w:count="267">
-    <w:lsdException w:name="Normal" w:semiHidden="0" w:uiPriority="0" w:unhideWhenUsed="0" w:qFormat="1"/>
-    <w:lsdException w:name="heading 1" w:semiHidden="0" w:uiPriority="0" w:unhideWhenUsed="0" w:qFormat="1"/>
-    <w:lsdException w:name="heading 2" w:uiPriority="0" w:qFormat="1"/>
-    <w:lsdException w:name="heading 3" w:uiPriority="0" w:qFormat="1"/>
-    <w:lsdException w:name="heading 4" w:uiPriority="9" w:qFormat="1"/>
-    <w:lsdException w:name="heading 5" w:uiPriority="9" w:qFormat="1"/>
-    <w:lsdException w:name="heading 6" w:uiPriority="9" w:qFormat="1"/>
-    <w:lsdException w:name="heading 7" w:uiPriority="9" w:qFormat="1"/>
-    <w:lsdException w:name="heading 8" w:uiPriority="9" w:qFormat="1"/>
-    <w:lsdException w:name="heading 9" w:uiPriority="9" w:qFormat="1"/>
-    <w:lsdException w:name="toc 1" w:uiPriority="39"/>
-    <w:lsdException w:name="toc 2" w:uiPriority="39"/>
-    <w:lsdException w:name="toc 3" w:uiPriority="39"/>
-    <w:lsdException w:name="toc 4" w:uiPriority="39"/>
-    <w:lsdException w:name="toc 5" w:uiPriority="39"/>
-    <w:lsdException w:name="toc 6" w:uiPriority="39"/>
-    <w:lsdException w:name="toc 7" w:uiPriority="39"/>
-    <w:lsdException w:name="toc 8" w:uiPriority="39"/>
-    <w:lsdException w:name="toc 9" w:uiPriority="39"/>
-    <w:lsdException w:name="caption" w:uiPriority="35" w:qFormat="1"/>
-    <w:lsdException w:name="Title" w:semiHidden="0" w:uiPriority="0" w:unhideWhenUsed="0" w:qFormat="1"/>
-    <w:lsdException w:name="Default Paragraph Font" w:uiPriority="1"/>
-    <w:lsdException w:name="Subtitle" w:semiHidden="0" w:uiPriority="11" w:unhideWhenUsed="0" w:qFormat="1"/>
-    <w:lsdException w:name="Strong" w:semiHidden="0" w:uiPriority="22" w:unhideWhenUsed="0" w:qFormat="1"/>
-    <w:lsdException w:name="Emphasis" w:semiHidden="0" w:uiPriority="20" w:unhideWhenUsed="0" w:qFormat="1"/>
-    <w:lsdException w:name="Table Grid" w:semiHidden="0" w:uiPriority="59" w:unhideWhenUsed="0"/>
-    <w:lsdException w:name="Placeholder Text" w:unhideWhenUsed="0"/>
-    <w:lsdException w:name="No Spacing" w:semiHidden="0" w:uiPriority="1" w:unhideWhenUsed="0" w:qFormat="1"/>
-    <w:lsdException w:name="Light Shading" w:semiHidden="0" w:uiPriority="60" w:unhideWhenUsed="0"/>
-    <w:lsdException w:name="Light List" w:semiHidden="0" w:uiPriority="61" w:unhideWhenUsed="0"/>
-    <w:lsdException w:name="Light Grid" w:semiHidden="0" w:uiPriority="62" w:unhideWhenUsed="0"/>
-    <w:lsdException w:name="Medium Shading 1" w:semiHidden="0" w:uiPriority="63" w:unhideWhenUsed="0"/>
-    <w:lsdException w:name="Medium Shading 2" w:semiHidden="0" w:uiPriority="64" w:unhideWhenUsed="0"/>
-    <w:lsdException w:name="Medium List 1" w:semiHidden="0" w:uiPriority="65" w:unhideWhenUsed="0"/>
-    <w:lsdException w:name="Medium List 2" w:semiHidden="0" w:uiPriority="66" w:unhideWhenUsed="0"/>
-    <w:lsdException w:name="Medium Grid 1" w:semiHidden="0" w:uiPriority="67" w:unhideWhenUsed="0"/>
-    <w:lsdException w:name="Medium Grid 2" w:semiHidden="0" w:uiPriority="68" w:unhideWhenUsed="0"/>
-    <w:lsdException w:name="Medium Grid 3" w:semiHidden="0" w:uiPriority="69" w:unhideWhenUsed="0"/>
-    <w:lsdException w:name="Dark List" w:semiHidden="0" w:uiPriority="70" w:unhideWhenUsed="0"/>
-    <w:lsdException w:name="Colorful Shading" w:semiHidden="0" w:uiPriority="71" w:unhideWhenUsed="0"/>
-    <w:lsdException w:name="Colorful List" w:semiHidden="0" w:uiPriority="72" w:unhideWhenUsed="0"/>
-    <w:lsdException w:name="Colorful Grid" w:semiHidden="0" w:uiPriority="73" w:unhideWhenUsed="0"/>
-    <w:lsdException w:name="Light Shading Accent 1" w:semiHidden="0" w:uiPriority="60" w:unhideWhenUsed="0"/>
-    <w:lsdException w:name="Light List Accent 1" w:semiHidden="0" w:uiPriority="61" w:unhideWhenUsed="0"/>
-    <w:lsdException w:name="Light Grid Accent 1" w:semiHidden="0" w:uiPriority="62" w:unhideWhenUsed="0"/>
-    <w:lsdException w:name="Medium Shading 1 Accent 1" w:semiHidden="0" w:uiPriority="63" w:unhideWhenUsed="0"/>
-    <w:lsdException w:name="Medium Shading 2 Accent 1" w:semiHidden="0" w:uiPriority="64" w:unhideWhenUsed="0"/>
-    <w:lsdException w:name="Medium List 1 Accent 1" w:semiHidden="0" w:uiPriority="65" w:unhideWhenUsed="0"/>
-    <w:lsdException w:name="Revision" w:unhideWhenUsed="0"/>
-    <w:lsdException w:name="List Paragraph" w:semiHidden="0" w:uiPriority="34" w:unhideWhenUsed="0" w:qFormat="1"/>
-    <w:lsdException w:name="Quote" w:semiHidden="0" w:uiPriority="29" w:unhideWhenUsed="0" w:qFormat="1"/>
-    <w:lsdException w:name="Intense Quote" w:semiHidden="0" w:uiPriority="30" w:unhideWhenUsed="0" w:qFormat="1"/>
-    <w:lsdException w:name="Medium List 2 Accent 1" w:semiHidden="0" w:uiPriority="66" w:unhideWhenUsed="0"/>
-    <w:lsdException w:name="Medium Grid 1 Accent 1" w:semiHidden="0" w:uiPriority="67" w:unhideWhenUsed="0"/>
-    <w:lsdException w:name="Medium Grid 2 Accent 1" w:semiHidden="0" w:uiPriority="68" w:unhideWhenUsed="0"/>
-    <w:lsdException w:name="Medium Grid 3 Accent 1" w:semiHidden="0" w:uiPriority="69" w:unhideWhenUsed="0"/>
-    <w:lsdException w:name="Dark List Accent 1" w:semiHidden="0" w:uiPriority="70" w:unhideWhenUsed="0"/>
-    <w:lsdException w:name="Colorful Shading Accent 1" w:semiHidden="0" w:uiPriority="71" w:unhideWhenUsed="0"/>
-    <w:lsdException w:name="Colorful List Accent 1" w:semiHidden="0" w:uiPriority="72" w:unhideWhenUsed="0"/>
-    <w:lsdException w:name="Colorful Grid Accent 1" w:semiHidden="0" w:uiPriority="73" w:unhideWhenUsed="0"/>
-    <w:lsdException w:name="Light Shading Accent 2" w:semiHidden="0" w:uiPriority="60" w:unhideWhenUsed="0"/>
-    <w:lsdException w:name="Light List Accent 2" w:semiHidden="0" w:uiPriority="61" w:unhideWhenUsed="0"/>
-    <w:lsdException w:name="Light Grid Accent 2" w:semiHidden="0" w:uiPriority="62" w:unhideWhenUsed="0"/>
-    <w:lsdException w:name="Medium Shading 1 Accent 2" w:semiHidden="0" w:uiPriority="63" w:unhideWhenUsed="0"/>
-    <w:lsdException w:name="Medium Shading 2 Accent 2" w:semiHidden="0" w:uiPriority="64" w:unhideWhenUsed="0"/>
-    <w:lsdException w:name="Medium List 1 Accent 2" w:semiHidden="0" w:uiPriority="65" w:unhideWhenUsed="0"/>
-    <w:lsdException w:name="Medium List 2 Accent 2" w:semiHidden="0" w:uiPriority="66" w:unhideWhenUsed="0"/>
-    <w:lsdException w:name="Medium Grid 1 Accent 2" w:semiHidden="0" w:uiPriority="67" w:unhideWhenUsed="0"/>
-    <w:lsdException w:name="Medium Grid 2 Accent 2" w:semiHidden="0" w:uiPriority="68" w:unhideWhenUsed="0"/>
-    <w:lsdException w:name="Medium Grid 3 Accent 2" w:semiHidden="0" w:uiPriority="69" w:unhideWhenUsed="0"/>
-    <w:lsdException w:name="Dark List Accent 2" w:semiHidden="0" w:uiPriority="70" w:unhideWhenUsed="0"/>
-    <w:lsdException w:name="Colorful Shading Accent 2" w:semiHidden="0" w:uiPriority="71" w:unhideWhenUsed="0"/>
-    <w:lsdException w:name="Colorful List Accent 2" w:semiHidden="0" w:uiPriority="72" w:unhideWhenUsed="0"/>
-    <w:lsdException w:name="Colorful Grid Accent 2" w:semiHidden="0" w:uiPriority="73" w:unhideWhenUsed="0"/>
-    <w:lsdException w:name="Light Shading Accent 3" w:semiHidden="0" w:uiPriority="60" w:unhideWhenUsed="0"/>
-    <w:lsdException w:name="Light List Accent 3" w:semiHidden="0" w:uiPriority="61" w:unhideWhenUsed="0"/>
-    <w:lsdException w:name="Light Grid Accent 3" w:semiHidden="0" w:uiPriority="62" w:unhideWhenUsed="0"/>
-    <w:lsdException w:name="Medium Shading 1 Accent 3" w:semiHidden="0" w:uiPriority="63" w:unhideWhenUsed="0"/>
-    <w:lsdException w:name="Medium Shading 2 Accent 3" w:semiHidden="0" w:uiPriority="64" w:unhideWhenUsed="0"/>
-    <w:lsdException w:name="Medium List 1 Accent 3" w:semiHidden="0" w:uiPriority="65" w:unhideWhenUsed="0"/>
-    <w:lsdException w:name="Medium List 2 Accent 3" w:semiHidden="0" w:uiPriority="66" w:unhideWhenUsed="0"/>
-    <w:lsdException w:name="Medium Grid 1 Accent 3" w:semiHidden="0" w:uiPriority="67" w:unhideWhenUsed="0"/>
-    <w:lsdException w:name="Medium Grid 2 Accent 3" w:semiHidden="0" w:uiPriority="68" w:unhideWhenUsed="0"/>
-    <w:lsdException w:name="Medium Grid 3 Accent 3" w:semiHidden="0" w:uiPriority="69" w:unhideWhenUsed="0"/>
-    <w:lsdException w:name="Dark List Accent 3" w:semiHidden="0" w:uiPriority="70" w:unhideWhenUsed="0"/>
-    <w:lsdException w:name="Colorful Shading Accent 3" w:semiHidden="0" w:uiPriority="71" w:unhideWhenUsed="0"/>
-    <w:lsdException w:name="Colorful List Accent 3" w:semiHidden="0" w:uiPriority="72" w:unhideWhenUsed="0"/>
-    <w:lsdException w:name="Colorful Grid Accent 3" w:semiHidden="0" w:uiPriority="73" w:unhideWhenUsed="0"/>
-    <w:lsdException w:name="Light Shading Accent 4" w:semiHidden="0" w:uiPriority="60" w:unhideWhenUsed="0"/>
-    <w:lsdException w:name="Light List Accent 4" w:semiHidden="0" w:uiPriority="61" w:unhideWhenUsed="0"/>
-    <w:lsdException w:name="Light Grid Accent 4" w:semiHidden="0" w:uiPriority="62" w:unhideWhenUsed="0"/>
-    <w:lsdException w:name="Medium Shading 1 Accent 4" w:semiHidden="0" w:uiPriority="63" w:unhideWhenUsed="0"/>
-    <w:lsdException w:name="Medium Shading 2 Accent 4" w:semiHidden="0" w:uiPriority="64" w:unhideWhenUsed="0"/>
-    <w:lsdException w:name="Medium List 1 Accent 4" w:semiHidden="0" w:uiPriority="65" w:unhideWhenUsed="0"/>
-    <w:lsdException w:name="Medium List 2 Accent 4" w:semiHidden="0" w:uiPriority="66" w:unhideWhenUsed="0"/>
-    <w:lsdException w:name="Medium Grid 1 Accent 4" w:semiHidden="0" w:uiPriority="67" w:unhideWhenUsed="0"/>
-    <w:lsdException w:name="Medium Grid 2 Accent 4" w:semiHidden="0" w:uiPriority="68" w:unhideWhenUsed="0"/>
-    <w:lsdException w:name="Medium Grid 3 Accent 4" w:semiHidden="0" w:uiPriority="69" w:unhideWhenUsed="0"/>
-    <w:lsdException w:name="Dark List Accent 4" w:semiHidden="0" w:uiPriority="70" w:unhideWhenUsed="0"/>
-    <w:lsdException w:name="Colorful Shading Accent 4" w:semiHidden="0" w:uiPriority="71" w:unhideWhenUsed="0"/>
-    <w:lsdException w:name="Colorful List Accent 4" w:semiHidden="0" w:uiPriority="72" w:unhideWhenUsed="0"/>
-    <w:lsdException w:name="Colorful Grid Accent 4" w:semiHidden="0" w:uiPriority="73" w:unhideWhenUsed="0"/>
-    <w:lsdException w:name="Light Shading Accent 5" w:semiHidden="0" w:uiPriority="60" w:unhideWhenUsed="0"/>
-    <w:lsdException w:name="Light List Accent 5" w:semiHidden="0" w:uiPriority="61" w:unhideWhenUsed="0"/>
-    <w:lsdException w:name="Light Grid Accent 5" w:semiHidden="0" w:uiPriority="62" w:unhideWhenUsed="0"/>
-    <w:lsdException w:name="Medium Shading 1 Accent 5" w:semiHidden="0" w:uiPriority="63" w:unhideWhenUsed="0"/>
-    <w:lsdException w:name="Medium Shading 2 Accent 5" w:semiHidden="0" w:uiPriority="64" w:unhideWhenUsed="0"/>
-    <w:lsdException w:name="Medium List 1 Accent 5" w:semiHidden="0" w:uiPriority="65" w:unhideWhenUsed="0"/>
-    <w:lsdException w:name="Medium List 2 Accent 5" w:semiHidden="0" w:uiPriority="66" w:unhideWhenUsed="0"/>
-    <w:lsdException w:name="Medium Grid 1 Accent 5" w:semiHidden="0" w:uiPriority="67" w:unhideWhenUsed="0"/>
-    <w:lsdException w:name="Medium Grid 2 Accent 5" w:semiHidden="0" w:uiPriority="68" w:unhideWhenUsed="0"/>
-    <w:lsdException w:name="Medium Grid 3 Accent 5" w:semiHidden="0" w:uiPriority="69" w:unhideWhenUsed="0"/>
-    <w:lsdException w:name="Dark List Accent 5" w:semiHidden="0" w:uiPriority="70" w:unhideWhenUsed="0"/>
-    <w:lsdException w:name="Colorful Shading Accent 5" w:semiHidden="0" w:uiPriority="71" w:unhideWhenUsed="0"/>
-    <w:lsdException w:name="Colorful List Accent 5" w:semiHidden="0" w:uiPriority="72" w:unhideWhenUsed="0"/>
-    <w:lsdException w:name="Colorful Grid Accent 5" w:semiHidden="0" w:uiPriority="73" w:unhideWhenUsed="0"/>
-    <w:lsdException w:name="Light Shading Accent 6" w:semiHidden="0" w:uiPriority="60" w:unhideWhenUsed="0"/>
-    <w:lsdException w:name="Light List Accent 6" w:semiHidden="0" w:uiPriority="61" w:unhideWhenUsed="0"/>
-    <w:lsdException w:name="Light Grid Accent 6" w:semiHidden="0" w:uiPriority="62" w:unhideWhenUsed="0"/>
-    <w:lsdException w:name="Medium Shading 1 Accent 6" w:semiHidden="0" w:uiPriority="63" w:unhideWhenUsed="0"/>
-    <w:lsdException w:name="Medium Shading 2 Accent 6" w:semiHidden="0" w:uiPriority="64" w:unhideWhenUsed="0"/>
-    <w:lsdException w:name="Medium List 1 Accent 6" w:semiHidden="0" w:uiPriority="65" w:unhideWhenUsed="0"/>
-    <w:lsdException w:name="Medium List 2 Accent 6" w:semiHidden="0" w:uiPriority="66" w:unhideWhenUsed="0"/>
-    <w:lsdException w:name="Medium Grid 1 Accent 6" w:semiHidden="0" w:uiPriority="67" w:unhideWhenUsed="0"/>
-    <w:lsdException w:name="Medium Grid 2 Accent 6" w:semiHidden="0" w:uiPriority="68" w:unhideWhenUsed="0"/>
-    <w:lsdException w:name="Medium Grid 3 Accent 6" w:semiHidden="0" w:uiPriority="69" w:unhideWhenUsed="0"/>
-    <w:lsdException w:name="Dark List Accent 6" w:semiHidden="0" w:uiPriority="70" w:unhideWhenUsed="0"/>
-    <w:lsdException w:name="Colorful Shading Accent 6" w:semiHidden="0" w:uiPriority="71" w:unhideWhenUsed="0"/>
-    <w:lsdException w:name="Colorful List Accent 6" w:semiHidden="0" w:uiPriority="72" w:unhideWhenUsed="0"/>
-    <w:lsdException w:name="Colorful Grid Accent 6" w:semiHidden="0" w:uiPriority="73" w:unhideWhenUsed="0"/>
-    <w:lsdException w:name="Subtle Emphasis" w:semiHidden="0" w:uiPriority="19" w:unhideWhenUsed="0" w:qFormat="1"/>
-    <w:lsdException w:name="Intense Emphasis" w:semiHidden="0" w:uiPriority="21" w:unhideWhenUsed="0" w:qFormat="1"/>
-    <w:lsdException w:name="Subtle Reference" w:semiHidden="0" w:uiPriority="31" w:unhideWhenUsed="0" w:qFormat="1"/>
-    <w:lsdException w:name="Intense Reference" w:semiHidden="0" w:uiPriority="32" w:unhideWhenUsed="0" w:qFormat="1"/>
-    <w:lsdException w:name="Book Title" w:semiHidden="0" w:uiPriority="33" w:unhideWhenUsed="0" w:qFormat="1"/>
-    <w:lsdException w:name="Bibliography" w:uiPriority="37"/>
-    <w:lsdException w:name="TOC Heading" w:uiPriority="39" w:qFormat="1"/>
+  <w:latentStyles w:defLockedState="0" w:defUIPriority="99" w:defSemiHidden="0" w:defUnhideWhenUsed="0" w:defQFormat="0" w:count="371">
+    <w:lsdException w:name="Normal" w:uiPriority="0" w:qFormat="1"/>
+    <w:lsdException w:name="heading 1" w:uiPriority="0" w:qFormat="1"/>
+    <w:lsdException w:name="heading 2" w:semiHidden="1" w:uiPriority="0" w:unhideWhenUsed="1" w:qFormat="1"/>
+    <w:lsdException w:name="heading 3" w:semiHidden="1" w:uiPriority="0" w:unhideWhenUsed="1" w:qFormat="1"/>
+    <w:lsdException w:name="heading 4" w:semiHidden="1" w:uiPriority="9" w:unhideWhenUsed="1" w:qFormat="1"/>
+    <w:lsdException w:name="heading 5" w:semiHidden="1" w:uiPriority="9" w:unhideWhenUsed="1" w:qFormat="1"/>
+    <w:lsdException w:name="heading 6" w:semiHidden="1" w:uiPriority="9" w:unhideWhenUsed="1" w:qFormat="1"/>
+    <w:lsdException w:name="heading 7" w:semiHidden="1" w:uiPriority="9" w:unhideWhenUsed="1" w:qFormat="1"/>
+    <w:lsdException w:name="heading 8" w:semiHidden="1" w:uiPriority="9" w:unhideWhenUsed="1" w:qFormat="1"/>
+    <w:lsdException w:name="heading 9" w:semiHidden="1" w:uiPriority="9" w:unhideWhenUsed="1" w:qFormat="1"/>
+    <w:lsdException w:name="index 1" w:semiHidden="1" w:unhideWhenUsed="1"/>
+    <w:lsdException w:name="index 2" w:semiHidden="1" w:unhideWhenUsed="1"/>
+    <w:lsdException w:name="index 3" w:semiHidden="1" w:unhideWhenUsed="1"/>
+    <w:lsdException w:name="index 4" w:semiHidden="1" w:unhideWhenUsed="1"/>
+    <w:lsdException w:name="index 5" w:semiHidden="1" w:unhideWhenUsed="1"/>
+    <w:lsdException w:name="index 6" w:semiHidden="1" w:unhideWhenUsed="1"/>
+    <w:lsdException w:name="index 7" w:semiHidden="1" w:unhideWhenUsed="1"/>
+    <w:lsdException w:name="index 8" w:semiHidden="1" w:unhideWhenUsed="1"/>
+    <w:lsdException w:name="index 9" w:semiHidden="1" w:unhideWhenUsed="1"/>
+    <w:lsdException w:name="toc 1" w:semiHidden="1" w:uiPriority="39" w:unhideWhenUsed="1"/>
+    <w:lsdException w:name="toc 2" w:semiHidden="1" w:uiPriority="39" w:unhideWhenUsed="1"/>
+    <w:lsdException w:name="toc 3" w:semiHidden="1" w:uiPriority="39" w:unhideWhenUsed="1"/>
+    <w:lsdException w:name="toc 4" w:semiHidden="1" w:uiPriority="39" w:unhideWhenUsed="1"/>
+    <w:lsdException w:name="toc 5" w:semiHidden="1" w:uiPriority="39" w:unhideWhenUsed="1"/>
+    <w:lsdException w:name="toc 6" w:semiHidden="1" w:uiPriority="39" w:unhideWhenUsed="1"/>
+    <w:lsdException w:name="toc 7" w:semiHidden="1" w:uiPriority="39" w:unhideWhenUsed="1"/>
+    <w:lsdException w:name="toc 8" w:semiHidden="1" w:uiPriority="39" w:unhideWhenUsed="1"/>
+    <w:lsdException w:name="toc 9" w:semiHidden="1" w:uiPriority="39" w:unhideWhenUsed="1"/>
+    <w:lsdException w:name="Normal Indent" w:semiHidden="1" w:unhideWhenUsed="1"/>
+    <w:lsdException w:name="footnote text" w:semiHidden="1" w:unhideWhenUsed="1"/>
+    <w:lsdException w:name="annotation text" w:semiHidden="1" w:unhideWhenUsed="1"/>
+    <w:lsdException w:name="header" w:semiHidden="1" w:unhideWhenUsed="1"/>
+    <w:lsdException w:name="footer" w:semiHidden="1" w:unhideWhenUsed="1"/>
+    <w:lsdException w:name="index heading" w:semiHidden="1" w:unhideWhenUsed="1"/>
+    <w:lsdException w:name="caption" w:semiHidden="1" w:uiPriority="35" w:unhideWhenUsed="1" w:qFormat="1"/>
+    <w:lsdException w:name="table of figures" w:semiHidden="1" w:unhideWhenUsed="1"/>
+    <w:lsdException w:name="envelope address" w:semiHidden="1" w:unhideWhenUsed="1"/>
+    <w:lsdException w:name="envelope return" w:semiHidden="1" w:unhideWhenUsed="1"/>
+    <w:lsdException w:name="footnote reference" w:semiHidden="1" w:unhideWhenUsed="1"/>
+    <w:lsdException w:name="annotation reference" w:semiHidden="1" w:unhideWhenUsed="1"/>
+    <w:lsdException w:name="line number" w:semiHidden="1" w:unhideWhenUsed="1"/>
+    <w:lsdException w:name="page number" w:semiHidden="1" w:unhideWhenUsed="1"/>
+    <w:lsdException w:name="endnote reference" w:semiHidden="1" w:unhideWhenUsed="1"/>
+    <w:lsdException w:name="endnote text" w:semiHidden="1" w:unhideWhenUsed="1"/>
+    <w:lsdException w:name="table of authorities" w:semiHidden="1" w:unhideWhenUsed="1"/>
+    <w:lsdException w:name="macro" w:semiHidden="1" w:unhideWhenUsed="1"/>
+    <w:lsdException w:name="toa heading" w:semiHidden="1" w:unhideWhenUsed="1"/>
+    <w:lsdException w:name="List" w:semiHidden="1" w:unhideWhenUsed="1"/>
+    <w:lsdException w:name="List Bullet" w:semiHidden="1" w:unhideWhenUsed="1"/>
+    <w:lsdException w:name="List Number" w:semiHidden="1" w:unhideWhenUsed="1"/>
+    <w:lsdException w:name="List 2" w:semiHidden="1" w:unhideWhenUsed="1"/>
+    <w:lsdException w:name="List 3" w:semiHidden="1" w:unhideWhenUsed="1"/>
+    <w:lsdException w:name="List 4" w:semiHidden="1" w:unhideWhenUsed="1"/>
+    <w:lsdException w:name="List 5" w:semiHidden="1" w:unhideWhenUsed="1"/>
+    <w:lsdException w:name="List Bullet 2" w:semiHidden="1" w:unhideWhenUsed="1"/>
+    <w:lsdException w:name="List Bullet 3" w:semiHidden="1" w:unhideWhenUsed="1"/>
+    <w:lsdException w:name="List Bullet 4" w:semiHidden="1" w:unhideWhenUsed="1"/>
+    <w:lsdException w:name="List Bullet 5" w:semiHidden="1" w:unhideWhenUsed="1"/>
+    <w:lsdException w:name="List Number 2" w:semiHidden="1" w:unhideWhenUsed="1"/>
+    <w:lsdException w:name="List Number 3" w:semiHidden="1" w:unhideWhenUsed="1"/>
+    <w:lsdException w:name="List Number 4" w:semiHidden="1" w:unhideWhenUsed="1"/>
+    <w:lsdException w:name="List Number 5" w:semiHidden="1" w:unhideWhenUsed="1"/>
+    <w:lsdException w:name="Title" w:uiPriority="0" w:qFormat="1"/>
+    <w:lsdException w:name="Closing" w:semiHidden="1" w:unhideWhenUsed="1"/>
+    <w:lsdException w:name="Signature" w:semiHidden="1" w:unhideWhenUsed="1"/>
+    <w:lsdException w:name="Default Paragraph Font" w:semiHidden="1" w:uiPriority="1" w:unhideWhenUsed="1"/>
+    <w:lsdException w:name="Body Text" w:semiHidden="1" w:unhideWhenUsed="1"/>
+    <w:lsdException w:name="Body Text Indent" w:semiHidden="1" w:unhideWhenUsed="1"/>
+    <w:lsdException w:name="List Continue" w:semiHidden="1" w:unhideWhenUsed="1"/>
+    <w:lsdException w:name="List Continue 2" w:semiHidden="1" w:unhideWhenUsed="1"/>
+    <w:lsdException w:name="List Continue 3" w:semiHidden="1" w:unhideWhenUsed="1"/>
+    <w:lsdException w:name="List Continue 4" w:semiHidden="1" w:unhideWhenUsed="1"/>
+    <w:lsdException w:name="List Continue 5" w:semiHidden="1" w:unhideWhenUsed="1"/>
+    <w:lsdException w:name="Message Header" w:semiHidden="1" w:unhideWhenUsed="1"/>
+    <w:lsdException w:name="Subtitle" w:uiPriority="11" w:qFormat="1"/>
+    <w:lsdException w:name="Salutation" w:semiHidden="1" w:unhideWhenUsed="1"/>
+    <w:lsdException w:name="Date" w:semiHidden="1" w:unhideWhenUsed="1"/>
+    <w:lsdException w:name="Body Text First Indent" w:semiHidden="1" w:unhideWhenUsed="1"/>
+    <w:lsdException w:name="Body Text First Indent 2" w:semiHidden="1" w:unhideWhenUsed="1"/>
+    <w:lsdException w:name="Note Heading" w:semiHidden="1" w:unhideWhenUsed="1"/>
+    <w:lsdException w:name="Body Text 2" w:semiHidden="1" w:unhideWhenUsed="1"/>
+    <w:lsdException w:name="Body Text 3" w:semiHidden="1" w:unhideWhenUsed="1"/>
+    <w:lsdException w:name="Body Text Indent 2" w:semiHidden="1" w:unhideWhenUsed="1"/>
+    <w:lsdException w:name="Body Text Indent 3" w:semiHidden="1" w:unhideWhenUsed="1"/>
+    <w:lsdException w:name="Block Text" w:semiHidden="1" w:unhideWhenUsed="1"/>
+    <w:lsdException w:name="Hyperlink" w:semiHidden="1" w:unhideWhenUsed="1"/>
+    <w:lsdException w:name="FollowedHyperlink" w:semiHidden="1" w:unhideWhenUsed="1"/>
+    <w:lsdException w:name="Strong" w:uiPriority="22" w:qFormat="1"/>
+    <w:lsdException w:name="Emphasis" w:uiPriority="20" w:qFormat="1"/>
+    <w:lsdException w:name="Document Map" w:semiHidden="1" w:unhideWhenUsed="1"/>
+    <w:lsdException w:name="Plain Text" w:semiHidden="1" w:unhideWhenUsed="1"/>
+    <w:lsdException w:name="E-mail Signature" w:semiHidden="1" w:unhideWhenUsed="1"/>
+    <w:lsdException w:name="HTML Top of Form" w:semiHidden="1" w:unhideWhenUsed="1"/>
+    <w:lsdException w:name="HTML Bottom of Form" w:semiHidden="1" w:unhideWhenUsed="1"/>
+    <w:lsdException w:name="Normal (Web)" w:semiHidden="1" w:unhideWhenUsed="1"/>
+    <w:lsdException w:name="HTML Acronym" w:semiHidden="1" w:unhideWhenUsed="1"/>
+    <w:lsdException w:name="HTML Address" w:semiHidden="1" w:unhideWhenUsed="1"/>
+    <w:lsdException w:name="HTML Cite" w:semiHidden="1" w:unhideWhenUsed="1"/>
+    <w:lsdException w:name="HTML Code" w:semiHidden="1" w:unhideWhenUsed="1"/>
+    <w:lsdException w:name="HTML Definition" w:semiHidden="1" w:unhideWhenUsed="1"/>
+    <w:lsdException w:name="HTML Keyboard" w:semiHidden="1" w:unhideWhenUsed="1"/>
+    <w:lsdException w:name="HTML Preformatted" w:semiHidden="1" w:unhideWhenUsed="1"/>
+    <w:lsdException w:name="HTML Sample" w:semiHidden="1" w:unhideWhenUsed="1"/>
+    <w:lsdException w:name="HTML Typewriter" w:semiHidden="1" w:unhideWhenUsed="1"/>
+    <w:lsdException w:name="HTML Variable" w:semiHidden="1" w:unhideWhenUsed="1"/>
+    <w:lsdException w:name="Normal Table" w:semiHidden="1" w:unhideWhenUsed="1"/>
+    <w:lsdException w:name="annotation subject" w:semiHidden="1" w:unhideWhenUsed="1"/>
+    <w:lsdException w:name="No List" w:semiHidden="1" w:unhideWhenUsed="1"/>
+    <w:lsdException w:name="Outline List 1" w:semiHidden="1" w:unhideWhenUsed="1"/>
+    <w:lsdException w:name="Outline List 2" w:semiHidden="1" w:unhideWhenUsed="1"/>
+    <w:lsdException w:name="Outline List 3" w:semiHidden="1" w:unhideWhenUsed="1"/>
+    <w:lsdException w:name="Table Simple 1" w:semiHidden="1" w:unhideWhenUsed="1"/>
+    <w:lsdException w:name="Table Simple 2" w:semiHidden="1" w:unhideWhenUsed="1"/>
+    <w:lsdException w:name="Table Simple 3" w:semiHidden="1" w:unhideWhenUsed="1"/>
+    <w:lsdException w:name="Table Classic 1" w:semiHidden="1" w:unhideWhenUsed="1"/>
+    <w:lsdException w:name="Table Classic 2" w:semiHidden="1" w:unhideWhenUsed="1"/>
+    <w:lsdException w:name="Table Classic 3" w:semiHidden="1" w:unhideWhenUsed="1"/>
+    <w:lsdException w:name="Table Classic 4" w:semiHidden="1" w:unhideWhenUsed="1"/>
+    <w:lsdException w:name="Table Colorful 1" w:semiHidden="1" w:unhideWhenUsed="1"/>
+    <w:lsdException w:name="Table Colorful 2" w:semiHidden="1" w:unhideWhenUsed="1"/>
+    <w:lsdException w:name="Table Colorful 3" w:semiHidden="1" w:unhideWhenUsed="1"/>
+    <w:lsdException w:name="Table Columns 1" w:semiHidden="1" w:unhideWhenUsed="1"/>
+    <w:lsdException w:name="Table Columns 2" w:semiHidden="1" w:unhideWhenUsed="1"/>
+    <w:lsdException w:name="Table Columns 3" w:semiHidden="1" w:unhideWhenUsed="1"/>
+    <w:lsdException w:name="Table Columns 4" w:semiHidden="1" w:unhideWhenUsed="1"/>
+    <w:lsdException w:name="Table Columns 5" w:semiHidden="1" w:unhideWhenUsed="1"/>
+    <w:lsdException w:name="Table Grid 1" w:semiHidden="1" w:unhideWhenUsed="1"/>
+    <w:lsdException w:name="Table Grid 2" w:semiHidden="1" w:unhideWhenUsed="1"/>
+    <w:lsdException w:name="Table Grid 3" w:semiHidden="1" w:unhideWhenUsed="1"/>
+    <w:lsdException w:name="Table Grid 4" w:semiHidden="1" w:unhideWhenUsed="1"/>
+    <w:lsdException w:name="Table Grid 5" w:semiHidden="1" w:unhideWhenUsed="1"/>
+    <w:lsdException w:name="Table Grid 6" w:semiHidden="1" w:unhideWhenUsed="1"/>
+    <w:lsdException w:name="Table Grid 7" w:semiHidden="1" w:unhideWhenUsed="1"/>
+    <w:lsdException w:name="Table Grid 8" w:semiHidden="1" w:unhideWhenUsed="1"/>
+    <w:lsdException w:name="Table List 1" w:semiHidden="1" w:unhideWhenUsed="1"/>
+    <w:lsdException w:name="Table List 2" w:semiHidden="1" w:unhideWhenUsed="1"/>
+    <w:lsdException w:name="Table List 3" w:semiHidden="1" w:unhideWhenUsed="1"/>
+    <w:lsdException w:name="Table List 4" w:semiHidden="1" w:unhideWhenUsed="1"/>
+    <w:lsdException w:name="Table List 5" w:semiHidden="1" w:unhideWhenUsed="1"/>
+    <w:lsdException w:name="Table List 6" w:semiHidden="1" w:unhideWhenUsed="1"/>
+    <w:lsdException w:name="Table List 7" w:semiHidden="1" w:unhideWhenUsed="1"/>
+    <w:lsdException w:name="Table List 8" w:semiHidden="1" w:unhideWhenUsed="1"/>
+    <w:lsdException w:name="Table 3D effects 1" w:semiHidden="1" w:unhideWhenUsed="1"/>
+    <w:lsdException w:name="Table 3D effects 2" w:semiHidden="1" w:unhideWhenUsed="1"/>
+    <w:lsdException w:name="Table 3D effects 3" w:semiHidden="1" w:unhideWhenUsed="1"/>
+    <w:lsdException w:name="Table Contemporary" w:semiHidden="1" w:unhideWhenUsed="1"/>
+    <w:lsdException w:name="Table Elegant" w:semiHidden="1" w:unhideWhenUsed="1"/>
+    <w:lsdException w:name="Table Professional" w:semiHidden="1" w:unhideWhenUsed="1"/>
+    <w:lsdException w:name="Table Subtle 1" w:semiHidden="1" w:unhideWhenUsed="1"/>
+    <w:lsdException w:name="Table Subtle 2" w:semiHidden="1" w:unhideWhenUsed="1"/>
+    <w:lsdException w:name="Table Web 1" w:semiHidden="1" w:unhideWhenUsed="1"/>
+    <w:lsdException w:name="Table Web 2" w:semiHidden="1" w:unhideWhenUsed="1"/>
+    <w:lsdException w:name="Table Web 3" w:semiHidden="1" w:unhideWhenUsed="1"/>
+    <w:lsdException w:name="Balloon Text" w:semiHidden="1" w:unhideWhenUsed="1"/>
+    <w:lsdException w:name="Table Grid" w:uiPriority="59"/>
+    <w:lsdException w:name="Table Theme" w:semiHidden="1" w:unhideWhenUsed="1"/>
+    <w:lsdException w:name="Placeholder Text" w:semiHidden="1"/>
+    <w:lsdException w:name="No Spacing" w:uiPriority="1" w:qFormat="1"/>
+    <w:lsdException w:name="Light Shading" w:uiPriority="60"/>
+    <w:lsdException w:name="Light List" w:uiPriority="61"/>
+    <w:lsdException w:name="Light Grid" w:uiPriority="62"/>
+    <w:lsdException w:name="Medium Shading 1" w:uiPriority="63"/>
+    <w:lsdException w:name="Medium Shading 2" w:uiPriority="64"/>
+    <w:lsdException w:name="Medium List 1" w:uiPriority="65"/>
+    <w:lsdException w:name="Medium List 2" w:uiPriority="66"/>
+    <w:lsdException w:name="Medium Grid 1" w:uiPriority="67"/>
+    <w:lsdException w:name="Medium Grid 2" w:uiPriority="68"/>
+    <w:lsdException w:name="Medium Grid 3" w:uiPriority="69"/>
+    <w:lsdException w:name="Dark List" w:uiPriority="70"/>
+    <w:lsdException w:name="Colorful Shading" w:uiPriority="71"/>
+    <w:lsdException w:name="Colorful List" w:uiPriority="72"/>
+    <w:lsdException w:name="Colorful Grid" w:uiPriority="73"/>
+    <w:lsdException w:name="Light Shading Accent 1" w:uiPriority="60"/>
+    <w:lsdException w:name="Light List Accent 1" w:uiPriority="61"/>
+    <w:lsdException w:name="Light Grid Accent 1" w:uiPriority="62"/>
+    <w:lsdException w:name="Medium Shading 1 Accent 1" w:uiPriority="63"/>
+    <w:lsdException w:name="Medium Shading 2 Accent 1" w:uiPriority="64"/>
+    <w:lsdException w:name="Medium List 1 Accent 1" w:uiPriority="65"/>
+    <w:lsdException w:name="Revision" w:semiHidden="1"/>
+    <w:lsdException w:name="List Paragraph" w:uiPriority="34" w:qFormat="1"/>
+    <w:lsdException w:name="Quote" w:uiPriority="29" w:qFormat="1"/>
+    <w:lsdException w:name="Intense Quote" w:uiPriority="30" w:qFormat="1"/>
+    <w:lsdException w:name="Medium List 2 Accent 1" w:uiPriority="66"/>
+    <w:lsdException w:name="Medium Grid 1 Accent 1" w:uiPriority="67"/>
+    <w:lsdException w:name="Medium Grid 2 Accent 1" w:uiPriority="68"/>
+    <w:lsdException w:name="Medium Grid 3 Accent 1" w:uiPriority="69"/>
+    <w:lsdException w:name="Dark List Accent 1" w:uiPriority="70"/>
+    <w:lsdException w:name="Colorful Shading Accent 1" w:uiPriority="71"/>
+    <w:lsdException w:name="Colorful List Accent 1" w:uiPriority="72"/>
+    <w:lsdException w:name="Colorful Grid Accent 1" w:uiPriority="73"/>
+    <w:lsdException w:name="Light Shading Accent 2" w:uiPriority="60"/>
+    <w:lsdException w:name="Light List Accent 2" w:uiPriority="61"/>
+    <w:lsdException w:name="Light Grid Accent 2" w:uiPriority="62"/>
+    <w:lsdException w:name="Medium Shading 1 Accent 2" w:uiPriority="63"/>
+    <w:lsdException w:name="Medium Shading 2 Accent 2" w:uiPriority="64"/>
+    <w:lsdException w:name="Medium List 1 Accent 2" w:uiPriority="65"/>
+    <w:lsdException w:name="Medium List 2 Accent 2" w:uiPriority="66"/>
+    <w:lsdException w:name="Medium Grid 1 Accent 2" w:uiPriority="67"/>
+    <w:lsdException w:name="Medium Grid 2 Accent 2" w:uiPriority="68"/>
+    <w:lsdException w:name="Medium Grid 3 Accent 2" w:uiPriority="69"/>
+    <w:lsdException w:name="Dark List Accent 2" w:uiPriority="70"/>
+    <w:lsdException w:name="Colorful Shading Accent 2" w:uiPriority="71"/>
+    <w:lsdException w:name="Colorful List Accent 2" w:uiPriority="72"/>
+    <w:lsdException w:name="Colorful Grid Accent 2" w:uiPriority="73"/>
+    <w:lsdException w:name="Light Shading Accent 3" w:uiPriority="60"/>
+    <w:lsdException w:name="Light List Accent 3" w:uiPriority="61"/>
+    <w:lsdException w:name="Light Grid Accent 3" w:uiPriority="62"/>
+    <w:lsdException w:name="Medium Shading 1 Accent 3" w:uiPriority="63"/>
+    <w:lsdException w:name="Medium Shading 2 Accent 3" w:uiPriority="64"/>
+    <w:lsdException w:name="Medium List 1 Accent 3" w:uiPriority="65"/>
+    <w:lsdException w:name="Medium List 2 Accent 3" w:uiPriority="66"/>
+    <w:lsdException w:name="Medium Grid 1 Accent 3" w:uiPriority="67"/>
+    <w:lsdException w:name="Medium Grid 2 Accent 3" w:uiPriority="68"/>
+    <w:lsdException w:name="Medium Grid 3 Accent 3" w:uiPriority="69"/>
+    <w:lsdException w:name="Dark List Accent 3" w:uiPriority="70"/>
+    <w:lsdException w:name="Colorful Shading Accent 3" w:uiPriority="71"/>
+    <w:lsdException w:name="Colorful List Accent 3" w:uiPriority="72"/>
+    <w:lsdException w:name="Colorful Grid Accent 3" w:uiPriority="73"/>
+    <w:lsdException w:name="Light Shading Accent 4" w:uiPriority="60"/>
+    <w:lsdException w:name="Light List Accent 4" w:uiPriority="61"/>
+    <w:lsdException w:name="Light Grid Accent 4" w:uiPriority="62"/>
+    <w:lsdException w:name="Medium Shading 1 Accent 4" w:uiPriority="63"/>
+    <w:lsdException w:name="Medium Shading 2 Accent 4" w:uiPriority="64"/>
+    <w:lsdException w:name="Medium List 1 Accent 4" w:uiPriority="65"/>
+    <w:lsdException w:name="Medium List 2 Accent 4" w:uiPriority="66"/>
+    <w:lsdException w:name="Medium Grid 1 Accent 4" w:uiPriority="67"/>
+    <w:lsdException w:name="Medium Grid 2 Accent 4" w:uiPriority="68"/>
+    <w:lsdException w:name="Medium Grid 3 Accent 4" w:uiPriority="69"/>
+    <w:lsdException w:name="Dark List Accent 4" w:uiPriority="70"/>
+    <w:lsdException w:name="Colorful Shading Accent 4" w:uiPriority="71"/>
+    <w:lsdException w:name="Colorful List Accent 4" w:uiPriority="72"/>
+    <w:lsdException w:name="Colorful Grid Accent 4" w:uiPriority="73"/>
+    <w:lsdException w:name="Light Shading Accent 5" w:uiPriority="60"/>
+    <w:lsdException w:name="Light List Accent 5" w:uiPriority="61"/>
+    <w:lsdException w:name="Light Grid Accent 5" w:uiPriority="62"/>
+    <w:lsdException w:name="Medium Shading 1 Accent 5" w:uiPriority="63"/>
+    <w:lsdException w:name="Medium Shading 2 Accent 5" w:uiPriority="64"/>
+    <w:lsdException w:name="Medium List 1 Accent 5" w:uiPriority="65"/>
+    <w:lsdException w:name="Medium List 2 Accent 5" w:uiPriority="66"/>
+    <w:lsdException w:name="Medium Grid 1 Accent 5" w:uiPriority="67"/>
+    <w:lsdException w:name="Medium Grid 2 Accent 5" w:uiPriority="68"/>
+    <w:lsdException w:name="Medium Grid 3 Accent 5" w:uiPriority="69"/>
+    <w:lsdException w:name="Dark List Accent 5" w:uiPriority="70"/>
+    <w:lsdException w:name="Colorful Shading Accent 5" w:uiPriority="71"/>
+    <w:lsdException w:name="Colorful List Accent 5" w:uiPriority="72"/>
+    <w:lsdException w:name="Colorful Grid Accent 5" w:uiPriority="73"/>
+    <w:lsdException w:name="Light Shading Accent 6" w:uiPriority="60"/>
+    <w:lsdException w:name="Light List Accent 6" w:uiPriority="61"/>
+    <w:lsdException w:name="Light Grid Accent 6" w:uiPriority="62"/>
+    <w:lsdException w:name="Medium Shading 1 Accent 6" w:uiPriority="63"/>
+    <w:lsdException w:name="Medium Shading 2 Accent 6" w:uiPriority="64"/>
+    <w:lsdException w:name="Medium List 1 Accent 6" w:uiPriority="65"/>
+    <w:lsdException w:name="Medium List 2 Accent 6" w:uiPriority="66"/>
+    <w:lsdException w:name="Medium Grid 1 Accent 6" w:uiPriority="67"/>
+    <w:lsdException w:name="Medium Grid 2 Accent 6" w:uiPriority="68"/>
+    <w:lsdException w:name="Medium Grid 3 Accent 6" w:uiPriority="69"/>
+    <w:lsdException w:name="Dark List Accent 6" w:uiPriority="70"/>
+    <w:lsdException w:name="Colorful Shading Accent 6" w:uiPriority="71"/>
+    <w:lsdException w:name="Colorful List Accent 6" w:uiPriority="72"/>
+    <w:lsdException w:name="Colorful Grid Accent 6" w:uiPriority="73"/>
+    <w:lsdException w:name="Subtle Emphasis" w:uiPriority="19" w:qFormat="1"/>
+    <w:lsdException w:name="Intense Emphasis" w:uiPriority="21" w:qFormat="1"/>
+    <w:lsdException w:name="Subtle Reference" w:uiPriority="31" w:qFormat="1"/>
+    <w:lsdException w:name="Intense Reference" w:uiPriority="32" w:qFormat="1"/>
+    <w:lsdException w:name="Book Title" w:uiPriority="33" w:qFormat="1"/>
+    <w:lsdException w:name="Bibliography" w:semiHidden="1" w:uiPriority="37" w:unhideWhenUsed="1"/>
+    <w:lsdException w:name="TOC Heading" w:semiHidden="1" w:uiPriority="39" w:unhideWhenUsed="1" w:qFormat="1"/>
+    <w:lsdException w:name="Plain Table 1" w:uiPriority="41"/>
+    <w:lsdException w:name="Plain Table 2" w:uiPriority="42"/>
+    <w:lsdException w:name="Plain Table 3" w:uiPriority="43"/>
+    <w:lsdException w:name="Plain Table 4" w:uiPriority="44"/>
+    <w:lsdException w:name="Plain Table 5" w:uiPriority="45"/>
+    <w:lsdException w:name="Grid Table Light" w:uiPriority="40"/>
+    <w:lsdException w:name="Grid Table 1 Light" w:uiPriority="46"/>
+    <w:lsdException w:name="Grid Table 2" w:uiPriority="47"/>
+    <w:lsdException w:name="Grid Table 3" w:uiPriority="48"/>
+    <w:lsdException w:name="Grid Table 4" w:uiPriority="49"/>
+    <w:lsdException w:name="Grid Table 5 Dark" w:uiPriority="50"/>
+    <w:lsdException w:name="Grid Table 6 Colorful" w:uiPriority="51"/>
+    <w:lsdException w:name="Grid Table 7 Colorful" w:uiPriority="52"/>
+    <w:lsdException w:name="Grid Table 1 Light Accent 1" w:uiPriority="46"/>
+    <w:lsdException w:name="Grid Table 2 Accent 1" w:uiPriority="47"/>
+    <w:lsdException w:name="Grid Table 3 Accent 1" w:uiPriority="48"/>
+    <w:lsdException w:name="Grid Table 4 Accent 1" w:uiPriority="49"/>
+    <w:lsdException w:name="Grid Table 5 Dark Accent 1" w:uiPriority="50"/>
+    <w:lsdException w:name="Grid Table 6 Colorful Accent 1" w:uiPriority="51"/>
+    <w:lsdException w:name="Grid Table 7 Colorful Accent 1" w:uiPriority="52"/>
+    <w:lsdException w:name="Grid Table 1 Light Accent 2" w:uiPriority="46"/>
+    <w:lsdException w:name="Grid Table 2 Accent 2" w:uiPriority="47"/>
+    <w:lsdException w:name="Grid Table 3 Accent 2" w:uiPriority="48"/>
+    <w:lsdException w:name="Grid Table 4 Accent 2" w:uiPriority="49"/>
+    <w:lsdException w:name="Grid Table 5 Dark Accent 2" w:uiPriority="50"/>
+    <w:lsdException w:name="Grid Table 6 Colorful Accent 2" w:uiPriority="51"/>
+    <w:lsdException w:name="Grid Table 7 Colorful Accent 2" w:uiPriority="52"/>
+    <w:lsdException w:name="Grid Table 1 Light Accent 3" w:uiPriority="46"/>
+    <w:lsdException w:name="Grid Table 2 Accent 3" w:uiPriority="47"/>
+    <w:lsdException w:name="Grid Table 3 Accent 3" w:uiPriority="48"/>
+    <w:lsdException w:name="Grid Table 4 Accent 3" w:uiPriority="49"/>
+    <w:lsdException w:name="Grid Table 5 Dark Accent 3" w:uiPriority="50"/>
+    <w:lsdException w:name="Grid Table 6 Colorful Accent 3" w:uiPriority="51"/>
+    <w:lsdException w:name="Grid Table 7 Colorful Accent 3" w:uiPriority="52"/>
+    <w:lsdException w:name="Grid Table 1 Light Accent 4" w:uiPriority="46"/>
+    <w:lsdException w:name="Grid Table 2 Accent 4" w:uiPriority="47"/>
+    <w:lsdException w:name="Grid Table 3 Accent 4" w:uiPriority="48"/>
+    <w:lsdException w:name="Grid Table 4 Accent 4" w:uiPriority="49"/>
+    <w:lsdException w:name="Grid Table 5 Dark Accent 4" w:uiPriority="50"/>
+    <w:lsdException w:name="Grid Table 6 Colorful Accent 4" w:uiPriority="51"/>
+    <w:lsdException w:name="Grid Table 7 Colorful Accent 4" w:uiPriority="52"/>
+    <w:lsdException w:name="Grid Table 1 Light Accent 5" w:uiPriority="46"/>
+    <w:lsdException w:name="Grid Table 2 Accent 5" w:uiPriority="47"/>
+    <w:lsdException w:name="Grid Table 3 Accent 5" w:uiPriority="48"/>
+    <w:lsdException w:name="Grid Table 4 Accent 5" w:uiPriority="49"/>
+    <w:lsdException w:name="Grid Table 5 Dark Accent 5" w:uiPriority="50"/>
+    <w:lsdException w:name="Grid Table 6 Colorful Accent 5" w:uiPriority="51"/>
+    <w:lsdException w:name="Grid Table 7 Colorful Accent 5" w:uiPriority="52"/>
+    <w:lsdException w:name="Grid Table 1 Light Accent 6" w:uiPriority="46"/>
+    <w:lsdException w:name="Grid Table 2 Accent 6" w:uiPriority="47"/>
+    <w:lsdException w:name="Grid Table 3 Accent 6" w:uiPriority="48"/>
+    <w:lsdException w:name="Grid Table 4 Accent 6" w:uiPriority="49"/>
+    <w:lsdException w:name="Grid Table 5 Dark Accent 6" w:uiPriority="50"/>
+    <w:lsdException w:name="Grid Table 6 Colorful Accent 6" w:uiPriority="51"/>
+    <w:lsdException w:name="Grid Table 7 Colorful Accent 6" w:uiPriority="52"/>
+    <w:lsdException w:name="List Table 1 Light" w:uiPriority="46"/>
+    <w:lsdException w:name="List Table 2" w:uiPriority="47"/>
+    <w:lsdException w:name="List Table 3" w:uiPriority="48"/>
+    <w:lsdException w:name="List Table 4" w:uiPriority="49"/>
+    <w:lsdException w:name="List Table 5 Dark" w:uiPriority="50"/>
+    <w:lsdException w:name="List Table 6 Colorful" w:uiPriority="51"/>
+    <w:lsdException w:name="List Table 7 Colorful" w:uiPriority="52"/>
+    <w:lsdException w:name="List Table 1 Light Accent 1" w:uiPriority="46"/>
+    <w:lsdException w:name="List Table 2 Accent 1" w:uiPriority="47"/>
+    <w:lsdException w:name="List Table 3 Accent 1" w:uiPriority="48"/>
+    <w:lsdException w:name="List Table 4 Accent 1" w:uiPriority="49"/>
+    <w:lsdException w:name="List Table 5 Dark Accent 1" w:uiPriority="50"/>
+    <w:lsdException w:name="List Table 6 Colorful Accent 1" w:uiPriority="51"/>
+    <w:lsdException w:name="List Table 7 Colorful Accent 1" w:uiPriority="52"/>
+    <w:lsdException w:name="List Table 1 Light Accent 2" w:uiPriority="46"/>
+    <w:lsdException w:name="List Table 2 Accent 2" w:uiPriority="47"/>
+    <w:lsdException w:name="List Table 3 Accent 2" w:uiPriority="48"/>
+    <w:lsdException w:name="List Table 4 Accent 2" w:uiPriority="49"/>
+    <w:lsdException w:name="List Table 5 Dark Accent 2" w:uiPriority="50"/>
+    <w:lsdException w:name="List Table 6 Colorful Accent 2" w:uiPriority="51"/>
+    <w:lsdException w:name="List Table 7 Colorful Accent 2" w:uiPriority="52"/>
+    <w:lsdException w:name="List Table 1 Light Accent 3" w:uiPriority="46"/>
+    <w:lsdException w:name="List Table 2 Accent 3" w:uiPriority="47"/>
+    <w:lsdException w:name="List Table 3 Accent 3" w:uiPriority="48"/>
+    <w:lsdException w:name="List Table 4 Accent 3" w:uiPriority="49"/>
+    <w:lsdException w:name="List Table 5 Dark Accent 3" w:uiPriority="50"/>
+    <w:lsdException w:name="List Table 6 Colorful Accent 3" w:uiPriority="51"/>
+    <w:lsdException w:name="List Table 7 Colorful Accent 3" w:uiPriority="52"/>
+    <w:lsdException w:name="List Table 1 Light Accent 4" w:uiPriority="46"/>
+    <w:lsdException w:name="List Table 2 Accent 4" w:uiPriority="47"/>
+    <w:lsdException w:name="List Table 3 Accent 4" w:uiPriority="48"/>
+    <w:lsdException w:name="List Table 4 Accent 4" w:uiPriority="49"/>
+    <w:lsdException w:name="List Table 5 Dark Accent 4" w:uiPriority="50"/>
+    <w:lsdException w:name="List Table 6 Colorful Accent 4" w:uiPriority="51"/>
+    <w:lsdException w:name="List Table 7 Colorful Accent 4" w:uiPriority="52"/>
+    <w:lsdException w:name="List Table 1 Light Accent 5" w:uiPriority="46"/>
+    <w:lsdException w:name="List Table 2 Accent 5" w:uiPriority="47"/>
+    <w:lsdException w:name="List Table 3 Accent 5" w:uiPriority="48"/>
+    <w:lsdException w:name="List Table 4 Accent 5" w:uiPriority="49"/>
+    <w:lsdException w:name="List Table 5 Dark Accent 5" w:uiPriority="50"/>
+    <w:lsdException w:name="List Table 6 Colorful Accent 5" w:uiPriority="51"/>
+    <w:lsdException w:name="List Table 7 Colorful Accent 5" w:uiPriority="52"/>
+    <w:lsdException w:name="List Table 1 Light Accent 6" w:uiPriority="46"/>
+    <w:lsdException w:name="List Table 2 Accent 6" w:uiPriority="47"/>
+    <w:lsdException w:name="List Table 3 Accent 6" w:uiPriority="48"/>
+    <w:lsdException w:name="List Table 4 Accent 6" w:uiPriority="49"/>
+    <w:lsdException w:name="List Table 5 Dark Accent 6" w:uiPriority="50"/>
+    <w:lsdException w:name="List Table 6 Colorful Accent 6" w:uiPriority="51"/>
+    <w:lsdException w:name="List Table 7 Colorful Accent 6" w:uiPriority="52"/>
   </w:latentStyles>
   <w:style w:type="paragraph" w:default="1" w:styleId="Normal">
     <w:name w:val="Normal"/>
@@ -30183,7 +31939,7 @@
       </w:tblCellMar>
     </w:tblPr>
   </w:style>
-  <w:style w:type="paragraph" w:styleId="Ttulo">
+  <w:style w:type="paragraph" w:styleId="Puesto">
     <w:name w:val="Title"/>
     <w:basedOn w:val="Normal"/>
     <w:next w:val="Normal"/>
@@ -30319,6 +32075,7 @@
     <w:uiPriority w:val="59"/>
     <w:rsid w:val="005011E3"/>
     <w:tblPr>
+      <w:tblInd w:w="0" w:type="dxa"/>
       <w:tblBorders>
         <w:top w:val="single" w:sz="4" w:space="0" w:color="auto"/>
         <w:left w:val="single" w:sz="4" w:space="0" w:color="auto"/>
@@ -30327,6 +32084,12 @@
         <w:insideH w:val="single" w:sz="4" w:space="0" w:color="auto"/>
         <w:insideV w:val="single" w:sz="4" w:space="0" w:color="auto"/>
       </w:tblBorders>
+      <w:tblCellMar>
+        <w:top w:w="0" w:type="dxa"/>
+        <w:left w:w="108" w:type="dxa"/>
+        <w:bottom w:w="0" w:type="dxa"/>
+        <w:right w:w="108" w:type="dxa"/>
+      </w:tblCellMar>
     </w:tblPr>
   </w:style>
   <w:style w:type="table" w:styleId="Listavistosa-nfasis6">
@@ -30340,6 +32103,13 @@
     <w:tblPr>
       <w:tblStyleRowBandSize w:val="1"/>
       <w:tblStyleColBandSize w:val="1"/>
+      <w:tblInd w:w="0" w:type="dxa"/>
+      <w:tblCellMar>
+        <w:top w:w="0" w:type="dxa"/>
+        <w:left w:w="108" w:type="dxa"/>
+        <w:bottom w:w="0" w:type="dxa"/>
+        <w:right w:w="108" w:type="dxa"/>
+      </w:tblCellMar>
     </w:tblPr>
     <w:tcPr>
       <w:shd w:val="clear" w:color="auto" w:fill="F0F7EC" w:themeFill="accent6" w:themeFillTint="19"/>
@@ -30416,9 +32186,16 @@
     <w:tblPr>
       <w:tblStyleRowBandSize w:val="1"/>
       <w:tblStyleColBandSize w:val="1"/>
+      <w:tblInd w:w="0" w:type="dxa"/>
       <w:tblBorders>
         <w:insideH w:val="single" w:sz="4" w:space="0" w:color="FFFFFF" w:themeColor="background1"/>
       </w:tblBorders>
+      <w:tblCellMar>
+        <w:top w:w="0" w:type="dxa"/>
+        <w:left w:w="108" w:type="dxa"/>
+        <w:bottom w:w="0" w:type="dxa"/>
+        <w:right w:w="108" w:type="dxa"/>
+      </w:tblCellMar>
     </w:tblPr>
     <w:tcPr>
       <w:shd w:val="clear" w:color="auto" w:fill="EDEDED" w:themeFill="accent3" w:themeFillTint="33"/>
@@ -30493,6 +32270,7 @@
     <w:tblPr>
       <w:tblStyleRowBandSize w:val="1"/>
       <w:tblStyleColBandSize w:val="1"/>
+      <w:tblInd w:w="0" w:type="dxa"/>
       <w:tblBorders>
         <w:top w:val="single" w:sz="8" w:space="0" w:color="5B9BD5" w:themeColor="accent1"/>
         <w:left w:val="single" w:sz="8" w:space="0" w:color="5B9BD5" w:themeColor="accent1"/>
@@ -30501,6 +32279,12 @@
         <w:insideH w:val="single" w:sz="8" w:space="0" w:color="5B9BD5" w:themeColor="accent1"/>
         <w:insideV w:val="single" w:sz="8" w:space="0" w:color="5B9BD5" w:themeColor="accent1"/>
       </w:tblBorders>
+      <w:tblCellMar>
+        <w:top w:w="0" w:type="dxa"/>
+        <w:left w:w="108" w:type="dxa"/>
+        <w:bottom w:w="0" w:type="dxa"/>
+        <w:right w:w="108" w:type="dxa"/>
+      </w:tblCellMar>
     </w:tblPr>
     <w:tblStylePr w:type="firstRow">
       <w:pPr>
@@ -30720,12 +32504,19 @@
     <w:tblPr>
       <w:tblStyleRowBandSize w:val="1"/>
       <w:tblStyleColBandSize w:val="1"/>
+      <w:tblInd w:w="0" w:type="dxa"/>
       <w:tblBorders>
         <w:top w:val="single" w:sz="8" w:space="0" w:color="4472C4" w:themeColor="accent5"/>
         <w:left w:val="single" w:sz="8" w:space="0" w:color="4472C4" w:themeColor="accent5"/>
         <w:bottom w:val="single" w:sz="8" w:space="0" w:color="4472C4" w:themeColor="accent5"/>
         <w:right w:val="single" w:sz="8" w:space="0" w:color="4472C4" w:themeColor="accent5"/>
       </w:tblBorders>
+      <w:tblCellMar>
+        <w:top w:w="0" w:type="dxa"/>
+        <w:left w:w="108" w:type="dxa"/>
+        <w:bottom w:w="0" w:type="dxa"/>
+        <w:right w:w="108" w:type="dxa"/>
+      </w:tblCellMar>
     </w:tblPr>
     <w:tblStylePr w:type="firstRow">
       <w:pPr>
@@ -30841,6 +32632,7 @@
     <w:tblPr>
       <w:tblStyleRowBandSize w:val="1"/>
       <w:tblStyleColBandSize w:val="1"/>
+      <w:tblInd w:w="0" w:type="dxa"/>
       <w:tblBorders>
         <w:top w:val="single" w:sz="8" w:space="0" w:color="FFFFFF" w:themeColor="background1"/>
         <w:left w:val="single" w:sz="8" w:space="0" w:color="FFFFFF" w:themeColor="background1"/>
@@ -30849,1094 +32641,12 @@
         <w:insideH w:val="single" w:sz="6" w:space="0" w:color="FFFFFF" w:themeColor="background1"/>
         <w:insideV w:val="single" w:sz="6" w:space="0" w:color="FFFFFF" w:themeColor="background1"/>
       </w:tblBorders>
-    </w:tblPr>
-    <w:tcPr>
-      <w:shd w:val="clear" w:color="auto" w:fill="D6E6F4" w:themeFill="accent1" w:themeFillTint="3F"/>
-    </w:tcPr>
-    <w:tblStylePr w:type="firstRow">
-      <w:rPr>
-        <w:b/>
-        <w:bCs/>
-        <w:i w:val="0"/>
-        <w:iCs w:val="0"/>
-        <w:color w:val="FFFFFF" w:themeColor="background1"/>
-      </w:rPr>
-      <w:tblPr/>
-      <w:tcPr>
-        <w:tcBorders>
-          <w:top w:val="single" w:sz="8" w:space="0" w:color="FFFFFF" w:themeColor="background1"/>
-          <w:left w:val="single" w:sz="8" w:space="0" w:color="FFFFFF" w:themeColor="background1"/>
-          <w:bottom w:val="single" w:sz="24" w:space="0" w:color="FFFFFF" w:themeColor="background1"/>
-          <w:right w:val="single" w:sz="8" w:space="0" w:color="FFFFFF" w:themeColor="background1"/>
-          <w:insideH w:val="nil"/>
-          <w:insideV w:val="single" w:sz="8" w:space="0" w:color="FFFFFF" w:themeColor="background1"/>
-        </w:tcBorders>
-        <w:shd w:val="clear" w:color="auto" w:fill="5B9BD5" w:themeFill="accent1"/>
-      </w:tcPr>
-    </w:tblStylePr>
-    <w:tblStylePr w:type="lastRow">
-      <w:rPr>
-        <w:b/>
-        <w:bCs/>
-        <w:i w:val="0"/>
-        <w:iCs w:val="0"/>
-        <w:color w:val="FFFFFF" w:themeColor="background1"/>
-      </w:rPr>
-      <w:tblPr/>
-      <w:tcPr>
-        <w:tcBorders>
-          <w:top w:val="single" w:sz="24" w:space="0" w:color="FFFFFF" w:themeColor="background1"/>
-          <w:left w:val="single" w:sz="8" w:space="0" w:color="FFFFFF" w:themeColor="background1"/>
-          <w:bottom w:val="single" w:sz="8" w:space="0" w:color="FFFFFF" w:themeColor="background1"/>
-          <w:right w:val="single" w:sz="8" w:space="0" w:color="FFFFFF" w:themeColor="background1"/>
-          <w:insideH w:val="nil"/>
-          <w:insideV w:val="single" w:sz="8" w:space="0" w:color="FFFFFF" w:themeColor="background1"/>
-        </w:tcBorders>
-        <w:shd w:val="clear" w:color="auto" w:fill="5B9BD5" w:themeFill="accent1"/>
-      </w:tcPr>
-    </w:tblStylePr>
-    <w:tblStylePr w:type="firstCol">
-      <w:rPr>
-        <w:b/>
-        <w:bCs/>
-        <w:i w:val="0"/>
-        <w:iCs w:val="0"/>
-        <w:color w:val="FFFFFF" w:themeColor="background1"/>
-      </w:rPr>
-      <w:tblPr/>
-      <w:tcPr>
-        <w:tcBorders>
-          <w:left w:val="single" w:sz="8" w:space="0" w:color="FFFFFF" w:themeColor="background1"/>
-          <w:right w:val="single" w:sz="24" w:space="0" w:color="FFFFFF" w:themeColor="background1"/>
-          <w:insideH w:val="nil"/>
-          <w:insideV w:val="nil"/>
-        </w:tcBorders>
-        <w:shd w:val="clear" w:color="auto" w:fill="5B9BD5" w:themeFill="accent1"/>
-      </w:tcPr>
-    </w:tblStylePr>
-    <w:tblStylePr w:type="lastCol">
-      <w:rPr>
-        <w:b/>
-        <w:bCs/>
-        <w:i w:val="0"/>
-        <w:iCs w:val="0"/>
-        <w:color w:val="FFFFFF" w:themeColor="background1"/>
-      </w:rPr>
-      <w:tblPr/>
-      <w:tcPr>
-        <w:tcBorders>
-          <w:top w:val="nil"/>
-          <w:left w:val="single" w:sz="24" w:space="0" w:color="FFFFFF" w:themeColor="background1"/>
-          <w:bottom w:val="nil"/>
-          <w:right w:val="nil"/>
-          <w:insideH w:val="nil"/>
-          <w:insideV w:val="nil"/>
-        </w:tcBorders>
-        <w:shd w:val="clear" w:color="auto" w:fill="5B9BD5" w:themeFill="accent1"/>
-      </w:tcPr>
-    </w:tblStylePr>
-    <w:tblStylePr w:type="band1Vert">
-      <w:tblPr/>
-      <w:tcPr>
-        <w:tcBorders>
-          <w:top w:val="single" w:sz="8" w:space="0" w:color="FFFFFF" w:themeColor="background1"/>
-          <w:left w:val="single" w:sz="8" w:space="0" w:color="FFFFFF" w:themeColor="background1"/>
-          <w:bottom w:val="single" w:sz="8" w:space="0" w:color="FFFFFF" w:themeColor="background1"/>
-          <w:right w:val="single" w:sz="8" w:space="0" w:color="FFFFFF" w:themeColor="background1"/>
-          <w:insideH w:val="nil"/>
-          <w:insideV w:val="nil"/>
-        </w:tcBorders>
-        <w:shd w:val="clear" w:color="auto" w:fill="ADCCEA" w:themeFill="accent1" w:themeFillTint="7F"/>
-      </w:tcPr>
-    </w:tblStylePr>
-    <w:tblStylePr w:type="band1Horz">
-      <w:tblPr/>
-      <w:tcPr>
-        <w:tcBorders>
-          <w:top w:val="single" w:sz="8" w:space="0" w:color="FFFFFF" w:themeColor="background1"/>
-          <w:left w:val="single" w:sz="8" w:space="0" w:color="FFFFFF" w:themeColor="background1"/>
-          <w:bottom w:val="single" w:sz="8" w:space="0" w:color="FFFFFF" w:themeColor="background1"/>
-          <w:right w:val="single" w:sz="8" w:space="0" w:color="FFFFFF" w:themeColor="background1"/>
-          <w:insideH w:val="single" w:sz="8" w:space="0" w:color="FFFFFF" w:themeColor="background1"/>
-          <w:insideV w:val="single" w:sz="8" w:space="0" w:color="FFFFFF" w:themeColor="background1"/>
-        </w:tcBorders>
-        <w:shd w:val="clear" w:color="auto" w:fill="ADCCEA" w:themeFill="accent1" w:themeFillTint="7F"/>
-      </w:tcPr>
-    </w:tblStylePr>
-  </w:style>
-  <w:style w:type="paragraph" w:customStyle="1" w:styleId="Tabletext">
-    <w:name w:val="Tabletext"/>
-    <w:basedOn w:val="Normal"/>
-    <w:rsid w:val="00427269"/>
-    <w:pPr>
-      <w:keepLines/>
-      <w:spacing w:after="120" w:line="240" w:lineRule="atLeast"/>
-    </w:pPr>
-    <w:rPr>
-      <w:color w:val="auto"/>
-      <w:lang w:val="es-PE" w:eastAsia="en-US"/>
-    </w:rPr>
-  </w:style>
-</w:styles>
-</file>
-
-<file path=word/stylesWithEffects.xml><?xml version="1.0" encoding="utf-8"?>
-<w:styles xmlns:wpc="http://schemas.microsoft.com/office/word/2010/wordprocessingCanvas" xmlns:mc="http://schemas.openxmlformats.org/markup-compatibility/2006" xmlns:o="urn:schemas-microsoft-com:office:office" xmlns:r="http://schemas.openxmlformats.org/officeDocument/2006/relationships" xmlns:m="http://schemas.openxmlformats.org/officeDocument/2006/math" xmlns:v="urn:schemas-microsoft-com:vml" xmlns:wp14="http://schemas.microsoft.com/office/word/2010/wordprocessingDrawing" xmlns:wp="http://schemas.openxmlformats.org/drawingml/2006/wordprocessingDrawing" xmlns:w10="urn:schemas-microsoft-com:office:word" xmlns:w="http://schemas.openxmlformats.org/wordprocessingml/2006/main" xmlns:w14="http://schemas.microsoft.com/office/word/2010/wordml" xmlns:wpg="http://schemas.microsoft.com/office/word/2010/wordprocessingGroup" xmlns:wpi="http://schemas.microsoft.com/office/word/2010/wordprocessingInk" xmlns:wne="http://schemas.microsoft.com/office/word/2006/wordml" xmlns:wps="http://schemas.microsoft.com/office/word/2010/wordprocessingShape" mc:Ignorable="w14 wp14">
-  <w:docDefaults>
-    <w:rPrDefault>
-      <w:rPr>
-        <w:rFonts w:ascii="Times New Roman" w:eastAsia="Times New Roman" w:hAnsi="Times New Roman" w:cs="Times New Roman"/>
-        <w:color w:val="000000"/>
-        <w:lang w:val="es-ES" w:eastAsia="es-ES" w:bidi="ar-SA"/>
-      </w:rPr>
-    </w:rPrDefault>
-    <w:pPrDefault>
-      <w:pPr>
-        <w:widowControl w:val="0"/>
-      </w:pPr>
-    </w:pPrDefault>
-  </w:docDefaults>
-  <w:latentStyles w:defLockedState="0" w:defUIPriority="99" w:defSemiHidden="1" w:defUnhideWhenUsed="1" w:defQFormat="0" w:count="267">
-    <w:lsdException w:name="Normal" w:semiHidden="0" w:uiPriority="0" w:unhideWhenUsed="0" w:qFormat="1"/>
-    <w:lsdException w:name="heading 1" w:semiHidden="0" w:uiPriority="0" w:unhideWhenUsed="0" w:qFormat="1"/>
-    <w:lsdException w:name="heading 2" w:uiPriority="0" w:qFormat="1"/>
-    <w:lsdException w:name="heading 3" w:uiPriority="0" w:qFormat="1"/>
-    <w:lsdException w:name="heading 4" w:uiPriority="9" w:qFormat="1"/>
-    <w:lsdException w:name="heading 5" w:uiPriority="9" w:qFormat="1"/>
-    <w:lsdException w:name="heading 6" w:uiPriority="9" w:qFormat="1"/>
-    <w:lsdException w:name="heading 7" w:uiPriority="9" w:qFormat="1"/>
-    <w:lsdException w:name="heading 8" w:uiPriority="9" w:qFormat="1"/>
-    <w:lsdException w:name="heading 9" w:uiPriority="9" w:qFormat="1"/>
-    <w:lsdException w:name="toc 1" w:uiPriority="39"/>
-    <w:lsdException w:name="toc 2" w:uiPriority="39"/>
-    <w:lsdException w:name="toc 3" w:uiPriority="39"/>
-    <w:lsdException w:name="toc 4" w:uiPriority="39"/>
-    <w:lsdException w:name="toc 5" w:uiPriority="39"/>
-    <w:lsdException w:name="toc 6" w:uiPriority="39"/>
-    <w:lsdException w:name="toc 7" w:uiPriority="39"/>
-    <w:lsdException w:name="toc 8" w:uiPriority="39"/>
-    <w:lsdException w:name="toc 9" w:uiPriority="39"/>
-    <w:lsdException w:name="caption" w:uiPriority="35" w:qFormat="1"/>
-    <w:lsdException w:name="Title" w:semiHidden="0" w:uiPriority="0" w:unhideWhenUsed="0" w:qFormat="1"/>
-    <w:lsdException w:name="Default Paragraph Font" w:uiPriority="1"/>
-    <w:lsdException w:name="Subtitle" w:semiHidden="0" w:uiPriority="11" w:unhideWhenUsed="0" w:qFormat="1"/>
-    <w:lsdException w:name="Strong" w:semiHidden="0" w:uiPriority="22" w:unhideWhenUsed="0" w:qFormat="1"/>
-    <w:lsdException w:name="Emphasis" w:semiHidden="0" w:uiPriority="20" w:unhideWhenUsed="0" w:qFormat="1"/>
-    <w:lsdException w:name="Table Grid" w:semiHidden="0" w:uiPriority="59" w:unhideWhenUsed="0"/>
-    <w:lsdException w:name="Placeholder Text" w:unhideWhenUsed="0"/>
-    <w:lsdException w:name="No Spacing" w:semiHidden="0" w:uiPriority="1" w:unhideWhenUsed="0" w:qFormat="1"/>
-    <w:lsdException w:name="Light Shading" w:semiHidden="0" w:uiPriority="60" w:unhideWhenUsed="0"/>
-    <w:lsdException w:name="Light List" w:semiHidden="0" w:uiPriority="61" w:unhideWhenUsed="0"/>
-    <w:lsdException w:name="Light Grid" w:semiHidden="0" w:uiPriority="62" w:unhideWhenUsed="0"/>
-    <w:lsdException w:name="Medium Shading 1" w:semiHidden="0" w:uiPriority="63" w:unhideWhenUsed="0"/>
-    <w:lsdException w:name="Medium Shading 2" w:semiHidden="0" w:uiPriority="64" w:unhideWhenUsed="0"/>
-    <w:lsdException w:name="Medium List 1" w:semiHidden="0" w:uiPriority="65" w:unhideWhenUsed="0"/>
-    <w:lsdException w:name="Medium List 2" w:semiHidden="0" w:uiPriority="66" w:unhideWhenUsed="0"/>
-    <w:lsdException w:name="Medium Grid 1" w:semiHidden="0" w:uiPriority="67" w:unhideWhenUsed="0"/>
-    <w:lsdException w:name="Medium Grid 2" w:semiHidden="0" w:uiPriority="68" w:unhideWhenUsed="0"/>
-    <w:lsdException w:name="Medium Grid 3" w:semiHidden="0" w:uiPriority="69" w:unhideWhenUsed="0"/>
-    <w:lsdException w:name="Dark List" w:semiHidden="0" w:uiPriority="70" w:unhideWhenUsed="0"/>
-    <w:lsdException w:name="Colorful Shading" w:semiHidden="0" w:uiPriority="71" w:unhideWhenUsed="0"/>
-    <w:lsdException w:name="Colorful List" w:semiHidden="0" w:uiPriority="72" w:unhideWhenUsed="0"/>
-    <w:lsdException w:name="Colorful Grid" w:semiHidden="0" w:uiPriority="73" w:unhideWhenUsed="0"/>
-    <w:lsdException w:name="Light Shading Accent 1" w:semiHidden="0" w:uiPriority="60" w:unhideWhenUsed="0"/>
-    <w:lsdException w:name="Light List Accent 1" w:semiHidden="0" w:uiPriority="61" w:unhideWhenUsed="0"/>
-    <w:lsdException w:name="Light Grid Accent 1" w:semiHidden="0" w:uiPriority="62" w:unhideWhenUsed="0"/>
-    <w:lsdException w:name="Medium Shading 1 Accent 1" w:semiHidden="0" w:uiPriority="63" w:unhideWhenUsed="0"/>
-    <w:lsdException w:name="Medium Shading 2 Accent 1" w:semiHidden="0" w:uiPriority="64" w:unhideWhenUsed="0"/>
-    <w:lsdException w:name="Medium List 1 Accent 1" w:semiHidden="0" w:uiPriority="65" w:unhideWhenUsed="0"/>
-    <w:lsdException w:name="Revision" w:unhideWhenUsed="0"/>
-    <w:lsdException w:name="List Paragraph" w:semiHidden="0" w:uiPriority="34" w:unhideWhenUsed="0" w:qFormat="1"/>
-    <w:lsdException w:name="Quote" w:semiHidden="0" w:uiPriority="29" w:unhideWhenUsed="0" w:qFormat="1"/>
-    <w:lsdException w:name="Intense Quote" w:semiHidden="0" w:uiPriority="30" w:unhideWhenUsed="0" w:qFormat="1"/>
-    <w:lsdException w:name="Medium List 2 Accent 1" w:semiHidden="0" w:uiPriority="66" w:unhideWhenUsed="0"/>
-    <w:lsdException w:name="Medium Grid 1 Accent 1" w:semiHidden="0" w:uiPriority="67" w:unhideWhenUsed="0"/>
-    <w:lsdException w:name="Medium Grid 2 Accent 1" w:semiHidden="0" w:uiPriority="68" w:unhideWhenUsed="0"/>
-    <w:lsdException w:name="Medium Grid 3 Accent 1" w:semiHidden="0" w:uiPriority="69" w:unhideWhenUsed="0"/>
-    <w:lsdException w:name="Dark List Accent 1" w:semiHidden="0" w:uiPriority="70" w:unhideWhenUsed="0"/>
-    <w:lsdException w:name="Colorful Shading Accent 1" w:semiHidden="0" w:uiPriority="71" w:unhideWhenUsed="0"/>
-    <w:lsdException w:name="Colorful List Accent 1" w:semiHidden="0" w:uiPriority="72" w:unhideWhenUsed="0"/>
-    <w:lsdException w:name="Colorful Grid Accent 1" w:semiHidden="0" w:uiPriority="73" w:unhideWhenUsed="0"/>
-    <w:lsdException w:name="Light Shading Accent 2" w:semiHidden="0" w:uiPriority="60" w:unhideWhenUsed="0"/>
-    <w:lsdException w:name="Light List Accent 2" w:semiHidden="0" w:uiPriority="61" w:unhideWhenUsed="0"/>
-    <w:lsdException w:name="Light Grid Accent 2" w:semiHidden="0" w:uiPriority="62" w:unhideWhenUsed="0"/>
-    <w:lsdException w:name="Medium Shading 1 Accent 2" w:semiHidden="0" w:uiPriority="63" w:unhideWhenUsed="0"/>
-    <w:lsdException w:name="Medium Shading 2 Accent 2" w:semiHidden="0" w:uiPriority="64" w:unhideWhenUsed="0"/>
-    <w:lsdException w:name="Medium List 1 Accent 2" w:semiHidden="0" w:uiPriority="65" w:unhideWhenUsed="0"/>
-    <w:lsdException w:name="Medium List 2 Accent 2" w:semiHidden="0" w:uiPriority="66" w:unhideWhenUsed="0"/>
-    <w:lsdException w:name="Medium Grid 1 Accent 2" w:semiHidden="0" w:uiPriority="67" w:unhideWhenUsed="0"/>
-    <w:lsdException w:name="Medium Grid 2 Accent 2" w:semiHidden="0" w:uiPriority="68" w:unhideWhenUsed="0"/>
-    <w:lsdException w:name="Medium Grid 3 Accent 2" w:semiHidden="0" w:uiPriority="69" w:unhideWhenUsed="0"/>
-    <w:lsdException w:name="Dark List Accent 2" w:semiHidden="0" w:uiPriority="70" w:unhideWhenUsed="0"/>
-    <w:lsdException w:name="Colorful Shading Accent 2" w:semiHidden="0" w:uiPriority="71" w:unhideWhenUsed="0"/>
-    <w:lsdException w:name="Colorful List Accent 2" w:semiHidden="0" w:uiPriority="72" w:unhideWhenUsed="0"/>
-    <w:lsdException w:name="Colorful Grid Accent 2" w:semiHidden="0" w:uiPriority="73" w:unhideWhenUsed="0"/>
-    <w:lsdException w:name="Light Shading Accent 3" w:semiHidden="0" w:uiPriority="60" w:unhideWhenUsed="0"/>
-    <w:lsdException w:name="Light List Accent 3" w:semiHidden="0" w:uiPriority="61" w:unhideWhenUsed="0"/>
-    <w:lsdException w:name="Light Grid Accent 3" w:semiHidden="0" w:uiPriority="62" w:unhideWhenUsed="0"/>
-    <w:lsdException w:name="Medium Shading 1 Accent 3" w:semiHidden="0" w:uiPriority="63" w:unhideWhenUsed="0"/>
-    <w:lsdException w:name="Medium Shading 2 Accent 3" w:semiHidden="0" w:uiPriority="64" w:unhideWhenUsed="0"/>
-    <w:lsdException w:name="Medium List 1 Accent 3" w:semiHidden="0" w:uiPriority="65" w:unhideWhenUsed="0"/>
-    <w:lsdException w:name="Medium List 2 Accent 3" w:semiHidden="0" w:uiPriority="66" w:unhideWhenUsed="0"/>
-    <w:lsdException w:name="Medium Grid 1 Accent 3" w:semiHidden="0" w:uiPriority="67" w:unhideWhenUsed="0"/>
-    <w:lsdException w:name="Medium Grid 2 Accent 3" w:semiHidden="0" w:uiPriority="68" w:unhideWhenUsed="0"/>
-    <w:lsdException w:name="Medium Grid 3 Accent 3" w:semiHidden="0" w:uiPriority="69" w:unhideWhenUsed="0"/>
-    <w:lsdException w:name="Dark List Accent 3" w:semiHidden="0" w:uiPriority="70" w:unhideWhenUsed="0"/>
-    <w:lsdException w:name="Colorful Shading Accent 3" w:semiHidden="0" w:uiPriority="71" w:unhideWhenUsed="0"/>
-    <w:lsdException w:name="Colorful List Accent 3" w:semiHidden="0" w:uiPriority="72" w:unhideWhenUsed="0"/>
-    <w:lsdException w:name="Colorful Grid Accent 3" w:semiHidden="0" w:uiPriority="73" w:unhideWhenUsed="0"/>
-    <w:lsdException w:name="Light Shading Accent 4" w:semiHidden="0" w:uiPriority="60" w:unhideWhenUsed="0"/>
-    <w:lsdException w:name="Light List Accent 4" w:semiHidden="0" w:uiPriority="61" w:unhideWhenUsed="0"/>
-    <w:lsdException w:name="Light Grid Accent 4" w:semiHidden="0" w:uiPriority="62" w:unhideWhenUsed="0"/>
-    <w:lsdException w:name="Medium Shading 1 Accent 4" w:semiHidden="0" w:uiPriority="63" w:unhideWhenUsed="0"/>
-    <w:lsdException w:name="Medium Shading 2 Accent 4" w:semiHidden="0" w:uiPriority="64" w:unhideWhenUsed="0"/>
-    <w:lsdException w:name="Medium List 1 Accent 4" w:semiHidden="0" w:uiPriority="65" w:unhideWhenUsed="0"/>
-    <w:lsdException w:name="Medium List 2 Accent 4" w:semiHidden="0" w:uiPriority="66" w:unhideWhenUsed="0"/>
-    <w:lsdException w:name="Medium Grid 1 Accent 4" w:semiHidden="0" w:uiPriority="67" w:unhideWhenUsed="0"/>
-    <w:lsdException w:name="Medium Grid 2 Accent 4" w:semiHidden="0" w:uiPriority="68" w:unhideWhenUsed="0"/>
-    <w:lsdException w:name="Medium Grid 3 Accent 4" w:semiHidden="0" w:uiPriority="69" w:unhideWhenUsed="0"/>
-    <w:lsdException w:name="Dark List Accent 4" w:semiHidden="0" w:uiPriority="70" w:unhideWhenUsed="0"/>
-    <w:lsdException w:name="Colorful Shading Accent 4" w:semiHidden="0" w:uiPriority="71" w:unhideWhenUsed="0"/>
-    <w:lsdException w:name="Colorful List Accent 4" w:semiHidden="0" w:uiPriority="72" w:unhideWhenUsed="0"/>
-    <w:lsdException w:name="Colorful Grid Accent 4" w:semiHidden="0" w:uiPriority="73" w:unhideWhenUsed="0"/>
-    <w:lsdException w:name="Light Shading Accent 5" w:semiHidden="0" w:uiPriority="60" w:unhideWhenUsed="0"/>
-    <w:lsdException w:name="Light List Accent 5" w:semiHidden="0" w:uiPriority="61" w:unhideWhenUsed="0"/>
-    <w:lsdException w:name="Light Grid Accent 5" w:semiHidden="0" w:uiPriority="62" w:unhideWhenUsed="0"/>
-    <w:lsdException w:name="Medium Shading 1 Accent 5" w:semiHidden="0" w:uiPriority="63" w:unhideWhenUsed="0"/>
-    <w:lsdException w:name="Medium Shading 2 Accent 5" w:semiHidden="0" w:uiPriority="64" w:unhideWhenUsed="0"/>
-    <w:lsdException w:name="Medium List 1 Accent 5" w:semiHidden="0" w:uiPriority="65" w:unhideWhenUsed="0"/>
-    <w:lsdException w:name="Medium List 2 Accent 5" w:semiHidden="0" w:uiPriority="66" w:unhideWhenUsed="0"/>
-    <w:lsdException w:name="Medium Grid 1 Accent 5" w:semiHidden="0" w:uiPriority="67" w:unhideWhenUsed="0"/>
-    <w:lsdException w:name="Medium Grid 2 Accent 5" w:semiHidden="0" w:uiPriority="68" w:unhideWhenUsed="0"/>
-    <w:lsdException w:name="Medium Grid 3 Accent 5" w:semiHidden="0" w:uiPriority="69" w:unhideWhenUsed="0"/>
-    <w:lsdException w:name="Dark List Accent 5" w:semiHidden="0" w:uiPriority="70" w:unhideWhenUsed="0"/>
-    <w:lsdException w:name="Colorful Shading Accent 5" w:semiHidden="0" w:uiPriority="71" w:unhideWhenUsed="0"/>
-    <w:lsdException w:name="Colorful List Accent 5" w:semiHidden="0" w:uiPriority="72" w:unhideWhenUsed="0"/>
-    <w:lsdException w:name="Colorful Grid Accent 5" w:semiHidden="0" w:uiPriority="73" w:unhideWhenUsed="0"/>
-    <w:lsdException w:name="Light Shading Accent 6" w:semiHidden="0" w:uiPriority="60" w:unhideWhenUsed="0"/>
-    <w:lsdException w:name="Light List Accent 6" w:semiHidden="0" w:uiPriority="61" w:unhideWhenUsed="0"/>
-    <w:lsdException w:name="Light Grid Accent 6" w:semiHidden="0" w:uiPriority="62" w:unhideWhenUsed="0"/>
-    <w:lsdException w:name="Medium Shading 1 Accent 6" w:semiHidden="0" w:uiPriority="63" w:unhideWhenUsed="0"/>
-    <w:lsdException w:name="Medium Shading 2 Accent 6" w:semiHidden="0" w:uiPriority="64" w:unhideWhenUsed="0"/>
-    <w:lsdException w:name="Medium List 1 Accent 6" w:semiHidden="0" w:uiPriority="65" w:unhideWhenUsed="0"/>
-    <w:lsdException w:name="Medium List 2 Accent 6" w:semiHidden="0" w:uiPriority="66" w:unhideWhenUsed="0"/>
-    <w:lsdException w:name="Medium Grid 1 Accent 6" w:semiHidden="0" w:uiPriority="67" w:unhideWhenUsed="0"/>
-    <w:lsdException w:name="Medium Grid 2 Accent 6" w:semiHidden="0" w:uiPriority="68" w:unhideWhenUsed="0"/>
-    <w:lsdException w:name="Medium Grid 3 Accent 6" w:semiHidden="0" w:uiPriority="69" w:unhideWhenUsed="0"/>
-    <w:lsdException w:name="Dark List Accent 6" w:semiHidden="0" w:uiPriority="70" w:unhideWhenUsed="0"/>
-    <w:lsdException w:name="Colorful Shading Accent 6" w:semiHidden="0" w:uiPriority="71" w:unhideWhenUsed="0"/>
-    <w:lsdException w:name="Colorful List Accent 6" w:semiHidden="0" w:uiPriority="72" w:unhideWhenUsed="0"/>
-    <w:lsdException w:name="Colorful Grid Accent 6" w:semiHidden="0" w:uiPriority="73" w:unhideWhenUsed="0"/>
-    <w:lsdException w:name="Subtle Emphasis" w:semiHidden="0" w:uiPriority="19" w:unhideWhenUsed="0" w:qFormat="1"/>
-    <w:lsdException w:name="Intense Emphasis" w:semiHidden="0" w:uiPriority="21" w:unhideWhenUsed="0" w:qFormat="1"/>
-    <w:lsdException w:name="Subtle Reference" w:semiHidden="0" w:uiPriority="31" w:unhideWhenUsed="0" w:qFormat="1"/>
-    <w:lsdException w:name="Intense Reference" w:semiHidden="0" w:uiPriority="32" w:unhideWhenUsed="0" w:qFormat="1"/>
-    <w:lsdException w:name="Book Title" w:semiHidden="0" w:uiPriority="33" w:unhideWhenUsed="0" w:qFormat="1"/>
-    <w:lsdException w:name="Bibliography" w:uiPriority="37"/>
-    <w:lsdException w:name="TOC Heading" w:uiPriority="39" w:qFormat="1"/>
-  </w:latentStyles>
-  <w:style w:type="paragraph" w:default="1" w:styleId="Normal">
-    <w:name w:val="Normal"/>
-  </w:style>
-  <w:style w:type="paragraph" w:styleId="Ttulo1">
-    <w:name w:val="heading 1"/>
-    <w:basedOn w:val="Normal"/>
-    <w:next w:val="Normal"/>
-    <w:pPr>
-      <w:keepNext/>
-      <w:keepLines/>
-      <w:spacing w:before="480" w:after="120"/>
-      <w:contextualSpacing/>
-      <w:outlineLvl w:val="0"/>
-    </w:pPr>
-    <w:rPr>
-      <w:b/>
-      <w:sz w:val="48"/>
-    </w:rPr>
-  </w:style>
-  <w:style w:type="paragraph" w:styleId="Ttulo2">
-    <w:name w:val="heading 2"/>
-    <w:basedOn w:val="Normal"/>
-    <w:next w:val="Normal"/>
-    <w:pPr>
-      <w:keepNext/>
-      <w:keepLines/>
-      <w:spacing w:before="360" w:after="80"/>
-      <w:contextualSpacing/>
-      <w:outlineLvl w:val="1"/>
-    </w:pPr>
-    <w:rPr>
-      <w:b/>
-      <w:sz w:val="36"/>
-    </w:rPr>
-  </w:style>
-  <w:style w:type="paragraph" w:styleId="Ttulo3">
-    <w:name w:val="heading 3"/>
-    <w:basedOn w:val="Normal"/>
-    <w:next w:val="Normal"/>
-    <w:pPr>
-      <w:keepNext/>
-      <w:keepLines/>
-      <w:spacing w:before="280" w:after="80"/>
-      <w:contextualSpacing/>
-      <w:outlineLvl w:val="2"/>
-    </w:pPr>
-    <w:rPr>
-      <w:b/>
-      <w:sz w:val="28"/>
-    </w:rPr>
-  </w:style>
-  <w:style w:type="paragraph" w:styleId="Ttulo4">
-    <w:name w:val="heading 4"/>
-    <w:basedOn w:val="Normal"/>
-    <w:next w:val="Normal"/>
-    <w:pPr>
-      <w:keepNext/>
-      <w:keepLines/>
-      <w:spacing w:before="240" w:after="40"/>
-      <w:contextualSpacing/>
-      <w:outlineLvl w:val="3"/>
-    </w:pPr>
-    <w:rPr>
-      <w:b/>
-      <w:sz w:val="24"/>
-    </w:rPr>
-  </w:style>
-  <w:style w:type="paragraph" w:styleId="Ttulo5">
-    <w:name w:val="heading 5"/>
-    <w:basedOn w:val="Normal"/>
-    <w:next w:val="Normal"/>
-    <w:pPr>
-      <w:keepNext/>
-      <w:keepLines/>
-      <w:spacing w:before="220" w:after="40"/>
-      <w:contextualSpacing/>
-      <w:outlineLvl w:val="4"/>
-    </w:pPr>
-    <w:rPr>
-      <w:b/>
-      <w:sz w:val="22"/>
-    </w:rPr>
-  </w:style>
-  <w:style w:type="paragraph" w:styleId="Ttulo6">
-    <w:name w:val="heading 6"/>
-    <w:basedOn w:val="Normal"/>
-    <w:next w:val="Normal"/>
-    <w:pPr>
-      <w:keepNext/>
-      <w:keepLines/>
-      <w:spacing w:before="200" w:after="40"/>
-      <w:contextualSpacing/>
-      <w:outlineLvl w:val="5"/>
-    </w:pPr>
-    <w:rPr>
-      <w:b/>
-    </w:rPr>
-  </w:style>
-  <w:style w:type="character" w:default="1" w:styleId="Fuentedeprrafopredeter">
-    <w:name w:val="Default Paragraph Font"/>
-    <w:uiPriority w:val="1"/>
-    <w:semiHidden/>
-    <w:unhideWhenUsed/>
-  </w:style>
-  <w:style w:type="table" w:default="1" w:styleId="Tablanormal">
-    <w:name w:val="Normal Table"/>
-    <w:uiPriority w:val="99"/>
-    <w:semiHidden/>
-    <w:unhideWhenUsed/>
-    <w:tblPr>
-      <w:tblInd w:w="0" w:type="dxa"/>
       <w:tblCellMar>
         <w:top w:w="0" w:type="dxa"/>
         <w:left w:w="108" w:type="dxa"/>
         <w:bottom w:w="0" w:type="dxa"/>
         <w:right w:w="108" w:type="dxa"/>
       </w:tblCellMar>
-    </w:tblPr>
-  </w:style>
-  <w:style w:type="numbering" w:default="1" w:styleId="Sinlista">
-    <w:name w:val="No List"/>
-    <w:uiPriority w:val="99"/>
-    <w:semiHidden/>
-    <w:unhideWhenUsed/>
-  </w:style>
-  <w:style w:type="table" w:customStyle="1" w:styleId="TableNormal1">
-    <w:name w:val="Table Normal1"/>
-    <w:tblPr>
-      <w:tblCellMar>
-        <w:top w:w="0" w:type="dxa"/>
-        <w:left w:w="0" w:type="dxa"/>
-        <w:bottom w:w="0" w:type="dxa"/>
-        <w:right w:w="0" w:type="dxa"/>
-      </w:tblCellMar>
-    </w:tblPr>
-  </w:style>
-  <w:style w:type="paragraph" w:styleId="Ttulo">
-    <w:name w:val="Title"/>
-    <w:basedOn w:val="Normal"/>
-    <w:next w:val="Normal"/>
-    <w:qFormat/>
-    <w:pPr>
-      <w:keepNext/>
-      <w:keepLines/>
-      <w:spacing w:before="480" w:after="120"/>
-      <w:contextualSpacing/>
-    </w:pPr>
-    <w:rPr>
-      <w:b/>
-      <w:sz w:val="72"/>
-    </w:rPr>
-  </w:style>
-  <w:style w:type="paragraph" w:styleId="Subttulo">
-    <w:name w:val="Subtitle"/>
-    <w:basedOn w:val="Normal"/>
-    <w:next w:val="Normal"/>
-    <w:pPr>
-      <w:keepNext/>
-      <w:keepLines/>
-      <w:spacing w:before="360" w:after="80"/>
-      <w:contextualSpacing/>
-    </w:pPr>
-    <w:rPr>
-      <w:rFonts w:ascii="Georgia" w:eastAsia="Georgia" w:hAnsi="Georgia" w:cs="Georgia"/>
-      <w:i/>
-      <w:color w:val="666666"/>
-      <w:sz w:val="48"/>
-    </w:rPr>
-  </w:style>
-  <w:style w:type="paragraph" w:styleId="Encabezado">
-    <w:name w:val="header"/>
-    <w:basedOn w:val="Normal"/>
-    <w:link w:val="EncabezadoCar"/>
-    <w:uiPriority w:val="99"/>
-    <w:unhideWhenUsed/>
-    <w:rsid w:val="005C1FF6"/>
-    <w:pPr>
-      <w:tabs>
-        <w:tab w:val="center" w:pos="4252"/>
-        <w:tab w:val="right" w:pos="8504"/>
-      </w:tabs>
-    </w:pPr>
-  </w:style>
-  <w:style w:type="character" w:customStyle="1" w:styleId="EncabezadoCar">
-    <w:name w:val="Encabezado Car"/>
-    <w:basedOn w:val="Fuentedeprrafopredeter"/>
-    <w:link w:val="Encabezado"/>
-    <w:uiPriority w:val="99"/>
-    <w:rsid w:val="005C1FF6"/>
-  </w:style>
-  <w:style w:type="paragraph" w:styleId="Piedepgina">
-    <w:name w:val="footer"/>
-    <w:basedOn w:val="Normal"/>
-    <w:link w:val="PiedepginaCar"/>
-    <w:uiPriority w:val="99"/>
-    <w:unhideWhenUsed/>
-    <w:rsid w:val="005C1FF6"/>
-    <w:pPr>
-      <w:tabs>
-        <w:tab w:val="center" w:pos="4252"/>
-        <w:tab w:val="right" w:pos="8504"/>
-      </w:tabs>
-    </w:pPr>
-  </w:style>
-  <w:style w:type="character" w:customStyle="1" w:styleId="PiedepginaCar">
-    <w:name w:val="Pie de página Car"/>
-    <w:basedOn w:val="Fuentedeprrafopredeter"/>
-    <w:link w:val="Piedepgina"/>
-    <w:uiPriority w:val="99"/>
-    <w:rsid w:val="005C1FF6"/>
-  </w:style>
-  <w:style w:type="paragraph" w:styleId="Prrafodelista">
-    <w:name w:val="List Paragraph"/>
-    <w:basedOn w:val="Normal"/>
-    <w:uiPriority w:val="34"/>
-    <w:qFormat/>
-    <w:rsid w:val="005C1FF6"/>
-    <w:pPr>
-      <w:ind w:left="720"/>
-      <w:contextualSpacing/>
-    </w:pPr>
-  </w:style>
-  <w:style w:type="paragraph" w:styleId="Textodeglobo">
-    <w:name w:val="Balloon Text"/>
-    <w:basedOn w:val="Normal"/>
-    <w:link w:val="TextodegloboCar"/>
-    <w:uiPriority w:val="99"/>
-    <w:semiHidden/>
-    <w:unhideWhenUsed/>
-    <w:rsid w:val="00A57AD9"/>
-    <w:rPr>
-      <w:rFonts w:ascii="Tahoma" w:hAnsi="Tahoma" w:cs="Tahoma"/>
-      <w:sz w:val="16"/>
-      <w:szCs w:val="16"/>
-    </w:rPr>
-  </w:style>
-  <w:style w:type="character" w:customStyle="1" w:styleId="TextodegloboCar">
-    <w:name w:val="Texto de globo Car"/>
-    <w:basedOn w:val="Fuentedeprrafopredeter"/>
-    <w:link w:val="Textodeglobo"/>
-    <w:uiPriority w:val="99"/>
-    <w:semiHidden/>
-    <w:rsid w:val="00A57AD9"/>
-    <w:rPr>
-      <w:rFonts w:ascii="Tahoma" w:hAnsi="Tahoma" w:cs="Tahoma"/>
-      <w:sz w:val="16"/>
-      <w:szCs w:val="16"/>
-    </w:rPr>
-  </w:style>
-  <w:style w:type="paragraph" w:styleId="NormalWeb">
-    <w:name w:val="Normal (Web)"/>
-    <w:basedOn w:val="Normal"/>
-    <w:uiPriority w:val="99"/>
-    <w:unhideWhenUsed/>
-    <w:rsid w:val="00586407"/>
-    <w:pPr>
-      <w:widowControl/>
-      <w:spacing w:before="100" w:beforeAutospacing="1" w:after="100" w:afterAutospacing="1"/>
-    </w:pPr>
-    <w:rPr>
-      <w:color w:val="auto"/>
-      <w:sz w:val="24"/>
-      <w:szCs w:val="24"/>
-      <w:lang w:val="es-PE" w:eastAsia="es-PE"/>
-    </w:rPr>
-  </w:style>
-  <w:style w:type="table" w:styleId="Tablaconcuadrcula">
-    <w:name w:val="Table Grid"/>
-    <w:basedOn w:val="Tablanormal"/>
-    <w:uiPriority w:val="59"/>
-    <w:rsid w:val="005011E3"/>
-    <w:tblPr>
-      <w:tblBorders>
-        <w:top w:val="single" w:sz="4" w:space="0" w:color="auto"/>
-        <w:left w:val="single" w:sz="4" w:space="0" w:color="auto"/>
-        <w:bottom w:val="single" w:sz="4" w:space="0" w:color="auto"/>
-        <w:right w:val="single" w:sz="4" w:space="0" w:color="auto"/>
-        <w:insideH w:val="single" w:sz="4" w:space="0" w:color="auto"/>
-        <w:insideV w:val="single" w:sz="4" w:space="0" w:color="auto"/>
-      </w:tblBorders>
-    </w:tblPr>
-  </w:style>
-  <w:style w:type="table" w:styleId="Listavistosa-nfasis6">
-    <w:name w:val="Colorful List Accent 6"/>
-    <w:basedOn w:val="Tablanormal"/>
-    <w:uiPriority w:val="72"/>
-    <w:rsid w:val="00C43067"/>
-    <w:rPr>
-      <w:color w:val="000000" w:themeColor="text1"/>
-    </w:rPr>
-    <w:tblPr>
-      <w:tblStyleRowBandSize w:val="1"/>
-      <w:tblStyleColBandSize w:val="1"/>
-    </w:tblPr>
-    <w:tcPr>
-      <w:shd w:val="clear" w:color="auto" w:fill="F0F7EC" w:themeFill="accent6" w:themeFillTint="19"/>
-    </w:tcPr>
-    <w:tblStylePr w:type="firstRow">
-      <w:rPr>
-        <w:b/>
-        <w:bCs/>
-        <w:color w:val="FFFFFF" w:themeColor="background1"/>
-      </w:rPr>
-      <w:tblPr/>
-      <w:tcPr>
-        <w:tcBorders>
-          <w:bottom w:val="single" w:sz="12" w:space="0" w:color="FFFFFF" w:themeColor="background1"/>
-        </w:tcBorders>
-        <w:shd w:val="clear" w:color="auto" w:fill="3259A0" w:themeFill="accent5" w:themeFillShade="CC"/>
-      </w:tcPr>
-    </w:tblStylePr>
-    <w:tblStylePr w:type="lastRow">
-      <w:rPr>
-        <w:b/>
-        <w:bCs/>
-        <w:color w:val="3259A0" w:themeColor="accent5" w:themeShade="CC"/>
-      </w:rPr>
-      <w:tblPr/>
-      <w:tcPr>
-        <w:tcBorders>
-          <w:top w:val="single" w:sz="12" w:space="0" w:color="000000" w:themeColor="text1"/>
-        </w:tcBorders>
-        <w:shd w:val="clear" w:color="auto" w:fill="FFFFFF" w:themeFill="background1"/>
-      </w:tcPr>
-    </w:tblStylePr>
-    <w:tblStylePr w:type="firstCol">
-      <w:rPr>
-        <w:b/>
-        <w:bCs/>
-      </w:rPr>
-    </w:tblStylePr>
-    <w:tblStylePr w:type="lastCol">
-      <w:rPr>
-        <w:b/>
-        <w:bCs/>
-      </w:rPr>
-    </w:tblStylePr>
-    <w:tblStylePr w:type="band1Vert">
-      <w:tblPr/>
-      <w:tcPr>
-        <w:tcBorders>
-          <w:top w:val="nil"/>
-          <w:left w:val="nil"/>
-          <w:bottom w:val="nil"/>
-          <w:right w:val="nil"/>
-          <w:insideH w:val="nil"/>
-          <w:insideV w:val="nil"/>
-        </w:tcBorders>
-        <w:shd w:val="clear" w:color="auto" w:fill="DBEBD0" w:themeFill="accent6" w:themeFillTint="3F"/>
-      </w:tcPr>
-    </w:tblStylePr>
-    <w:tblStylePr w:type="band1Horz">
-      <w:tblPr/>
-      <w:tcPr>
-        <w:shd w:val="clear" w:color="auto" w:fill="E2EFD9" w:themeFill="accent6" w:themeFillTint="33"/>
-      </w:tcPr>
-    </w:tblStylePr>
-  </w:style>
-  <w:style w:type="table" w:styleId="Cuadrculavistosa-nfasis3">
-    <w:name w:val="Colorful Grid Accent 3"/>
-    <w:basedOn w:val="Tablanormal"/>
-    <w:uiPriority w:val="73"/>
-    <w:rsid w:val="00F81B51"/>
-    <w:rPr>
-      <w:color w:val="000000" w:themeColor="text1"/>
-    </w:rPr>
-    <w:tblPr>
-      <w:tblStyleRowBandSize w:val="1"/>
-      <w:tblStyleColBandSize w:val="1"/>
-      <w:tblBorders>
-        <w:insideH w:val="single" w:sz="4" w:space="0" w:color="FFFFFF" w:themeColor="background1"/>
-      </w:tblBorders>
-    </w:tblPr>
-    <w:tcPr>
-      <w:shd w:val="clear" w:color="auto" w:fill="EDEDED" w:themeFill="accent3" w:themeFillTint="33"/>
-    </w:tcPr>
-    <w:tblStylePr w:type="firstRow">
-      <w:rPr>
-        <w:b/>
-        <w:bCs/>
-      </w:rPr>
-      <w:tblPr/>
-      <w:tcPr>
-        <w:shd w:val="clear" w:color="auto" w:fill="DBDBDB" w:themeFill="accent3" w:themeFillTint="66"/>
-      </w:tcPr>
-    </w:tblStylePr>
-    <w:tblStylePr w:type="lastRow">
-      <w:rPr>
-        <w:b/>
-        <w:bCs/>
-        <w:color w:val="000000" w:themeColor="text1"/>
-      </w:rPr>
-      <w:tblPr/>
-      <w:tcPr>
-        <w:shd w:val="clear" w:color="auto" w:fill="DBDBDB" w:themeFill="accent3" w:themeFillTint="66"/>
-      </w:tcPr>
-    </w:tblStylePr>
-    <w:tblStylePr w:type="firstCol">
-      <w:rPr>
-        <w:color w:val="FFFFFF" w:themeColor="background1"/>
-      </w:rPr>
-      <w:tblPr/>
-      <w:tcPr>
-        <w:shd w:val="clear" w:color="auto" w:fill="7B7B7B" w:themeFill="accent3" w:themeFillShade="BF"/>
-      </w:tcPr>
-    </w:tblStylePr>
-    <w:tblStylePr w:type="lastCol">
-      <w:rPr>
-        <w:color w:val="FFFFFF" w:themeColor="background1"/>
-      </w:rPr>
-      <w:tblPr/>
-      <w:tcPr>
-        <w:shd w:val="clear" w:color="auto" w:fill="7B7B7B" w:themeFill="accent3" w:themeFillShade="BF"/>
-      </w:tcPr>
-    </w:tblStylePr>
-    <w:tblStylePr w:type="band1Vert">
-      <w:tblPr/>
-      <w:tcPr>
-        <w:shd w:val="clear" w:color="auto" w:fill="D2D2D2" w:themeFill="accent3" w:themeFillTint="7F"/>
-      </w:tcPr>
-    </w:tblStylePr>
-    <w:tblStylePr w:type="band1Horz">
-      <w:tblPr/>
-      <w:tcPr>
-        <w:shd w:val="clear" w:color="auto" w:fill="D2D2D2" w:themeFill="accent3" w:themeFillTint="7F"/>
-      </w:tcPr>
-    </w:tblStylePr>
-  </w:style>
-  <w:style w:type="table" w:styleId="Cuadrculaclara-nfasis1">
-    <w:name w:val="Light Grid Accent 1"/>
-    <w:basedOn w:val="Tablanormal"/>
-    <w:uiPriority w:val="62"/>
-    <w:rsid w:val="004655DE"/>
-    <w:pPr>
-      <w:widowControl/>
-    </w:pPr>
-    <w:rPr>
-      <w:rFonts w:asciiTheme="minorHAnsi" w:eastAsiaTheme="minorEastAsia" w:hAnsiTheme="minorHAnsi" w:cstheme="minorBidi"/>
-      <w:color w:val="auto"/>
-      <w:sz w:val="22"/>
-      <w:szCs w:val="22"/>
-      <w:lang w:val="es-PE" w:eastAsia="es-PE"/>
-    </w:rPr>
-    <w:tblPr>
-      <w:tblStyleRowBandSize w:val="1"/>
-      <w:tblStyleColBandSize w:val="1"/>
-      <w:tblBorders>
-        <w:top w:val="single" w:sz="8" w:space="0" w:color="5B9BD5" w:themeColor="accent1"/>
-        <w:left w:val="single" w:sz="8" w:space="0" w:color="5B9BD5" w:themeColor="accent1"/>
-        <w:bottom w:val="single" w:sz="8" w:space="0" w:color="5B9BD5" w:themeColor="accent1"/>
-        <w:right w:val="single" w:sz="8" w:space="0" w:color="5B9BD5" w:themeColor="accent1"/>
-        <w:insideH w:val="single" w:sz="8" w:space="0" w:color="5B9BD5" w:themeColor="accent1"/>
-        <w:insideV w:val="single" w:sz="8" w:space="0" w:color="5B9BD5" w:themeColor="accent1"/>
-      </w:tblBorders>
-    </w:tblPr>
-    <w:tblStylePr w:type="firstRow">
-      <w:pPr>
-        <w:spacing w:before="0" w:after="0" w:line="240" w:lineRule="auto"/>
-      </w:pPr>
-      <w:rPr>
-        <w:rFonts w:asciiTheme="majorHAnsi" w:eastAsiaTheme="majorEastAsia" w:hAnsiTheme="majorHAnsi" w:cstheme="majorBidi"/>
-        <w:b/>
-        <w:bCs/>
-      </w:rPr>
-      <w:tblPr/>
-      <w:tcPr>
-        <w:tcBorders>
-          <w:top w:val="single" w:sz="8" w:space="0" w:color="5B9BD5" w:themeColor="accent1"/>
-          <w:left w:val="single" w:sz="8" w:space="0" w:color="5B9BD5" w:themeColor="accent1"/>
-          <w:bottom w:val="single" w:sz="18" w:space="0" w:color="5B9BD5" w:themeColor="accent1"/>
-          <w:right w:val="single" w:sz="8" w:space="0" w:color="5B9BD5" w:themeColor="accent1"/>
-          <w:insideH w:val="nil"/>
-          <w:insideV w:val="single" w:sz="8" w:space="0" w:color="5B9BD5" w:themeColor="accent1"/>
-        </w:tcBorders>
-      </w:tcPr>
-    </w:tblStylePr>
-    <w:tblStylePr w:type="lastRow">
-      <w:pPr>
-        <w:spacing w:before="0" w:after="0" w:line="240" w:lineRule="auto"/>
-      </w:pPr>
-      <w:rPr>
-        <w:rFonts w:asciiTheme="majorHAnsi" w:eastAsiaTheme="majorEastAsia" w:hAnsiTheme="majorHAnsi" w:cstheme="majorBidi"/>
-        <w:b/>
-        <w:bCs/>
-      </w:rPr>
-      <w:tblPr/>
-      <w:tcPr>
-        <w:tcBorders>
-          <w:top w:val="double" w:sz="6" w:space="0" w:color="5B9BD5" w:themeColor="accent1"/>
-          <w:left w:val="single" w:sz="8" w:space="0" w:color="5B9BD5" w:themeColor="accent1"/>
-          <w:bottom w:val="single" w:sz="8" w:space="0" w:color="5B9BD5" w:themeColor="accent1"/>
-          <w:right w:val="single" w:sz="8" w:space="0" w:color="5B9BD5" w:themeColor="accent1"/>
-          <w:insideH w:val="nil"/>
-          <w:insideV w:val="single" w:sz="8" w:space="0" w:color="5B9BD5" w:themeColor="accent1"/>
-        </w:tcBorders>
-      </w:tcPr>
-    </w:tblStylePr>
-    <w:tblStylePr w:type="firstCol">
-      <w:rPr>
-        <w:rFonts w:asciiTheme="majorHAnsi" w:eastAsiaTheme="majorEastAsia" w:hAnsiTheme="majorHAnsi" w:cstheme="majorBidi"/>
-        <w:b/>
-        <w:bCs/>
-      </w:rPr>
-    </w:tblStylePr>
-    <w:tblStylePr w:type="lastCol">
-      <w:rPr>
-        <w:rFonts w:asciiTheme="majorHAnsi" w:eastAsiaTheme="majorEastAsia" w:hAnsiTheme="majorHAnsi" w:cstheme="majorBidi"/>
-        <w:b/>
-        <w:bCs/>
-      </w:rPr>
-      <w:tblPr/>
-      <w:tcPr>
-        <w:tcBorders>
-          <w:top w:val="single" w:sz="8" w:space="0" w:color="5B9BD5" w:themeColor="accent1"/>
-          <w:left w:val="single" w:sz="8" w:space="0" w:color="5B9BD5" w:themeColor="accent1"/>
-          <w:bottom w:val="single" w:sz="8" w:space="0" w:color="5B9BD5" w:themeColor="accent1"/>
-          <w:right w:val="single" w:sz="8" w:space="0" w:color="5B9BD5" w:themeColor="accent1"/>
-        </w:tcBorders>
-      </w:tcPr>
-    </w:tblStylePr>
-    <w:tblStylePr w:type="band1Vert">
-      <w:tblPr/>
-      <w:tcPr>
-        <w:tcBorders>
-          <w:top w:val="single" w:sz="8" w:space="0" w:color="5B9BD5" w:themeColor="accent1"/>
-          <w:left w:val="single" w:sz="8" w:space="0" w:color="5B9BD5" w:themeColor="accent1"/>
-          <w:bottom w:val="single" w:sz="8" w:space="0" w:color="5B9BD5" w:themeColor="accent1"/>
-          <w:right w:val="single" w:sz="8" w:space="0" w:color="5B9BD5" w:themeColor="accent1"/>
-        </w:tcBorders>
-        <w:shd w:val="clear" w:color="auto" w:fill="D6E6F4" w:themeFill="accent1" w:themeFillTint="3F"/>
-      </w:tcPr>
-    </w:tblStylePr>
-    <w:tblStylePr w:type="band1Horz">
-      <w:tblPr/>
-      <w:tcPr>
-        <w:tcBorders>
-          <w:top w:val="single" w:sz="8" w:space="0" w:color="5B9BD5" w:themeColor="accent1"/>
-          <w:left w:val="single" w:sz="8" w:space="0" w:color="5B9BD5" w:themeColor="accent1"/>
-          <w:bottom w:val="single" w:sz="8" w:space="0" w:color="5B9BD5" w:themeColor="accent1"/>
-          <w:right w:val="single" w:sz="8" w:space="0" w:color="5B9BD5" w:themeColor="accent1"/>
-          <w:insideV w:val="single" w:sz="8" w:space="0" w:color="5B9BD5" w:themeColor="accent1"/>
-        </w:tcBorders>
-        <w:shd w:val="clear" w:color="auto" w:fill="D6E6F4" w:themeFill="accent1" w:themeFillTint="3F"/>
-      </w:tcPr>
-    </w:tblStylePr>
-    <w:tblStylePr w:type="band2Horz">
-      <w:tblPr/>
-      <w:tcPr>
-        <w:tcBorders>
-          <w:top w:val="single" w:sz="8" w:space="0" w:color="5B9BD5" w:themeColor="accent1"/>
-          <w:left w:val="single" w:sz="8" w:space="0" w:color="5B9BD5" w:themeColor="accent1"/>
-          <w:bottom w:val="single" w:sz="8" w:space="0" w:color="5B9BD5" w:themeColor="accent1"/>
-          <w:right w:val="single" w:sz="8" w:space="0" w:color="5B9BD5" w:themeColor="accent1"/>
-          <w:insideV w:val="single" w:sz="8" w:space="0" w:color="5B9BD5" w:themeColor="accent1"/>
-        </w:tcBorders>
-      </w:tcPr>
-    </w:tblStylePr>
-  </w:style>
-  <w:style w:type="paragraph" w:styleId="TtulodeTDC">
-    <w:name w:val="TOC Heading"/>
-    <w:basedOn w:val="Ttulo1"/>
-    <w:next w:val="Normal"/>
-    <w:uiPriority w:val="39"/>
-    <w:semiHidden/>
-    <w:unhideWhenUsed/>
-    <w:qFormat/>
-    <w:rsid w:val="00471FB7"/>
-    <w:pPr>
-      <w:widowControl/>
-      <w:spacing w:after="0" w:line="276" w:lineRule="auto"/>
-      <w:contextualSpacing w:val="0"/>
-      <w:outlineLvl w:val="9"/>
-    </w:pPr>
-    <w:rPr>
-      <w:rFonts w:asciiTheme="majorHAnsi" w:eastAsiaTheme="majorEastAsia" w:hAnsiTheme="majorHAnsi" w:cstheme="majorBidi"/>
-      <w:bCs/>
-      <w:color w:val="2E74B5" w:themeColor="accent1" w:themeShade="BF"/>
-      <w:sz w:val="28"/>
-      <w:szCs w:val="28"/>
-      <w:lang w:val="es-PE" w:eastAsia="es-PE"/>
-    </w:rPr>
-  </w:style>
-  <w:style w:type="paragraph" w:styleId="TDC1">
-    <w:name w:val="toc 1"/>
-    <w:basedOn w:val="Normal"/>
-    <w:next w:val="Normal"/>
-    <w:autoRedefine/>
-    <w:uiPriority w:val="39"/>
-    <w:unhideWhenUsed/>
-    <w:rsid w:val="00471FB7"/>
-    <w:pPr>
-      <w:spacing w:after="100"/>
-    </w:pPr>
-  </w:style>
-  <w:style w:type="paragraph" w:styleId="TDC2">
-    <w:name w:val="toc 2"/>
-    <w:basedOn w:val="Normal"/>
-    <w:next w:val="Normal"/>
-    <w:autoRedefine/>
-    <w:uiPriority w:val="39"/>
-    <w:unhideWhenUsed/>
-    <w:rsid w:val="00471FB7"/>
-    <w:pPr>
-      <w:spacing w:after="100"/>
-      <w:ind w:left="200"/>
-    </w:pPr>
-  </w:style>
-  <w:style w:type="paragraph" w:styleId="TDC3">
-    <w:name w:val="toc 3"/>
-    <w:basedOn w:val="Normal"/>
-    <w:next w:val="Normal"/>
-    <w:autoRedefine/>
-    <w:uiPriority w:val="39"/>
-    <w:unhideWhenUsed/>
-    <w:rsid w:val="00471FB7"/>
-    <w:pPr>
-      <w:spacing w:after="100"/>
-      <w:ind w:left="400"/>
-    </w:pPr>
-  </w:style>
-  <w:style w:type="character" w:styleId="Hipervnculo">
-    <w:name w:val="Hyperlink"/>
-    <w:basedOn w:val="Fuentedeprrafopredeter"/>
-    <w:uiPriority w:val="99"/>
-    <w:unhideWhenUsed/>
-    <w:rsid w:val="00471FB7"/>
-    <w:rPr>
-      <w:color w:val="0563C1" w:themeColor="hyperlink"/>
-      <w:u w:val="single"/>
-    </w:rPr>
-  </w:style>
-  <w:style w:type="paragraph" w:customStyle="1" w:styleId="MNormal">
-    <w:name w:val="MNormal"/>
-    <w:basedOn w:val="Normal"/>
-    <w:rsid w:val="00D84E51"/>
-    <w:pPr>
-      <w:widowControl/>
-      <w:spacing w:after="60"/>
-      <w:jc w:val="both"/>
-    </w:pPr>
-    <w:rPr>
-      <w:rFonts w:ascii="Verdana" w:hAnsi="Verdana" w:cs="Arial"/>
-      <w:color w:val="auto"/>
-      <w:szCs w:val="24"/>
-    </w:rPr>
-  </w:style>
-  <w:style w:type="paragraph" w:customStyle="1" w:styleId="MTemaNormal">
-    <w:name w:val="MTemaNormal"/>
-    <w:basedOn w:val="MNormal"/>
-    <w:rsid w:val="00D84E51"/>
-    <w:pPr>
-      <w:ind w:left="567"/>
-    </w:pPr>
-  </w:style>
-  <w:style w:type="character" w:styleId="Textoennegrita">
-    <w:name w:val="Strong"/>
-    <w:basedOn w:val="Fuentedeprrafopredeter"/>
-    <w:uiPriority w:val="22"/>
-    <w:qFormat/>
-    <w:rsid w:val="00C4193A"/>
-    <w:rPr>
-      <w:b/>
-      <w:bCs/>
-    </w:rPr>
-  </w:style>
-  <w:style w:type="table" w:styleId="Listaclara-nfasis5">
-    <w:name w:val="Light List Accent 5"/>
-    <w:basedOn w:val="Tablanormal"/>
-    <w:uiPriority w:val="61"/>
-    <w:rsid w:val="00D504BB"/>
-    <w:tblPr>
-      <w:tblStyleRowBandSize w:val="1"/>
-      <w:tblStyleColBandSize w:val="1"/>
-      <w:tblBorders>
-        <w:top w:val="single" w:sz="8" w:space="0" w:color="4472C4" w:themeColor="accent5"/>
-        <w:left w:val="single" w:sz="8" w:space="0" w:color="4472C4" w:themeColor="accent5"/>
-        <w:bottom w:val="single" w:sz="8" w:space="0" w:color="4472C4" w:themeColor="accent5"/>
-        <w:right w:val="single" w:sz="8" w:space="0" w:color="4472C4" w:themeColor="accent5"/>
-      </w:tblBorders>
-    </w:tblPr>
-    <w:tblStylePr w:type="firstRow">
-      <w:pPr>
-        <w:spacing w:before="0" w:after="0" w:line="240" w:lineRule="auto"/>
-      </w:pPr>
-      <w:rPr>
-        <w:b/>
-        <w:bCs/>
-        <w:color w:val="FFFFFF" w:themeColor="background1"/>
-      </w:rPr>
-      <w:tblPr/>
-      <w:tcPr>
-        <w:shd w:val="clear" w:color="auto" w:fill="4472C4" w:themeFill="accent5"/>
-      </w:tcPr>
-    </w:tblStylePr>
-    <w:tblStylePr w:type="lastRow">
-      <w:pPr>
-        <w:spacing w:before="0" w:after="0" w:line="240" w:lineRule="auto"/>
-      </w:pPr>
-      <w:rPr>
-        <w:b/>
-        <w:bCs/>
-      </w:rPr>
-      <w:tblPr/>
-      <w:tcPr>
-        <w:tcBorders>
-          <w:top w:val="double" w:sz="6" w:space="0" w:color="4472C4" w:themeColor="accent5"/>
-          <w:left w:val="single" w:sz="8" w:space="0" w:color="4472C4" w:themeColor="accent5"/>
-          <w:bottom w:val="single" w:sz="8" w:space="0" w:color="4472C4" w:themeColor="accent5"/>
-          <w:right w:val="single" w:sz="8" w:space="0" w:color="4472C4" w:themeColor="accent5"/>
-        </w:tcBorders>
-      </w:tcPr>
-    </w:tblStylePr>
-    <w:tblStylePr w:type="firstCol">
-      <w:rPr>
-        <w:b/>
-        <w:bCs/>
-      </w:rPr>
-    </w:tblStylePr>
-    <w:tblStylePr w:type="lastCol">
-      <w:rPr>
-        <w:b/>
-        <w:bCs/>
-      </w:rPr>
-    </w:tblStylePr>
-    <w:tblStylePr w:type="band1Vert">
-      <w:tblPr/>
-      <w:tcPr>
-        <w:tcBorders>
-          <w:top w:val="single" w:sz="8" w:space="0" w:color="4472C4" w:themeColor="accent5"/>
-          <w:left w:val="single" w:sz="8" w:space="0" w:color="4472C4" w:themeColor="accent5"/>
-          <w:bottom w:val="single" w:sz="8" w:space="0" w:color="4472C4" w:themeColor="accent5"/>
-          <w:right w:val="single" w:sz="8" w:space="0" w:color="4472C4" w:themeColor="accent5"/>
-        </w:tcBorders>
-      </w:tcPr>
-    </w:tblStylePr>
-    <w:tblStylePr w:type="band1Horz">
-      <w:tblPr/>
-      <w:tcPr>
-        <w:tcBorders>
-          <w:top w:val="single" w:sz="8" w:space="0" w:color="4472C4" w:themeColor="accent5"/>
-          <w:left w:val="single" w:sz="8" w:space="0" w:color="4472C4" w:themeColor="accent5"/>
-          <w:bottom w:val="single" w:sz="8" w:space="0" w:color="4472C4" w:themeColor="accent5"/>
-          <w:right w:val="single" w:sz="8" w:space="0" w:color="4472C4" w:themeColor="accent5"/>
-        </w:tcBorders>
-      </w:tcPr>
-    </w:tblStylePr>
-  </w:style>
-  <w:style w:type="paragraph" w:styleId="Sinespaciado">
-    <w:name w:val="No Spacing"/>
-    <w:link w:val="SinespaciadoCar"/>
-    <w:uiPriority w:val="1"/>
-    <w:qFormat/>
-    <w:rsid w:val="00D504BB"/>
-    <w:pPr>
-      <w:widowControl/>
-    </w:pPr>
-    <w:rPr>
-      <w:rFonts w:asciiTheme="minorHAnsi" w:eastAsiaTheme="minorEastAsia" w:hAnsiTheme="minorHAnsi" w:cstheme="minorBidi"/>
-      <w:color w:val="auto"/>
-      <w:sz w:val="22"/>
-      <w:szCs w:val="22"/>
-    </w:rPr>
-  </w:style>
-  <w:style w:type="character" w:customStyle="1" w:styleId="SinespaciadoCar">
-    <w:name w:val="Sin espaciado Car"/>
-    <w:basedOn w:val="Fuentedeprrafopredeter"/>
-    <w:link w:val="Sinespaciado"/>
-    <w:uiPriority w:val="1"/>
-    <w:rsid w:val="00D504BB"/>
-    <w:rPr>
-      <w:rFonts w:asciiTheme="minorHAnsi" w:eastAsiaTheme="minorEastAsia" w:hAnsiTheme="minorHAnsi" w:cstheme="minorBidi"/>
-      <w:color w:val="auto"/>
-      <w:sz w:val="22"/>
-      <w:szCs w:val="22"/>
-    </w:rPr>
-  </w:style>
-  <w:style w:type="table" w:styleId="Cuadrculamedia3-nfasis1">
-    <w:name w:val="Medium Grid 3 Accent 1"/>
-    <w:basedOn w:val="Tablanormal"/>
-    <w:uiPriority w:val="69"/>
-    <w:rsid w:val="00C26ED1"/>
-    <w:pPr>
-      <w:widowControl/>
-    </w:pPr>
-    <w:rPr>
-      <w:rFonts w:asciiTheme="minorHAnsi" w:eastAsiaTheme="minorEastAsia" w:hAnsiTheme="minorHAnsi" w:cstheme="minorBidi"/>
-      <w:color w:val="auto"/>
-      <w:sz w:val="22"/>
-      <w:szCs w:val="22"/>
-      <w:lang w:eastAsia="en-US"/>
-    </w:rPr>
-    <w:tblPr>
-      <w:tblStyleRowBandSize w:val="1"/>
-      <w:tblStyleColBandSize w:val="1"/>
-      <w:tblBorders>
-        <w:top w:val="single" w:sz="8" w:space="0" w:color="FFFFFF" w:themeColor="background1"/>
-        <w:left w:val="single" w:sz="8" w:space="0" w:color="FFFFFF" w:themeColor="background1"/>
-        <w:bottom w:val="single" w:sz="8" w:space="0" w:color="FFFFFF" w:themeColor="background1"/>
-        <w:right w:val="single" w:sz="8" w:space="0" w:color="FFFFFF" w:themeColor="background1"/>
-        <w:insideH w:val="single" w:sz="6" w:space="0" w:color="FFFFFF" w:themeColor="background1"/>
-        <w:insideV w:val="single" w:sz="6" w:space="0" w:color="FFFFFF" w:themeColor="background1"/>
-      </w:tblBorders>
     </w:tblPr>
     <w:tcPr>
       <w:shd w:val="clear" w:color="auto" w:fill="D6E6F4" w:themeFill="accent1" w:themeFillTint="3F"/>
@@ -34608,219 +35318,219 @@
   </dgm:ptLst>
   <dgm:cxnLst>
     <dgm:cxn modelId="{0D0FC4BF-5727-4AC8-A770-0683FDE1515A}" srcId="{C1CBA48A-3C11-43EE-B831-0D56195D51F3}" destId="{00C0D8A8-215D-4BD3-B0AB-49542314A19C}" srcOrd="0" destOrd="0" parTransId="{E67B4CFA-3F62-48A0-9E15-6B76B2B6D698}" sibTransId="{E65F019E-D52C-46E3-89A7-FFA63A47B115}"/>
-    <dgm:cxn modelId="{28071BDA-FFDD-4842-9FB4-38FC71C418F3}" type="presOf" srcId="{AE294E3C-2D4C-436C-AECC-4B44948DA529}" destId="{D3B8B35F-8976-4E3C-9280-E4FCFCFA79E5}" srcOrd="1" destOrd="0" presId="urn:microsoft.com/office/officeart/2005/8/layout/orgChart1"/>
-    <dgm:cxn modelId="{C17BB28F-469A-4285-98AD-2EB9B561F10C}" type="presOf" srcId="{69586BFE-6A56-41A8-AC9F-F7C7F3CB1A7B}" destId="{E3E32EED-00A6-4F71-9F5F-B10BC37F92AA}" srcOrd="0" destOrd="0" presId="urn:microsoft.com/office/officeart/2005/8/layout/orgChart1"/>
-    <dgm:cxn modelId="{24932D47-A931-4C8A-AE13-5A1A0F996F7E}" type="presOf" srcId="{C1CBA48A-3C11-43EE-B831-0D56195D51F3}" destId="{666756A8-7B9C-4ADD-A24B-37AF558DE62F}" srcOrd="1" destOrd="0" presId="urn:microsoft.com/office/officeart/2005/8/layout/orgChart1"/>
-    <dgm:cxn modelId="{674A1825-1CA0-4703-A676-F51057F65716}" type="presOf" srcId="{6BF14698-2AB8-4353-9166-F65A2AD0C9CC}" destId="{D698DA5D-F314-48E6-820D-91E6BDCDB851}" srcOrd="1" destOrd="0" presId="urn:microsoft.com/office/officeart/2005/8/layout/orgChart1"/>
-    <dgm:cxn modelId="{8FA4854C-89DE-447C-A9BD-5E7DC7086398}" type="presOf" srcId="{FAF1ABD2-A540-41D9-875C-C4FA4487CF6F}" destId="{E8850ABD-AD51-4993-94D3-2346573BC964}" srcOrd="0" destOrd="0" presId="urn:microsoft.com/office/officeart/2005/8/layout/orgChart1"/>
-    <dgm:cxn modelId="{7D7BEFC8-D6DC-4E0F-AF90-413460C98088}" type="presOf" srcId="{A5B2B838-6AD9-4C61-803B-78CD43A3083A}" destId="{F24F4C15-C184-4BDB-9D11-04CEB58B9642}" srcOrd="0" destOrd="0" presId="urn:microsoft.com/office/officeart/2005/8/layout/orgChart1"/>
-    <dgm:cxn modelId="{77B09EC5-00DB-42D8-9876-77D36B96C720}" type="presOf" srcId="{3922B231-84F1-4187-B608-3350836BEDDB}" destId="{C13A3A04-CFA5-4A63-A622-369DC2EC18C4}" srcOrd="0" destOrd="0" presId="urn:microsoft.com/office/officeart/2005/8/layout/orgChart1"/>
-    <dgm:cxn modelId="{C79A8E81-611A-4CFC-BE3A-9DD073E30B3C}" type="presOf" srcId="{EAFA10D7-3CCD-487F-B5BA-E27A64FBC946}" destId="{2A4CFED1-9624-434D-8067-C2EDF8079E42}" srcOrd="0" destOrd="0" presId="urn:microsoft.com/office/officeart/2005/8/layout/orgChart1"/>
+    <dgm:cxn modelId="{8E9255C9-9E71-4FC6-8DBC-23F9FC0DADBD}" type="presOf" srcId="{01C579C4-DC3D-4CF9-AA26-C14046E1BF6D}" destId="{4193881B-AD5F-42AF-A653-EE0707D1F1A6}" srcOrd="0" destOrd="0" presId="urn:microsoft.com/office/officeart/2005/8/layout/orgChart1"/>
+    <dgm:cxn modelId="{DA7E84C0-5522-4826-8EB2-6A8DA893F81C}" type="presOf" srcId="{258B7BB3-3691-407E-8CA5-D70BC8C28AD3}" destId="{3D679402-8278-4366-8843-2F564801FFB8}" srcOrd="0" destOrd="0" presId="urn:microsoft.com/office/officeart/2005/8/layout/orgChart1"/>
+    <dgm:cxn modelId="{619F9C77-3D5C-4344-BABB-FA7B8AC21464}" type="presOf" srcId="{69586BFE-6A56-41A8-AC9F-F7C7F3CB1A7B}" destId="{E3E32EED-00A6-4F71-9F5F-B10BC37F92AA}" srcOrd="0" destOrd="0" presId="urn:microsoft.com/office/officeart/2005/8/layout/orgChart1"/>
+    <dgm:cxn modelId="{3C49BC19-87F5-4392-877B-57FDCD0A96C4}" type="presOf" srcId="{B77B53DB-07DA-42A1-9079-D2A68210C1F0}" destId="{567078EA-4466-4B49-9239-EF8D06B45773}" srcOrd="1" destOrd="0" presId="urn:microsoft.com/office/officeart/2005/8/layout/orgChart1"/>
+    <dgm:cxn modelId="{67F5CB2A-50BF-4ED5-B429-6393AC79AC68}" type="presOf" srcId="{A5B2B838-6AD9-4C61-803B-78CD43A3083A}" destId="{F24F4C15-C184-4BDB-9D11-04CEB58B9642}" srcOrd="0" destOrd="0" presId="urn:microsoft.com/office/officeart/2005/8/layout/orgChart1"/>
     <dgm:cxn modelId="{6A03DDD5-49FA-4034-843A-0C015C04C862}" srcId="{0FE2CD08-65AF-4153-8145-3193E8493456}" destId="{ED688A21-9C6B-41D3-8FE0-40A03CF5CD27}" srcOrd="2" destOrd="0" parTransId="{48F88864-BF4B-4F18-8B8A-E240D1A165ED}" sibTransId="{6FDDBB7E-5CC0-418F-8214-1DEAB2144E1C}"/>
-    <dgm:cxn modelId="{C3F71C45-6E60-4864-AFEB-E0340F57E120}" type="presOf" srcId="{82FBD39D-D8C4-4740-8152-705DCFB89BBC}" destId="{F33C7915-6A1A-4CC3-88ED-6C6450E6E8B1}" srcOrd="0" destOrd="0" presId="urn:microsoft.com/office/officeart/2005/8/layout/orgChart1"/>
+    <dgm:cxn modelId="{F2BF0293-BA80-4EA4-95BB-17F03824CE84}" type="presOf" srcId="{8BCD34DE-5292-4EAA-9B08-041A745343F6}" destId="{69209B79-27E3-46D8-908F-C926DAFFAD8D}" srcOrd="0" destOrd="0" presId="urn:microsoft.com/office/officeart/2005/8/layout/orgChart1"/>
     <dgm:cxn modelId="{02625D85-3F26-43D0-90BF-37A5B3634B80}" srcId="{8DA23331-15D7-43EC-AEF7-56460565C2C8}" destId="{AE294E3C-2D4C-436C-AECC-4B44948DA529}" srcOrd="4" destOrd="0" parTransId="{8BCD34DE-5292-4EAA-9B08-041A745343F6}" sibTransId="{EC4E8988-64EC-4A9F-AD0C-7896BB5BD536}"/>
-    <dgm:cxn modelId="{74B7A8EF-F123-4AB7-A78F-EC6FFC33CDD6}" type="presOf" srcId="{EA04933D-6902-476C-B26A-5E5D3E0D112D}" destId="{7CB06313-0AC6-4334-BE38-2E8197E328E2}" srcOrd="0" destOrd="0" presId="urn:microsoft.com/office/officeart/2005/8/layout/orgChart1"/>
+    <dgm:cxn modelId="{476F550C-6B83-4E2B-914E-422A87F3D097}" type="presOf" srcId="{EAFA10D7-3CCD-487F-B5BA-E27A64FBC946}" destId="{2A4CFED1-9624-434D-8067-C2EDF8079E42}" srcOrd="0" destOrd="0" presId="urn:microsoft.com/office/officeart/2005/8/layout/orgChart1"/>
     <dgm:cxn modelId="{87FE9BEA-117E-4DC8-ADDE-085120C4D868}" srcId="{C1CBA48A-3C11-43EE-B831-0D56195D51F3}" destId="{82FBD39D-D8C4-4740-8152-705DCFB89BBC}" srcOrd="1" destOrd="0" parTransId="{8C0395AB-24A5-4469-BC30-702E07230A16}" sibTransId="{5AABF8A2-2A05-47FE-BD28-18037F6A036F}"/>
-    <dgm:cxn modelId="{854479F3-CF03-4B69-8307-B46AEC788411}" type="presOf" srcId="{00C0D8A8-215D-4BD3-B0AB-49542314A19C}" destId="{65159937-2669-4971-94BB-28A738283540}" srcOrd="1" destOrd="0" presId="urn:microsoft.com/office/officeart/2005/8/layout/orgChart1"/>
-    <dgm:cxn modelId="{43C4BF31-714D-4B4A-8AF7-B60CE1501590}" type="presOf" srcId="{5609E9E9-59CD-46E9-BF82-8353875A8181}" destId="{174B6EC9-67AB-498E-8F51-DEB56DCB09CF}" srcOrd="0" destOrd="0" presId="urn:microsoft.com/office/officeart/2005/8/layout/orgChart1"/>
-    <dgm:cxn modelId="{973CDB8B-4A64-4100-B0D0-9649765CB947}" type="presOf" srcId="{0FE2CD08-65AF-4153-8145-3193E8493456}" destId="{9BE6A70D-0350-4AE0-8852-5D251355AA3D}" srcOrd="0" destOrd="0" presId="urn:microsoft.com/office/officeart/2005/8/layout/orgChart1"/>
+    <dgm:cxn modelId="{701969BC-792B-4BF9-AC1A-DFFD87AE728F}" type="presOf" srcId="{ECE9168B-CB06-4143-B187-694C834B3BFD}" destId="{4B94323C-1B3D-4573-BCB2-70E5F39F869F}" srcOrd="0" destOrd="0" presId="urn:microsoft.com/office/officeart/2005/8/layout/orgChart1"/>
     <dgm:cxn modelId="{6682D050-5658-4ABC-B255-1E252F4AF873}" srcId="{0FE2CD08-65AF-4153-8145-3193E8493456}" destId="{12F5C448-DA9C-47A3-ADC7-5C6C2ABE8845}" srcOrd="0" destOrd="0" parTransId="{EF4D2612-0148-4514-A4C1-418B39FA0A23}" sibTransId="{AB6DCCED-B97F-48A7-9D56-96E50CC0358A}"/>
+    <dgm:cxn modelId="{BEC831A1-5424-4F92-A3B5-78EBBE7BF1F5}" type="presOf" srcId="{773B8F4A-D64D-45E2-8B49-8BAD46A98FED}" destId="{346F6E34-F932-4560-94CA-2A0572F81397}" srcOrd="0" destOrd="0" presId="urn:microsoft.com/office/officeart/2005/8/layout/orgChart1"/>
     <dgm:cxn modelId="{106BB17F-62A4-4B9E-8EB6-D965EBC72A32}" srcId="{B77B53DB-07DA-42A1-9079-D2A68210C1F0}" destId="{773B8F4A-D64D-45E2-8B49-8BAD46A98FED}" srcOrd="0" destOrd="0" parTransId="{186E62D3-8257-45E7-88E8-7A481BAD0DB0}" sibTransId="{F800623B-D387-4AC6-93C8-A371977197C4}"/>
-    <dgm:cxn modelId="{8C99FFAA-D4BA-4B14-BEC1-314DA962390F}" type="presOf" srcId="{097B5F94-1FEE-4F88-B209-6E0716893D06}" destId="{6DE9F148-FB56-4F93-9228-9454CEA2EDC6}" srcOrd="0" destOrd="0" presId="urn:microsoft.com/office/officeart/2005/8/layout/orgChart1"/>
-    <dgm:cxn modelId="{FA810EA4-8C9E-4508-8F60-BDF94912099B}" type="presOf" srcId="{773B8F4A-D64D-45E2-8B49-8BAD46A98FED}" destId="{346F6E34-F932-4560-94CA-2A0572F81397}" srcOrd="0" destOrd="0" presId="urn:microsoft.com/office/officeart/2005/8/layout/orgChart1"/>
-    <dgm:cxn modelId="{9BFF9B1D-29DB-4CE4-8BDD-8B948F1C25AF}" type="presOf" srcId="{12F5C448-DA9C-47A3-ADC7-5C6C2ABE8845}" destId="{031E1D2F-C603-4EA6-9E7D-765A2C4C4944}" srcOrd="1" destOrd="0" presId="urn:microsoft.com/office/officeart/2005/8/layout/orgChart1"/>
-    <dgm:cxn modelId="{3CA7523D-A424-48E8-80A0-9F72AE0587B4}" type="presOf" srcId="{EF4D2612-0148-4514-A4C1-418B39FA0A23}" destId="{D0370262-035C-4F7B-9538-41077464CD46}" srcOrd="0" destOrd="0" presId="urn:microsoft.com/office/officeart/2005/8/layout/orgChart1"/>
+    <dgm:cxn modelId="{4BCD9833-D437-414D-B7A0-84687DDA2589}" type="presOf" srcId="{868D29CE-2608-4299-BEAA-B90438041109}" destId="{EFB9F452-FFE8-4CEB-A85E-D968861323FB}" srcOrd="0" destOrd="0" presId="urn:microsoft.com/office/officeart/2005/8/layout/orgChart1"/>
     <dgm:cxn modelId="{FAE67290-C8A4-4F5A-9576-2780900D1199}" srcId="{8DA23331-15D7-43EC-AEF7-56460565C2C8}" destId="{01C579C4-DC3D-4CF9-AA26-C14046E1BF6D}" srcOrd="2" destOrd="0" parTransId="{EAFA10D7-3CCD-487F-B5BA-E27A64FBC946}" sibTransId="{41525C47-B884-4B6F-8E67-E36C5524FF08}"/>
-    <dgm:cxn modelId="{A3EFE701-AEF6-40D3-96ED-30E36BE766DC}" type="presOf" srcId="{0AB9D2DE-4BBA-4D4A-9755-05EB3CCFE0FB}" destId="{B969D3CA-3D3E-4E5B-A96F-1CCDB2A01703}" srcOrd="1" destOrd="0" presId="urn:microsoft.com/office/officeart/2005/8/layout/orgChart1"/>
-    <dgm:cxn modelId="{37B483EA-668E-44B9-ABA0-A0C32DCE2493}" type="presOf" srcId="{8DA23331-15D7-43EC-AEF7-56460565C2C8}" destId="{7B9B11C8-3192-4D2F-A896-AF03F3F44438}" srcOrd="1" destOrd="0" presId="urn:microsoft.com/office/officeart/2005/8/layout/orgChart1"/>
     <dgm:cxn modelId="{C4D1CB8D-C95E-4BB5-B6C6-374A4EC9E555}" srcId="{8DA23331-15D7-43EC-AEF7-56460565C2C8}" destId="{EA04933D-6902-476C-B26A-5E5D3E0D112D}" srcOrd="1" destOrd="0" parTransId="{258B7BB3-3691-407E-8CA5-D70BC8C28AD3}" sibTransId="{2187D64C-AF97-4FA2-8950-0AD152DAE69E}"/>
     <dgm:cxn modelId="{5CA4CCE3-BEDD-424C-8AE6-BF6E0268B071}" srcId="{12F5C448-DA9C-47A3-ADC7-5C6C2ABE8845}" destId="{868D29CE-2608-4299-BEAA-B90438041109}" srcOrd="0" destOrd="0" parTransId="{2384C983-DDAC-4B11-B24E-F0B815A01E43}" sibTransId="{6B402192-3590-4FD5-AF58-669EAB84C3D5}"/>
-    <dgm:cxn modelId="{457B8EF4-8CFB-4A10-8C9A-E246A51E61B1}" type="presOf" srcId="{4AAB8285-7327-4031-8015-6503C0DA1364}" destId="{99F29E88-DE92-4FE3-9730-F664D9CAFA7F}" srcOrd="1" destOrd="0" presId="urn:microsoft.com/office/officeart/2005/8/layout/orgChart1"/>
-    <dgm:cxn modelId="{E3F00F69-2453-4C88-9428-719AD59C6F1D}" type="presOf" srcId="{868D29CE-2608-4299-BEAA-B90438041109}" destId="{EFB9F452-FFE8-4CEB-A85E-D968861323FB}" srcOrd="0" destOrd="0" presId="urn:microsoft.com/office/officeart/2005/8/layout/orgChart1"/>
-    <dgm:cxn modelId="{786E6BC5-FAB7-4C06-87EB-3B4AD90B3CE8}" type="presOf" srcId="{868D29CE-2608-4299-BEAA-B90438041109}" destId="{7E4AF2DD-B636-4BB5-A86D-917D1DA44A61}" srcOrd="1" destOrd="0" presId="urn:microsoft.com/office/officeart/2005/8/layout/orgChart1"/>
-    <dgm:cxn modelId="{A2225F4F-63F0-4CDB-B02B-0BDA81CB1707}" type="presOf" srcId="{009318D8-522E-4C19-ABD6-D9A4C22BE793}" destId="{1439366A-37CB-4DD5-8A68-92B0D6A0F04D}" srcOrd="0" destOrd="0" presId="urn:microsoft.com/office/officeart/2005/8/layout/orgChart1"/>
-    <dgm:cxn modelId="{63404C7F-DC0C-4D1F-8749-0F1E89FA4C16}" type="presOf" srcId="{186E62D3-8257-45E7-88E8-7A481BAD0DB0}" destId="{A658E4CB-4DDC-4564-A007-4ABC12591407}" srcOrd="0" destOrd="0" presId="urn:microsoft.com/office/officeart/2005/8/layout/orgChart1"/>
-    <dgm:cxn modelId="{66813FFB-FB16-46C9-8EA1-A3B5A7F39E5A}" type="presOf" srcId="{12F5C448-DA9C-47A3-ADC7-5C6C2ABE8845}" destId="{F5EFB9FA-6797-4658-BE2F-494D1821770D}" srcOrd="0" destOrd="0" presId="urn:microsoft.com/office/officeart/2005/8/layout/orgChart1"/>
+    <dgm:cxn modelId="{6757E54C-E7D7-4383-BBA3-83E7341D3DC4}" type="presOf" srcId="{E67B4CFA-3F62-48A0-9E15-6B76B2B6D698}" destId="{5BC02223-7B57-4FDB-A2BA-D2C1B7A3D3F9}" srcOrd="0" destOrd="0" presId="urn:microsoft.com/office/officeart/2005/8/layout/orgChart1"/>
+    <dgm:cxn modelId="{A3A9C1FA-4D8B-4BDA-9351-D5BD242DDA30}" type="presOf" srcId="{01C579C4-DC3D-4CF9-AA26-C14046E1BF6D}" destId="{5FC7684E-0951-422B-AAAF-5CA10A5CA60B}" srcOrd="1" destOrd="0" presId="urn:microsoft.com/office/officeart/2005/8/layout/orgChart1"/>
+    <dgm:cxn modelId="{408002E8-6090-44F5-ADCF-69C1A5984F65}" type="presOf" srcId="{00C0D8A8-215D-4BD3-B0AB-49542314A19C}" destId="{65159937-2669-4971-94BB-28A738283540}" srcOrd="1" destOrd="0" presId="urn:microsoft.com/office/officeart/2005/8/layout/orgChart1"/>
+    <dgm:cxn modelId="{91D61457-E77D-4FCF-958E-2323C778A99B}" type="presOf" srcId="{8DA23331-15D7-43EC-AEF7-56460565C2C8}" destId="{28B8B485-D3E2-4CC8-8C15-976354911744}" srcOrd="0" destOrd="0" presId="urn:microsoft.com/office/officeart/2005/8/layout/orgChart1"/>
+    <dgm:cxn modelId="{19B08B8B-CEC4-41B0-B2FD-3AB48EDEB20F}" type="presOf" srcId="{1DAFD62F-BF81-4C38-BB7F-EEBFE84E411C}" destId="{8AA2D9E1-6CA1-48BA-8CF2-871D2AC7924B}" srcOrd="0" destOrd="0" presId="urn:microsoft.com/office/officeart/2005/8/layout/orgChart1"/>
     <dgm:cxn modelId="{F9D4DA5C-ED7D-4CC5-8683-5373EE8FB610}" srcId="{6BF14698-2AB8-4353-9166-F65A2AD0C9CC}" destId="{8DA23331-15D7-43EC-AEF7-56460565C2C8}" srcOrd="1" destOrd="0" parTransId="{5609E9E9-59CD-46E9-BF82-8353875A8181}" sibTransId="{E3B2F582-D653-4271-BC5C-AED07C7F72D4}"/>
+    <dgm:cxn modelId="{930A2836-A969-447F-A3BC-1037BC2431AF}" type="presOf" srcId="{00C0D8A8-215D-4BD3-B0AB-49542314A19C}" destId="{A38E4B2E-18D6-49A3-8907-90F3B4ABBD9B}" srcOrd="0" destOrd="0" presId="urn:microsoft.com/office/officeart/2005/8/layout/orgChart1"/>
     <dgm:cxn modelId="{1E7B6968-2715-42AF-92FF-84B90D00DE84}" srcId="{12F5C448-DA9C-47A3-ADC7-5C6C2ABE8845}" destId="{6BF14698-2AB8-4353-9166-F65A2AD0C9CC}" srcOrd="1" destOrd="0" parTransId="{097B5F94-1FEE-4F88-B209-6E0716893D06}" sibTransId="{60A972BF-C2E9-4779-8616-6C8DC5469518}"/>
-    <dgm:cxn modelId="{B2F4BBFE-624C-4180-BCF8-03235466EC5F}" type="presOf" srcId="{8C0395AB-24A5-4469-BC30-702E07230A16}" destId="{05998FA1-3D91-4CF4-913E-2175F7502C8E}" srcOrd="0" destOrd="0" presId="urn:microsoft.com/office/officeart/2005/8/layout/orgChart1"/>
+    <dgm:cxn modelId="{86876ECA-DFCC-4893-B8B5-0A3DFF3F6D3D}" type="presOf" srcId="{6BF14698-2AB8-4353-9166-F65A2AD0C9CC}" destId="{D698DA5D-F314-48E6-820D-91E6BDCDB851}" srcOrd="1" destOrd="0" presId="urn:microsoft.com/office/officeart/2005/8/layout/orgChart1"/>
     <dgm:cxn modelId="{83AA1519-9D23-47B1-A405-15E2F9EFB381}" srcId="{B77B53DB-07DA-42A1-9079-D2A68210C1F0}" destId="{0AB9D2DE-4BBA-4D4A-9755-05EB3CCFE0FB}" srcOrd="1" destOrd="0" parTransId="{69586BFE-6A56-41A8-AC9F-F7C7F3CB1A7B}" sibTransId="{99541859-83CC-4E47-B758-A8287219B708}"/>
-    <dgm:cxn modelId="{0E19B9A8-77DB-4E39-8368-D7CCD101F4E5}" type="presOf" srcId="{258B7BB3-3691-407E-8CA5-D70BC8C28AD3}" destId="{3D679402-8278-4366-8843-2F564801FFB8}" srcOrd="0" destOrd="0" presId="urn:microsoft.com/office/officeart/2005/8/layout/orgChart1"/>
-    <dgm:cxn modelId="{8277BE3A-6706-4B52-933E-1F651CD46F16}" type="presOf" srcId="{B77B53DB-07DA-42A1-9079-D2A68210C1F0}" destId="{567078EA-4466-4B49-9239-EF8D06B45773}" srcOrd="1" destOrd="0" presId="urn:microsoft.com/office/officeart/2005/8/layout/orgChart1"/>
-    <dgm:cxn modelId="{3FC0830B-380E-4E85-8637-430568D03E81}" type="presOf" srcId="{01C579C4-DC3D-4CF9-AA26-C14046E1BF6D}" destId="{4193881B-AD5F-42AF-A653-EE0707D1F1A6}" srcOrd="0" destOrd="0" presId="urn:microsoft.com/office/officeart/2005/8/layout/orgChart1"/>
-    <dgm:cxn modelId="{F8AD73C0-0F87-4E67-B8A6-C23A650F2B81}" type="presOf" srcId="{C1CBA48A-3C11-43EE-B831-0D56195D51F3}" destId="{09B669E1-57AA-4D2D-8E0A-F6C1DE38D979}" srcOrd="0" destOrd="0" presId="urn:microsoft.com/office/officeart/2005/8/layout/orgChart1"/>
-    <dgm:cxn modelId="{DEC0317E-5A56-4793-B289-16190A3A8464}" type="presOf" srcId="{ECE9168B-CB06-4143-B187-694C834B3BFD}" destId="{4B94323C-1B3D-4573-BCB2-70E5F39F869F}" srcOrd="0" destOrd="0" presId="urn:microsoft.com/office/officeart/2005/8/layout/orgChart1"/>
-    <dgm:cxn modelId="{E8AEA17D-992A-4841-BFAF-805A821EB96B}" type="presOf" srcId="{48F88864-BF4B-4F18-8B8A-E240D1A165ED}" destId="{66EFDE58-8A0A-4043-8E2A-D637FDAD6116}" srcOrd="0" destOrd="0" presId="urn:microsoft.com/office/officeart/2005/8/layout/orgChart1"/>
-    <dgm:cxn modelId="{79302347-98F6-4844-8008-2F04797864D4}" type="presOf" srcId="{13C4EFA6-E68C-4784-9DCF-B33CAE2EA4AA}" destId="{062CBA52-EA1F-4965-85A7-51215A0BF1E1}" srcOrd="0" destOrd="0" presId="urn:microsoft.com/office/officeart/2005/8/layout/orgChart1"/>
-    <dgm:cxn modelId="{36643388-0E9A-41BE-B24F-C1C6D4928E73}" type="presOf" srcId="{2384C983-DDAC-4B11-B24E-F0B815A01E43}" destId="{30223AA1-E52B-4B5E-8435-B70107DDBDD8}" srcOrd="0" destOrd="0" presId="urn:microsoft.com/office/officeart/2005/8/layout/orgChart1"/>
+    <dgm:cxn modelId="{F9733E55-9453-4447-92AF-E50263A3B91D}" type="presOf" srcId="{8C0395AB-24A5-4469-BC30-702E07230A16}" destId="{05998FA1-3D91-4CF4-913E-2175F7502C8E}" srcOrd="0" destOrd="0" presId="urn:microsoft.com/office/officeart/2005/8/layout/orgChart1"/>
+    <dgm:cxn modelId="{E44B76C3-11B2-4849-8C2A-6D068A0C9534}" type="presOf" srcId="{097B5F94-1FEE-4F88-B209-6E0716893D06}" destId="{6DE9F148-FB56-4F93-9228-9454CEA2EDC6}" srcOrd="0" destOrd="0" presId="urn:microsoft.com/office/officeart/2005/8/layout/orgChart1"/>
+    <dgm:cxn modelId="{5A249D7D-6EAF-4F7D-91FB-CE953FB7EE82}" type="presOf" srcId="{186E62D3-8257-45E7-88E8-7A481BAD0DB0}" destId="{A658E4CB-4DDC-4564-A007-4ABC12591407}" srcOrd="0" destOrd="0" presId="urn:microsoft.com/office/officeart/2005/8/layout/orgChart1"/>
+    <dgm:cxn modelId="{BE063C4F-78F7-4E88-B13A-24FCE2B63567}" type="presOf" srcId="{C1CBA48A-3C11-43EE-B831-0D56195D51F3}" destId="{09B669E1-57AA-4D2D-8E0A-F6C1DE38D979}" srcOrd="0" destOrd="0" presId="urn:microsoft.com/office/officeart/2005/8/layout/orgChart1"/>
     <dgm:cxn modelId="{6C09692F-CA32-4220-A0AF-6818782E3897}" srcId="{00C0D8A8-215D-4BD3-B0AB-49542314A19C}" destId="{0FE2CD08-65AF-4153-8145-3193E8493456}" srcOrd="0" destOrd="0" parTransId="{1DAFD62F-BF81-4C38-BB7F-EEBFE84E411C}" sibTransId="{39F0BF52-D068-482A-923C-AF1071E0434A}"/>
+    <dgm:cxn modelId="{FB79E451-DA43-4F89-B31F-7256627423C6}" type="presOf" srcId="{13C4EFA6-E68C-4784-9DCF-B33CAE2EA4AA}" destId="{71E6611B-C454-4441-B1D1-85F1C03CCFFB}" srcOrd="1" destOrd="0" presId="urn:microsoft.com/office/officeart/2005/8/layout/orgChart1"/>
     <dgm:cxn modelId="{E70CEB2F-DAEA-428C-B451-02628B3ED01C}" srcId="{0FE2CD08-65AF-4153-8145-3193E8493456}" destId="{8D65759A-1EEE-4EEB-9735-5298509F3C4E}" srcOrd="1" destOrd="0" parTransId="{ECE9168B-CB06-4143-B187-694C834B3BFD}" sibTransId="{1EE94F82-EC50-423C-8E19-DD369DFBB7A6}"/>
-    <dgm:cxn modelId="{A3CC248A-140E-4835-A4FA-689BF121B82F}" type="presOf" srcId="{ED688A21-9C6B-41D3-8FE0-40A03CF5CD27}" destId="{A66F249A-0AC1-4A7B-BF38-33608E097445}" srcOrd="1" destOrd="0" presId="urn:microsoft.com/office/officeart/2005/8/layout/orgChart1"/>
-    <dgm:cxn modelId="{D77510FA-A5ED-4D0C-A2CB-DF5FBDA2C804}" type="presOf" srcId="{63CAA11D-11B4-44B8-8544-6246860475A1}" destId="{3C78EBD5-8588-4F00-B89C-74FE7B9F2E14}" srcOrd="0" destOrd="0" presId="urn:microsoft.com/office/officeart/2005/8/layout/orgChart1"/>
-    <dgm:cxn modelId="{3C876134-C400-438A-9F40-FD568CA5FD02}" type="presOf" srcId="{ED688A21-9C6B-41D3-8FE0-40A03CF5CD27}" destId="{D7CEF4C6-3245-4E4F-859A-DC9EF1045593}" srcOrd="0" destOrd="0" presId="urn:microsoft.com/office/officeart/2005/8/layout/orgChart1"/>
-    <dgm:cxn modelId="{3DF3BC71-9B30-4A60-8DFC-3DD81E4982FB}" type="presOf" srcId="{00C0D8A8-215D-4BD3-B0AB-49542314A19C}" destId="{A38E4B2E-18D6-49A3-8907-90F3B4ABBD9B}" srcOrd="0" destOrd="0" presId="urn:microsoft.com/office/officeart/2005/8/layout/orgChart1"/>
+    <dgm:cxn modelId="{D8020CA0-FE67-4F27-9B30-244DDB845982}" type="presOf" srcId="{2384C983-DDAC-4B11-B24E-F0B815A01E43}" destId="{30223AA1-E52B-4B5E-8435-B70107DDBDD8}" srcOrd="0" destOrd="0" presId="urn:microsoft.com/office/officeart/2005/8/layout/orgChart1"/>
+    <dgm:cxn modelId="{0592D903-ADA6-4F89-87D3-FE126648B206}" type="presOf" srcId="{82FBD39D-D8C4-4740-8152-705DCFB89BBC}" destId="{F33C7915-6A1A-4CC3-88ED-6C6450E6E8B1}" srcOrd="0" destOrd="0" presId="urn:microsoft.com/office/officeart/2005/8/layout/orgChart1"/>
+    <dgm:cxn modelId="{F06668D4-2A26-4CA7-A7F8-98A269682274}" type="presOf" srcId="{FAF1ABD2-A540-41D9-875C-C4FA4487CF6F}" destId="{0A8DAEB8-CD22-40CF-BDF2-2EB734CD94E1}" srcOrd="1" destOrd="0" presId="urn:microsoft.com/office/officeart/2005/8/layout/orgChart1"/>
+    <dgm:cxn modelId="{EF38E3EA-6478-402E-B62F-ED4AC0AD9611}" type="presOf" srcId="{AE294E3C-2D4C-436C-AECC-4B44948DA529}" destId="{54D20402-E165-4F0F-B19D-934DF0835109}" srcOrd="0" destOrd="0" presId="urn:microsoft.com/office/officeart/2005/8/layout/orgChart1"/>
+    <dgm:cxn modelId="{2F17FDF5-83FA-47A4-BD30-F6845CDA7649}" type="presOf" srcId="{8D65759A-1EEE-4EEB-9735-5298509F3C4E}" destId="{20C48B43-9D88-4636-BA22-4755BCAE7B14}" srcOrd="0" destOrd="0" presId="urn:microsoft.com/office/officeart/2005/8/layout/orgChart1"/>
+    <dgm:cxn modelId="{4A58C068-22F1-47F4-B759-1E77AD82A463}" type="presOf" srcId="{13C4EFA6-E68C-4784-9DCF-B33CAE2EA4AA}" destId="{062CBA52-EA1F-4965-85A7-51215A0BF1E1}" srcOrd="0" destOrd="0" presId="urn:microsoft.com/office/officeart/2005/8/layout/orgChart1"/>
+    <dgm:cxn modelId="{CC86089B-7FB5-4AB5-9FF6-C5A9B9277526}" type="presOf" srcId="{AE294E3C-2D4C-436C-AECC-4B44948DA529}" destId="{D3B8B35F-8976-4E3C-9280-E4FCFCFA79E5}" srcOrd="1" destOrd="0" presId="urn:microsoft.com/office/officeart/2005/8/layout/orgChart1"/>
+    <dgm:cxn modelId="{28EB6E64-76D0-41FB-9E05-57CA1F54158D}" type="presOf" srcId="{3922B231-84F1-4187-B608-3350836BEDDB}" destId="{C13A3A04-CFA5-4A63-A622-369DC2EC18C4}" srcOrd="0" destOrd="0" presId="urn:microsoft.com/office/officeart/2005/8/layout/orgChart1"/>
     <dgm:cxn modelId="{F6C740FC-BFAC-462C-B705-94487CA80BBD}" srcId="{6BF14698-2AB8-4353-9166-F65A2AD0C9CC}" destId="{B77B53DB-07DA-42A1-9079-D2A68210C1F0}" srcOrd="0" destOrd="0" parTransId="{63CAA11D-11B4-44B8-8544-6246860475A1}" sibTransId="{8FB12D84-DDB7-4EF7-A22B-35E512877487}"/>
-    <dgm:cxn modelId="{85E02CE9-DE81-400B-87D8-AC2CC291E15F}" type="presOf" srcId="{4AAB8285-7327-4031-8015-6503C0DA1364}" destId="{DB1A9D2F-9D71-4979-BDFB-B649FA368457}" srcOrd="0" destOrd="0" presId="urn:microsoft.com/office/officeart/2005/8/layout/orgChart1"/>
-    <dgm:cxn modelId="{6889E50A-3413-4801-A703-83F40495577C}" type="presOf" srcId="{82FBD39D-D8C4-4740-8152-705DCFB89BBC}" destId="{0CC8396D-85F0-4151-9855-48AB0686A85F}" srcOrd="1" destOrd="0" presId="urn:microsoft.com/office/officeart/2005/8/layout/orgChart1"/>
-    <dgm:cxn modelId="{6D7B5B36-C770-4630-B97E-BB303A630D43}" type="presOf" srcId="{8BCD34DE-5292-4EAA-9B08-041A745343F6}" destId="{69209B79-27E3-46D8-908F-C926DAFFAD8D}" srcOrd="0" destOrd="0" presId="urn:microsoft.com/office/officeart/2005/8/layout/orgChart1"/>
+    <dgm:cxn modelId="{21D94F1E-BC2E-426E-A486-935E62578436}" type="presOf" srcId="{ED688A21-9C6B-41D3-8FE0-40A03CF5CD27}" destId="{A66F249A-0AC1-4A7B-BF38-33608E097445}" srcOrd="1" destOrd="0" presId="urn:microsoft.com/office/officeart/2005/8/layout/orgChart1"/>
     <dgm:cxn modelId="{A4DBE485-7249-4A06-BCE0-5A9B8B51DBE6}" srcId="{8DA23331-15D7-43EC-AEF7-56460565C2C8}" destId="{FAF1ABD2-A540-41D9-875C-C4FA4487CF6F}" srcOrd="0" destOrd="0" parTransId="{0B67BA19-453F-4CD4-88E3-EB186BA81849}" sibTransId="{0B733FD9-8741-4E25-B631-A865AEB314DA}"/>
+    <dgm:cxn modelId="{B873DC01-1BCD-493C-B1C3-D01FB08B3D87}" type="presOf" srcId="{48F88864-BF4B-4F18-8B8A-E240D1A165ED}" destId="{66EFDE58-8A0A-4043-8E2A-D637FDAD6116}" srcOrd="0" destOrd="0" presId="urn:microsoft.com/office/officeart/2005/8/layout/orgChart1"/>
+    <dgm:cxn modelId="{745AEDD0-EE27-41B3-BFC8-DAA80EC1DA48}" type="presOf" srcId="{773B8F4A-D64D-45E2-8B49-8BAD46A98FED}" destId="{C1BD2246-5693-48B1-9860-56AAD8918840}" srcOrd="1" destOrd="0" presId="urn:microsoft.com/office/officeart/2005/8/layout/orgChart1"/>
+    <dgm:cxn modelId="{A3E4F890-0CC2-4F83-869C-861D621D9787}" type="presOf" srcId="{12F5C448-DA9C-47A3-ADC7-5C6C2ABE8845}" destId="{031E1D2F-C603-4EA6-9E7D-765A2C4C4944}" srcOrd="1" destOrd="0" presId="urn:microsoft.com/office/officeart/2005/8/layout/orgChart1"/>
+    <dgm:cxn modelId="{2562C431-1D0E-44F9-9BCE-A41A135EF926}" type="presOf" srcId="{868D29CE-2608-4299-BEAA-B90438041109}" destId="{7E4AF2DD-B636-4BB5-A86D-917D1DA44A61}" srcOrd="1" destOrd="0" presId="urn:microsoft.com/office/officeart/2005/8/layout/orgChart1"/>
+    <dgm:cxn modelId="{681D480D-FF0A-4B3C-A960-5486D281BDAD}" type="presOf" srcId="{0FE2CD08-65AF-4153-8145-3193E8493456}" destId="{9BE6A70D-0350-4AE0-8852-5D251355AA3D}" srcOrd="0" destOrd="0" presId="urn:microsoft.com/office/officeart/2005/8/layout/orgChart1"/>
     <dgm:cxn modelId="{D29A5F36-2926-4534-9A98-3E2AEEDCF2F5}" srcId="{8DA23331-15D7-43EC-AEF7-56460565C2C8}" destId="{4AAB8285-7327-4031-8015-6503C0DA1364}" srcOrd="5" destOrd="0" parTransId="{009318D8-522E-4C19-ABD6-D9A4C22BE793}" sibTransId="{573A56A5-893F-44E8-A138-9D828041A1C2}"/>
-    <dgm:cxn modelId="{7DDBB55B-97DD-461A-B040-D9CE3D88D1E8}" type="presOf" srcId="{0B67BA19-453F-4CD4-88E3-EB186BA81849}" destId="{6E33082C-3778-4ABB-93F2-223053ABA309}" srcOrd="0" destOrd="0" presId="urn:microsoft.com/office/officeart/2005/8/layout/orgChart1"/>
-    <dgm:cxn modelId="{C8FD6940-6A91-4FBB-B7D7-429A90845881}" type="presOf" srcId="{1DAFD62F-BF81-4C38-BB7F-EEBFE84E411C}" destId="{8AA2D9E1-6CA1-48BA-8CF2-871D2AC7924B}" srcOrd="0" destOrd="0" presId="urn:microsoft.com/office/officeart/2005/8/layout/orgChart1"/>
-    <dgm:cxn modelId="{53739A4B-DB84-4DD6-A102-5E33FD02C9FE}" type="presOf" srcId="{8D65759A-1EEE-4EEB-9735-5298509F3C4E}" destId="{0C4405E8-D50C-4DE5-88F3-A666799C3A0B}" srcOrd="1" destOrd="0" presId="urn:microsoft.com/office/officeart/2005/8/layout/orgChart1"/>
-    <dgm:cxn modelId="{98EDA5A3-6C63-47F7-92FA-6010350EE174}" type="presOf" srcId="{01C579C4-DC3D-4CF9-AA26-C14046E1BF6D}" destId="{5FC7684E-0951-422B-AAAF-5CA10A5CA60B}" srcOrd="1" destOrd="0" presId="urn:microsoft.com/office/officeart/2005/8/layout/orgChart1"/>
-    <dgm:cxn modelId="{B31FBE84-BB60-4DF5-B588-1E757E578E50}" type="presOf" srcId="{0AB9D2DE-4BBA-4D4A-9755-05EB3CCFE0FB}" destId="{5E96939B-2391-40E6-8E8B-DBA7898B1059}" srcOrd="0" destOrd="0" presId="urn:microsoft.com/office/officeart/2005/8/layout/orgChart1"/>
-    <dgm:cxn modelId="{C06443AA-03DF-46A4-B990-189031C88C63}" type="presOf" srcId="{8DA23331-15D7-43EC-AEF7-56460565C2C8}" destId="{28B8B485-D3E2-4CC8-8C15-976354911744}" srcOrd="0" destOrd="0" presId="urn:microsoft.com/office/officeart/2005/8/layout/orgChart1"/>
+    <dgm:cxn modelId="{0057D028-9A85-40EF-97C3-2497DBB8F85E}" type="presOf" srcId="{6BF14698-2AB8-4353-9166-F65A2AD0C9CC}" destId="{AE6E81B5-039D-465E-9C0A-BB3A7CF1CC24}" srcOrd="0" destOrd="0" presId="urn:microsoft.com/office/officeart/2005/8/layout/orgChart1"/>
+    <dgm:cxn modelId="{2CA38A92-8354-413B-BA61-3C52F477C57B}" type="presOf" srcId="{5609E9E9-59CD-46E9-BF82-8353875A8181}" destId="{174B6EC9-67AB-498E-8F51-DEB56DCB09CF}" srcOrd="0" destOrd="0" presId="urn:microsoft.com/office/officeart/2005/8/layout/orgChart1"/>
+    <dgm:cxn modelId="{725F4C92-DF62-4C80-A03A-919C7051A47B}" type="presOf" srcId="{12F5C448-DA9C-47A3-ADC7-5C6C2ABE8845}" destId="{F5EFB9FA-6797-4658-BE2F-494D1821770D}" srcOrd="0" destOrd="0" presId="urn:microsoft.com/office/officeart/2005/8/layout/orgChart1"/>
+    <dgm:cxn modelId="{707768BD-B7D0-46C6-8C76-43CF97801485}" type="presOf" srcId="{009318D8-522E-4C19-ABD6-D9A4C22BE793}" destId="{1439366A-37CB-4DD5-8A68-92B0D6A0F04D}" srcOrd="0" destOrd="0" presId="urn:microsoft.com/office/officeart/2005/8/layout/orgChart1"/>
+    <dgm:cxn modelId="{E4D787C5-9D4D-4087-A391-060DEF514924}" type="presOf" srcId="{ED688A21-9C6B-41D3-8FE0-40A03CF5CD27}" destId="{D7CEF4C6-3245-4E4F-859A-DC9EF1045593}" srcOrd="0" destOrd="0" presId="urn:microsoft.com/office/officeart/2005/8/layout/orgChart1"/>
+    <dgm:cxn modelId="{48B6BDA4-187B-43ED-907B-4E173AD2694E}" type="presOf" srcId="{0FE2CD08-65AF-4153-8145-3193E8493456}" destId="{6683360A-E31C-4142-81E1-36FECC5B4DF4}" srcOrd="1" destOrd="0" presId="urn:microsoft.com/office/officeart/2005/8/layout/orgChart1"/>
+    <dgm:cxn modelId="{DB325472-33A8-43B1-B987-4FA73C20FB25}" type="presOf" srcId="{4AAB8285-7327-4031-8015-6503C0DA1364}" destId="{99F29E88-DE92-4FE3-9730-F664D9CAFA7F}" srcOrd="1" destOrd="0" presId="urn:microsoft.com/office/officeart/2005/8/layout/orgChart1"/>
     <dgm:cxn modelId="{05CF414B-C15F-42AF-8D6E-1F03D48813FC}" srcId="{A5B2B838-6AD9-4C61-803B-78CD43A3083A}" destId="{C1CBA48A-3C11-43EE-B831-0D56195D51F3}" srcOrd="0" destOrd="0" parTransId="{877447B2-D698-4FE9-9822-A56CF649B5CD}" sibTransId="{7F01145C-B5C5-45D8-9D4C-CE6F64DE69F7}"/>
-    <dgm:cxn modelId="{09768767-A7D2-4503-A522-C53AF3FDA851}" type="presOf" srcId="{6BF14698-2AB8-4353-9166-F65A2AD0C9CC}" destId="{AE6E81B5-039D-465E-9C0A-BB3A7CF1CC24}" srcOrd="0" destOrd="0" presId="urn:microsoft.com/office/officeart/2005/8/layout/orgChart1"/>
-    <dgm:cxn modelId="{A3858328-D95B-400E-AD2C-BD556E66A2FC}" type="presOf" srcId="{8D65759A-1EEE-4EEB-9735-5298509F3C4E}" destId="{20C48B43-9D88-4636-BA22-4755BCAE7B14}" srcOrd="0" destOrd="0" presId="urn:microsoft.com/office/officeart/2005/8/layout/orgChart1"/>
-    <dgm:cxn modelId="{8062049C-B495-477C-B0F0-1C3C311A9C68}" type="presOf" srcId="{773B8F4A-D64D-45E2-8B49-8BAD46A98FED}" destId="{C1BD2246-5693-48B1-9860-56AAD8918840}" srcOrd="1" destOrd="0" presId="urn:microsoft.com/office/officeart/2005/8/layout/orgChart1"/>
-    <dgm:cxn modelId="{0C912CED-A564-4EDD-928B-248ECA1D509A}" type="presOf" srcId="{E67B4CFA-3F62-48A0-9E15-6B76B2B6D698}" destId="{5BC02223-7B57-4FDB-A2BA-D2C1B7A3D3F9}" srcOrd="0" destOrd="0" presId="urn:microsoft.com/office/officeart/2005/8/layout/orgChart1"/>
-    <dgm:cxn modelId="{0D88FB9C-5E2E-4C93-97EE-84CBFC11BB31}" type="presOf" srcId="{EA04933D-6902-476C-B26A-5E5D3E0D112D}" destId="{B9DB7124-1862-4F8D-9150-AC1D163B76C1}" srcOrd="1" destOrd="0" presId="urn:microsoft.com/office/officeart/2005/8/layout/orgChart1"/>
-    <dgm:cxn modelId="{4986E04D-B1E3-49D7-B52D-ED292C1C631A}" type="presOf" srcId="{AE294E3C-2D4C-436C-AECC-4B44948DA529}" destId="{54D20402-E165-4F0F-B19D-934DF0835109}" srcOrd="0" destOrd="0" presId="urn:microsoft.com/office/officeart/2005/8/layout/orgChart1"/>
+    <dgm:cxn modelId="{FE90687D-5E7C-4819-AB35-739FD9EE82BF}" type="presOf" srcId="{82FBD39D-D8C4-4740-8152-705DCFB89BBC}" destId="{0CC8396D-85F0-4151-9855-48AB0686A85F}" srcOrd="1" destOrd="0" presId="urn:microsoft.com/office/officeart/2005/8/layout/orgChart1"/>
+    <dgm:cxn modelId="{9F7ED5D9-2F56-4CB3-8554-D53E9B6B81D4}" type="presOf" srcId="{C1CBA48A-3C11-43EE-B831-0D56195D51F3}" destId="{666756A8-7B9C-4ADD-A24B-37AF558DE62F}" srcOrd="1" destOrd="0" presId="urn:microsoft.com/office/officeart/2005/8/layout/orgChart1"/>
+    <dgm:cxn modelId="{DF43D417-CABD-405D-A5CF-3DF6F408A9C6}" type="presOf" srcId="{63CAA11D-11B4-44B8-8544-6246860475A1}" destId="{3C78EBD5-8588-4F00-B89C-74FE7B9F2E14}" srcOrd="0" destOrd="0" presId="urn:microsoft.com/office/officeart/2005/8/layout/orgChart1"/>
+    <dgm:cxn modelId="{93727DE3-512A-4DF1-A32A-41127EAC4246}" type="presOf" srcId="{8D65759A-1EEE-4EEB-9735-5298509F3C4E}" destId="{0C4405E8-D50C-4DE5-88F3-A666799C3A0B}" srcOrd="1" destOrd="0" presId="urn:microsoft.com/office/officeart/2005/8/layout/orgChart1"/>
+    <dgm:cxn modelId="{D94C2549-2284-4D3A-BB87-F9508295995A}" type="presOf" srcId="{EF4D2612-0148-4514-A4C1-418B39FA0A23}" destId="{D0370262-035C-4F7B-9538-41077464CD46}" srcOrd="0" destOrd="0" presId="urn:microsoft.com/office/officeart/2005/8/layout/orgChart1"/>
+    <dgm:cxn modelId="{2B727DBD-3AEB-4565-8A13-464F27965C65}" type="presOf" srcId="{4AAB8285-7327-4031-8015-6503C0DA1364}" destId="{DB1A9D2F-9D71-4979-BDFB-B649FA368457}" srcOrd="0" destOrd="0" presId="urn:microsoft.com/office/officeart/2005/8/layout/orgChart1"/>
+    <dgm:cxn modelId="{E37B1DBB-3F74-42D7-8EC5-F2EC99621B4E}" type="presOf" srcId="{0AB9D2DE-4BBA-4D4A-9755-05EB3CCFE0FB}" destId="{5E96939B-2391-40E6-8E8B-DBA7898B1059}" srcOrd="0" destOrd="0" presId="urn:microsoft.com/office/officeart/2005/8/layout/orgChart1"/>
+    <dgm:cxn modelId="{6C87B115-A000-434F-91F7-AFC70F6DC8E4}" type="presOf" srcId="{0AB9D2DE-4BBA-4D4A-9755-05EB3CCFE0FB}" destId="{B969D3CA-3D3E-4E5B-A96F-1CCDB2A01703}" srcOrd="1" destOrd="0" presId="urn:microsoft.com/office/officeart/2005/8/layout/orgChart1"/>
     <dgm:cxn modelId="{6608CAD2-1434-4E5D-A4A9-CEE000DC6635}" srcId="{8DA23331-15D7-43EC-AEF7-56460565C2C8}" destId="{13C4EFA6-E68C-4784-9DCF-B33CAE2EA4AA}" srcOrd="3" destOrd="0" parTransId="{3922B231-84F1-4187-B608-3350836BEDDB}" sibTransId="{5ED8019C-BEFE-424D-93E0-C13DF7B15875}"/>
-    <dgm:cxn modelId="{D021B10F-9032-4902-A366-EE40A9599280}" type="presOf" srcId="{13C4EFA6-E68C-4784-9DCF-B33CAE2EA4AA}" destId="{71E6611B-C454-4441-B1D1-85F1C03CCFFB}" srcOrd="1" destOrd="0" presId="urn:microsoft.com/office/officeart/2005/8/layout/orgChart1"/>
-    <dgm:cxn modelId="{78277939-5385-44A1-9511-93BCCAB70F82}" type="presOf" srcId="{FAF1ABD2-A540-41D9-875C-C4FA4487CF6F}" destId="{0A8DAEB8-CD22-40CF-BDF2-2EB734CD94E1}" srcOrd="1" destOrd="0" presId="urn:microsoft.com/office/officeart/2005/8/layout/orgChart1"/>
-    <dgm:cxn modelId="{703FFAB5-70E7-49BC-824D-1D6A57A557E2}" type="presOf" srcId="{0FE2CD08-65AF-4153-8145-3193E8493456}" destId="{6683360A-E31C-4142-81E1-36FECC5B4DF4}" srcOrd="1" destOrd="0" presId="urn:microsoft.com/office/officeart/2005/8/layout/orgChart1"/>
-    <dgm:cxn modelId="{C9FBDCCC-5D2E-403A-A02B-B1E2715A3FB3}" type="presOf" srcId="{B77B53DB-07DA-42A1-9079-D2A68210C1F0}" destId="{70C7A9BB-D83D-491C-B812-951EDE64A6F1}" srcOrd="0" destOrd="0" presId="urn:microsoft.com/office/officeart/2005/8/layout/orgChart1"/>
-    <dgm:cxn modelId="{E9D1E13D-4131-4EEB-8108-F1A42B0D8E74}" type="presParOf" srcId="{F24F4C15-C184-4BDB-9D11-04CEB58B9642}" destId="{6213E7D1-5CFF-42D6-8D80-B6F926889813}" srcOrd="0" destOrd="0" presId="urn:microsoft.com/office/officeart/2005/8/layout/orgChart1"/>
-    <dgm:cxn modelId="{069AAE4E-75DA-463B-8981-2E15A9BBD79C}" type="presParOf" srcId="{6213E7D1-5CFF-42D6-8D80-B6F926889813}" destId="{FAFE29E0-6965-4AD3-9713-B81079D7548C}" srcOrd="0" destOrd="0" presId="urn:microsoft.com/office/officeart/2005/8/layout/orgChart1"/>
-    <dgm:cxn modelId="{A8D84201-03F5-438A-A79B-E395FD3011F7}" type="presParOf" srcId="{FAFE29E0-6965-4AD3-9713-B81079D7548C}" destId="{09B669E1-57AA-4D2D-8E0A-F6C1DE38D979}" srcOrd="0" destOrd="0" presId="urn:microsoft.com/office/officeart/2005/8/layout/orgChart1"/>
-    <dgm:cxn modelId="{9A2A639D-65E3-45F4-A38A-3EFC18E5987C}" type="presParOf" srcId="{FAFE29E0-6965-4AD3-9713-B81079D7548C}" destId="{666756A8-7B9C-4ADD-A24B-37AF558DE62F}" srcOrd="1" destOrd="0" presId="urn:microsoft.com/office/officeart/2005/8/layout/orgChart1"/>
-    <dgm:cxn modelId="{9879CFFA-FE6B-4DF9-9A07-5E538DE5FDAD}" type="presParOf" srcId="{6213E7D1-5CFF-42D6-8D80-B6F926889813}" destId="{CD8FB138-C0F9-45C7-B388-8C83047B09DE}" srcOrd="1" destOrd="0" presId="urn:microsoft.com/office/officeart/2005/8/layout/orgChart1"/>
-    <dgm:cxn modelId="{781988F9-DDBD-4A26-ADB2-FD621EB0696E}" type="presParOf" srcId="{CD8FB138-C0F9-45C7-B388-8C83047B09DE}" destId="{5BC02223-7B57-4FDB-A2BA-D2C1B7A3D3F9}" srcOrd="0" destOrd="0" presId="urn:microsoft.com/office/officeart/2005/8/layout/orgChart1"/>
-    <dgm:cxn modelId="{8EC55EF9-91E7-4BBA-91C0-D59B3689E6FB}" type="presParOf" srcId="{CD8FB138-C0F9-45C7-B388-8C83047B09DE}" destId="{BF57BBFB-9612-49FE-AF59-4751D01E900F}" srcOrd="1" destOrd="0" presId="urn:microsoft.com/office/officeart/2005/8/layout/orgChart1"/>
-    <dgm:cxn modelId="{DA3C3653-FB28-4DF1-A389-643A914D2AA4}" type="presParOf" srcId="{BF57BBFB-9612-49FE-AF59-4751D01E900F}" destId="{AEC79709-9291-4AA5-AD0C-BA2C429C93DB}" srcOrd="0" destOrd="0" presId="urn:microsoft.com/office/officeart/2005/8/layout/orgChart1"/>
-    <dgm:cxn modelId="{6781E14B-B88F-4E77-A33C-120E2407F031}" type="presParOf" srcId="{AEC79709-9291-4AA5-AD0C-BA2C429C93DB}" destId="{A38E4B2E-18D6-49A3-8907-90F3B4ABBD9B}" srcOrd="0" destOrd="0" presId="urn:microsoft.com/office/officeart/2005/8/layout/orgChart1"/>
-    <dgm:cxn modelId="{9B417B22-D2CC-4442-AE7D-091418C8BAB8}" type="presParOf" srcId="{AEC79709-9291-4AA5-AD0C-BA2C429C93DB}" destId="{65159937-2669-4971-94BB-28A738283540}" srcOrd="1" destOrd="0" presId="urn:microsoft.com/office/officeart/2005/8/layout/orgChart1"/>
-    <dgm:cxn modelId="{11D38170-540A-49C7-98E6-04FD1458879D}" type="presParOf" srcId="{BF57BBFB-9612-49FE-AF59-4751D01E900F}" destId="{47F0191E-0887-4197-80C6-22855C3C2DCF}" srcOrd="1" destOrd="0" presId="urn:microsoft.com/office/officeart/2005/8/layout/orgChart1"/>
-    <dgm:cxn modelId="{19550363-36D2-45DE-A13E-1CB72CD1A3D7}" type="presParOf" srcId="{47F0191E-0887-4197-80C6-22855C3C2DCF}" destId="{8AA2D9E1-6CA1-48BA-8CF2-871D2AC7924B}" srcOrd="0" destOrd="0" presId="urn:microsoft.com/office/officeart/2005/8/layout/orgChart1"/>
-    <dgm:cxn modelId="{C4E914CF-B00E-4CB2-BF01-00FFC6AF80E4}" type="presParOf" srcId="{47F0191E-0887-4197-80C6-22855C3C2DCF}" destId="{3CA53B20-6535-4D12-8436-B3F47B8D391B}" srcOrd="1" destOrd="0" presId="urn:microsoft.com/office/officeart/2005/8/layout/orgChart1"/>
-    <dgm:cxn modelId="{68CD5FD3-80E1-4608-A516-A9420AB0BBBC}" type="presParOf" srcId="{3CA53B20-6535-4D12-8436-B3F47B8D391B}" destId="{EA6A488D-9112-4A3B-8E43-2BE6690D0787}" srcOrd="0" destOrd="0" presId="urn:microsoft.com/office/officeart/2005/8/layout/orgChart1"/>
-    <dgm:cxn modelId="{9DE1B7B0-F79F-47A4-9165-A3DB69F462B0}" type="presParOf" srcId="{EA6A488D-9112-4A3B-8E43-2BE6690D0787}" destId="{9BE6A70D-0350-4AE0-8852-5D251355AA3D}" srcOrd="0" destOrd="0" presId="urn:microsoft.com/office/officeart/2005/8/layout/orgChart1"/>
-    <dgm:cxn modelId="{677B506F-1CB8-499F-AB4F-BE88EB9EE47E}" type="presParOf" srcId="{EA6A488D-9112-4A3B-8E43-2BE6690D0787}" destId="{6683360A-E31C-4142-81E1-36FECC5B4DF4}" srcOrd="1" destOrd="0" presId="urn:microsoft.com/office/officeart/2005/8/layout/orgChart1"/>
-    <dgm:cxn modelId="{CBB9B8C0-73BF-41EE-9281-94089F3FB90D}" type="presParOf" srcId="{3CA53B20-6535-4D12-8436-B3F47B8D391B}" destId="{224204A8-6016-4A2E-82D4-CB3ED1737932}" srcOrd="1" destOrd="0" presId="urn:microsoft.com/office/officeart/2005/8/layout/orgChart1"/>
-    <dgm:cxn modelId="{2A9C8041-CF15-4AEE-A5CB-1C4955C2423D}" type="presParOf" srcId="{224204A8-6016-4A2E-82D4-CB3ED1737932}" destId="{D0370262-035C-4F7B-9538-41077464CD46}" srcOrd="0" destOrd="0" presId="urn:microsoft.com/office/officeart/2005/8/layout/orgChart1"/>
-    <dgm:cxn modelId="{275D8096-9F13-479C-834F-7D43B2151875}" type="presParOf" srcId="{224204A8-6016-4A2E-82D4-CB3ED1737932}" destId="{3175E8D1-7B53-40D8-AD04-8B2977961ABC}" srcOrd="1" destOrd="0" presId="urn:microsoft.com/office/officeart/2005/8/layout/orgChart1"/>
-    <dgm:cxn modelId="{ACD7DD4C-D7DD-48DB-905E-5931B4445B27}" type="presParOf" srcId="{3175E8D1-7B53-40D8-AD04-8B2977961ABC}" destId="{BA8532F7-A20D-4518-BDF3-3D161894FF3F}" srcOrd="0" destOrd="0" presId="urn:microsoft.com/office/officeart/2005/8/layout/orgChart1"/>
-    <dgm:cxn modelId="{A239EC41-58EB-474B-83EE-1D9B08D83314}" type="presParOf" srcId="{BA8532F7-A20D-4518-BDF3-3D161894FF3F}" destId="{F5EFB9FA-6797-4658-BE2F-494D1821770D}" srcOrd="0" destOrd="0" presId="urn:microsoft.com/office/officeart/2005/8/layout/orgChart1"/>
-    <dgm:cxn modelId="{85C0AE65-D1EA-46A7-88CC-998283A932D8}" type="presParOf" srcId="{BA8532F7-A20D-4518-BDF3-3D161894FF3F}" destId="{031E1D2F-C603-4EA6-9E7D-765A2C4C4944}" srcOrd="1" destOrd="0" presId="urn:microsoft.com/office/officeart/2005/8/layout/orgChart1"/>
-    <dgm:cxn modelId="{464008D7-49C4-4EB6-8193-2F48E395C11E}" type="presParOf" srcId="{3175E8D1-7B53-40D8-AD04-8B2977961ABC}" destId="{C00CBD23-EE13-47DB-A635-3CD2FF9AB81A}" srcOrd="1" destOrd="0" presId="urn:microsoft.com/office/officeart/2005/8/layout/orgChart1"/>
-    <dgm:cxn modelId="{5AD8020B-27B9-4FB5-BA57-FC186E13059B}" type="presParOf" srcId="{C00CBD23-EE13-47DB-A635-3CD2FF9AB81A}" destId="{30223AA1-E52B-4B5E-8435-B70107DDBDD8}" srcOrd="0" destOrd="0" presId="urn:microsoft.com/office/officeart/2005/8/layout/orgChart1"/>
-    <dgm:cxn modelId="{8F526AE1-D4F6-4C79-8428-C199A3E54707}" type="presParOf" srcId="{C00CBD23-EE13-47DB-A635-3CD2FF9AB81A}" destId="{34D6221E-38C1-4574-93BD-CA37482B83D1}" srcOrd="1" destOrd="0" presId="urn:microsoft.com/office/officeart/2005/8/layout/orgChart1"/>
-    <dgm:cxn modelId="{E0171D70-049E-412F-830B-1ED9897CE73A}" type="presParOf" srcId="{34D6221E-38C1-4574-93BD-CA37482B83D1}" destId="{FE24341C-0E2C-45C5-BE92-FBC62BBE0FBC}" srcOrd="0" destOrd="0" presId="urn:microsoft.com/office/officeart/2005/8/layout/orgChart1"/>
-    <dgm:cxn modelId="{8CA68FF0-5F1A-49D6-BB0B-5DEE4A2B6F3F}" type="presParOf" srcId="{FE24341C-0E2C-45C5-BE92-FBC62BBE0FBC}" destId="{EFB9F452-FFE8-4CEB-A85E-D968861323FB}" srcOrd="0" destOrd="0" presId="urn:microsoft.com/office/officeart/2005/8/layout/orgChart1"/>
-    <dgm:cxn modelId="{E1AEC942-3408-46EA-A279-EEDE433FA5FF}" type="presParOf" srcId="{FE24341C-0E2C-45C5-BE92-FBC62BBE0FBC}" destId="{7E4AF2DD-B636-4BB5-A86D-917D1DA44A61}" srcOrd="1" destOrd="0" presId="urn:microsoft.com/office/officeart/2005/8/layout/orgChart1"/>
-    <dgm:cxn modelId="{7C77D898-7465-4F72-8EE7-5B9EAA88882D}" type="presParOf" srcId="{34D6221E-38C1-4574-93BD-CA37482B83D1}" destId="{CD2ED4C4-9CBB-42A1-9960-2833514125DB}" srcOrd="1" destOrd="0" presId="urn:microsoft.com/office/officeart/2005/8/layout/orgChart1"/>
-    <dgm:cxn modelId="{78CD82F5-2DAA-4424-90FA-B567462B7B78}" type="presParOf" srcId="{34D6221E-38C1-4574-93BD-CA37482B83D1}" destId="{6EA41B4B-3833-4C53-AD8C-68113648C0D6}" srcOrd="2" destOrd="0" presId="urn:microsoft.com/office/officeart/2005/8/layout/orgChart1"/>
-    <dgm:cxn modelId="{E433AEC5-C415-49D6-8E0F-F129F23DC2C9}" type="presParOf" srcId="{C00CBD23-EE13-47DB-A635-3CD2FF9AB81A}" destId="{6DE9F148-FB56-4F93-9228-9454CEA2EDC6}" srcOrd="2" destOrd="0" presId="urn:microsoft.com/office/officeart/2005/8/layout/orgChart1"/>
-    <dgm:cxn modelId="{78480FC5-FBEE-4155-A17F-D7910E07EADE}" type="presParOf" srcId="{C00CBD23-EE13-47DB-A635-3CD2FF9AB81A}" destId="{CF12CD8A-728C-4991-8D98-D652E2B54974}" srcOrd="3" destOrd="0" presId="urn:microsoft.com/office/officeart/2005/8/layout/orgChart1"/>
-    <dgm:cxn modelId="{C09AEEFE-EF09-4674-A67C-D306606D2EE6}" type="presParOf" srcId="{CF12CD8A-728C-4991-8D98-D652E2B54974}" destId="{89CDED72-03D0-43B4-8FF0-3690DDFDE206}" srcOrd="0" destOrd="0" presId="urn:microsoft.com/office/officeart/2005/8/layout/orgChart1"/>
-    <dgm:cxn modelId="{DF3A8D62-DC11-402D-8C6E-E773D11E61B5}" type="presParOf" srcId="{89CDED72-03D0-43B4-8FF0-3690DDFDE206}" destId="{AE6E81B5-039D-465E-9C0A-BB3A7CF1CC24}" srcOrd="0" destOrd="0" presId="urn:microsoft.com/office/officeart/2005/8/layout/orgChart1"/>
-    <dgm:cxn modelId="{2C4DCFC2-1115-4BD0-8713-E227998780C6}" type="presParOf" srcId="{89CDED72-03D0-43B4-8FF0-3690DDFDE206}" destId="{D698DA5D-F314-48E6-820D-91E6BDCDB851}" srcOrd="1" destOrd="0" presId="urn:microsoft.com/office/officeart/2005/8/layout/orgChart1"/>
-    <dgm:cxn modelId="{137A6E87-D19C-4975-ACEE-0023578587B6}" type="presParOf" srcId="{CF12CD8A-728C-4991-8D98-D652E2B54974}" destId="{FF4C3293-E55E-4783-BB09-B508B58B206D}" srcOrd="1" destOrd="0" presId="urn:microsoft.com/office/officeart/2005/8/layout/orgChart1"/>
-    <dgm:cxn modelId="{4FF335AE-34C1-43F5-B1E0-8D18F4157E84}" type="presParOf" srcId="{FF4C3293-E55E-4783-BB09-B508B58B206D}" destId="{3C78EBD5-8588-4F00-B89C-74FE7B9F2E14}" srcOrd="0" destOrd="0" presId="urn:microsoft.com/office/officeart/2005/8/layout/orgChart1"/>
-    <dgm:cxn modelId="{D674BB2A-98DC-4A18-AB2D-DC73B60D4FFA}" type="presParOf" srcId="{FF4C3293-E55E-4783-BB09-B508B58B206D}" destId="{0D9C702D-59F5-4AF4-8763-6D81DFDEAB69}" srcOrd="1" destOrd="0" presId="urn:microsoft.com/office/officeart/2005/8/layout/orgChart1"/>
-    <dgm:cxn modelId="{403E65F1-8B22-461D-ABA7-FA783C82FD33}" type="presParOf" srcId="{0D9C702D-59F5-4AF4-8763-6D81DFDEAB69}" destId="{E68CB037-DBF6-4169-8B30-3CD043B80A52}" srcOrd="0" destOrd="0" presId="urn:microsoft.com/office/officeart/2005/8/layout/orgChart1"/>
-    <dgm:cxn modelId="{1A7B39DC-C03C-4B2C-8A84-FC3A08995453}" type="presParOf" srcId="{E68CB037-DBF6-4169-8B30-3CD043B80A52}" destId="{70C7A9BB-D83D-491C-B812-951EDE64A6F1}" srcOrd="0" destOrd="0" presId="urn:microsoft.com/office/officeart/2005/8/layout/orgChart1"/>
-    <dgm:cxn modelId="{3B821FCD-73B0-4E6F-BAC3-EA0D11ADE842}" type="presParOf" srcId="{E68CB037-DBF6-4169-8B30-3CD043B80A52}" destId="{567078EA-4466-4B49-9239-EF8D06B45773}" srcOrd="1" destOrd="0" presId="urn:microsoft.com/office/officeart/2005/8/layout/orgChart1"/>
-    <dgm:cxn modelId="{122589C8-8C13-4B80-8D8E-8EBED25BDD8E}" type="presParOf" srcId="{0D9C702D-59F5-4AF4-8763-6D81DFDEAB69}" destId="{80E7808B-1D40-4C32-8F0E-A877861B58D2}" srcOrd="1" destOrd="0" presId="urn:microsoft.com/office/officeart/2005/8/layout/orgChart1"/>
-    <dgm:cxn modelId="{97DB50BD-3E1E-4816-B850-3DB175842F05}" type="presParOf" srcId="{80E7808B-1D40-4C32-8F0E-A877861B58D2}" destId="{A658E4CB-4DDC-4564-A007-4ABC12591407}" srcOrd="0" destOrd="0" presId="urn:microsoft.com/office/officeart/2005/8/layout/orgChart1"/>
-    <dgm:cxn modelId="{2FFBD90D-A0EA-4CDC-B526-6735B8B60790}" type="presParOf" srcId="{80E7808B-1D40-4C32-8F0E-A877861B58D2}" destId="{911E7BBE-344A-4EBD-877B-8BFF46EB2F1D}" srcOrd="1" destOrd="0" presId="urn:microsoft.com/office/officeart/2005/8/layout/orgChart1"/>
-    <dgm:cxn modelId="{5A63EB1D-D7D2-40EA-86DE-213C2FD468FE}" type="presParOf" srcId="{911E7BBE-344A-4EBD-877B-8BFF46EB2F1D}" destId="{D58610BF-705E-4DCE-8EC8-DF28984DDADA}" srcOrd="0" destOrd="0" presId="urn:microsoft.com/office/officeart/2005/8/layout/orgChart1"/>
-    <dgm:cxn modelId="{AF7BCBD7-1726-49CF-8B84-4FA404B2BE01}" type="presParOf" srcId="{D58610BF-705E-4DCE-8EC8-DF28984DDADA}" destId="{346F6E34-F932-4560-94CA-2A0572F81397}" srcOrd="0" destOrd="0" presId="urn:microsoft.com/office/officeart/2005/8/layout/orgChart1"/>
-    <dgm:cxn modelId="{9BAD2B71-C872-4F6C-B714-D3DB69259AA8}" type="presParOf" srcId="{D58610BF-705E-4DCE-8EC8-DF28984DDADA}" destId="{C1BD2246-5693-48B1-9860-56AAD8918840}" srcOrd="1" destOrd="0" presId="urn:microsoft.com/office/officeart/2005/8/layout/orgChart1"/>
-    <dgm:cxn modelId="{ECFE383C-8D39-4B85-94B2-978F1562CF77}" type="presParOf" srcId="{911E7BBE-344A-4EBD-877B-8BFF46EB2F1D}" destId="{0849330E-5308-4B71-9903-86282F2391EF}" srcOrd="1" destOrd="0" presId="urn:microsoft.com/office/officeart/2005/8/layout/orgChart1"/>
-    <dgm:cxn modelId="{1A2723C9-6473-4D49-BB4E-92F76A3EC46D}" type="presParOf" srcId="{911E7BBE-344A-4EBD-877B-8BFF46EB2F1D}" destId="{605053B8-D410-4FDA-A435-3FED7D5C1A32}" srcOrd="2" destOrd="0" presId="urn:microsoft.com/office/officeart/2005/8/layout/orgChart1"/>
-    <dgm:cxn modelId="{0D76EC08-FD47-467E-97BC-78CA2265A564}" type="presParOf" srcId="{80E7808B-1D40-4C32-8F0E-A877861B58D2}" destId="{E3E32EED-00A6-4F71-9F5F-B10BC37F92AA}" srcOrd="2" destOrd="0" presId="urn:microsoft.com/office/officeart/2005/8/layout/orgChart1"/>
-    <dgm:cxn modelId="{CFCB06AC-446B-4178-BC5D-80F8E76BC6AF}" type="presParOf" srcId="{80E7808B-1D40-4C32-8F0E-A877861B58D2}" destId="{567A7AD6-17D8-4DB5-9EDD-A9FB6257C722}" srcOrd="3" destOrd="0" presId="urn:microsoft.com/office/officeart/2005/8/layout/orgChart1"/>
-    <dgm:cxn modelId="{BF5F781E-5F7A-4FD0-8BA4-FEA781C254DD}" type="presParOf" srcId="{567A7AD6-17D8-4DB5-9EDD-A9FB6257C722}" destId="{05FE844D-328D-4188-B167-4FF825601587}" srcOrd="0" destOrd="0" presId="urn:microsoft.com/office/officeart/2005/8/layout/orgChart1"/>
-    <dgm:cxn modelId="{02035839-85DE-4BB1-BC1E-24AFC4173019}" type="presParOf" srcId="{05FE844D-328D-4188-B167-4FF825601587}" destId="{5E96939B-2391-40E6-8E8B-DBA7898B1059}" srcOrd="0" destOrd="0" presId="urn:microsoft.com/office/officeart/2005/8/layout/orgChart1"/>
-    <dgm:cxn modelId="{67A27D10-F175-47C4-9493-E752105E3E78}" type="presParOf" srcId="{05FE844D-328D-4188-B167-4FF825601587}" destId="{B969D3CA-3D3E-4E5B-A96F-1CCDB2A01703}" srcOrd="1" destOrd="0" presId="urn:microsoft.com/office/officeart/2005/8/layout/orgChart1"/>
-    <dgm:cxn modelId="{D25A242A-5193-4A5B-B46A-C0F18CDD7C9E}" type="presParOf" srcId="{567A7AD6-17D8-4DB5-9EDD-A9FB6257C722}" destId="{13F7D2D5-AB60-4D1F-AC32-3474A3699623}" srcOrd="1" destOrd="0" presId="urn:microsoft.com/office/officeart/2005/8/layout/orgChart1"/>
-    <dgm:cxn modelId="{DD2AC43F-7E56-4FBF-9A42-A8FA4401DAC0}" type="presParOf" srcId="{567A7AD6-17D8-4DB5-9EDD-A9FB6257C722}" destId="{B8DDE3B9-8485-489B-AB70-F4416F595134}" srcOrd="2" destOrd="0" presId="urn:microsoft.com/office/officeart/2005/8/layout/orgChart1"/>
-    <dgm:cxn modelId="{17AC7110-3A86-4BD9-8DB5-167F2D61D71C}" type="presParOf" srcId="{0D9C702D-59F5-4AF4-8763-6D81DFDEAB69}" destId="{D3980833-2D0E-4BAE-816B-AFFFA9937C7B}" srcOrd="2" destOrd="0" presId="urn:microsoft.com/office/officeart/2005/8/layout/orgChart1"/>
-    <dgm:cxn modelId="{D2057238-ACC8-4A3D-B39B-E823B798DB59}" type="presParOf" srcId="{FF4C3293-E55E-4783-BB09-B508B58B206D}" destId="{174B6EC9-67AB-498E-8F51-DEB56DCB09CF}" srcOrd="2" destOrd="0" presId="urn:microsoft.com/office/officeart/2005/8/layout/orgChart1"/>
-    <dgm:cxn modelId="{C8D8B444-9151-42A7-BB34-A3D8E8A221C5}" type="presParOf" srcId="{FF4C3293-E55E-4783-BB09-B508B58B206D}" destId="{0B2601D1-FFC1-487E-94E7-AD2E665F42D7}" srcOrd="3" destOrd="0" presId="urn:microsoft.com/office/officeart/2005/8/layout/orgChart1"/>
-    <dgm:cxn modelId="{4E4524DC-3157-476C-ACF1-F2CC38032F53}" type="presParOf" srcId="{0B2601D1-FFC1-487E-94E7-AD2E665F42D7}" destId="{6458E584-3236-42FD-9341-0934691D9202}" srcOrd="0" destOrd="0" presId="urn:microsoft.com/office/officeart/2005/8/layout/orgChart1"/>
-    <dgm:cxn modelId="{EAC0A3D0-31A0-48AE-8C1B-7AB727EFB1C7}" type="presParOf" srcId="{6458E584-3236-42FD-9341-0934691D9202}" destId="{28B8B485-D3E2-4CC8-8C15-976354911744}" srcOrd="0" destOrd="0" presId="urn:microsoft.com/office/officeart/2005/8/layout/orgChart1"/>
-    <dgm:cxn modelId="{57DEC6F2-CB7A-4E57-BC52-CF493167DEC3}" type="presParOf" srcId="{6458E584-3236-42FD-9341-0934691D9202}" destId="{7B9B11C8-3192-4D2F-A896-AF03F3F44438}" srcOrd="1" destOrd="0" presId="urn:microsoft.com/office/officeart/2005/8/layout/orgChart1"/>
-    <dgm:cxn modelId="{A1A00D75-55C7-4B73-9707-295ECBFB8ED1}" type="presParOf" srcId="{0B2601D1-FFC1-487E-94E7-AD2E665F42D7}" destId="{7ABFF9BA-D0C9-484F-AD33-41C95FB8DC14}" srcOrd="1" destOrd="0" presId="urn:microsoft.com/office/officeart/2005/8/layout/orgChart1"/>
-    <dgm:cxn modelId="{C0818599-77BA-48C8-8755-9EB6C249A828}" type="presParOf" srcId="{7ABFF9BA-D0C9-484F-AD33-41C95FB8DC14}" destId="{6E33082C-3778-4ABB-93F2-223053ABA309}" srcOrd="0" destOrd="0" presId="urn:microsoft.com/office/officeart/2005/8/layout/orgChart1"/>
-    <dgm:cxn modelId="{7FF99438-2155-48B5-8902-4ED14E3A7609}" type="presParOf" srcId="{7ABFF9BA-D0C9-484F-AD33-41C95FB8DC14}" destId="{F924FA76-F0F3-444A-93A3-2F06007410D9}" srcOrd="1" destOrd="0" presId="urn:microsoft.com/office/officeart/2005/8/layout/orgChart1"/>
-    <dgm:cxn modelId="{EE7B476D-7FC2-4565-B3AA-9959C79B75D7}" type="presParOf" srcId="{F924FA76-F0F3-444A-93A3-2F06007410D9}" destId="{6909A13A-E86C-42EC-BE72-30BA12A56EC9}" srcOrd="0" destOrd="0" presId="urn:microsoft.com/office/officeart/2005/8/layout/orgChart1"/>
-    <dgm:cxn modelId="{F349BE6D-2FE7-4BCB-BC4B-A229CDE88DAF}" type="presParOf" srcId="{6909A13A-E86C-42EC-BE72-30BA12A56EC9}" destId="{E8850ABD-AD51-4993-94D3-2346573BC964}" srcOrd="0" destOrd="0" presId="urn:microsoft.com/office/officeart/2005/8/layout/orgChart1"/>
-    <dgm:cxn modelId="{9BB966A2-EF62-4BEE-AF86-6021EFA16A6F}" type="presParOf" srcId="{6909A13A-E86C-42EC-BE72-30BA12A56EC9}" destId="{0A8DAEB8-CD22-40CF-BDF2-2EB734CD94E1}" srcOrd="1" destOrd="0" presId="urn:microsoft.com/office/officeart/2005/8/layout/orgChart1"/>
-    <dgm:cxn modelId="{92F170A5-AFD1-49D2-A576-D36F6448A0D1}" type="presParOf" srcId="{F924FA76-F0F3-444A-93A3-2F06007410D9}" destId="{C270172C-40CF-49E9-9EB0-62CEB1378C53}" srcOrd="1" destOrd="0" presId="urn:microsoft.com/office/officeart/2005/8/layout/orgChart1"/>
-    <dgm:cxn modelId="{3B37CFF5-53E7-43DD-9B43-74F8097ED151}" type="presParOf" srcId="{F924FA76-F0F3-444A-93A3-2F06007410D9}" destId="{E2BD60F4-21F2-447E-9CDA-A4D90BE88654}" srcOrd="2" destOrd="0" presId="urn:microsoft.com/office/officeart/2005/8/layout/orgChart1"/>
-    <dgm:cxn modelId="{B2F6827E-7485-42E3-964F-0DC7BC8BDE50}" type="presParOf" srcId="{7ABFF9BA-D0C9-484F-AD33-41C95FB8DC14}" destId="{3D679402-8278-4366-8843-2F564801FFB8}" srcOrd="2" destOrd="0" presId="urn:microsoft.com/office/officeart/2005/8/layout/orgChart1"/>
-    <dgm:cxn modelId="{421D3A1F-AEEE-402B-8EA0-880F39FD91C2}" type="presParOf" srcId="{7ABFF9BA-D0C9-484F-AD33-41C95FB8DC14}" destId="{C45B0CE7-CD37-48DC-B682-A014352F0F40}" srcOrd="3" destOrd="0" presId="urn:microsoft.com/office/officeart/2005/8/layout/orgChart1"/>
-    <dgm:cxn modelId="{29C3C0BC-6FB6-45F1-9E34-8FFFC30982F2}" type="presParOf" srcId="{C45B0CE7-CD37-48DC-B682-A014352F0F40}" destId="{CAF007FB-CDD1-4DA2-86B6-D07CC892F147}" srcOrd="0" destOrd="0" presId="urn:microsoft.com/office/officeart/2005/8/layout/orgChart1"/>
-    <dgm:cxn modelId="{EC492A9E-831E-49CE-BA46-112DF5E4CC95}" type="presParOf" srcId="{CAF007FB-CDD1-4DA2-86B6-D07CC892F147}" destId="{7CB06313-0AC6-4334-BE38-2E8197E328E2}" srcOrd="0" destOrd="0" presId="urn:microsoft.com/office/officeart/2005/8/layout/orgChart1"/>
-    <dgm:cxn modelId="{EDC1E8F4-E562-46C0-843A-B91C6D10400C}" type="presParOf" srcId="{CAF007FB-CDD1-4DA2-86B6-D07CC892F147}" destId="{B9DB7124-1862-4F8D-9150-AC1D163B76C1}" srcOrd="1" destOrd="0" presId="urn:microsoft.com/office/officeart/2005/8/layout/orgChart1"/>
-    <dgm:cxn modelId="{A848E499-0756-48E5-BB1E-579D129D904E}" type="presParOf" srcId="{C45B0CE7-CD37-48DC-B682-A014352F0F40}" destId="{1DBE3116-1E54-4677-AA04-1574BB39F9A9}" srcOrd="1" destOrd="0" presId="urn:microsoft.com/office/officeart/2005/8/layout/orgChart1"/>
-    <dgm:cxn modelId="{25A1A8D5-9FBF-4453-A4A8-372FC39B2BFE}" type="presParOf" srcId="{C45B0CE7-CD37-48DC-B682-A014352F0F40}" destId="{E916B7F9-0173-4FAD-B8D4-1EFF0AC6B609}" srcOrd="2" destOrd="0" presId="urn:microsoft.com/office/officeart/2005/8/layout/orgChart1"/>
-    <dgm:cxn modelId="{E05EBFB9-E439-4D5B-AA91-5E4EAAD3BA7B}" type="presParOf" srcId="{7ABFF9BA-D0C9-484F-AD33-41C95FB8DC14}" destId="{2A4CFED1-9624-434D-8067-C2EDF8079E42}" srcOrd="4" destOrd="0" presId="urn:microsoft.com/office/officeart/2005/8/layout/orgChart1"/>
-    <dgm:cxn modelId="{2AEAA4BE-85F9-4C35-A6FC-CC78151B833D}" type="presParOf" srcId="{7ABFF9BA-D0C9-484F-AD33-41C95FB8DC14}" destId="{E800FD0E-84F3-4900-B220-72F2700098C2}" srcOrd="5" destOrd="0" presId="urn:microsoft.com/office/officeart/2005/8/layout/orgChart1"/>
-    <dgm:cxn modelId="{5360CEAE-7F57-45B1-84B6-876A0144DE79}" type="presParOf" srcId="{E800FD0E-84F3-4900-B220-72F2700098C2}" destId="{0C48C80D-DE47-459D-9A18-19AAB505175D}" srcOrd="0" destOrd="0" presId="urn:microsoft.com/office/officeart/2005/8/layout/orgChart1"/>
-    <dgm:cxn modelId="{FB359442-C66B-459A-B51E-953849312344}" type="presParOf" srcId="{0C48C80D-DE47-459D-9A18-19AAB505175D}" destId="{4193881B-AD5F-42AF-A653-EE0707D1F1A6}" srcOrd="0" destOrd="0" presId="urn:microsoft.com/office/officeart/2005/8/layout/orgChart1"/>
-    <dgm:cxn modelId="{61AA5358-171B-4CF8-AFA3-E4E93DBA4DED}" type="presParOf" srcId="{0C48C80D-DE47-459D-9A18-19AAB505175D}" destId="{5FC7684E-0951-422B-AAAF-5CA10A5CA60B}" srcOrd="1" destOrd="0" presId="urn:microsoft.com/office/officeart/2005/8/layout/orgChart1"/>
-    <dgm:cxn modelId="{E11A941F-855B-44F6-90A3-F2B523A72618}" type="presParOf" srcId="{E800FD0E-84F3-4900-B220-72F2700098C2}" destId="{4337667D-7A5E-43DF-9D0F-A923B593B10F}" srcOrd="1" destOrd="0" presId="urn:microsoft.com/office/officeart/2005/8/layout/orgChart1"/>
-    <dgm:cxn modelId="{6FA02839-6124-4B89-AAC1-C9E85C3FD793}" type="presParOf" srcId="{E800FD0E-84F3-4900-B220-72F2700098C2}" destId="{C0721C0C-A01B-4E83-BC60-C5602D0F80D1}" srcOrd="2" destOrd="0" presId="urn:microsoft.com/office/officeart/2005/8/layout/orgChart1"/>
-    <dgm:cxn modelId="{03A6F1A4-E1E7-4C70-A54F-B4C9D98ACB54}" type="presParOf" srcId="{7ABFF9BA-D0C9-484F-AD33-41C95FB8DC14}" destId="{C13A3A04-CFA5-4A63-A622-369DC2EC18C4}" srcOrd="6" destOrd="0" presId="urn:microsoft.com/office/officeart/2005/8/layout/orgChart1"/>
-    <dgm:cxn modelId="{EC1E220E-D400-4699-B18C-0430325A6F64}" type="presParOf" srcId="{7ABFF9BA-D0C9-484F-AD33-41C95FB8DC14}" destId="{0DE26CB1-8DF8-4F38-929E-FB54CA99055E}" srcOrd="7" destOrd="0" presId="urn:microsoft.com/office/officeart/2005/8/layout/orgChart1"/>
-    <dgm:cxn modelId="{CD567AB2-DA1A-4C53-AB16-F8D38B7BE707}" type="presParOf" srcId="{0DE26CB1-8DF8-4F38-929E-FB54CA99055E}" destId="{4B77F875-7033-42E6-B773-199C0EE7DDCF}" srcOrd="0" destOrd="0" presId="urn:microsoft.com/office/officeart/2005/8/layout/orgChart1"/>
-    <dgm:cxn modelId="{870222D7-EEFB-4BD5-9F4D-6B26563FD711}" type="presParOf" srcId="{4B77F875-7033-42E6-B773-199C0EE7DDCF}" destId="{062CBA52-EA1F-4965-85A7-51215A0BF1E1}" srcOrd="0" destOrd="0" presId="urn:microsoft.com/office/officeart/2005/8/layout/orgChart1"/>
-    <dgm:cxn modelId="{2DCFF2DE-E8D7-4D50-9A01-1C54BBC711B9}" type="presParOf" srcId="{4B77F875-7033-42E6-B773-199C0EE7DDCF}" destId="{71E6611B-C454-4441-B1D1-85F1C03CCFFB}" srcOrd="1" destOrd="0" presId="urn:microsoft.com/office/officeart/2005/8/layout/orgChart1"/>
-    <dgm:cxn modelId="{5C5BF0BC-099C-4F60-8706-F21263E48DD3}" type="presParOf" srcId="{0DE26CB1-8DF8-4F38-929E-FB54CA99055E}" destId="{007BD379-FE63-45EA-8581-EA271F925CFE}" srcOrd="1" destOrd="0" presId="urn:microsoft.com/office/officeart/2005/8/layout/orgChart1"/>
-    <dgm:cxn modelId="{45609508-31CB-4011-8907-9243D3E0D60E}" type="presParOf" srcId="{0DE26CB1-8DF8-4F38-929E-FB54CA99055E}" destId="{3614D9ED-8E0F-4A6B-8226-FC72C8305BF2}" srcOrd="2" destOrd="0" presId="urn:microsoft.com/office/officeart/2005/8/layout/orgChart1"/>
-    <dgm:cxn modelId="{9999EDE4-AE32-4BCC-A0D3-C3FC2AF66E64}" type="presParOf" srcId="{7ABFF9BA-D0C9-484F-AD33-41C95FB8DC14}" destId="{69209B79-27E3-46D8-908F-C926DAFFAD8D}" srcOrd="8" destOrd="0" presId="urn:microsoft.com/office/officeart/2005/8/layout/orgChart1"/>
-    <dgm:cxn modelId="{E0669599-EA59-4EB5-8507-303304F8347A}" type="presParOf" srcId="{7ABFF9BA-D0C9-484F-AD33-41C95FB8DC14}" destId="{F9E6A0CA-6321-4EA8-9013-B3C80B174C2E}" srcOrd="9" destOrd="0" presId="urn:microsoft.com/office/officeart/2005/8/layout/orgChart1"/>
-    <dgm:cxn modelId="{F9B70702-D442-440A-AACD-B0C327DE2C69}" type="presParOf" srcId="{F9E6A0CA-6321-4EA8-9013-B3C80B174C2E}" destId="{C769BC7F-FA2B-4AB7-93CC-BE9E8464D74C}" srcOrd="0" destOrd="0" presId="urn:microsoft.com/office/officeart/2005/8/layout/orgChart1"/>
-    <dgm:cxn modelId="{B711BB55-8DF2-477C-BAB6-FB6034ED7278}" type="presParOf" srcId="{C769BC7F-FA2B-4AB7-93CC-BE9E8464D74C}" destId="{54D20402-E165-4F0F-B19D-934DF0835109}" srcOrd="0" destOrd="0" presId="urn:microsoft.com/office/officeart/2005/8/layout/orgChart1"/>
-    <dgm:cxn modelId="{404A133B-1CFD-45E5-8F3A-8450A67F807F}" type="presParOf" srcId="{C769BC7F-FA2B-4AB7-93CC-BE9E8464D74C}" destId="{D3B8B35F-8976-4E3C-9280-E4FCFCFA79E5}" srcOrd="1" destOrd="0" presId="urn:microsoft.com/office/officeart/2005/8/layout/orgChart1"/>
-    <dgm:cxn modelId="{DF30CC04-16BD-42DB-8809-3EB484EB440B}" type="presParOf" srcId="{F9E6A0CA-6321-4EA8-9013-B3C80B174C2E}" destId="{22BB3606-F27F-45E6-927A-0E319F1AB6BF}" srcOrd="1" destOrd="0" presId="urn:microsoft.com/office/officeart/2005/8/layout/orgChart1"/>
-    <dgm:cxn modelId="{624BC01F-F917-415B-9DFA-886EB0EA0273}" type="presParOf" srcId="{F9E6A0CA-6321-4EA8-9013-B3C80B174C2E}" destId="{11D28B9B-ED34-409D-92D7-654E10EBD51A}" srcOrd="2" destOrd="0" presId="urn:microsoft.com/office/officeart/2005/8/layout/orgChart1"/>
-    <dgm:cxn modelId="{309904AB-A53A-40B5-AF52-86177705A1E2}" type="presParOf" srcId="{7ABFF9BA-D0C9-484F-AD33-41C95FB8DC14}" destId="{1439366A-37CB-4DD5-8A68-92B0D6A0F04D}" srcOrd="10" destOrd="0" presId="urn:microsoft.com/office/officeart/2005/8/layout/orgChart1"/>
-    <dgm:cxn modelId="{C15D3001-6797-4FC0-AD21-1C28626D4319}" type="presParOf" srcId="{7ABFF9BA-D0C9-484F-AD33-41C95FB8DC14}" destId="{60962991-5B07-4616-9513-6DDF1283B58D}" srcOrd="11" destOrd="0" presId="urn:microsoft.com/office/officeart/2005/8/layout/orgChart1"/>
-    <dgm:cxn modelId="{ADBE63B2-61B7-429D-9AD5-050362CF9C81}" type="presParOf" srcId="{60962991-5B07-4616-9513-6DDF1283B58D}" destId="{F6F3D1FD-2AA7-480A-84B9-D2B01790A547}" srcOrd="0" destOrd="0" presId="urn:microsoft.com/office/officeart/2005/8/layout/orgChart1"/>
-    <dgm:cxn modelId="{B9A5ED24-6FDF-455C-8A7F-5F77DB3AA6D1}" type="presParOf" srcId="{F6F3D1FD-2AA7-480A-84B9-D2B01790A547}" destId="{DB1A9D2F-9D71-4979-BDFB-B649FA368457}" srcOrd="0" destOrd="0" presId="urn:microsoft.com/office/officeart/2005/8/layout/orgChart1"/>
-    <dgm:cxn modelId="{B386CFBE-3687-4E89-8C4B-74D90159AD18}" type="presParOf" srcId="{F6F3D1FD-2AA7-480A-84B9-D2B01790A547}" destId="{99F29E88-DE92-4FE3-9730-F664D9CAFA7F}" srcOrd="1" destOrd="0" presId="urn:microsoft.com/office/officeart/2005/8/layout/orgChart1"/>
-    <dgm:cxn modelId="{6B79A7CF-DF7A-41D3-86EE-028592E52B1F}" type="presParOf" srcId="{60962991-5B07-4616-9513-6DDF1283B58D}" destId="{0569EEFF-D22A-4A3C-BF0C-13731CE41E25}" srcOrd="1" destOrd="0" presId="urn:microsoft.com/office/officeart/2005/8/layout/orgChart1"/>
-    <dgm:cxn modelId="{C543A853-38D6-48DC-A929-17B57DEA70C8}" type="presParOf" srcId="{60962991-5B07-4616-9513-6DDF1283B58D}" destId="{76441674-BC67-4A36-B727-2C40124FA702}" srcOrd="2" destOrd="0" presId="urn:microsoft.com/office/officeart/2005/8/layout/orgChart1"/>
-    <dgm:cxn modelId="{D9DC7E9A-2949-497A-892C-EE0575F08B56}" type="presParOf" srcId="{0B2601D1-FFC1-487E-94E7-AD2E665F42D7}" destId="{857D89CB-6A79-4976-9C33-A49E3D9ED51C}" srcOrd="2" destOrd="0" presId="urn:microsoft.com/office/officeart/2005/8/layout/orgChart1"/>
-    <dgm:cxn modelId="{4562B05E-D41D-4FAB-BF6C-D0AC3FC68C2C}" type="presParOf" srcId="{CF12CD8A-728C-4991-8D98-D652E2B54974}" destId="{35B73CB2-2211-4D4C-A288-DA0B2E8419C6}" srcOrd="2" destOrd="0" presId="urn:microsoft.com/office/officeart/2005/8/layout/orgChart1"/>
-    <dgm:cxn modelId="{818FDE0F-73F6-4519-A77E-0A4BD8AEBC18}" type="presParOf" srcId="{3175E8D1-7B53-40D8-AD04-8B2977961ABC}" destId="{FB44D73F-2F48-441A-A85D-AB9DA867282B}" srcOrd="2" destOrd="0" presId="urn:microsoft.com/office/officeart/2005/8/layout/orgChart1"/>
-    <dgm:cxn modelId="{7116A594-CE65-4561-977A-66F53A808CDD}" type="presParOf" srcId="{224204A8-6016-4A2E-82D4-CB3ED1737932}" destId="{4B94323C-1B3D-4573-BCB2-70E5F39F869F}" srcOrd="2" destOrd="0" presId="urn:microsoft.com/office/officeart/2005/8/layout/orgChart1"/>
-    <dgm:cxn modelId="{18DDDE50-46AA-4B69-BA82-9D01BF234DFA}" type="presParOf" srcId="{224204A8-6016-4A2E-82D4-CB3ED1737932}" destId="{A843D5C3-5EA6-4B17-8D3E-B609B929FE07}" srcOrd="3" destOrd="0" presId="urn:microsoft.com/office/officeart/2005/8/layout/orgChart1"/>
-    <dgm:cxn modelId="{EDE05A0D-087F-493A-B61A-37421F684EF8}" type="presParOf" srcId="{A843D5C3-5EA6-4B17-8D3E-B609B929FE07}" destId="{E701A8EC-4DEA-4AAE-8969-0182F3C8FB51}" srcOrd="0" destOrd="0" presId="urn:microsoft.com/office/officeart/2005/8/layout/orgChart1"/>
-    <dgm:cxn modelId="{6A59B086-7CD4-4B8D-86CE-FCFD56DB6F0D}" type="presParOf" srcId="{E701A8EC-4DEA-4AAE-8969-0182F3C8FB51}" destId="{20C48B43-9D88-4636-BA22-4755BCAE7B14}" srcOrd="0" destOrd="0" presId="urn:microsoft.com/office/officeart/2005/8/layout/orgChart1"/>
-    <dgm:cxn modelId="{AED57C3E-CB79-420F-BDB4-8878D780FCD5}" type="presParOf" srcId="{E701A8EC-4DEA-4AAE-8969-0182F3C8FB51}" destId="{0C4405E8-D50C-4DE5-88F3-A666799C3A0B}" srcOrd="1" destOrd="0" presId="urn:microsoft.com/office/officeart/2005/8/layout/orgChart1"/>
-    <dgm:cxn modelId="{CA7C6C24-14CE-461F-ABB5-90018C373042}" type="presParOf" srcId="{A843D5C3-5EA6-4B17-8D3E-B609B929FE07}" destId="{B4989002-39B9-4712-8E39-E303EF26E696}" srcOrd="1" destOrd="0" presId="urn:microsoft.com/office/officeart/2005/8/layout/orgChart1"/>
-    <dgm:cxn modelId="{2BD0E47A-A08D-4091-8FB9-436015E00933}" type="presParOf" srcId="{A843D5C3-5EA6-4B17-8D3E-B609B929FE07}" destId="{75AAEF13-57AD-426C-AF8C-74DEFDD7532F}" srcOrd="2" destOrd="0" presId="urn:microsoft.com/office/officeart/2005/8/layout/orgChart1"/>
-    <dgm:cxn modelId="{1B6C6198-BEDD-4954-9B69-7CEAF338C3F8}" type="presParOf" srcId="{224204A8-6016-4A2E-82D4-CB3ED1737932}" destId="{66EFDE58-8A0A-4043-8E2A-D637FDAD6116}" srcOrd="4" destOrd="0" presId="urn:microsoft.com/office/officeart/2005/8/layout/orgChart1"/>
-    <dgm:cxn modelId="{A1461139-8E13-46B4-85C2-7A6284826B99}" type="presParOf" srcId="{224204A8-6016-4A2E-82D4-CB3ED1737932}" destId="{926DCA84-89D4-4C83-9928-1585BAFB8CA3}" srcOrd="5" destOrd="0" presId="urn:microsoft.com/office/officeart/2005/8/layout/orgChart1"/>
-    <dgm:cxn modelId="{E69521DD-CC53-4D37-915A-A785256A3043}" type="presParOf" srcId="{926DCA84-89D4-4C83-9928-1585BAFB8CA3}" destId="{91246CAE-C292-4D57-AFFB-219FCB1DD232}" srcOrd="0" destOrd="0" presId="urn:microsoft.com/office/officeart/2005/8/layout/orgChart1"/>
-    <dgm:cxn modelId="{80803F11-3F48-48A4-9F44-CBF64C96537B}" type="presParOf" srcId="{91246CAE-C292-4D57-AFFB-219FCB1DD232}" destId="{D7CEF4C6-3245-4E4F-859A-DC9EF1045593}" srcOrd="0" destOrd="0" presId="urn:microsoft.com/office/officeart/2005/8/layout/orgChart1"/>
-    <dgm:cxn modelId="{EAD17B64-A6A9-4AE4-933C-1736F2EB0FDD}" type="presParOf" srcId="{91246CAE-C292-4D57-AFFB-219FCB1DD232}" destId="{A66F249A-0AC1-4A7B-BF38-33608E097445}" srcOrd="1" destOrd="0" presId="urn:microsoft.com/office/officeart/2005/8/layout/orgChart1"/>
-    <dgm:cxn modelId="{5F86B4BB-99DA-4F7A-9177-2A8E9CD8025B}" type="presParOf" srcId="{926DCA84-89D4-4C83-9928-1585BAFB8CA3}" destId="{84660774-1BC3-4B41-A460-90A0425AFAB2}" srcOrd="1" destOrd="0" presId="urn:microsoft.com/office/officeart/2005/8/layout/orgChart1"/>
-    <dgm:cxn modelId="{3A8AB432-0501-477F-89B0-F4362AD0EA1E}" type="presParOf" srcId="{926DCA84-89D4-4C83-9928-1585BAFB8CA3}" destId="{F479C08C-CA91-4F6D-89F8-DA0D6D5111AF}" srcOrd="2" destOrd="0" presId="urn:microsoft.com/office/officeart/2005/8/layout/orgChart1"/>
-    <dgm:cxn modelId="{C236CE96-6371-4701-BCBF-C18F089054A8}" type="presParOf" srcId="{3CA53B20-6535-4D12-8436-B3F47B8D391B}" destId="{0CC6C7CA-388B-4342-A56C-756B6B8EC55E}" srcOrd="2" destOrd="0" presId="urn:microsoft.com/office/officeart/2005/8/layout/orgChart1"/>
-    <dgm:cxn modelId="{DA9EA6ED-C72E-440C-8EB6-F5CCF64C555D}" type="presParOf" srcId="{BF57BBFB-9612-49FE-AF59-4751D01E900F}" destId="{66457EA4-7CB5-432F-BD9A-FE10516BC03C}" srcOrd="2" destOrd="0" presId="urn:microsoft.com/office/officeart/2005/8/layout/orgChart1"/>
-    <dgm:cxn modelId="{3A3AE605-3FBD-4C56-8D75-51B3B5AB1350}" type="presParOf" srcId="{CD8FB138-C0F9-45C7-B388-8C83047B09DE}" destId="{05998FA1-3D91-4CF4-913E-2175F7502C8E}" srcOrd="2" destOrd="0" presId="urn:microsoft.com/office/officeart/2005/8/layout/orgChart1"/>
-    <dgm:cxn modelId="{1572CAD3-FEA5-4BF7-BBC9-40B3E36A5DB0}" type="presParOf" srcId="{CD8FB138-C0F9-45C7-B388-8C83047B09DE}" destId="{3133AAF9-E86C-4AA6-9D4A-CEFA885113AA}" srcOrd="3" destOrd="0" presId="urn:microsoft.com/office/officeart/2005/8/layout/orgChart1"/>
-    <dgm:cxn modelId="{FE36A118-5229-429B-A8EF-F9FF8DC143BB}" type="presParOf" srcId="{3133AAF9-E86C-4AA6-9D4A-CEFA885113AA}" destId="{427D414A-E2AA-4A54-A93A-A7F93A20DDC3}" srcOrd="0" destOrd="0" presId="urn:microsoft.com/office/officeart/2005/8/layout/orgChart1"/>
-    <dgm:cxn modelId="{31645900-B0F9-4005-A3F8-F50EBAB4EACA}" type="presParOf" srcId="{427D414A-E2AA-4A54-A93A-A7F93A20DDC3}" destId="{F33C7915-6A1A-4CC3-88ED-6C6450E6E8B1}" srcOrd="0" destOrd="0" presId="urn:microsoft.com/office/officeart/2005/8/layout/orgChart1"/>
-    <dgm:cxn modelId="{83A10B59-0ED8-4A98-9DA1-751CDFEBFD85}" type="presParOf" srcId="{427D414A-E2AA-4A54-A93A-A7F93A20DDC3}" destId="{0CC8396D-85F0-4151-9855-48AB0686A85F}" srcOrd="1" destOrd="0" presId="urn:microsoft.com/office/officeart/2005/8/layout/orgChart1"/>
-    <dgm:cxn modelId="{51446AB7-B536-4595-9035-2FC373931760}" type="presParOf" srcId="{3133AAF9-E86C-4AA6-9D4A-CEFA885113AA}" destId="{50680470-A498-4EE1-A650-34E75B161820}" srcOrd="1" destOrd="0" presId="urn:microsoft.com/office/officeart/2005/8/layout/orgChart1"/>
-    <dgm:cxn modelId="{88BD3FD1-C106-42CD-A2E1-1DA9FA47D737}" type="presParOf" srcId="{3133AAF9-E86C-4AA6-9D4A-CEFA885113AA}" destId="{4F3E8782-6AD6-48F4-8AD4-A1BEDC9E87BE}" srcOrd="2" destOrd="0" presId="urn:microsoft.com/office/officeart/2005/8/layout/orgChart1"/>
-    <dgm:cxn modelId="{AC82D122-BC53-4919-8009-C57576B11297}" type="presParOf" srcId="{6213E7D1-5CFF-42D6-8D80-B6F926889813}" destId="{29ACBA02-B8BF-40A8-9372-19AC038C3D07}" srcOrd="2" destOrd="0" presId="urn:microsoft.com/office/officeart/2005/8/layout/orgChart1"/>
+    <dgm:cxn modelId="{CA9708DB-1EAA-4BA5-9E83-D70A0C3BBE6B}" type="presOf" srcId="{8DA23331-15D7-43EC-AEF7-56460565C2C8}" destId="{7B9B11C8-3192-4D2F-A896-AF03F3F44438}" srcOrd="1" destOrd="0" presId="urn:microsoft.com/office/officeart/2005/8/layout/orgChart1"/>
+    <dgm:cxn modelId="{A555857B-2865-4F04-90E6-7C2769A5274C}" type="presOf" srcId="{FAF1ABD2-A540-41D9-875C-C4FA4487CF6F}" destId="{E8850ABD-AD51-4993-94D3-2346573BC964}" srcOrd="0" destOrd="0" presId="urn:microsoft.com/office/officeart/2005/8/layout/orgChart1"/>
+    <dgm:cxn modelId="{90505FBA-98D8-4B96-AC1D-F99999BEABAC}" type="presOf" srcId="{EA04933D-6902-476C-B26A-5E5D3E0D112D}" destId="{7CB06313-0AC6-4334-BE38-2E8197E328E2}" srcOrd="0" destOrd="0" presId="urn:microsoft.com/office/officeart/2005/8/layout/orgChart1"/>
+    <dgm:cxn modelId="{90EC721A-FD0E-4DE7-BC95-BE8CE3F3892D}" type="presOf" srcId="{B77B53DB-07DA-42A1-9079-D2A68210C1F0}" destId="{70C7A9BB-D83D-491C-B812-951EDE64A6F1}" srcOrd="0" destOrd="0" presId="urn:microsoft.com/office/officeart/2005/8/layout/orgChart1"/>
+    <dgm:cxn modelId="{1A845D69-4DC7-448F-BE4D-C35F25A03613}" type="presOf" srcId="{EA04933D-6902-476C-B26A-5E5D3E0D112D}" destId="{B9DB7124-1862-4F8D-9150-AC1D163B76C1}" srcOrd="1" destOrd="0" presId="urn:microsoft.com/office/officeart/2005/8/layout/orgChart1"/>
+    <dgm:cxn modelId="{785D8E39-5C0D-44CB-82A0-0701109A0CAB}" type="presOf" srcId="{0B67BA19-453F-4CD4-88E3-EB186BA81849}" destId="{6E33082C-3778-4ABB-93F2-223053ABA309}" srcOrd="0" destOrd="0" presId="urn:microsoft.com/office/officeart/2005/8/layout/orgChart1"/>
+    <dgm:cxn modelId="{BA0E4C20-2F48-40CC-97BC-20328956544D}" type="presParOf" srcId="{F24F4C15-C184-4BDB-9D11-04CEB58B9642}" destId="{6213E7D1-5CFF-42D6-8D80-B6F926889813}" srcOrd="0" destOrd="0" presId="urn:microsoft.com/office/officeart/2005/8/layout/orgChart1"/>
+    <dgm:cxn modelId="{1EE27D87-A779-4BC3-8DC3-BB3AA0528803}" type="presParOf" srcId="{6213E7D1-5CFF-42D6-8D80-B6F926889813}" destId="{FAFE29E0-6965-4AD3-9713-B81079D7548C}" srcOrd="0" destOrd="0" presId="urn:microsoft.com/office/officeart/2005/8/layout/orgChart1"/>
+    <dgm:cxn modelId="{8313B570-EAC8-4BB8-97A2-C897A1CD3B6C}" type="presParOf" srcId="{FAFE29E0-6965-4AD3-9713-B81079D7548C}" destId="{09B669E1-57AA-4D2D-8E0A-F6C1DE38D979}" srcOrd="0" destOrd="0" presId="urn:microsoft.com/office/officeart/2005/8/layout/orgChart1"/>
+    <dgm:cxn modelId="{9C28806B-CC51-4EB3-83D2-72E549A0E658}" type="presParOf" srcId="{FAFE29E0-6965-4AD3-9713-B81079D7548C}" destId="{666756A8-7B9C-4ADD-A24B-37AF558DE62F}" srcOrd="1" destOrd="0" presId="urn:microsoft.com/office/officeart/2005/8/layout/orgChart1"/>
+    <dgm:cxn modelId="{19EA6140-C952-4209-AF22-F244360406F8}" type="presParOf" srcId="{6213E7D1-5CFF-42D6-8D80-B6F926889813}" destId="{CD8FB138-C0F9-45C7-B388-8C83047B09DE}" srcOrd="1" destOrd="0" presId="urn:microsoft.com/office/officeart/2005/8/layout/orgChart1"/>
+    <dgm:cxn modelId="{95D07E9F-7A12-4BA9-89A5-3B6C3B61D45B}" type="presParOf" srcId="{CD8FB138-C0F9-45C7-B388-8C83047B09DE}" destId="{5BC02223-7B57-4FDB-A2BA-D2C1B7A3D3F9}" srcOrd="0" destOrd="0" presId="urn:microsoft.com/office/officeart/2005/8/layout/orgChart1"/>
+    <dgm:cxn modelId="{47205DDE-5AAF-4DB1-9F2B-AF508B283BE6}" type="presParOf" srcId="{CD8FB138-C0F9-45C7-B388-8C83047B09DE}" destId="{BF57BBFB-9612-49FE-AF59-4751D01E900F}" srcOrd="1" destOrd="0" presId="urn:microsoft.com/office/officeart/2005/8/layout/orgChart1"/>
+    <dgm:cxn modelId="{5EF88E99-075E-4506-83B1-560FD02FEA14}" type="presParOf" srcId="{BF57BBFB-9612-49FE-AF59-4751D01E900F}" destId="{AEC79709-9291-4AA5-AD0C-BA2C429C93DB}" srcOrd="0" destOrd="0" presId="urn:microsoft.com/office/officeart/2005/8/layout/orgChart1"/>
+    <dgm:cxn modelId="{346E52B2-519C-4EA1-8298-B5051CD452E4}" type="presParOf" srcId="{AEC79709-9291-4AA5-AD0C-BA2C429C93DB}" destId="{A38E4B2E-18D6-49A3-8907-90F3B4ABBD9B}" srcOrd="0" destOrd="0" presId="urn:microsoft.com/office/officeart/2005/8/layout/orgChart1"/>
+    <dgm:cxn modelId="{C64A95DA-A9DE-46B4-8937-EE8D7343F5B7}" type="presParOf" srcId="{AEC79709-9291-4AA5-AD0C-BA2C429C93DB}" destId="{65159937-2669-4971-94BB-28A738283540}" srcOrd="1" destOrd="0" presId="urn:microsoft.com/office/officeart/2005/8/layout/orgChart1"/>
+    <dgm:cxn modelId="{858CA0D9-70F2-4879-8B82-A4B3072E5B2B}" type="presParOf" srcId="{BF57BBFB-9612-49FE-AF59-4751D01E900F}" destId="{47F0191E-0887-4197-80C6-22855C3C2DCF}" srcOrd="1" destOrd="0" presId="urn:microsoft.com/office/officeart/2005/8/layout/orgChart1"/>
+    <dgm:cxn modelId="{261658BB-B345-4734-A97C-947704378816}" type="presParOf" srcId="{47F0191E-0887-4197-80C6-22855C3C2DCF}" destId="{8AA2D9E1-6CA1-48BA-8CF2-871D2AC7924B}" srcOrd="0" destOrd="0" presId="urn:microsoft.com/office/officeart/2005/8/layout/orgChart1"/>
+    <dgm:cxn modelId="{5123D28E-8986-4E1E-B72F-7FB53975F92E}" type="presParOf" srcId="{47F0191E-0887-4197-80C6-22855C3C2DCF}" destId="{3CA53B20-6535-4D12-8436-B3F47B8D391B}" srcOrd="1" destOrd="0" presId="urn:microsoft.com/office/officeart/2005/8/layout/orgChart1"/>
+    <dgm:cxn modelId="{F352D078-62C6-483F-9033-9F0F6BD23270}" type="presParOf" srcId="{3CA53B20-6535-4D12-8436-B3F47B8D391B}" destId="{EA6A488D-9112-4A3B-8E43-2BE6690D0787}" srcOrd="0" destOrd="0" presId="urn:microsoft.com/office/officeart/2005/8/layout/orgChart1"/>
+    <dgm:cxn modelId="{54D4DB44-1BE7-45C2-AD47-8290419C3329}" type="presParOf" srcId="{EA6A488D-9112-4A3B-8E43-2BE6690D0787}" destId="{9BE6A70D-0350-4AE0-8852-5D251355AA3D}" srcOrd="0" destOrd="0" presId="urn:microsoft.com/office/officeart/2005/8/layout/orgChart1"/>
+    <dgm:cxn modelId="{DE08905D-9486-4542-B52E-DD3725367D03}" type="presParOf" srcId="{EA6A488D-9112-4A3B-8E43-2BE6690D0787}" destId="{6683360A-E31C-4142-81E1-36FECC5B4DF4}" srcOrd="1" destOrd="0" presId="urn:microsoft.com/office/officeart/2005/8/layout/orgChart1"/>
+    <dgm:cxn modelId="{4B997632-2285-4478-B9C2-BEDBBC8D6198}" type="presParOf" srcId="{3CA53B20-6535-4D12-8436-B3F47B8D391B}" destId="{224204A8-6016-4A2E-82D4-CB3ED1737932}" srcOrd="1" destOrd="0" presId="urn:microsoft.com/office/officeart/2005/8/layout/orgChart1"/>
+    <dgm:cxn modelId="{7B1224BE-BC67-4416-BB63-5B089A60DBB9}" type="presParOf" srcId="{224204A8-6016-4A2E-82D4-CB3ED1737932}" destId="{D0370262-035C-4F7B-9538-41077464CD46}" srcOrd="0" destOrd="0" presId="urn:microsoft.com/office/officeart/2005/8/layout/orgChart1"/>
+    <dgm:cxn modelId="{005A4B17-EBED-4F25-969D-3AE9EE3F5FB3}" type="presParOf" srcId="{224204A8-6016-4A2E-82D4-CB3ED1737932}" destId="{3175E8D1-7B53-40D8-AD04-8B2977961ABC}" srcOrd="1" destOrd="0" presId="urn:microsoft.com/office/officeart/2005/8/layout/orgChart1"/>
+    <dgm:cxn modelId="{A1ABC4B9-65C2-4A4F-9701-33C83B80FC97}" type="presParOf" srcId="{3175E8D1-7B53-40D8-AD04-8B2977961ABC}" destId="{BA8532F7-A20D-4518-BDF3-3D161894FF3F}" srcOrd="0" destOrd="0" presId="urn:microsoft.com/office/officeart/2005/8/layout/orgChart1"/>
+    <dgm:cxn modelId="{D4102CA6-675E-4583-A8BD-75073F2D3236}" type="presParOf" srcId="{BA8532F7-A20D-4518-BDF3-3D161894FF3F}" destId="{F5EFB9FA-6797-4658-BE2F-494D1821770D}" srcOrd="0" destOrd="0" presId="urn:microsoft.com/office/officeart/2005/8/layout/orgChart1"/>
+    <dgm:cxn modelId="{93636A74-CC49-44B2-B64F-FA119F1DAD85}" type="presParOf" srcId="{BA8532F7-A20D-4518-BDF3-3D161894FF3F}" destId="{031E1D2F-C603-4EA6-9E7D-765A2C4C4944}" srcOrd="1" destOrd="0" presId="urn:microsoft.com/office/officeart/2005/8/layout/orgChart1"/>
+    <dgm:cxn modelId="{72603AD2-F6A6-485F-85CA-9A16736B24C7}" type="presParOf" srcId="{3175E8D1-7B53-40D8-AD04-8B2977961ABC}" destId="{C00CBD23-EE13-47DB-A635-3CD2FF9AB81A}" srcOrd="1" destOrd="0" presId="urn:microsoft.com/office/officeart/2005/8/layout/orgChart1"/>
+    <dgm:cxn modelId="{B197BC5F-04EE-40F7-B76F-A106FB496E3A}" type="presParOf" srcId="{C00CBD23-EE13-47DB-A635-3CD2FF9AB81A}" destId="{30223AA1-E52B-4B5E-8435-B70107DDBDD8}" srcOrd="0" destOrd="0" presId="urn:microsoft.com/office/officeart/2005/8/layout/orgChart1"/>
+    <dgm:cxn modelId="{4EEF65A0-4238-46D9-8627-9D45400B9009}" type="presParOf" srcId="{C00CBD23-EE13-47DB-A635-3CD2FF9AB81A}" destId="{34D6221E-38C1-4574-93BD-CA37482B83D1}" srcOrd="1" destOrd="0" presId="urn:microsoft.com/office/officeart/2005/8/layout/orgChart1"/>
+    <dgm:cxn modelId="{9072766B-1D88-4D93-847E-A8B34A7E97C4}" type="presParOf" srcId="{34D6221E-38C1-4574-93BD-CA37482B83D1}" destId="{FE24341C-0E2C-45C5-BE92-FBC62BBE0FBC}" srcOrd="0" destOrd="0" presId="urn:microsoft.com/office/officeart/2005/8/layout/orgChart1"/>
+    <dgm:cxn modelId="{43100D71-E157-4E8C-BE1F-1796A8949269}" type="presParOf" srcId="{FE24341C-0E2C-45C5-BE92-FBC62BBE0FBC}" destId="{EFB9F452-FFE8-4CEB-A85E-D968861323FB}" srcOrd="0" destOrd="0" presId="urn:microsoft.com/office/officeart/2005/8/layout/orgChart1"/>
+    <dgm:cxn modelId="{683DD0B5-FD9F-4283-A617-60712BF1D089}" type="presParOf" srcId="{FE24341C-0E2C-45C5-BE92-FBC62BBE0FBC}" destId="{7E4AF2DD-B636-4BB5-A86D-917D1DA44A61}" srcOrd="1" destOrd="0" presId="urn:microsoft.com/office/officeart/2005/8/layout/orgChart1"/>
+    <dgm:cxn modelId="{A902DFF9-D18D-4207-9399-E6075B3DE8E0}" type="presParOf" srcId="{34D6221E-38C1-4574-93BD-CA37482B83D1}" destId="{CD2ED4C4-9CBB-42A1-9960-2833514125DB}" srcOrd="1" destOrd="0" presId="urn:microsoft.com/office/officeart/2005/8/layout/orgChart1"/>
+    <dgm:cxn modelId="{EF3F3C4C-1604-445D-9C23-72F73EDF934A}" type="presParOf" srcId="{34D6221E-38C1-4574-93BD-CA37482B83D1}" destId="{6EA41B4B-3833-4C53-AD8C-68113648C0D6}" srcOrd="2" destOrd="0" presId="urn:microsoft.com/office/officeart/2005/8/layout/orgChart1"/>
+    <dgm:cxn modelId="{5FFAD932-545C-4CF9-92B1-04B6FF61D2D4}" type="presParOf" srcId="{C00CBD23-EE13-47DB-A635-3CD2FF9AB81A}" destId="{6DE9F148-FB56-4F93-9228-9454CEA2EDC6}" srcOrd="2" destOrd="0" presId="urn:microsoft.com/office/officeart/2005/8/layout/orgChart1"/>
+    <dgm:cxn modelId="{32D680B4-A678-4D94-B00E-EB2B8322CE25}" type="presParOf" srcId="{C00CBD23-EE13-47DB-A635-3CD2FF9AB81A}" destId="{CF12CD8A-728C-4991-8D98-D652E2B54974}" srcOrd="3" destOrd="0" presId="urn:microsoft.com/office/officeart/2005/8/layout/orgChart1"/>
+    <dgm:cxn modelId="{E460620F-C4EE-4607-9DD0-2F1DE9B045C7}" type="presParOf" srcId="{CF12CD8A-728C-4991-8D98-D652E2B54974}" destId="{89CDED72-03D0-43B4-8FF0-3690DDFDE206}" srcOrd="0" destOrd="0" presId="urn:microsoft.com/office/officeart/2005/8/layout/orgChart1"/>
+    <dgm:cxn modelId="{22451223-78D9-468B-AB52-5641AB091F60}" type="presParOf" srcId="{89CDED72-03D0-43B4-8FF0-3690DDFDE206}" destId="{AE6E81B5-039D-465E-9C0A-BB3A7CF1CC24}" srcOrd="0" destOrd="0" presId="urn:microsoft.com/office/officeart/2005/8/layout/orgChart1"/>
+    <dgm:cxn modelId="{DC963C7F-F2AC-41DD-8FFE-4256B03B9F31}" type="presParOf" srcId="{89CDED72-03D0-43B4-8FF0-3690DDFDE206}" destId="{D698DA5D-F314-48E6-820D-91E6BDCDB851}" srcOrd="1" destOrd="0" presId="urn:microsoft.com/office/officeart/2005/8/layout/orgChart1"/>
+    <dgm:cxn modelId="{E20E6644-4CA7-4599-BD8F-6D8CB1CD4722}" type="presParOf" srcId="{CF12CD8A-728C-4991-8D98-D652E2B54974}" destId="{FF4C3293-E55E-4783-BB09-B508B58B206D}" srcOrd="1" destOrd="0" presId="urn:microsoft.com/office/officeart/2005/8/layout/orgChart1"/>
+    <dgm:cxn modelId="{6499F290-89A2-4BFC-AFE2-18574168FB2F}" type="presParOf" srcId="{FF4C3293-E55E-4783-BB09-B508B58B206D}" destId="{3C78EBD5-8588-4F00-B89C-74FE7B9F2E14}" srcOrd="0" destOrd="0" presId="urn:microsoft.com/office/officeart/2005/8/layout/orgChart1"/>
+    <dgm:cxn modelId="{D85B7C8A-1CE6-4E8E-AF76-5D1A6ADDD867}" type="presParOf" srcId="{FF4C3293-E55E-4783-BB09-B508B58B206D}" destId="{0D9C702D-59F5-4AF4-8763-6D81DFDEAB69}" srcOrd="1" destOrd="0" presId="urn:microsoft.com/office/officeart/2005/8/layout/orgChart1"/>
+    <dgm:cxn modelId="{348F4102-17B1-492E-BA5C-DFA31402B51A}" type="presParOf" srcId="{0D9C702D-59F5-4AF4-8763-6D81DFDEAB69}" destId="{E68CB037-DBF6-4169-8B30-3CD043B80A52}" srcOrd="0" destOrd="0" presId="urn:microsoft.com/office/officeart/2005/8/layout/orgChart1"/>
+    <dgm:cxn modelId="{EF50EF6D-1E75-4C90-A639-FEA23D82DD7B}" type="presParOf" srcId="{E68CB037-DBF6-4169-8B30-3CD043B80A52}" destId="{70C7A9BB-D83D-491C-B812-951EDE64A6F1}" srcOrd="0" destOrd="0" presId="urn:microsoft.com/office/officeart/2005/8/layout/orgChart1"/>
+    <dgm:cxn modelId="{15056B0F-078D-48C1-91E6-CD382C220B1E}" type="presParOf" srcId="{E68CB037-DBF6-4169-8B30-3CD043B80A52}" destId="{567078EA-4466-4B49-9239-EF8D06B45773}" srcOrd="1" destOrd="0" presId="urn:microsoft.com/office/officeart/2005/8/layout/orgChart1"/>
+    <dgm:cxn modelId="{E09A7816-E39B-43D0-93AD-DFC7620F4445}" type="presParOf" srcId="{0D9C702D-59F5-4AF4-8763-6D81DFDEAB69}" destId="{80E7808B-1D40-4C32-8F0E-A877861B58D2}" srcOrd="1" destOrd="0" presId="urn:microsoft.com/office/officeart/2005/8/layout/orgChart1"/>
+    <dgm:cxn modelId="{35E44C65-CADB-458E-9EE3-2B1F05787AD3}" type="presParOf" srcId="{80E7808B-1D40-4C32-8F0E-A877861B58D2}" destId="{A658E4CB-4DDC-4564-A007-4ABC12591407}" srcOrd="0" destOrd="0" presId="urn:microsoft.com/office/officeart/2005/8/layout/orgChart1"/>
+    <dgm:cxn modelId="{8D4A7578-380E-4D58-91FF-227180993565}" type="presParOf" srcId="{80E7808B-1D40-4C32-8F0E-A877861B58D2}" destId="{911E7BBE-344A-4EBD-877B-8BFF46EB2F1D}" srcOrd="1" destOrd="0" presId="urn:microsoft.com/office/officeart/2005/8/layout/orgChart1"/>
+    <dgm:cxn modelId="{B60D347C-7C98-4638-9D49-A7AFD8C822D0}" type="presParOf" srcId="{911E7BBE-344A-4EBD-877B-8BFF46EB2F1D}" destId="{D58610BF-705E-4DCE-8EC8-DF28984DDADA}" srcOrd="0" destOrd="0" presId="urn:microsoft.com/office/officeart/2005/8/layout/orgChart1"/>
+    <dgm:cxn modelId="{86D2E227-4F4A-45FD-AB57-B6F979F4E06B}" type="presParOf" srcId="{D58610BF-705E-4DCE-8EC8-DF28984DDADA}" destId="{346F6E34-F932-4560-94CA-2A0572F81397}" srcOrd="0" destOrd="0" presId="urn:microsoft.com/office/officeart/2005/8/layout/orgChart1"/>
+    <dgm:cxn modelId="{FDF11304-AF93-485D-BB91-7846BBA28CB6}" type="presParOf" srcId="{D58610BF-705E-4DCE-8EC8-DF28984DDADA}" destId="{C1BD2246-5693-48B1-9860-56AAD8918840}" srcOrd="1" destOrd="0" presId="urn:microsoft.com/office/officeart/2005/8/layout/orgChart1"/>
+    <dgm:cxn modelId="{A6874883-2130-44F1-89C8-8B15124689CB}" type="presParOf" srcId="{911E7BBE-344A-4EBD-877B-8BFF46EB2F1D}" destId="{0849330E-5308-4B71-9903-86282F2391EF}" srcOrd="1" destOrd="0" presId="urn:microsoft.com/office/officeart/2005/8/layout/orgChart1"/>
+    <dgm:cxn modelId="{5A9D87D2-36A6-437F-9723-1DC02EB3E938}" type="presParOf" srcId="{911E7BBE-344A-4EBD-877B-8BFF46EB2F1D}" destId="{605053B8-D410-4FDA-A435-3FED7D5C1A32}" srcOrd="2" destOrd="0" presId="urn:microsoft.com/office/officeart/2005/8/layout/orgChart1"/>
+    <dgm:cxn modelId="{CF488821-5E5D-4DB2-B3D0-C330B5FC02AC}" type="presParOf" srcId="{80E7808B-1D40-4C32-8F0E-A877861B58D2}" destId="{E3E32EED-00A6-4F71-9F5F-B10BC37F92AA}" srcOrd="2" destOrd="0" presId="urn:microsoft.com/office/officeart/2005/8/layout/orgChart1"/>
+    <dgm:cxn modelId="{C1B288DB-7E17-4039-992D-560C6FA065F3}" type="presParOf" srcId="{80E7808B-1D40-4C32-8F0E-A877861B58D2}" destId="{567A7AD6-17D8-4DB5-9EDD-A9FB6257C722}" srcOrd="3" destOrd="0" presId="urn:microsoft.com/office/officeart/2005/8/layout/orgChart1"/>
+    <dgm:cxn modelId="{E376F30C-E63C-416F-90BF-54A75C54B2C2}" type="presParOf" srcId="{567A7AD6-17D8-4DB5-9EDD-A9FB6257C722}" destId="{05FE844D-328D-4188-B167-4FF825601587}" srcOrd="0" destOrd="0" presId="urn:microsoft.com/office/officeart/2005/8/layout/orgChart1"/>
+    <dgm:cxn modelId="{551A957A-B4C9-4632-8039-E303D3A55F56}" type="presParOf" srcId="{05FE844D-328D-4188-B167-4FF825601587}" destId="{5E96939B-2391-40E6-8E8B-DBA7898B1059}" srcOrd="0" destOrd="0" presId="urn:microsoft.com/office/officeart/2005/8/layout/orgChart1"/>
+    <dgm:cxn modelId="{CD60F34B-5219-40CB-8A45-989D374B1C59}" type="presParOf" srcId="{05FE844D-328D-4188-B167-4FF825601587}" destId="{B969D3CA-3D3E-4E5B-A96F-1CCDB2A01703}" srcOrd="1" destOrd="0" presId="urn:microsoft.com/office/officeart/2005/8/layout/orgChart1"/>
+    <dgm:cxn modelId="{7D904A27-6E01-4ACA-82AC-27748A4B2ED4}" type="presParOf" srcId="{567A7AD6-17D8-4DB5-9EDD-A9FB6257C722}" destId="{13F7D2D5-AB60-4D1F-AC32-3474A3699623}" srcOrd="1" destOrd="0" presId="urn:microsoft.com/office/officeart/2005/8/layout/orgChart1"/>
+    <dgm:cxn modelId="{AB387A4C-4E63-4CF8-BD9C-A8838B6E0F56}" type="presParOf" srcId="{567A7AD6-17D8-4DB5-9EDD-A9FB6257C722}" destId="{B8DDE3B9-8485-489B-AB70-F4416F595134}" srcOrd="2" destOrd="0" presId="urn:microsoft.com/office/officeart/2005/8/layout/orgChart1"/>
+    <dgm:cxn modelId="{BBF49C0F-514A-4D92-A3F6-92B7B60FD7D5}" type="presParOf" srcId="{0D9C702D-59F5-4AF4-8763-6D81DFDEAB69}" destId="{D3980833-2D0E-4BAE-816B-AFFFA9937C7B}" srcOrd="2" destOrd="0" presId="urn:microsoft.com/office/officeart/2005/8/layout/orgChart1"/>
+    <dgm:cxn modelId="{CE8E1C68-C062-45A5-B8F1-02E20707D014}" type="presParOf" srcId="{FF4C3293-E55E-4783-BB09-B508B58B206D}" destId="{174B6EC9-67AB-498E-8F51-DEB56DCB09CF}" srcOrd="2" destOrd="0" presId="urn:microsoft.com/office/officeart/2005/8/layout/orgChart1"/>
+    <dgm:cxn modelId="{9628B85C-0734-44D2-BF8E-FBC0B0B5FE95}" type="presParOf" srcId="{FF4C3293-E55E-4783-BB09-B508B58B206D}" destId="{0B2601D1-FFC1-487E-94E7-AD2E665F42D7}" srcOrd="3" destOrd="0" presId="urn:microsoft.com/office/officeart/2005/8/layout/orgChart1"/>
+    <dgm:cxn modelId="{1DD5DDD1-89E1-4E64-94AB-335235B988CB}" type="presParOf" srcId="{0B2601D1-FFC1-487E-94E7-AD2E665F42D7}" destId="{6458E584-3236-42FD-9341-0934691D9202}" srcOrd="0" destOrd="0" presId="urn:microsoft.com/office/officeart/2005/8/layout/orgChart1"/>
+    <dgm:cxn modelId="{59E31ADE-2122-4D5D-98AB-7B0A09099C56}" type="presParOf" srcId="{6458E584-3236-42FD-9341-0934691D9202}" destId="{28B8B485-D3E2-4CC8-8C15-976354911744}" srcOrd="0" destOrd="0" presId="urn:microsoft.com/office/officeart/2005/8/layout/orgChart1"/>
+    <dgm:cxn modelId="{E0E464DD-9162-4180-B4DB-80A892BF88E5}" type="presParOf" srcId="{6458E584-3236-42FD-9341-0934691D9202}" destId="{7B9B11C8-3192-4D2F-A896-AF03F3F44438}" srcOrd="1" destOrd="0" presId="urn:microsoft.com/office/officeart/2005/8/layout/orgChart1"/>
+    <dgm:cxn modelId="{C99BC281-394B-4899-8E50-B5FC80BB9352}" type="presParOf" srcId="{0B2601D1-FFC1-487E-94E7-AD2E665F42D7}" destId="{7ABFF9BA-D0C9-484F-AD33-41C95FB8DC14}" srcOrd="1" destOrd="0" presId="urn:microsoft.com/office/officeart/2005/8/layout/orgChart1"/>
+    <dgm:cxn modelId="{67711FF3-A3B4-4D6A-BE2F-0138E50A1603}" type="presParOf" srcId="{7ABFF9BA-D0C9-484F-AD33-41C95FB8DC14}" destId="{6E33082C-3778-4ABB-93F2-223053ABA309}" srcOrd="0" destOrd="0" presId="urn:microsoft.com/office/officeart/2005/8/layout/orgChart1"/>
+    <dgm:cxn modelId="{32B9CB87-4802-4482-9DE3-9F3A017CFBAD}" type="presParOf" srcId="{7ABFF9BA-D0C9-484F-AD33-41C95FB8DC14}" destId="{F924FA76-F0F3-444A-93A3-2F06007410D9}" srcOrd="1" destOrd="0" presId="urn:microsoft.com/office/officeart/2005/8/layout/orgChart1"/>
+    <dgm:cxn modelId="{715EFF04-2FB6-465E-9F55-D640EC2F75A5}" type="presParOf" srcId="{F924FA76-F0F3-444A-93A3-2F06007410D9}" destId="{6909A13A-E86C-42EC-BE72-30BA12A56EC9}" srcOrd="0" destOrd="0" presId="urn:microsoft.com/office/officeart/2005/8/layout/orgChart1"/>
+    <dgm:cxn modelId="{AC746108-56FB-42BB-9AD6-0C530A4ABC39}" type="presParOf" srcId="{6909A13A-E86C-42EC-BE72-30BA12A56EC9}" destId="{E8850ABD-AD51-4993-94D3-2346573BC964}" srcOrd="0" destOrd="0" presId="urn:microsoft.com/office/officeart/2005/8/layout/orgChart1"/>
+    <dgm:cxn modelId="{BF416D3B-A14B-437A-96FD-B24F8B2BA7C8}" type="presParOf" srcId="{6909A13A-E86C-42EC-BE72-30BA12A56EC9}" destId="{0A8DAEB8-CD22-40CF-BDF2-2EB734CD94E1}" srcOrd="1" destOrd="0" presId="urn:microsoft.com/office/officeart/2005/8/layout/orgChart1"/>
+    <dgm:cxn modelId="{BFFBA2E4-3DED-435B-84CE-FD2A1CB7D02B}" type="presParOf" srcId="{F924FA76-F0F3-444A-93A3-2F06007410D9}" destId="{C270172C-40CF-49E9-9EB0-62CEB1378C53}" srcOrd="1" destOrd="0" presId="urn:microsoft.com/office/officeart/2005/8/layout/orgChart1"/>
+    <dgm:cxn modelId="{DD54C899-05AE-455A-8ECA-BA3AA0F52B5A}" type="presParOf" srcId="{F924FA76-F0F3-444A-93A3-2F06007410D9}" destId="{E2BD60F4-21F2-447E-9CDA-A4D90BE88654}" srcOrd="2" destOrd="0" presId="urn:microsoft.com/office/officeart/2005/8/layout/orgChart1"/>
+    <dgm:cxn modelId="{D43C8CEB-CEC3-49D9-BEF7-1FCA4678483B}" type="presParOf" srcId="{7ABFF9BA-D0C9-484F-AD33-41C95FB8DC14}" destId="{3D679402-8278-4366-8843-2F564801FFB8}" srcOrd="2" destOrd="0" presId="urn:microsoft.com/office/officeart/2005/8/layout/orgChart1"/>
+    <dgm:cxn modelId="{6B04B125-DD05-4DE0-8A91-B840811047A0}" type="presParOf" srcId="{7ABFF9BA-D0C9-484F-AD33-41C95FB8DC14}" destId="{C45B0CE7-CD37-48DC-B682-A014352F0F40}" srcOrd="3" destOrd="0" presId="urn:microsoft.com/office/officeart/2005/8/layout/orgChart1"/>
+    <dgm:cxn modelId="{6EDDEBD6-F5C1-4036-8548-316507C98634}" type="presParOf" srcId="{C45B0CE7-CD37-48DC-B682-A014352F0F40}" destId="{CAF007FB-CDD1-4DA2-86B6-D07CC892F147}" srcOrd="0" destOrd="0" presId="urn:microsoft.com/office/officeart/2005/8/layout/orgChart1"/>
+    <dgm:cxn modelId="{7B4F1936-579A-4F3F-989B-E1BB7FD385C4}" type="presParOf" srcId="{CAF007FB-CDD1-4DA2-86B6-D07CC892F147}" destId="{7CB06313-0AC6-4334-BE38-2E8197E328E2}" srcOrd="0" destOrd="0" presId="urn:microsoft.com/office/officeart/2005/8/layout/orgChart1"/>
+    <dgm:cxn modelId="{5251DB18-CABD-406E-A231-72983E6DC257}" type="presParOf" srcId="{CAF007FB-CDD1-4DA2-86B6-D07CC892F147}" destId="{B9DB7124-1862-4F8D-9150-AC1D163B76C1}" srcOrd="1" destOrd="0" presId="urn:microsoft.com/office/officeart/2005/8/layout/orgChart1"/>
+    <dgm:cxn modelId="{3D9BF129-6140-415A-B227-8CF69E5E29BD}" type="presParOf" srcId="{C45B0CE7-CD37-48DC-B682-A014352F0F40}" destId="{1DBE3116-1E54-4677-AA04-1574BB39F9A9}" srcOrd="1" destOrd="0" presId="urn:microsoft.com/office/officeart/2005/8/layout/orgChart1"/>
+    <dgm:cxn modelId="{806AF761-8CB4-4801-ABA7-36BF3EBA87D2}" type="presParOf" srcId="{C45B0CE7-CD37-48DC-B682-A014352F0F40}" destId="{E916B7F9-0173-4FAD-B8D4-1EFF0AC6B609}" srcOrd="2" destOrd="0" presId="urn:microsoft.com/office/officeart/2005/8/layout/orgChart1"/>
+    <dgm:cxn modelId="{428234EA-BAC8-4276-B5CB-A93EB949489D}" type="presParOf" srcId="{7ABFF9BA-D0C9-484F-AD33-41C95FB8DC14}" destId="{2A4CFED1-9624-434D-8067-C2EDF8079E42}" srcOrd="4" destOrd="0" presId="urn:microsoft.com/office/officeart/2005/8/layout/orgChart1"/>
+    <dgm:cxn modelId="{64AD4425-FAEE-4465-91A4-AD0D28A2E625}" type="presParOf" srcId="{7ABFF9BA-D0C9-484F-AD33-41C95FB8DC14}" destId="{E800FD0E-84F3-4900-B220-72F2700098C2}" srcOrd="5" destOrd="0" presId="urn:microsoft.com/office/officeart/2005/8/layout/orgChart1"/>
+    <dgm:cxn modelId="{C274BEB3-210A-4060-B1A9-77412AE2D62F}" type="presParOf" srcId="{E800FD0E-84F3-4900-B220-72F2700098C2}" destId="{0C48C80D-DE47-459D-9A18-19AAB505175D}" srcOrd="0" destOrd="0" presId="urn:microsoft.com/office/officeart/2005/8/layout/orgChart1"/>
+    <dgm:cxn modelId="{2F8084BE-6C40-40DB-ABC3-3D6883F1CC6D}" type="presParOf" srcId="{0C48C80D-DE47-459D-9A18-19AAB505175D}" destId="{4193881B-AD5F-42AF-A653-EE0707D1F1A6}" srcOrd="0" destOrd="0" presId="urn:microsoft.com/office/officeart/2005/8/layout/orgChart1"/>
+    <dgm:cxn modelId="{AFD41D64-3549-42E0-824F-F8E5D009221A}" type="presParOf" srcId="{0C48C80D-DE47-459D-9A18-19AAB505175D}" destId="{5FC7684E-0951-422B-AAAF-5CA10A5CA60B}" srcOrd="1" destOrd="0" presId="urn:microsoft.com/office/officeart/2005/8/layout/orgChart1"/>
+    <dgm:cxn modelId="{E7DFF9EE-649A-4421-8E52-304AD325A42D}" type="presParOf" srcId="{E800FD0E-84F3-4900-B220-72F2700098C2}" destId="{4337667D-7A5E-43DF-9D0F-A923B593B10F}" srcOrd="1" destOrd="0" presId="urn:microsoft.com/office/officeart/2005/8/layout/orgChart1"/>
+    <dgm:cxn modelId="{484E81F9-1AD5-46BF-921C-6C1A5D4AB776}" type="presParOf" srcId="{E800FD0E-84F3-4900-B220-72F2700098C2}" destId="{C0721C0C-A01B-4E83-BC60-C5602D0F80D1}" srcOrd="2" destOrd="0" presId="urn:microsoft.com/office/officeart/2005/8/layout/orgChart1"/>
+    <dgm:cxn modelId="{C91183E8-D9D8-4DA3-831C-6AAA71BA4A7B}" type="presParOf" srcId="{7ABFF9BA-D0C9-484F-AD33-41C95FB8DC14}" destId="{C13A3A04-CFA5-4A63-A622-369DC2EC18C4}" srcOrd="6" destOrd="0" presId="urn:microsoft.com/office/officeart/2005/8/layout/orgChart1"/>
+    <dgm:cxn modelId="{9F0C1F6C-E896-41C0-AAFD-275670DAC5F8}" type="presParOf" srcId="{7ABFF9BA-D0C9-484F-AD33-41C95FB8DC14}" destId="{0DE26CB1-8DF8-4F38-929E-FB54CA99055E}" srcOrd="7" destOrd="0" presId="urn:microsoft.com/office/officeart/2005/8/layout/orgChart1"/>
+    <dgm:cxn modelId="{2F6CBB07-F8AF-410A-BFE6-5A0411810CBB}" type="presParOf" srcId="{0DE26CB1-8DF8-4F38-929E-FB54CA99055E}" destId="{4B77F875-7033-42E6-B773-199C0EE7DDCF}" srcOrd="0" destOrd="0" presId="urn:microsoft.com/office/officeart/2005/8/layout/orgChart1"/>
+    <dgm:cxn modelId="{EBDFCF91-9543-4174-8243-4CCEFBA919CB}" type="presParOf" srcId="{4B77F875-7033-42E6-B773-199C0EE7DDCF}" destId="{062CBA52-EA1F-4965-85A7-51215A0BF1E1}" srcOrd="0" destOrd="0" presId="urn:microsoft.com/office/officeart/2005/8/layout/orgChart1"/>
+    <dgm:cxn modelId="{213E25F6-1068-44BE-A50E-E9D7AA06A7FF}" type="presParOf" srcId="{4B77F875-7033-42E6-B773-199C0EE7DDCF}" destId="{71E6611B-C454-4441-B1D1-85F1C03CCFFB}" srcOrd="1" destOrd="0" presId="urn:microsoft.com/office/officeart/2005/8/layout/orgChart1"/>
+    <dgm:cxn modelId="{CC67AF11-E796-4160-8333-6F49592DD9AC}" type="presParOf" srcId="{0DE26CB1-8DF8-4F38-929E-FB54CA99055E}" destId="{007BD379-FE63-45EA-8581-EA271F925CFE}" srcOrd="1" destOrd="0" presId="urn:microsoft.com/office/officeart/2005/8/layout/orgChart1"/>
+    <dgm:cxn modelId="{AF1DACE9-9E83-452B-A93A-F4B37D490E63}" type="presParOf" srcId="{0DE26CB1-8DF8-4F38-929E-FB54CA99055E}" destId="{3614D9ED-8E0F-4A6B-8226-FC72C8305BF2}" srcOrd="2" destOrd="0" presId="urn:microsoft.com/office/officeart/2005/8/layout/orgChart1"/>
+    <dgm:cxn modelId="{E4B0B832-61AB-4EC3-B112-4FEE5E5F4ED9}" type="presParOf" srcId="{7ABFF9BA-D0C9-484F-AD33-41C95FB8DC14}" destId="{69209B79-27E3-46D8-908F-C926DAFFAD8D}" srcOrd="8" destOrd="0" presId="urn:microsoft.com/office/officeart/2005/8/layout/orgChart1"/>
+    <dgm:cxn modelId="{AD3EBE83-4B21-445A-9698-E10A8C0C7319}" type="presParOf" srcId="{7ABFF9BA-D0C9-484F-AD33-41C95FB8DC14}" destId="{F9E6A0CA-6321-4EA8-9013-B3C80B174C2E}" srcOrd="9" destOrd="0" presId="urn:microsoft.com/office/officeart/2005/8/layout/orgChart1"/>
+    <dgm:cxn modelId="{55D279A3-D5FF-4EB8-A9D6-7215997F1D0C}" type="presParOf" srcId="{F9E6A0CA-6321-4EA8-9013-B3C80B174C2E}" destId="{C769BC7F-FA2B-4AB7-93CC-BE9E8464D74C}" srcOrd="0" destOrd="0" presId="urn:microsoft.com/office/officeart/2005/8/layout/orgChart1"/>
+    <dgm:cxn modelId="{F31116FE-C947-496F-9DC7-BFB9B3344AA1}" type="presParOf" srcId="{C769BC7F-FA2B-4AB7-93CC-BE9E8464D74C}" destId="{54D20402-E165-4F0F-B19D-934DF0835109}" srcOrd="0" destOrd="0" presId="urn:microsoft.com/office/officeart/2005/8/layout/orgChart1"/>
+    <dgm:cxn modelId="{D575A320-FEBF-4F45-952C-B7431D8D4D76}" type="presParOf" srcId="{C769BC7F-FA2B-4AB7-93CC-BE9E8464D74C}" destId="{D3B8B35F-8976-4E3C-9280-E4FCFCFA79E5}" srcOrd="1" destOrd="0" presId="urn:microsoft.com/office/officeart/2005/8/layout/orgChart1"/>
+    <dgm:cxn modelId="{6C177A5E-4230-46ED-89E3-40E8FE8F689C}" type="presParOf" srcId="{F9E6A0CA-6321-4EA8-9013-B3C80B174C2E}" destId="{22BB3606-F27F-45E6-927A-0E319F1AB6BF}" srcOrd="1" destOrd="0" presId="urn:microsoft.com/office/officeart/2005/8/layout/orgChart1"/>
+    <dgm:cxn modelId="{0FD07F4A-8C32-44E7-8879-485F2CA953DC}" type="presParOf" srcId="{F9E6A0CA-6321-4EA8-9013-B3C80B174C2E}" destId="{11D28B9B-ED34-409D-92D7-654E10EBD51A}" srcOrd="2" destOrd="0" presId="urn:microsoft.com/office/officeart/2005/8/layout/orgChart1"/>
+    <dgm:cxn modelId="{5BEBF7A1-FA7A-4CF3-862A-8A818ADB3478}" type="presParOf" srcId="{7ABFF9BA-D0C9-484F-AD33-41C95FB8DC14}" destId="{1439366A-37CB-4DD5-8A68-92B0D6A0F04D}" srcOrd="10" destOrd="0" presId="urn:microsoft.com/office/officeart/2005/8/layout/orgChart1"/>
+    <dgm:cxn modelId="{C0ACE430-8C07-4AAC-827B-99108014023A}" type="presParOf" srcId="{7ABFF9BA-D0C9-484F-AD33-41C95FB8DC14}" destId="{60962991-5B07-4616-9513-6DDF1283B58D}" srcOrd="11" destOrd="0" presId="urn:microsoft.com/office/officeart/2005/8/layout/orgChart1"/>
+    <dgm:cxn modelId="{C1DADB48-44F1-4666-BDA2-1D7DD7F08C61}" type="presParOf" srcId="{60962991-5B07-4616-9513-6DDF1283B58D}" destId="{F6F3D1FD-2AA7-480A-84B9-D2B01790A547}" srcOrd="0" destOrd="0" presId="urn:microsoft.com/office/officeart/2005/8/layout/orgChart1"/>
+    <dgm:cxn modelId="{72986EF6-CB4F-48FE-816F-5CFC046EF73C}" type="presParOf" srcId="{F6F3D1FD-2AA7-480A-84B9-D2B01790A547}" destId="{DB1A9D2F-9D71-4979-BDFB-B649FA368457}" srcOrd="0" destOrd="0" presId="urn:microsoft.com/office/officeart/2005/8/layout/orgChart1"/>
+    <dgm:cxn modelId="{FC5B97FE-4172-4477-BF72-10D6FBB6DCD6}" type="presParOf" srcId="{F6F3D1FD-2AA7-480A-84B9-D2B01790A547}" destId="{99F29E88-DE92-4FE3-9730-F664D9CAFA7F}" srcOrd="1" destOrd="0" presId="urn:microsoft.com/office/officeart/2005/8/layout/orgChart1"/>
+    <dgm:cxn modelId="{84D7343E-D9C4-4F6F-AA26-87FF6B384CFE}" type="presParOf" srcId="{60962991-5B07-4616-9513-6DDF1283B58D}" destId="{0569EEFF-D22A-4A3C-BF0C-13731CE41E25}" srcOrd="1" destOrd="0" presId="urn:microsoft.com/office/officeart/2005/8/layout/orgChart1"/>
+    <dgm:cxn modelId="{4A86DEE4-4C27-4884-AE32-E906FF129393}" type="presParOf" srcId="{60962991-5B07-4616-9513-6DDF1283B58D}" destId="{76441674-BC67-4A36-B727-2C40124FA702}" srcOrd="2" destOrd="0" presId="urn:microsoft.com/office/officeart/2005/8/layout/orgChart1"/>
+    <dgm:cxn modelId="{6D0B919D-E7CE-4E84-AB61-1D858AD64A13}" type="presParOf" srcId="{0B2601D1-FFC1-487E-94E7-AD2E665F42D7}" destId="{857D89CB-6A79-4976-9C33-A49E3D9ED51C}" srcOrd="2" destOrd="0" presId="urn:microsoft.com/office/officeart/2005/8/layout/orgChart1"/>
+    <dgm:cxn modelId="{67B338CF-E0B7-48CB-B01D-C9572E433AA7}" type="presParOf" srcId="{CF12CD8A-728C-4991-8D98-D652E2B54974}" destId="{35B73CB2-2211-4D4C-A288-DA0B2E8419C6}" srcOrd="2" destOrd="0" presId="urn:microsoft.com/office/officeart/2005/8/layout/orgChart1"/>
+    <dgm:cxn modelId="{6CDB7FF8-C95F-4555-802C-FFA15E3218AA}" type="presParOf" srcId="{3175E8D1-7B53-40D8-AD04-8B2977961ABC}" destId="{FB44D73F-2F48-441A-A85D-AB9DA867282B}" srcOrd="2" destOrd="0" presId="urn:microsoft.com/office/officeart/2005/8/layout/orgChart1"/>
+    <dgm:cxn modelId="{89B7DF65-B856-4BE8-91F3-8D4C31E2B62A}" type="presParOf" srcId="{224204A8-6016-4A2E-82D4-CB3ED1737932}" destId="{4B94323C-1B3D-4573-BCB2-70E5F39F869F}" srcOrd="2" destOrd="0" presId="urn:microsoft.com/office/officeart/2005/8/layout/orgChart1"/>
+    <dgm:cxn modelId="{6F16E411-37FD-4C7B-85CA-2558BF4A73B5}" type="presParOf" srcId="{224204A8-6016-4A2E-82D4-CB3ED1737932}" destId="{A843D5C3-5EA6-4B17-8D3E-B609B929FE07}" srcOrd="3" destOrd="0" presId="urn:microsoft.com/office/officeart/2005/8/layout/orgChart1"/>
+    <dgm:cxn modelId="{69AFFDD0-5028-405B-AF46-7E904908BBC8}" type="presParOf" srcId="{A843D5C3-5EA6-4B17-8D3E-B609B929FE07}" destId="{E701A8EC-4DEA-4AAE-8969-0182F3C8FB51}" srcOrd="0" destOrd="0" presId="urn:microsoft.com/office/officeart/2005/8/layout/orgChart1"/>
+    <dgm:cxn modelId="{9385FD8B-5396-4AD1-A3A5-E518FADB3963}" type="presParOf" srcId="{E701A8EC-4DEA-4AAE-8969-0182F3C8FB51}" destId="{20C48B43-9D88-4636-BA22-4755BCAE7B14}" srcOrd="0" destOrd="0" presId="urn:microsoft.com/office/officeart/2005/8/layout/orgChart1"/>
+    <dgm:cxn modelId="{46DB4AC8-EE34-4B99-9B9C-B0A8E9F16124}" type="presParOf" srcId="{E701A8EC-4DEA-4AAE-8969-0182F3C8FB51}" destId="{0C4405E8-D50C-4DE5-88F3-A666799C3A0B}" srcOrd="1" destOrd="0" presId="urn:microsoft.com/office/officeart/2005/8/layout/orgChart1"/>
+    <dgm:cxn modelId="{13EE1446-F848-49F4-956F-8527E4E9B74B}" type="presParOf" srcId="{A843D5C3-5EA6-4B17-8D3E-B609B929FE07}" destId="{B4989002-39B9-4712-8E39-E303EF26E696}" srcOrd="1" destOrd="0" presId="urn:microsoft.com/office/officeart/2005/8/layout/orgChart1"/>
+    <dgm:cxn modelId="{C123D2ED-CE83-47B0-BD2B-241981753A7C}" type="presParOf" srcId="{A843D5C3-5EA6-4B17-8D3E-B609B929FE07}" destId="{75AAEF13-57AD-426C-AF8C-74DEFDD7532F}" srcOrd="2" destOrd="0" presId="urn:microsoft.com/office/officeart/2005/8/layout/orgChart1"/>
+    <dgm:cxn modelId="{84F19192-4C8B-4EA5-A398-5CE980477E2B}" type="presParOf" srcId="{224204A8-6016-4A2E-82D4-CB3ED1737932}" destId="{66EFDE58-8A0A-4043-8E2A-D637FDAD6116}" srcOrd="4" destOrd="0" presId="urn:microsoft.com/office/officeart/2005/8/layout/orgChart1"/>
+    <dgm:cxn modelId="{454C4FF3-C441-4F63-AB73-86E7532FFDDE}" type="presParOf" srcId="{224204A8-6016-4A2E-82D4-CB3ED1737932}" destId="{926DCA84-89D4-4C83-9928-1585BAFB8CA3}" srcOrd="5" destOrd="0" presId="urn:microsoft.com/office/officeart/2005/8/layout/orgChart1"/>
+    <dgm:cxn modelId="{C49AE5E9-FC40-4F6C-974C-FAFDC96A8423}" type="presParOf" srcId="{926DCA84-89D4-4C83-9928-1585BAFB8CA3}" destId="{91246CAE-C292-4D57-AFFB-219FCB1DD232}" srcOrd="0" destOrd="0" presId="urn:microsoft.com/office/officeart/2005/8/layout/orgChart1"/>
+    <dgm:cxn modelId="{1E8ACA1E-EEF4-4039-853D-855A3B1D1481}" type="presParOf" srcId="{91246CAE-C292-4D57-AFFB-219FCB1DD232}" destId="{D7CEF4C6-3245-4E4F-859A-DC9EF1045593}" srcOrd="0" destOrd="0" presId="urn:microsoft.com/office/officeart/2005/8/layout/orgChart1"/>
+    <dgm:cxn modelId="{DE893AFD-FB60-47E1-9D57-21253F770F48}" type="presParOf" srcId="{91246CAE-C292-4D57-AFFB-219FCB1DD232}" destId="{A66F249A-0AC1-4A7B-BF38-33608E097445}" srcOrd="1" destOrd="0" presId="urn:microsoft.com/office/officeart/2005/8/layout/orgChart1"/>
+    <dgm:cxn modelId="{401C7705-5B3C-49B1-8998-BFD423C47272}" type="presParOf" srcId="{926DCA84-89D4-4C83-9928-1585BAFB8CA3}" destId="{84660774-1BC3-4B41-A460-90A0425AFAB2}" srcOrd="1" destOrd="0" presId="urn:microsoft.com/office/officeart/2005/8/layout/orgChart1"/>
+    <dgm:cxn modelId="{E279A7A2-5518-4E56-867F-FBC9B32BF8CD}" type="presParOf" srcId="{926DCA84-89D4-4C83-9928-1585BAFB8CA3}" destId="{F479C08C-CA91-4F6D-89F8-DA0D6D5111AF}" srcOrd="2" destOrd="0" presId="urn:microsoft.com/office/officeart/2005/8/layout/orgChart1"/>
+    <dgm:cxn modelId="{C2970E05-E55F-444C-B70B-754B0E6AA732}" type="presParOf" srcId="{3CA53B20-6535-4D12-8436-B3F47B8D391B}" destId="{0CC6C7CA-388B-4342-A56C-756B6B8EC55E}" srcOrd="2" destOrd="0" presId="urn:microsoft.com/office/officeart/2005/8/layout/orgChart1"/>
+    <dgm:cxn modelId="{750FAAA5-5904-4235-BC17-2989EEF07FBF}" type="presParOf" srcId="{BF57BBFB-9612-49FE-AF59-4751D01E900F}" destId="{66457EA4-7CB5-432F-BD9A-FE10516BC03C}" srcOrd="2" destOrd="0" presId="urn:microsoft.com/office/officeart/2005/8/layout/orgChart1"/>
+    <dgm:cxn modelId="{98F7DACD-239E-4D52-9AC8-5D39AA9BB8C9}" type="presParOf" srcId="{CD8FB138-C0F9-45C7-B388-8C83047B09DE}" destId="{05998FA1-3D91-4CF4-913E-2175F7502C8E}" srcOrd="2" destOrd="0" presId="urn:microsoft.com/office/officeart/2005/8/layout/orgChart1"/>
+    <dgm:cxn modelId="{13A67B8D-B05C-4504-814C-8AA824E54595}" type="presParOf" srcId="{CD8FB138-C0F9-45C7-B388-8C83047B09DE}" destId="{3133AAF9-E86C-4AA6-9D4A-CEFA885113AA}" srcOrd="3" destOrd="0" presId="urn:microsoft.com/office/officeart/2005/8/layout/orgChart1"/>
+    <dgm:cxn modelId="{32F13F07-F2B6-4221-BF74-94D960ABCC50}" type="presParOf" srcId="{3133AAF9-E86C-4AA6-9D4A-CEFA885113AA}" destId="{427D414A-E2AA-4A54-A93A-A7F93A20DDC3}" srcOrd="0" destOrd="0" presId="urn:microsoft.com/office/officeart/2005/8/layout/orgChart1"/>
+    <dgm:cxn modelId="{03D4BB88-2512-47EE-99EF-6054CA28992E}" type="presParOf" srcId="{427D414A-E2AA-4A54-A93A-A7F93A20DDC3}" destId="{F33C7915-6A1A-4CC3-88ED-6C6450E6E8B1}" srcOrd="0" destOrd="0" presId="urn:microsoft.com/office/officeart/2005/8/layout/orgChart1"/>
+    <dgm:cxn modelId="{D182E532-8DA8-47FE-8D08-D990DA519DC5}" type="presParOf" srcId="{427D414A-E2AA-4A54-A93A-A7F93A20DDC3}" destId="{0CC8396D-85F0-4151-9855-48AB0686A85F}" srcOrd="1" destOrd="0" presId="urn:microsoft.com/office/officeart/2005/8/layout/orgChart1"/>
+    <dgm:cxn modelId="{5F7972EE-F56F-4F96-962F-6D72E304AADB}" type="presParOf" srcId="{3133AAF9-E86C-4AA6-9D4A-CEFA885113AA}" destId="{50680470-A498-4EE1-A650-34E75B161820}" srcOrd="1" destOrd="0" presId="urn:microsoft.com/office/officeart/2005/8/layout/orgChart1"/>
+    <dgm:cxn modelId="{59037E11-3811-43BD-ADA2-E1CB9CA1A578}" type="presParOf" srcId="{3133AAF9-E86C-4AA6-9D4A-CEFA885113AA}" destId="{4F3E8782-6AD6-48F4-8AD4-A1BEDC9E87BE}" srcOrd="2" destOrd="0" presId="urn:microsoft.com/office/officeart/2005/8/layout/orgChart1"/>
+    <dgm:cxn modelId="{BBFA0C02-582A-46C4-8448-C412F05398AA}" type="presParOf" srcId="{6213E7D1-5CFF-42D6-8D80-B6F926889813}" destId="{29ACBA02-B8BF-40A8-9372-19AC038C3D07}" srcOrd="2" destOrd="0" presId="urn:microsoft.com/office/officeart/2005/8/layout/orgChart1"/>
   </dgm:cxnLst>
   <dgm:bg/>
   <dgm:whole/>
   <dgm:extLst>
     <a:ext uri="http://schemas.microsoft.com/office/drawing/2008/diagram">
-      <dsp:dataModelExt xmlns:dsp="http://schemas.microsoft.com/office/drawing/2008/diagram" relId="rId16" minVer="http://schemas.openxmlformats.org/drawingml/2006/diagram"/>
+      <dsp:dataModelExt xmlns:dsp="http://schemas.microsoft.com/office/drawing/2008/diagram" relId="rId15" minVer="http://schemas.openxmlformats.org/drawingml/2006/diagram"/>
     </a:ext>
   </dgm:extLst>
 </dgm:dataModel>
@@ -39822,7 +40532,7 @@
   <a:extraClrSchemeLst/>
   <a:extLst>
     <a:ext uri="{05A4C25C-085E-4340-85A3-A5531E510DB2}">
-      <thm15:themeFamily xmlns:thm15="http://schemas.microsoft.com/office/thememl/2012/main" xmlns="" name="Office Theme" id="{62F939B6-93AF-4DB8-9C6B-D6C7DFDC589F}" vid="{4A3C46E8-61CC-4603-A589-7422A47A8E4A}"/>
+      <thm15:themeFamily xmlns:thm15="http://schemas.microsoft.com/office/thememl/2012/main" name="Office Theme" id="{62F939B6-93AF-4DB8-9C6B-D6C7DFDC589F}" vid="{4A3C46E8-61CC-4603-A589-7422A47A8E4A}"/>
     </a:ext>
   </a:extLst>
 </a:theme>
@@ -39833,7 +40543,7 @@
 </file>
 
 <file path=customXml/itemProps1.xml><?xml version="1.0" encoding="utf-8"?>
-<ds:datastoreItem xmlns:ds="http://schemas.openxmlformats.org/officeDocument/2006/customXml" ds:itemID="{22C6EB50-BD84-45C7-9704-C87E23B8119A}">
+<ds:datastoreItem xmlns:ds="http://schemas.openxmlformats.org/officeDocument/2006/customXml" ds:itemID="{9284D925-5312-4D7E-9037-8F5458A45632}">
   <ds:schemaRefs>
     <ds:schemaRef ds:uri="http://schemas.openxmlformats.org/officeDocument/2006/bibliography"/>
   </ds:schemaRefs>

</xml_diff>